<commit_message>
updated all student number in title page
</commit_message>
<xml_diff>
--- a/Group_65_Coursework_7COM1079.docx
+++ b/Group_65_Coursework_7COM1079.docx
@@ -293,7 +293,17 @@
                 <w:szCs w:val="18"/>
                 <w:lang w:val="en-GB"/>
               </w:rPr>
-              <w:t xml:space="preserve"> Assignment </w:t>
+              <w:t xml:space="preserve"> Assignment</w:t>
+            </w:r>
+            <w:r>
+              <w:rPr>
+                <w:rFonts w:ascii="Arial" w:hAnsi="Arial" w:cs="Arial"/>
+                <w:b/>
+                <w:sz w:val="20"/>
+                <w:szCs w:val="18"/>
+                <w:lang w:val="en-GB"/>
+              </w:rPr>
+              <w:t>: Group 65</w:t>
             </w:r>
           </w:p>
         </w:tc>
@@ -590,7 +600,7 @@
                 <w:sz w:val="20"/>
                 <w:lang w:val="en-GB"/>
               </w:rPr>
-              <w:t>18020229</w:t>
+              <w:t>17072501</w:t>
             </w:r>
           </w:p>
         </w:tc>
@@ -606,43 +616,53 @@
           </w:tcPr>
           <w:p>
             <w:pPr>
-              <w:tabs>
-                <w:tab w:val="left" w:pos="2977"/>
-                <w:tab w:val="left" w:pos="5954"/>
-              </w:tabs>
-              <w:spacing w:before="120" w:after="120"/>
-              <w:ind w:right="-1185"/>
-              <w:rPr>
-                <w:rFonts w:ascii="Arial" w:hAnsi="Arial" w:cs="Arial"/>
-                <w:sz w:val="20"/>
+              <w:rPr>
                 <w:lang w:val="en-GB"/>
               </w:rPr>
             </w:pPr>
-            <w:r>
-              <w:rPr>
-                <w:rFonts w:ascii="Arial" w:hAnsi="Arial" w:cs="Arial"/>
-                <w:sz w:val="20"/>
-                <w:lang w:val="en-GB"/>
-              </w:rPr>
-              <w:t xml:space="preserve">Md </w:t>
-            </w:r>
             <w:proofErr w:type="spellStart"/>
             <w:r>
               <w:rPr>
-                <w:rFonts w:ascii="Arial" w:hAnsi="Arial" w:cs="Arial"/>
-                <w:sz w:val="20"/>
-                <w:lang w:val="en-GB"/>
-              </w:rPr>
-              <w:t>Sakhawat</w:t>
+                <w:rFonts w:ascii="Roboto" w:hAnsi="Roboto"/>
+                <w:color w:val="172B4D"/>
+                <w:sz w:val="21"/>
+                <w:szCs w:val="21"/>
+                <w:shd w:val="clear" w:color="auto" w:fill="FFFFFF"/>
+              </w:rPr>
+              <w:t>Heena</w:t>
             </w:r>
             <w:proofErr w:type="spellEnd"/>
             <w:r>
               <w:rPr>
-                <w:rFonts w:ascii="Arial" w:hAnsi="Arial" w:cs="Arial"/>
-                <w:sz w:val="20"/>
-                <w:lang w:val="en-GB"/>
-              </w:rPr>
-              <w:t xml:space="preserve"> Hussain</w:t>
+                <w:rFonts w:ascii="Roboto" w:hAnsi="Roboto"/>
+                <w:color w:val="172B4D"/>
+                <w:sz w:val="21"/>
+                <w:szCs w:val="21"/>
+                <w:shd w:val="clear" w:color="auto" w:fill="FFFFFF"/>
+              </w:rPr>
+              <w:t xml:space="preserve"> </w:t>
+            </w:r>
+            <w:proofErr w:type="spellStart"/>
+            <w:r>
+              <w:rPr>
+                <w:rFonts w:ascii="Roboto" w:hAnsi="Roboto"/>
+                <w:color w:val="172B4D"/>
+                <w:sz w:val="21"/>
+                <w:szCs w:val="21"/>
+                <w:shd w:val="clear" w:color="auto" w:fill="FFFFFF"/>
+              </w:rPr>
+              <w:t>Mohammedhanif</w:t>
+            </w:r>
+            <w:proofErr w:type="spellEnd"/>
+            <w:r>
+              <w:rPr>
+                <w:rFonts w:ascii="Roboto" w:hAnsi="Roboto"/>
+                <w:color w:val="172B4D"/>
+                <w:sz w:val="21"/>
+                <w:szCs w:val="21"/>
+                <w:shd w:val="clear" w:color="auto" w:fill="FFFFFF"/>
+              </w:rPr>
+              <w:t xml:space="preserve"> Shaikh </w:t>
             </w:r>
           </w:p>
         </w:tc>
@@ -675,6 +695,14 @@
                 <w:lang w:val="en-GB"/>
               </w:rPr>
             </w:pPr>
+            <w:r>
+              <w:rPr>
+                <w:rFonts w:ascii="Arial" w:hAnsi="Arial" w:cs="Arial"/>
+                <w:sz w:val="20"/>
+                <w:lang w:val="en-GB"/>
+              </w:rPr>
+              <w:t>18020229</w:t>
+            </w:r>
           </w:p>
         </w:tc>
         <w:tc>
@@ -701,6 +729,32 @@
                 <w:lang w:val="en-GB"/>
               </w:rPr>
             </w:pPr>
+            <w:r>
+              <w:rPr>
+                <w:rFonts w:ascii="Arial" w:hAnsi="Arial" w:cs="Arial"/>
+                <w:sz w:val="20"/>
+                <w:lang w:val="en-GB"/>
+              </w:rPr>
+              <w:t xml:space="preserve">Md </w:t>
+            </w:r>
+            <w:proofErr w:type="spellStart"/>
+            <w:r>
+              <w:rPr>
+                <w:rFonts w:ascii="Arial" w:hAnsi="Arial" w:cs="Arial"/>
+                <w:sz w:val="20"/>
+                <w:lang w:val="en-GB"/>
+              </w:rPr>
+              <w:t>Sakhawat</w:t>
+            </w:r>
+            <w:proofErr w:type="spellEnd"/>
+            <w:r>
+              <w:rPr>
+                <w:rFonts w:ascii="Arial" w:hAnsi="Arial" w:cs="Arial"/>
+                <w:sz w:val="20"/>
+                <w:lang w:val="en-GB"/>
+              </w:rPr>
+              <w:t xml:space="preserve"> Hussain</w:t>
+            </w:r>
           </w:p>
         </w:tc>
       </w:tr>
@@ -732,6 +786,14 @@
                 <w:lang w:val="en-GB"/>
               </w:rPr>
             </w:pPr>
+            <w:r>
+              <w:rPr>
+                <w:rFonts w:ascii="Arial" w:hAnsi="Arial" w:cs="Arial"/>
+                <w:sz w:val="20"/>
+                <w:lang w:val="en-GB"/>
+              </w:rPr>
+              <w:t>18051789</w:t>
+            </w:r>
           </w:p>
         </w:tc>
         <w:tc>
@@ -746,18 +808,32 @@
           </w:tcPr>
           <w:p>
             <w:pPr>
-              <w:tabs>
-                <w:tab w:val="left" w:pos="2977"/>
-                <w:tab w:val="left" w:pos="5954"/>
-              </w:tabs>
-              <w:spacing w:before="120" w:after="120"/>
-              <w:ind w:right="-1185"/>
-              <w:rPr>
-                <w:rFonts w:ascii="Arial" w:hAnsi="Arial" w:cs="Arial"/>
-                <w:sz w:val="20"/>
+              <w:rPr>
                 <w:lang w:val="en-GB"/>
               </w:rPr>
             </w:pPr>
+            <w:proofErr w:type="spellStart"/>
+            <w:r>
+              <w:rPr>
+                <w:rFonts w:ascii="Roboto" w:hAnsi="Roboto"/>
+                <w:color w:val="172B4D"/>
+                <w:sz w:val="21"/>
+                <w:szCs w:val="21"/>
+                <w:shd w:val="clear" w:color="auto" w:fill="FFFFFF"/>
+              </w:rPr>
+              <w:t>Ramjot</w:t>
+            </w:r>
+            <w:proofErr w:type="spellEnd"/>
+            <w:r>
+              <w:rPr>
+                <w:rFonts w:ascii="Roboto" w:hAnsi="Roboto"/>
+                <w:color w:val="172B4D"/>
+                <w:sz w:val="21"/>
+                <w:szCs w:val="21"/>
+                <w:shd w:val="clear" w:color="auto" w:fill="FFFFFF"/>
+              </w:rPr>
+              <w:t xml:space="preserve"> Kaur</w:t>
+            </w:r>
           </w:p>
         </w:tc>
       </w:tr>
@@ -789,6 +865,14 @@
                 <w:lang w:val="en-GB"/>
               </w:rPr>
             </w:pPr>
+            <w:r>
+              <w:rPr>
+                <w:rFonts w:ascii="Arial" w:hAnsi="Arial" w:cs="Arial"/>
+                <w:sz w:val="20"/>
+                <w:lang w:val="en-GB"/>
+              </w:rPr>
+              <w:t>18060499</w:t>
+            </w:r>
           </w:p>
         </w:tc>
         <w:tc>
@@ -803,18 +887,52 @@
           </w:tcPr>
           <w:p>
             <w:pPr>
-              <w:tabs>
-                <w:tab w:val="left" w:pos="2977"/>
-                <w:tab w:val="left" w:pos="5954"/>
-              </w:tabs>
-              <w:spacing w:before="120" w:after="120"/>
-              <w:ind w:right="-1185"/>
-              <w:rPr>
-                <w:rFonts w:ascii="Arial" w:hAnsi="Arial" w:cs="Arial"/>
-                <w:sz w:val="20"/>
+              <w:rPr>
                 <w:lang w:val="en-GB"/>
               </w:rPr>
             </w:pPr>
+            <w:r>
+              <w:rPr>
+                <w:rFonts w:ascii="Roboto" w:hAnsi="Roboto"/>
+                <w:color w:val="172B4D"/>
+                <w:sz w:val="21"/>
+                <w:szCs w:val="21"/>
+                <w:shd w:val="clear" w:color="auto" w:fill="FFFFFF"/>
+              </w:rPr>
+              <w:t xml:space="preserve">Dhanesh Nilesh </w:t>
+            </w:r>
+            <w:proofErr w:type="spellStart"/>
+            <w:r>
+              <w:rPr>
+                <w:rFonts w:ascii="Roboto" w:hAnsi="Roboto"/>
+                <w:color w:val="172B4D"/>
+                <w:sz w:val="21"/>
+                <w:szCs w:val="21"/>
+                <w:shd w:val="clear" w:color="auto" w:fill="FFFFFF"/>
+              </w:rPr>
+              <w:t>K</w:t>
+            </w:r>
+            <w:r>
+              <w:rPr>
+                <w:rFonts w:ascii="Roboto" w:hAnsi="Roboto"/>
+                <w:color w:val="172B4D"/>
+                <w:sz w:val="21"/>
+                <w:szCs w:val="21"/>
+                <w:shd w:val="clear" w:color="auto" w:fill="FFFFFF"/>
+              </w:rPr>
+              <w:t>otadiya</w:t>
+            </w:r>
+            <w:proofErr w:type="spellEnd"/>
+            <w:r>
+              <w:rPr>
+                <w:rFonts w:ascii="Roboto" w:hAnsi="Roboto"/>
+                <w:color w:val="172B4D"/>
+                <w:sz w:val="21"/>
+                <w:szCs w:val="21"/>
+                <w:shd w:val="clear" w:color="auto" w:fill="FFFFFF"/>
+              </w:rPr>
+              <w:t> </w:t>
+            </w:r>
           </w:p>
         </w:tc>
       </w:tr>
@@ -846,6 +964,16 @@
                 <w:lang w:val="en-GB"/>
               </w:rPr>
             </w:pPr>
+            <w:r>
+              <w:rPr>
+                <w:rFonts w:ascii="Arial" w:hAnsi="Arial" w:cs="Arial"/>
+                <w:sz w:val="20"/>
+                <w:lang w:val="en-GB"/>
+              </w:rPr>
+              <w:t>18061033</w:t>
+            </w:r>
+            <w:bookmarkStart w:id="0" w:name="_GoBack"/>
+            <w:bookmarkEnd w:id="0"/>
           </w:p>
         </w:tc>
         <w:tc>
@@ -860,18 +988,32 @@
           </w:tcPr>
           <w:p>
             <w:pPr>
-              <w:tabs>
-                <w:tab w:val="left" w:pos="2977"/>
-                <w:tab w:val="left" w:pos="5954"/>
-              </w:tabs>
-              <w:spacing w:before="120" w:after="120"/>
-              <w:ind w:right="-1185"/>
-              <w:rPr>
-                <w:rFonts w:ascii="Arial" w:hAnsi="Arial" w:cs="Arial"/>
-                <w:sz w:val="20"/>
+              <w:rPr>
                 <w:lang w:val="en-GB"/>
               </w:rPr>
             </w:pPr>
+            <w:proofErr w:type="spellStart"/>
+            <w:r>
+              <w:rPr>
+                <w:rFonts w:ascii="Roboto" w:hAnsi="Roboto"/>
+                <w:color w:val="172B4D"/>
+                <w:sz w:val="21"/>
+                <w:szCs w:val="21"/>
+                <w:shd w:val="clear" w:color="auto" w:fill="FFFFFF"/>
+              </w:rPr>
+              <w:t>Kamalpreet</w:t>
+            </w:r>
+            <w:proofErr w:type="spellEnd"/>
+            <w:r>
+              <w:rPr>
+                <w:rFonts w:ascii="Roboto" w:hAnsi="Roboto"/>
+                <w:color w:val="172B4D"/>
+                <w:sz w:val="21"/>
+                <w:szCs w:val="21"/>
+                <w:shd w:val="clear" w:color="auto" w:fill="FFFFFF"/>
+              </w:rPr>
+              <w:t xml:space="preserve"> Kaur</w:t>
+            </w:r>
           </w:p>
         </w:tc>
       </w:tr>
@@ -990,8 +1132,6 @@
                 <w:sz w:val="20"/>
               </w:rPr>
             </w:pPr>
-            <w:bookmarkStart w:id="0" w:name="_GoBack"/>
-            <w:bookmarkEnd w:id="0"/>
           </w:p>
         </w:tc>
       </w:tr>
@@ -5287,7 +5427,7 @@
 </file>
 
 <file path=customXml/itemProps1.xml><?xml version="1.0" encoding="utf-8"?>
-<ds:datastoreItem xmlns:ds="http://schemas.openxmlformats.org/officeDocument/2006/customXml" ds:itemID="{78E5CBDE-A9CA-264C-8B95-E135218DFE64}">
+<ds:datastoreItem xmlns:ds="http://schemas.openxmlformats.org/officeDocument/2006/customXml" ds:itemID="{3213C8D0-460A-9540-8604-69825413B397}">
   <ds:schemaRefs>
     <ds:schemaRef ds:uri="http://schemas.openxmlformats.org/officeDocument/2006/bibliography"/>
   </ds:schemaRefs>

</xml_diff>

<commit_message>
bacground section added after correcting some line
</commit_message>
<xml_diff>
--- a/Group_65_Coursework_7COM1079.docx
+++ b/Group_65_Coursework_7COM1079.docx
@@ -1481,6 +1481,7 @@
     </w:p>
     <w:p>
       <w:pPr>
+        <w:jc w:val="both"/>
         <w:rPr>
           <w:b/>
           <w:bCs/>
@@ -1527,27 +1528,7 @@
           <w:szCs w:val="24"/>
           <w:lang w:val="en-GB"/>
         </w:rPr>
-        <w:t xml:space="preserve"> (1991), happiness can be characterised by how much a person likes the life he leads. Happiness can also be called a person's life satisfaction. Since 2012, the UN (United Nations) have opted to assess the development of well-being. As an outcome, the World Happiness Report was first released by the United Nations Sustainable Development Solutions Network in 2012 in collaboration with the Ernesto Illy Foundation. Until 2019, the UN released 7 World Happiness Reports a </w:t>
-      </w:r>
-      <w:proofErr w:type="spellStart"/>
-      <w:r>
-        <w:rPr>
-          <w:bCs/>
-          <w:sz w:val="24"/>
-          <w:szCs w:val="24"/>
-          <w:lang w:val="en-GB"/>
-        </w:rPr>
-        <w:t>groundbreaking</w:t>
-      </w:r>
-      <w:proofErr w:type="spellEnd"/>
-      <w:r>
-        <w:rPr>
-          <w:bCs/>
-          <w:sz w:val="24"/>
-          <w:szCs w:val="24"/>
-          <w:lang w:val="en-GB"/>
-        </w:rPr>
-        <w:t xml:space="preserve"> survey of the state of global happiness (</w:t>
+        <w:t xml:space="preserve"> (1991), happiness can be characterised by how much a person likes the life he leads. Happiness can also be called a person's life satisfaction. Since 2012, the UN (United Nations) have opted to assess the development of well-being. As an outcome, the World Happiness Report was first released by the United Nations Sustainable Development Solutions Network in 2012 in collaboration with the Ernesto Illy Foundation. Until now, the UN released 7 World Happiness reports and ground-breaking survey of the state of global happiness (</w:t>
       </w:r>
       <w:proofErr w:type="spellStart"/>
       <w:r>
@@ -1598,7 +1579,18 @@
           <w:szCs w:val="24"/>
           <w:lang w:val="en-GB"/>
         </w:rPr>
-        <w:t>The World Happiness Report shows that the Scandinavian countries of the world are happier than the people of other nations, but there are people in the Scandinavian country who report that they are struggling and suffering (</w:t>
+        <w:t>The World Happiness Report shows that the Scandinavia</w:t>
+      </w:r>
+      <w:bookmarkStart w:id="0" w:name="_GoBack"/>
+      <w:bookmarkEnd w:id="0"/>
+      <w:r>
+        <w:rPr>
+          <w:bCs/>
+          <w:sz w:val="24"/>
+          <w:szCs w:val="24"/>
+          <w:lang w:val="en-GB"/>
+        </w:rPr>
+        <w:t>n countries of the world are happier than the people of other nations, but there are people in the Scandinavian country who report that they are struggling and suffering (</w:t>
       </w:r>
       <w:proofErr w:type="spellStart"/>
       <w:r>
@@ -1638,7 +1630,7 @@
           <w:szCs w:val="24"/>
           <w:lang w:val="en-GB"/>
         </w:rPr>
-        <w:t>, 2018). So, what makes the people of Scandinavia the happiest in the world? Scandinavian countries are developed countries in the world and world happiness report shows that developed countries are happier than developing countries because of GDP per capita, Family, Life expectancy, Freedom Generosity and trust in government (kaggle.com). What are the developing countries doing in these sectors?</w:t>
+        <w:t>, 2018). So, what makes the people of Scandinavia the happiest in the world? Is it because Scandinavian countries are developed countries in the world? World happiness report shows that developed countries are happier than developing countries because of GDP per capita, Family, Life expectancy, Freedom Generosity and trust in government (kaggle.com). What are the developing countries doing in these sectors?</w:t>
       </w:r>
     </w:p>
     <w:p>
@@ -1669,7 +1661,7 @@
           <w:szCs w:val="24"/>
           <w:lang w:val="en-GB"/>
         </w:rPr>
-        <w:t xml:space="preserve">Since 2014, South Asia has been the fastest-growing sub-region in the world. Collectively, its eight economies boast an average annual growth rate of 7%. Countries like Bangladesh and India have an average growth rate of more than 7% over the last five years, and Bangladesh is expected to grow by about 8% over the next two years (Song, 2019). After doing a comparison with </w:t>
+        <w:t xml:space="preserve">Developing countries like Bangladesh and India consider being the fastest growing country in the world (Song, 2019). Even using </w:t>
       </w:r>
       <w:proofErr w:type="spellStart"/>
       <w:r>
@@ -1689,7 +1681,25 @@
           <w:szCs w:val="24"/>
           <w:lang w:val="en-GB"/>
         </w:rPr>
-        <w:t xml:space="preserve"> tools with some Scandinavian countries and South Asian countries to see are they really developing faster? It is overserved that Scandinavian countries were not growing faster as in South Asian countries. In other words, the position of the Scandinavian countries has been more stable, while the South Asian countries are growing rapidly in every field (Gapminder.org, 2019). </w:t>
+        <w:t xml:space="preserve"> tool we found that Scandinavian country is more stable in every sector while south Asian developing countries are on the rise. Coming back to world happiness report, which is showing a different view. Scandinavian countries were more stable in happiness score as their stable economy. On the other hand, South Asian countries like Bangladesh and India are growing faster, but happiness score is not growing at all. What's keeping </w:t>
+      </w:r>
+      <w:r>
+        <w:rPr>
+          <w:bCs/>
+          <w:sz w:val="24"/>
+          <w:szCs w:val="24"/>
+          <w:lang w:val="en-GB"/>
+        </w:rPr>
+        <w:t>South Asian countries people</w:t>
+      </w:r>
+      <w:r>
+        <w:rPr>
+          <w:bCs/>
+          <w:sz w:val="24"/>
+          <w:szCs w:val="24"/>
+          <w:lang w:val="en-GB"/>
+        </w:rPr>
+        <w:t xml:space="preserve"> from being happy? This study aims to asses why developing countries people like Bangladesh and India are not happy like others and how they can be happier.</w:t>
       </w:r>
     </w:p>
     <w:p>
@@ -1707,27 +1717,25 @@
       <w:pPr>
         <w:jc w:val="both"/>
         <w:rPr>
+          <w:sz w:val="24"/>
+          <w:szCs w:val="24"/>
+          <w:lang w:val="en-GB"/>
+        </w:rPr>
+      </w:pPr>
+      <w:r>
+        <w:rPr>
           <w:bCs/>
           <w:sz w:val="24"/>
           <w:szCs w:val="24"/>
           <w:lang w:val="en-GB"/>
         </w:rPr>
-      </w:pPr>
-      <w:r>
-        <w:rPr>
-          <w:bCs/>
-          <w:sz w:val="24"/>
-          <w:szCs w:val="24"/>
-          <w:lang w:val="en-GB"/>
-        </w:rPr>
-        <w:t>Coming back to world happiness report, which is showing a different view. Scandinavian countries were more stable in happiness score as their stable economy. On the other hand, South Asian countries like Bangladesh and India are growing faster, but happiness score is not growing at all. What's keeping them from being happy?  This study aims to asses why developing countries people like Bangladesh and India are not happy like others and how they can be happier.</w:t>
+        <w:t>To find out, we analyse world happiness report dataset from Sustainable Development Solutions Network (2012). This data set includes data from 156-159 countries from 2015 to 2019.</w:t>
       </w:r>
     </w:p>
     <w:p>
       <w:pPr>
-        <w:jc w:val="both"/>
-        <w:rPr>
-          <w:bCs/>
+        <w:rPr>
+          <w:b/>
           <w:sz w:val="24"/>
           <w:szCs w:val="24"/>
           <w:lang w:val="en-GB"/>
@@ -1736,120 +1744,307 @@
     </w:p>
     <w:p>
       <w:pPr>
-        <w:jc w:val="both"/>
-        <w:rPr>
-          <w:rFonts w:ascii="Arial" w:hAnsi="Arial" w:cs="Arial"/>
-          <w:szCs w:val="22"/>
-          <w:lang w:val="en-GB"/>
-        </w:rPr>
-      </w:pPr>
-      <w:r>
-        <w:rPr>
-          <w:bCs/>
-          <w:sz w:val="24"/>
-          <w:szCs w:val="24"/>
-          <w:lang w:val="en-GB"/>
-        </w:rPr>
-        <w:t xml:space="preserve">To find out, we </w:t>
-      </w:r>
-      <w:proofErr w:type="spellStart"/>
-      <w:r>
-        <w:rPr>
-          <w:bCs/>
-          <w:sz w:val="24"/>
-          <w:szCs w:val="24"/>
-          <w:lang w:val="en-GB"/>
-        </w:rPr>
-        <w:t>analyze</w:t>
-      </w:r>
-      <w:proofErr w:type="spellEnd"/>
-      <w:r>
-        <w:rPr>
-          <w:bCs/>
-          <w:sz w:val="24"/>
-          <w:szCs w:val="24"/>
-          <w:lang w:val="en-GB"/>
-        </w:rPr>
-        <w:t xml:space="preserve"> World Happiness report dataset from Sustainable Development Solutions Network (2012). This data set includes data from 156-159 countries from 2015 to 2019.</w:t>
+        <w:rPr>
+          <w:b/>
+          <w:sz w:val="24"/>
+          <w:szCs w:val="24"/>
+          <w:lang w:val="en-GB"/>
+        </w:rPr>
+      </w:pPr>
+      <w:r>
+        <w:rPr>
+          <w:b/>
+          <w:sz w:val="24"/>
+          <w:szCs w:val="24"/>
+          <w:lang w:val="en-GB"/>
+        </w:rPr>
+        <w:t>Background</w:t>
       </w:r>
     </w:p>
     <w:p>
       <w:pPr>
         <w:rPr>
-          <w:rFonts w:ascii="Arial" w:hAnsi="Arial" w:cs="Arial"/>
-          <w:szCs w:val="22"/>
+          <w:b/>
+          <w:sz w:val="24"/>
+          <w:szCs w:val="24"/>
           <w:lang w:val="en-GB"/>
         </w:rPr>
       </w:pPr>
     </w:p>
     <w:p>
       <w:pPr>
-        <w:rPr>
-          <w:rFonts w:ascii="Arial" w:hAnsi="Arial" w:cs="Arial"/>
-          <w:szCs w:val="22"/>
-          <w:lang w:val="en-GB"/>
-        </w:rPr>
-      </w:pPr>
+        <w:jc w:val="both"/>
+        <w:rPr>
+          <w:sz w:val="24"/>
+          <w:szCs w:val="24"/>
+          <w:lang w:val="en-GB"/>
+        </w:rPr>
+      </w:pPr>
+      <w:r>
+        <w:rPr>
+          <w:sz w:val="24"/>
+          <w:szCs w:val="24"/>
+          <w:lang w:val="en-GB"/>
+        </w:rPr>
+        <w:t>People are more concerned with their happiness now. The number of "happiness" articles is rising rapidly. From 1960 to 1990 there was a gradual increase in the article of "happiness" between 0 to 100, but from 1990 to 2016 it rose rapidly from 100 to around 1300 (Myers and Diener, 2018). It's considered that Nordic countries, especially Scandinavians countries are the happiness superpower also they are one of the richest countries in the world. Relationship between GDP and level of well-being support that happiness is related to a person income (</w:t>
+      </w:r>
+      <w:proofErr w:type="spellStart"/>
+      <w:r>
+        <w:rPr>
+          <w:sz w:val="24"/>
+          <w:szCs w:val="24"/>
+          <w:lang w:val="en-GB"/>
+        </w:rPr>
+        <w:t>Andreasson</w:t>
+      </w:r>
+      <w:proofErr w:type="spellEnd"/>
+      <w:r>
+        <w:rPr>
+          <w:sz w:val="24"/>
+          <w:szCs w:val="24"/>
+          <w:lang w:val="en-GB"/>
+        </w:rPr>
+        <w:t xml:space="preserve"> and </w:t>
+      </w:r>
+      <w:proofErr w:type="spellStart"/>
+      <w:r>
+        <w:rPr>
+          <w:sz w:val="24"/>
+          <w:szCs w:val="24"/>
+          <w:lang w:val="en-GB"/>
+        </w:rPr>
+        <w:t>Birkjær</w:t>
+      </w:r>
+      <w:proofErr w:type="spellEnd"/>
+      <w:r>
+        <w:rPr>
+          <w:sz w:val="24"/>
+          <w:szCs w:val="24"/>
+          <w:lang w:val="en-GB"/>
+        </w:rPr>
+        <w:t>, 2018). It is hard to answer the question that does money buy happiness? An increasing number of scholars, politicians, journalists and others have given their attention to figuring out what a good life means. Many new fields have been developed, such as positive psychology, and the general public is also searching for books and other resources to find happiness. However, most of this focus has been on developed countries such as North America and Europe and less information is available for other developing countries. Studies in the West may not relate to other countries with a different culture, religious beliefs and philosophic concepts. (Selin and Davey, 2012)</w:t>
+      </w:r>
     </w:p>
     <w:p>
       <w:pPr>
-        <w:rPr>
-          <w:rFonts w:ascii="Arial" w:hAnsi="Arial" w:cs="Arial"/>
-          <w:szCs w:val="22"/>
+        <w:jc w:val="both"/>
+        <w:rPr>
+          <w:sz w:val="24"/>
+          <w:szCs w:val="24"/>
           <w:lang w:val="en-GB"/>
         </w:rPr>
       </w:pPr>
     </w:p>
     <w:p>
       <w:pPr>
-        <w:rPr>
-          <w:rFonts w:ascii="Arial" w:hAnsi="Arial" w:cs="Arial"/>
-          <w:szCs w:val="22"/>
-          <w:lang w:val="en-GB"/>
-        </w:rPr>
-      </w:pPr>
+        <w:jc w:val="both"/>
+        <w:rPr>
+          <w:sz w:val="24"/>
+          <w:szCs w:val="24"/>
+          <w:lang w:val="en-GB"/>
+        </w:rPr>
+      </w:pPr>
+      <w:r>
+        <w:rPr>
+          <w:sz w:val="24"/>
+          <w:szCs w:val="24"/>
+          <w:lang w:val="en-GB"/>
+        </w:rPr>
+        <w:t xml:space="preserve">World happiness reports show that developing countries like Bangladesh and India are improving in almost every area, such as GDP, health, freedom of speech, family support, and so on. For example, according to World Happiness data, Bangladesh's GDP per capita was 0.397 in 2015 but increased </w:t>
+      </w:r>
+      <w:r>
+        <w:rPr>
+          <w:sz w:val="24"/>
+          <w:szCs w:val="24"/>
+          <w:lang w:val="en-GB"/>
+        </w:rPr>
+        <w:lastRenderedPageBreak/>
+        <w:t xml:space="preserve">to 0.562 in 2019, Health (Life Expectancy) was 0.60 in 2015 and is now 0.723 in 2019. On the other side, the happiness score of Bangladesh was 4.69 in 2015 and drop to 4.45 in 2019. </w:t>
+      </w:r>
     </w:p>
     <w:p>
       <w:pPr>
-        <w:rPr>
-          <w:rFonts w:ascii="Arial" w:hAnsi="Arial" w:cs="Arial"/>
-          <w:szCs w:val="22"/>
+        <w:jc w:val="both"/>
+        <w:rPr>
+          <w:sz w:val="24"/>
+          <w:szCs w:val="24"/>
           <w:lang w:val="en-GB"/>
         </w:rPr>
       </w:pPr>
     </w:p>
     <w:p>
       <w:pPr>
-        <w:rPr>
-          <w:rFonts w:ascii="Arial" w:hAnsi="Arial" w:cs="Arial"/>
-          <w:szCs w:val="22"/>
-          <w:lang w:val="en-GB"/>
-        </w:rPr>
-      </w:pPr>
+        <w:jc w:val="both"/>
+        <w:rPr>
+          <w:sz w:val="24"/>
+          <w:szCs w:val="24"/>
+          <w:lang w:val="en-GB"/>
+        </w:rPr>
+      </w:pPr>
+      <w:r>
+        <w:rPr>
+          <w:sz w:val="24"/>
+          <w:szCs w:val="24"/>
+          <w:lang w:val="en-GB"/>
+        </w:rPr>
+        <w:t xml:space="preserve">A country like Bangladesh economic growth is related to remittance. In addition, India and Pakistan are also receiving </w:t>
+      </w:r>
+      <w:r>
+        <w:rPr>
+          <w:sz w:val="24"/>
+          <w:szCs w:val="24"/>
+          <w:lang w:val="en-GB"/>
+        </w:rPr>
+        <w:t>many</w:t>
+      </w:r>
+      <w:r>
+        <w:rPr>
+          <w:sz w:val="24"/>
+          <w:szCs w:val="24"/>
+          <w:lang w:val="en-GB"/>
+        </w:rPr>
+        <w:t xml:space="preserve"> </w:t>
+      </w:r>
+      <w:r>
+        <w:rPr>
+          <w:sz w:val="24"/>
+          <w:szCs w:val="24"/>
+          <w:lang w:val="en-GB"/>
+        </w:rPr>
+        <w:t>remittances</w:t>
+      </w:r>
+      <w:r>
+        <w:rPr>
+          <w:sz w:val="24"/>
+          <w:szCs w:val="24"/>
+          <w:lang w:val="en-GB"/>
+        </w:rPr>
+        <w:t xml:space="preserve"> from all over the world (PTI, 2019). The developmental effect of remittances in a nation is a complex issue as it has both a positive and negative impact on a macroeconomic and household level (Hassan and Shakur, 2017). However, world happiness report data did not show that the survey was taken differently for a different region or culture</w:t>
+      </w:r>
+      <w:r>
+        <w:rPr>
+          <w:sz w:val="24"/>
+          <w:szCs w:val="24"/>
+          <w:lang w:val="en-GB"/>
+        </w:rPr>
+        <w:t>.</w:t>
+      </w:r>
+      <w:r>
+        <w:rPr>
+          <w:sz w:val="24"/>
+          <w:szCs w:val="24"/>
+          <w:lang w:val="en-GB"/>
+        </w:rPr>
+        <w:t xml:space="preserve"> For this reason, we need </w:t>
+      </w:r>
+      <w:r>
+        <w:rPr>
+          <w:sz w:val="24"/>
+          <w:szCs w:val="24"/>
+          <w:lang w:val="en-GB"/>
+        </w:rPr>
+        <w:t>to see</w:t>
+      </w:r>
+      <w:r>
+        <w:rPr>
+          <w:sz w:val="24"/>
+          <w:szCs w:val="24"/>
+          <w:lang w:val="en-GB"/>
+        </w:rPr>
+        <w:t xml:space="preserve"> detail summery of South Asian countries economic growth.</w:t>
+      </w:r>
     </w:p>
     <w:p>
       <w:pPr>
-        <w:rPr>
-          <w:rFonts w:ascii="Arial" w:hAnsi="Arial" w:cs="Arial"/>
-          <w:szCs w:val="22"/>
+        <w:jc w:val="both"/>
+        <w:rPr>
+          <w:sz w:val="24"/>
+          <w:szCs w:val="24"/>
           <w:lang w:val="en-GB"/>
         </w:rPr>
       </w:pPr>
     </w:p>
     <w:p>
       <w:pPr>
-        <w:rPr>
-          <w:rFonts w:ascii="Arial" w:hAnsi="Arial" w:cs="Arial"/>
-          <w:szCs w:val="22"/>
-          <w:lang w:val="en-GB"/>
-        </w:rPr>
-      </w:pPr>
+        <w:jc w:val="both"/>
+        <w:rPr>
+          <w:bCs/>
+          <w:sz w:val="24"/>
+          <w:szCs w:val="24"/>
+          <w:lang w:val="en-GB"/>
+        </w:rPr>
+      </w:pPr>
+      <w:r>
+        <w:rPr>
+          <w:bCs/>
+          <w:sz w:val="24"/>
+          <w:szCs w:val="24"/>
+          <w:lang w:val="en-GB"/>
+        </w:rPr>
+        <w:t xml:space="preserve">Since 2014, South Asia has been the fastest-growing sub-region in the world. Collectively, its eight economies boast an average annual growth rate of 7%. Countries like Bangladesh and India have an average growth rate of more than 7% over the last five years, and Bangladesh is expected to grow by about 8% over the next two years (Song, 2019). After doing a comparison with </w:t>
+      </w:r>
+      <w:proofErr w:type="spellStart"/>
+      <w:r>
+        <w:rPr>
+          <w:bCs/>
+          <w:sz w:val="24"/>
+          <w:szCs w:val="24"/>
+          <w:lang w:val="en-GB"/>
+        </w:rPr>
+        <w:t>Gapminder</w:t>
+      </w:r>
+      <w:proofErr w:type="spellEnd"/>
+      <w:r>
+        <w:rPr>
+          <w:bCs/>
+          <w:sz w:val="24"/>
+          <w:szCs w:val="24"/>
+          <w:lang w:val="en-GB"/>
+        </w:rPr>
+        <w:t xml:space="preserve"> tools</w:t>
+      </w:r>
+      <w:r>
+        <w:rPr>
+          <w:bCs/>
+          <w:sz w:val="24"/>
+          <w:szCs w:val="24"/>
+          <w:lang w:val="en-GB"/>
+        </w:rPr>
+        <w:t xml:space="preserve"> </w:t>
+      </w:r>
+      <w:r>
+        <w:rPr>
+          <w:bCs/>
+          <w:sz w:val="24"/>
+          <w:szCs w:val="24"/>
+          <w:lang w:val="en-GB"/>
+        </w:rPr>
+        <w:t>(Gapminder.org, 2019)</w:t>
+      </w:r>
+      <w:r>
+        <w:rPr>
+          <w:bCs/>
+          <w:sz w:val="24"/>
+          <w:szCs w:val="24"/>
+          <w:lang w:val="en-GB"/>
+        </w:rPr>
+        <w:t xml:space="preserve"> with some Scandinavian countries and South Asian countries to see are they really developing faster? It is overserved that Scandinavian countries were not growing faster as South Asian countries. In other words, the position of the Scandinavian countries has been more stable, while the South Asian countries are growing rapidly in every field</w:t>
+      </w:r>
+      <w:r>
+        <w:rPr>
+          <w:bCs/>
+          <w:sz w:val="24"/>
+          <w:szCs w:val="24"/>
+          <w:lang w:val="en-GB"/>
+        </w:rPr>
+        <w:t>.</w:t>
+      </w:r>
     </w:p>
     <w:p>
       <w:pPr>
         <w:rPr>
-          <w:rFonts w:ascii="Arial" w:hAnsi="Arial" w:cs="Arial"/>
-          <w:szCs w:val="22"/>
+          <w:sz w:val="24"/>
+          <w:szCs w:val="24"/>
           <w:lang w:val="en-GB"/>
         </w:rPr>
       </w:pPr>
@@ -1857,8 +2052,8 @@
     <w:p>
       <w:pPr>
         <w:rPr>
-          <w:rFonts w:ascii="Arial" w:hAnsi="Arial" w:cs="Arial"/>
-          <w:szCs w:val="22"/>
+          <w:sz w:val="24"/>
+          <w:szCs w:val="24"/>
           <w:lang w:val="en-GB"/>
         </w:rPr>
       </w:pPr>
@@ -1866,8 +2061,8 @@
     <w:p>
       <w:pPr>
         <w:rPr>
-          <w:rFonts w:ascii="Arial" w:hAnsi="Arial" w:cs="Arial"/>
-          <w:szCs w:val="22"/>
+          <w:sz w:val="24"/>
+          <w:szCs w:val="24"/>
           <w:lang w:val="en-GB"/>
         </w:rPr>
       </w:pPr>
@@ -1875,8 +2070,8 @@
     <w:p>
       <w:pPr>
         <w:rPr>
-          <w:rFonts w:ascii="Arial" w:hAnsi="Arial" w:cs="Arial"/>
-          <w:szCs w:val="22"/>
+          <w:sz w:val="24"/>
+          <w:szCs w:val="24"/>
           <w:lang w:val="en-GB"/>
         </w:rPr>
       </w:pPr>
@@ -1884,8 +2079,8 @@
     <w:p>
       <w:pPr>
         <w:rPr>
-          <w:rFonts w:ascii="Arial" w:hAnsi="Arial" w:cs="Arial"/>
-          <w:szCs w:val="22"/>
+          <w:sz w:val="24"/>
+          <w:szCs w:val="24"/>
           <w:lang w:val="en-GB"/>
         </w:rPr>
       </w:pPr>
@@ -1893,8 +2088,8 @@
     <w:p>
       <w:pPr>
         <w:rPr>
-          <w:rFonts w:ascii="Arial" w:hAnsi="Arial" w:cs="Arial"/>
-          <w:szCs w:val="22"/>
+          <w:sz w:val="24"/>
+          <w:szCs w:val="24"/>
           <w:lang w:val="en-GB"/>
         </w:rPr>
       </w:pPr>
@@ -1902,8 +2097,8 @@
     <w:p>
       <w:pPr>
         <w:rPr>
-          <w:rFonts w:ascii="Arial" w:hAnsi="Arial" w:cs="Arial"/>
-          <w:szCs w:val="22"/>
+          <w:sz w:val="24"/>
+          <w:szCs w:val="24"/>
           <w:lang w:val="en-GB"/>
         </w:rPr>
       </w:pPr>
@@ -1911,8 +2106,8 @@
     <w:p>
       <w:pPr>
         <w:rPr>
-          <w:rFonts w:ascii="Arial" w:hAnsi="Arial" w:cs="Arial"/>
-          <w:szCs w:val="22"/>
+          <w:sz w:val="24"/>
+          <w:szCs w:val="24"/>
           <w:lang w:val="en-GB"/>
         </w:rPr>
       </w:pPr>
@@ -1920,8 +2115,8 @@
     <w:p>
       <w:pPr>
         <w:rPr>
-          <w:rFonts w:ascii="Arial" w:hAnsi="Arial" w:cs="Arial"/>
-          <w:szCs w:val="22"/>
+          <w:sz w:val="24"/>
+          <w:szCs w:val="24"/>
           <w:lang w:val="en-GB"/>
         </w:rPr>
       </w:pPr>
@@ -1931,11 +2126,72 @@
         <w:rPr>
           <w:sz w:val="24"/>
           <w:szCs w:val="24"/>
+          <w:lang w:val="en-GB"/>
+        </w:rPr>
+      </w:pPr>
+    </w:p>
+    <w:p>
+      <w:pPr>
+        <w:rPr>
+          <w:sz w:val="24"/>
+          <w:szCs w:val="24"/>
+          <w:lang w:val="en-GB"/>
+        </w:rPr>
+      </w:pPr>
+    </w:p>
+    <w:p>
+      <w:pPr>
+        <w:rPr>
+          <w:sz w:val="24"/>
+          <w:szCs w:val="24"/>
+          <w:lang w:val="en-GB"/>
+        </w:rPr>
+      </w:pPr>
+    </w:p>
+    <w:p>
+      <w:pPr>
+        <w:rPr>
+          <w:sz w:val="24"/>
+          <w:szCs w:val="24"/>
+          <w:lang w:val="en-GB"/>
+        </w:rPr>
+      </w:pPr>
+    </w:p>
+    <w:p>
+      <w:pPr>
+        <w:rPr>
+          <w:sz w:val="24"/>
+          <w:szCs w:val="24"/>
+          <w:lang w:val="en-GB"/>
+        </w:rPr>
+      </w:pPr>
+    </w:p>
+    <w:p>
+      <w:pPr>
+        <w:rPr>
+          <w:sz w:val="24"/>
+          <w:szCs w:val="24"/>
+          <w:lang w:val="en-GB"/>
+        </w:rPr>
+      </w:pPr>
+    </w:p>
+    <w:p>
+      <w:pPr>
+        <w:rPr>
+          <w:sz w:val="24"/>
+          <w:szCs w:val="24"/>
+          <w:lang w:val="en-GB"/>
+        </w:rPr>
+      </w:pPr>
+    </w:p>
+    <w:p>
+      <w:pPr>
+        <w:rPr>
+          <w:sz w:val="24"/>
+          <w:szCs w:val="24"/>
           <w:shd w:val="clear" w:color="auto" w:fill="FFFFFF"/>
         </w:rPr>
       </w:pPr>
-      <w:bookmarkStart w:id="0" w:name="_GoBack"/>
-      <w:bookmarkEnd w:id="0"/>
       <w:proofErr w:type="spellStart"/>
       <w:r>
         <w:rPr>
@@ -1943,7 +2199,6 @@
           <w:szCs w:val="24"/>
           <w:shd w:val="clear" w:color="auto" w:fill="FFFFFF"/>
         </w:rPr>
-        <w:lastRenderedPageBreak/>
         <w:t>Veenhoven</w:t>
       </w:r>
       <w:proofErr w:type="spellEnd"/>
@@ -2052,23 +2307,7 @@
           <w:szCs w:val="24"/>
           <w:lang w:val="en-GB" w:eastAsia="en-GB"/>
         </w:rPr>
-        <w:t xml:space="preserve">. [online] Kaggle.com. Available at: https://www.kaggle.com/unsdsn/world-happiness [Accessed </w:t>
-      </w:r>
-      <w:r>
-        <w:rPr>
-          <w:sz w:val="24"/>
-          <w:szCs w:val="24"/>
-          <w:lang w:val="en-GB" w:eastAsia="en-GB"/>
-        </w:rPr>
-        <w:t>16</w:t>
-      </w:r>
-      <w:r>
-        <w:rPr>
-          <w:sz w:val="24"/>
-          <w:szCs w:val="24"/>
-          <w:lang w:val="en-GB" w:eastAsia="en-GB"/>
-        </w:rPr>
-        <w:t xml:space="preserve"> Dec. 2019].</w:t>
+        <w:t>. [online] Available at: https://www.kaggle.com/unsdsn/world-happiness [Accessed 16 Dec. 2019].</w:t>
       </w:r>
     </w:p>
     <w:p>
@@ -2148,31 +2387,7 @@
           <w:szCs w:val="24"/>
           <w:lang w:val="en-GB" w:eastAsia="en-GB"/>
         </w:rPr>
-        <w:t xml:space="preserve"> </w:t>
-      </w:r>
-      <w:r>
-        <w:rPr>
-          <w:sz w:val="24"/>
-          <w:szCs w:val="24"/>
-          <w:lang w:val="en-GB" w:eastAsia="en-GB"/>
-        </w:rPr>
-        <w:t xml:space="preserve">[Accessed </w:t>
-      </w:r>
-      <w:r>
-        <w:rPr>
-          <w:sz w:val="24"/>
-          <w:szCs w:val="24"/>
-          <w:lang w:val="en-GB" w:eastAsia="en-GB"/>
-        </w:rPr>
-        <w:t>16</w:t>
-      </w:r>
-      <w:r>
-        <w:rPr>
-          <w:sz w:val="24"/>
-          <w:szCs w:val="24"/>
-          <w:lang w:val="en-GB" w:eastAsia="en-GB"/>
-        </w:rPr>
-        <w:t xml:space="preserve"> Dec. 2019].</w:t>
+        <w:t xml:space="preserve"> [Accessed 16 Dec. 2019].</w:t>
       </w:r>
     </w:p>
     <w:p>
@@ -2263,31 +2478,25 @@
       <w:pPr>
         <w:spacing w:line="360" w:lineRule="atLeast"/>
         <w:rPr>
-          <w:rFonts w:ascii="Calibri" w:hAnsi="Calibri" w:cs="Calibri"/>
-          <w:color w:val="000000"/>
-          <w:sz w:val="27"/>
-          <w:szCs w:val="27"/>
+          <w:sz w:val="24"/>
+          <w:szCs w:val="24"/>
           <w:lang w:val="en-GB" w:eastAsia="en-GB"/>
         </w:rPr>
       </w:pPr>
       <w:r>
         <w:rPr>
-          <w:rFonts w:ascii="Calibri" w:hAnsi="Calibri" w:cs="Calibri"/>
-          <w:color w:val="000000"/>
-          <w:sz w:val="27"/>
-          <w:szCs w:val="27"/>
+          <w:sz w:val="24"/>
+          <w:szCs w:val="24"/>
           <w:lang w:val="en-GB" w:eastAsia="en-GB"/>
         </w:rPr>
         <w:t>Song, L.L. (2019). </w:t>
       </w:r>
       <w:r>
         <w:rPr>
-          <w:rFonts w:ascii="Calibri" w:hAnsi="Calibri" w:cs="Calibri"/>
           <w:i/>
           <w:iCs/>
-          <w:color w:val="000000"/>
-          <w:sz w:val="27"/>
-          <w:szCs w:val="27"/>
+          <w:sz w:val="24"/>
+          <w:szCs w:val="24"/>
           <w:lang w:val="en-GB" w:eastAsia="en-GB"/>
         </w:rPr>
         <w:t xml:space="preserve">How South Asia can continue as world’s fastest growing subregion - Lei </w:t>
@@ -2295,12 +2504,10 @@
       <w:proofErr w:type="spellStart"/>
       <w:r>
         <w:rPr>
-          <w:rFonts w:ascii="Calibri" w:hAnsi="Calibri" w:cs="Calibri"/>
           <w:i/>
           <w:iCs/>
-          <w:color w:val="000000"/>
-          <w:sz w:val="27"/>
-          <w:szCs w:val="27"/>
+          <w:sz w:val="24"/>
+          <w:szCs w:val="24"/>
           <w:lang w:val="en-GB" w:eastAsia="en-GB"/>
         </w:rPr>
         <w:t>Lei</w:t>
@@ -2308,42 +2515,34 @@
       <w:proofErr w:type="spellEnd"/>
       <w:r>
         <w:rPr>
-          <w:rFonts w:ascii="Calibri" w:hAnsi="Calibri" w:cs="Calibri"/>
           <w:i/>
           <w:iCs/>
-          <w:color w:val="000000"/>
-          <w:sz w:val="27"/>
-          <w:szCs w:val="27"/>
+          <w:sz w:val="24"/>
+          <w:szCs w:val="24"/>
           <w:lang w:val="en-GB" w:eastAsia="en-GB"/>
         </w:rPr>
         <w:t xml:space="preserve"> Song</w:t>
       </w:r>
       <w:r>
         <w:rPr>
-          <w:rFonts w:ascii="Calibri" w:hAnsi="Calibri" w:cs="Calibri"/>
-          <w:color w:val="000000"/>
-          <w:sz w:val="27"/>
-          <w:szCs w:val="27"/>
+          <w:sz w:val="24"/>
+          <w:szCs w:val="24"/>
           <w:lang w:val="en-GB" w:eastAsia="en-GB"/>
         </w:rPr>
         <w:t xml:space="preserve">. [online] Asian Development Bank. Available at: https://www.adb.org/news/op-ed/how-south-asia-can-continue-world-s-fastest-growing-subregion-lei-lei-song [Accessed </w:t>
       </w:r>
       <w:r>
         <w:rPr>
-          <w:rFonts w:ascii="Calibri" w:hAnsi="Calibri" w:cs="Calibri"/>
-          <w:color w:val="000000"/>
-          <w:sz w:val="27"/>
-          <w:szCs w:val="27"/>
+          <w:sz w:val="24"/>
+          <w:szCs w:val="24"/>
           <w:lang w:val="en-GB" w:eastAsia="en-GB"/>
         </w:rPr>
         <w:t>17</w:t>
       </w:r>
       <w:r>
         <w:rPr>
-          <w:rFonts w:ascii="Calibri" w:hAnsi="Calibri" w:cs="Calibri"/>
-          <w:color w:val="000000"/>
-          <w:sz w:val="27"/>
-          <w:szCs w:val="27"/>
+          <w:sz w:val="24"/>
+          <w:szCs w:val="24"/>
           <w:lang w:val="en-GB" w:eastAsia="en-GB"/>
         </w:rPr>
         <w:t xml:space="preserve"> Dec. 2019].</w:t>
@@ -2353,10 +2552,8 @@
       <w:pPr>
         <w:spacing w:line="360" w:lineRule="atLeast"/>
         <w:rPr>
-          <w:rFonts w:ascii="Calibri" w:hAnsi="Calibri" w:cs="Calibri"/>
-          <w:color w:val="000000"/>
-          <w:sz w:val="27"/>
-          <w:szCs w:val="27"/>
+          <w:sz w:val="24"/>
+          <w:szCs w:val="24"/>
           <w:lang w:val="en-GB" w:eastAsia="en-GB"/>
         </w:rPr>
       </w:pPr>
@@ -2365,39 +2562,272 @@
       <w:pPr>
         <w:spacing w:line="360" w:lineRule="atLeast"/>
         <w:rPr>
-          <w:rFonts w:ascii="Calibri" w:hAnsi="Calibri" w:cs="Calibri"/>
-          <w:color w:val="000000"/>
-          <w:sz w:val="27"/>
-          <w:szCs w:val="27"/>
+          <w:sz w:val="24"/>
+          <w:szCs w:val="24"/>
+        </w:rPr>
+      </w:pPr>
+      <w:r>
+        <w:rPr>
+          <w:sz w:val="24"/>
+          <w:szCs w:val="24"/>
+        </w:rPr>
+        <w:t>Gapminder.org. (2019). </w:t>
+      </w:r>
+      <w:proofErr w:type="spellStart"/>
+      <w:r>
+        <w:rPr>
+          <w:rStyle w:val="Emphasis"/>
+          <w:sz w:val="24"/>
+          <w:szCs w:val="24"/>
+        </w:rPr>
+        <w:t>Gapminder</w:t>
+      </w:r>
+      <w:proofErr w:type="spellEnd"/>
+      <w:r>
+        <w:rPr>
+          <w:rStyle w:val="Emphasis"/>
+          <w:sz w:val="24"/>
+          <w:szCs w:val="24"/>
+        </w:rPr>
+        <w:t xml:space="preserve"> Tools</w:t>
+      </w:r>
+      <w:r>
+        <w:rPr>
+          <w:sz w:val="24"/>
+          <w:szCs w:val="24"/>
+        </w:rPr>
+        <w:t xml:space="preserve">. [online] Available at: </w:t>
+      </w:r>
+      <w:hyperlink r:id="rId9" w:history="1">
+        <w:r>
+          <w:rPr>
+            <w:rStyle w:val="Hyperlink"/>
+            <w:color w:val="auto"/>
+            <w:sz w:val="24"/>
+            <w:szCs w:val="24"/>
+          </w:rPr>
+          <w:t>https://www.gapminder.org/tools/</w:t>
+        </w:r>
+      </w:hyperlink>
+    </w:p>
+    <w:p>
+      <w:pPr>
+        <w:spacing w:line="360" w:lineRule="atLeast"/>
+        <w:rPr>
+          <w:sz w:val="24"/>
+          <w:szCs w:val="24"/>
+        </w:rPr>
+      </w:pPr>
+    </w:p>
+    <w:p>
+      <w:pPr>
+        <w:spacing w:line="360" w:lineRule="atLeast"/>
+        <w:rPr>
+          <w:sz w:val="24"/>
+          <w:szCs w:val="24"/>
+          <w:shd w:val="clear" w:color="auto" w:fill="FFFFFF"/>
+        </w:rPr>
+      </w:pPr>
+      <w:r>
+        <w:rPr>
+          <w:sz w:val="24"/>
+          <w:szCs w:val="24"/>
+          <w:shd w:val="clear" w:color="auto" w:fill="FFFFFF"/>
+        </w:rPr>
+        <w:t>Myers, D.G. and Diener, E., 2018. The scientific pursuit of happiness. </w:t>
+      </w:r>
+      <w:r>
+        <w:rPr>
+          <w:i/>
+          <w:iCs/>
+          <w:sz w:val="24"/>
+          <w:szCs w:val="24"/>
+          <w:shd w:val="clear" w:color="auto" w:fill="FFFFFF"/>
+        </w:rPr>
+        <w:t>Perspectives on Psychological Science</w:t>
+      </w:r>
+      <w:r>
+        <w:rPr>
+          <w:sz w:val="24"/>
+          <w:szCs w:val="24"/>
+          <w:shd w:val="clear" w:color="auto" w:fill="FFFFFF"/>
+        </w:rPr>
+        <w:t>, </w:t>
+      </w:r>
+      <w:r>
+        <w:rPr>
+          <w:i/>
+          <w:iCs/>
+          <w:sz w:val="24"/>
+          <w:szCs w:val="24"/>
+          <w:shd w:val="clear" w:color="auto" w:fill="FFFFFF"/>
+        </w:rPr>
+        <w:t>13</w:t>
+      </w:r>
+      <w:r>
+        <w:rPr>
+          <w:sz w:val="24"/>
+          <w:szCs w:val="24"/>
+          <w:shd w:val="clear" w:color="auto" w:fill="FFFFFF"/>
+        </w:rPr>
+        <w:t>(2), pp.218-225.</w:t>
+      </w:r>
+    </w:p>
+    <w:p>
+      <w:pPr>
+        <w:spacing w:line="360" w:lineRule="atLeast"/>
+        <w:rPr>
+          <w:sz w:val="24"/>
+          <w:szCs w:val="24"/>
+          <w:shd w:val="clear" w:color="auto" w:fill="FFFFFF"/>
+        </w:rPr>
+      </w:pPr>
+    </w:p>
+    <w:p>
+      <w:pPr>
+        <w:spacing w:line="360" w:lineRule="atLeast"/>
+        <w:rPr>
+          <w:sz w:val="24"/>
+          <w:szCs w:val="24"/>
+          <w:shd w:val="clear" w:color="auto" w:fill="FFFFFF"/>
+        </w:rPr>
+      </w:pPr>
+      <w:r>
+        <w:rPr>
+          <w:sz w:val="24"/>
+          <w:szCs w:val="24"/>
+          <w:shd w:val="clear" w:color="auto" w:fill="FFFFFF"/>
+        </w:rPr>
+        <w:t>Selin, H. and Davey, G. eds., 2012. </w:t>
+      </w:r>
+      <w:r>
+        <w:rPr>
+          <w:i/>
+          <w:iCs/>
+          <w:sz w:val="24"/>
+          <w:szCs w:val="24"/>
+          <w:shd w:val="clear" w:color="auto" w:fill="FFFFFF"/>
+        </w:rPr>
+        <w:t>Happiness across cultures: Views of happiness and quality of life in non-Western cultures</w:t>
+      </w:r>
+      <w:r>
+        <w:rPr>
+          <w:sz w:val="24"/>
+          <w:szCs w:val="24"/>
+          <w:shd w:val="clear" w:color="auto" w:fill="FFFFFF"/>
+        </w:rPr>
+        <w:t> (Vol. 6). Springer Science &amp; Business Media.</w:t>
+      </w:r>
+    </w:p>
+    <w:p>
+      <w:pPr>
+        <w:spacing w:line="360" w:lineRule="atLeast"/>
+        <w:rPr>
+          <w:sz w:val="24"/>
+          <w:szCs w:val="24"/>
+          <w:shd w:val="clear" w:color="auto" w:fill="FFFFFF"/>
+        </w:rPr>
+      </w:pPr>
+    </w:p>
+    <w:p>
+      <w:pPr>
+        <w:spacing w:line="360" w:lineRule="atLeast"/>
+        <w:rPr>
+          <w:sz w:val="24"/>
+          <w:szCs w:val="24"/>
+          <w:shd w:val="clear" w:color="auto" w:fill="FFFFFF"/>
+        </w:rPr>
+      </w:pPr>
+      <w:r>
+        <w:rPr>
+          <w:sz w:val="24"/>
+          <w:szCs w:val="24"/>
+          <w:shd w:val="clear" w:color="auto" w:fill="FFFFFF"/>
+        </w:rPr>
+        <w:t>Hassan, G. and Shakur, S., 2017. Nonlinear effects of remittances on per capita GDP growth in Bangladesh. </w:t>
+      </w:r>
+      <w:r>
+        <w:rPr>
+          <w:i/>
+          <w:iCs/>
+          <w:sz w:val="24"/>
+          <w:szCs w:val="24"/>
+          <w:shd w:val="clear" w:color="auto" w:fill="FFFFFF"/>
+        </w:rPr>
+        <w:t>Economies</w:t>
+      </w:r>
+      <w:r>
+        <w:rPr>
+          <w:sz w:val="24"/>
+          <w:szCs w:val="24"/>
+          <w:shd w:val="clear" w:color="auto" w:fill="FFFFFF"/>
+        </w:rPr>
+        <w:t>, </w:t>
+      </w:r>
+      <w:r>
+        <w:rPr>
+          <w:i/>
+          <w:iCs/>
+          <w:sz w:val="24"/>
+          <w:szCs w:val="24"/>
+          <w:shd w:val="clear" w:color="auto" w:fill="FFFFFF"/>
+        </w:rPr>
+        <w:t>5</w:t>
+      </w:r>
+      <w:r>
+        <w:rPr>
+          <w:sz w:val="24"/>
+          <w:szCs w:val="24"/>
+          <w:shd w:val="clear" w:color="auto" w:fill="FFFFFF"/>
+        </w:rPr>
+        <w:t>(3), p.25.</w:t>
+      </w:r>
+    </w:p>
+    <w:p>
+      <w:pPr>
+        <w:spacing w:line="360" w:lineRule="atLeast"/>
+        <w:rPr>
+          <w:sz w:val="24"/>
+          <w:szCs w:val="24"/>
+          <w:shd w:val="clear" w:color="auto" w:fill="FFFFFF"/>
+        </w:rPr>
+      </w:pPr>
+    </w:p>
+    <w:p>
+      <w:pPr>
+        <w:spacing w:line="360" w:lineRule="atLeast"/>
+        <w:rPr>
+          <w:sz w:val="24"/>
+          <w:szCs w:val="24"/>
           <w:lang w:val="en-GB" w:eastAsia="en-GB"/>
         </w:rPr>
       </w:pPr>
       <w:r>
-        <w:t>Gapminder.org. (2019). </w:t>
-      </w:r>
-      <w:proofErr w:type="spellStart"/>
+        <w:rPr>
+          <w:sz w:val="24"/>
+          <w:szCs w:val="24"/>
+        </w:rPr>
+        <w:t>PTI (2019). </w:t>
+      </w:r>
       <w:r>
         <w:rPr>
           <w:rStyle w:val="Emphasis"/>
-          <w:color w:val="1C1E29"/>
-        </w:rPr>
-        <w:t>Gapminder</w:t>
-      </w:r>
-      <w:proofErr w:type="spellEnd"/>
-      <w:r>
-        <w:rPr>
-          <w:rStyle w:val="Emphasis"/>
-          <w:color w:val="1C1E29"/>
-        </w:rPr>
-        <w:t xml:space="preserve"> Tools</w:t>
-      </w:r>
-      <w:r>
-        <w:t>. [online] Available at: https://www.gapminder.org/tools/</w:t>
+          <w:sz w:val="24"/>
+          <w:szCs w:val="24"/>
+        </w:rPr>
+        <w:t>India highest recipient of remittances at $79 bn in 2018: World Bank</w:t>
+      </w:r>
+      <w:r>
+        <w:rPr>
+          <w:sz w:val="24"/>
+          <w:szCs w:val="24"/>
+        </w:rPr>
+        <w:t>. [online] The Economic Times. Available at: https://economictimes.indiatimes.com/nri/forex-and-remittance/india-highest-recipient-of-remittances-at-79-bn-in-2018-world-bank/articleshow/68788815.cms?from=mdr [Accessed 19 Dec. 2019].</w:t>
       </w:r>
     </w:p>
     <w:sectPr>
-      <w:headerReference w:type="default" r:id="rId9"/>
-      <w:footerReference w:type="default" r:id="rId10"/>
+      <w:headerReference w:type="default" r:id="rId10"/>
+      <w:footerReference w:type="default" r:id="rId11"/>
       <w:pgSz w:w="11906" w:h="16838"/>
       <w:pgMar w:top="1418" w:right="1134" w:bottom="1418" w:left="1134" w:header="709" w:footer="709" w:gutter="0"/>
       <w:cols w:space="708"/>
@@ -6286,7 +6716,7 @@
 </file>
 
 <file path=customXml/itemProps1.xml><?xml version="1.0" encoding="utf-8"?>
-<ds:datastoreItem xmlns:ds="http://schemas.openxmlformats.org/officeDocument/2006/customXml" ds:itemID="{0CBD52DF-8779-411D-AB73-74E7C71B6B97}">
+<ds:datastoreItem xmlns:ds="http://schemas.openxmlformats.org/officeDocument/2006/customXml" ds:itemID="{B578492D-761C-42D4-8CE6-EB7CF08A409F}">
   <ds:schemaRefs>
     <ds:schemaRef ds:uri="http://schemas.openxmlformats.org/officeDocument/2006/bibliography"/>
   </ds:schemaRefs>

</xml_diff>

<commit_message>
added reserch question, updated into and backgorund
</commit_message>
<xml_diff>
--- a/Group_65_Coursework_7COM1079.docx
+++ b/Group_65_Coursework_7COM1079.docx
@@ -1367,12 +1367,9 @@
           <w:lang w:val="en-GB"/>
         </w:rPr>
         <w:lastRenderedPageBreak/>
-        <w:t>Introduction</w:t>
-      </w:r>
-    </w:p>
-    <w:p>
-      <w:pPr>
-        <w:jc w:val="both"/>
+        <w:t xml:space="preserve">1 </w:t>
+      </w:r>
+      <w:r>
         <w:rPr>
           <w:b/>
           <w:bCs/>
@@ -1380,25 +1377,38 @@
           <w:szCs w:val="24"/>
           <w:lang w:val="en-GB"/>
         </w:rPr>
-      </w:pPr>
+        <w:t>Introduction</w:t>
+      </w:r>
     </w:p>
     <w:p>
       <w:pPr>
         <w:jc w:val="both"/>
         <w:rPr>
+          <w:b/>
           <w:bCs/>
           <w:sz w:val="24"/>
           <w:szCs w:val="24"/>
           <w:lang w:val="en-GB"/>
         </w:rPr>
       </w:pPr>
-      <w:r>
+    </w:p>
+    <w:p>
+      <w:pPr>
+        <w:jc w:val="both"/>
         <w:rPr>
           <w:bCs/>
           <w:sz w:val="24"/>
           <w:szCs w:val="24"/>
           <w:lang w:val="en-GB"/>
         </w:rPr>
+      </w:pPr>
+      <w:r>
+        <w:rPr>
+          <w:bCs/>
+          <w:sz w:val="24"/>
+          <w:szCs w:val="24"/>
+          <w:lang w:val="en-GB"/>
+        </w:rPr>
         <w:t>Before we continue our discussion, it needs us to define happiness first. According to Veenhoven (1991), happiness can be characterised by how much a person likes the life he leads. Happiness can also be called a person's life satisfaction. Since 2012, the UN (United Nations) have opted to assess the development of well-being. As an outcome, the World Happiness Report was first released by the United Nations Sustainable Development Solutions Network in 2012 in collaboration with the Ernesto Illy Foundation. Until now, the UN released 7 World Happiness reports and ground-breaking survey of the state of global happiness (Worldhappiness.report, 2019).</w:t>
       </w:r>
     </w:p>
@@ -1461,25 +1471,38 @@
           <w:szCs w:val="24"/>
           <w:lang w:val="en-GB"/>
         </w:rPr>
-        <w:t xml:space="preserve">Developing countries like Bangladesh and India consider being the fastest growing country in the world (Song, 2019). Even using Gapminder tool we found that Scandinavian country is more stable in every sector while south Asian developing countries are on the rise. Coming back to world happiness report, which is showing a different view. Scandinavian countries were more stable in happiness score as their stable economy. On the other hand, South Asian countries like Bangladesh and India are growing faster, but happiness score is not growing at all. What's keeping </w:t>
-      </w:r>
-      <w:r>
+        <w:t>Developing countries like Bangladesh and India consider being the fastest growing country in the world (Song, 2019). Even using Gapminder tool we found that Scandinavian country is more stable in every sector while south Asian developing countries are on the rise. There were Coming back to world happiness report, which is showing a different view. Scandinavian countries were more stable in happiness score as their stable economy. On the other hand, South Asian countries like Bangladesh and India are growing faster, but happiness score is not growing at all. What's keeping them from being happy? This study aims to asses why developing countries people like Bangladesh and India are not happy like others and how they can be happier.</w:t>
+      </w:r>
+    </w:p>
+    <w:p>
+      <w:pPr>
+        <w:jc w:val="both"/>
         <w:rPr>
           <w:bCs/>
           <w:sz w:val="24"/>
           <w:szCs w:val="24"/>
           <w:lang w:val="en-GB"/>
         </w:rPr>
-        <w:t>South Asian countries people</w:t>
-      </w:r>
-      <w:r>
+      </w:pPr>
+    </w:p>
+    <w:p>
+      <w:pPr>
+        <w:jc w:val="both"/>
         <w:rPr>
           <w:bCs/>
           <w:sz w:val="24"/>
           <w:szCs w:val="24"/>
           <w:lang w:val="en-GB"/>
         </w:rPr>
-        <w:t xml:space="preserve"> from being happy? This study aims to asses why developing countries people like Bangladesh and India are not happy like others and how they can be happier.</w:t>
+      </w:pPr>
+      <w:r>
+        <w:rPr>
+          <w:bCs/>
+          <w:sz w:val="24"/>
+          <w:szCs w:val="24"/>
+          <w:lang w:val="en-GB"/>
+        </w:rPr>
+        <w:t>To find out, we analyse world happiness report dataset from Sustainable Development Solutions Network (2012). This data set includes data from 156-159 countries from 2015 to 2019. To get a more specify answer to our questions we decided to compare 7 countries from 2 different regions. They are Denmark, Iceland, Norway, Switzerland from Scandinavian and Bangladesh, India and Pakistan from South Asia.</w:t>
       </w:r>
     </w:p>
     <w:p>
@@ -1497,19 +1520,69 @@
       <w:pPr>
         <w:jc w:val="both"/>
         <w:rPr>
-          <w:sz w:val="24"/>
-          <w:szCs w:val="24"/>
-          <w:lang w:val="en-GB"/>
-        </w:rPr>
-      </w:pPr>
-      <w:r>
-        <w:rPr>
           <w:bCs/>
           <w:sz w:val="24"/>
           <w:szCs w:val="24"/>
           <w:lang w:val="en-GB"/>
         </w:rPr>
-        <w:t>To find out, we analyse world happiness report dataset from Sustainable Development Solutions Network (2012). This data set includes data from 156-159 countries from 2015 to 2019.</w:t>
+      </w:pPr>
+      <w:r>
+        <w:rPr>
+          <w:bCs/>
+          <w:sz w:val="24"/>
+          <w:szCs w:val="24"/>
+          <w:lang w:val="en-GB"/>
+        </w:rPr>
+        <w:t>The analysis shows that the economy GDP per capita. family, health (life expectancy), freedom, trust (government corruption) and generosity have a significant relationship with world happiness. There is also a significant variation in social support for happiness scores in Southern Asian countries such as Bangladesh, India and Pakistan. We hypothesise that this is because of the imbalance in generosity, independence and confidence.</w:t>
+      </w:r>
+    </w:p>
+    <w:p>
+      <w:pPr>
+        <w:jc w:val="both"/>
+        <w:rPr>
+          <w:bCs/>
+          <w:sz w:val="24"/>
+          <w:szCs w:val="24"/>
+          <w:lang w:val="en-GB"/>
+        </w:rPr>
+      </w:pPr>
+    </w:p>
+    <w:p>
+      <w:pPr>
+        <w:jc w:val="both"/>
+        <w:rPr>
+          <w:bCs/>
+          <w:sz w:val="24"/>
+          <w:szCs w:val="24"/>
+          <w:lang w:val="en-GB"/>
+        </w:rPr>
+      </w:pPr>
+      <w:r>
+        <w:rPr>
+          <w:bCs/>
+          <w:sz w:val="24"/>
+          <w:szCs w:val="24"/>
+          <w:lang w:val="en-GB"/>
+        </w:rPr>
+        <w:t xml:space="preserve">To the remainder of this paper is organized as follows, in section 2 we introduce the background to the problem and define our research questions. Our analysis is in Section 3. Section 4 introduces our key result; Section 5 discusses our result concerning our question and </w:t>
+      </w:r>
+      <w:r>
+        <w:rPr>
+          <w:bCs/>
+          <w:sz w:val="24"/>
+          <w:szCs w:val="24"/>
+          <w:lang w:val="en-GB"/>
+        </w:rPr>
+        <w:t>present our conclusion</w:t>
+      </w:r>
+      <w:r>
+        <w:rPr>
+          <w:bCs/>
+          <w:sz w:val="24"/>
+          <w:szCs w:val="24"/>
+          <w:lang w:val="en-GB"/>
+        </w:rPr>
+        <w:t>.</w:t>
       </w:r>
     </w:p>
     <w:p>
@@ -1538,6 +1611,15 @@
           <w:szCs w:val="24"/>
           <w:lang w:val="en-GB"/>
         </w:rPr>
+        <w:t xml:space="preserve">2 </w:t>
+      </w:r>
+      <w:r>
+        <w:rPr>
+          <w:b/>
+          <w:sz w:val="24"/>
+          <w:szCs w:val="24"/>
+          <w:lang w:val="en-GB"/>
+        </w:rPr>
         <w:t>Background</w:t>
       </w:r>
     </w:p>
@@ -1566,7 +1648,16 @@
           <w:szCs w:val="24"/>
           <w:lang w:val="en-GB"/>
         </w:rPr>
-        <w:t>People are more concerned with their happiness now. The number of "happiness" articles is rising rapidly. From 1960 to 1990 there was a gradual increase in the article of "happiness" between 0 to 100, but from 1990 to 2016 it rose rapidly from 100 to around 1300 (Myers and Diener, 2018). It's considered that Nordic countries, especially Scandinavians countries are the happiness superpower also they are one of the richest countries in the world. Relationship between GDP and level of well-being support that happiness is related to a person income (Andreasson and Birkjær, 2018). It is hard to answer the question that does money buy happiness? An increasing number of scholars, politicians, journalists and others have given their attention to figuring out what a good life means. Many new fields have been developed, such as positive psychology, and the general public is also searching for books and other resources to find happiness. However, most of this focus has been on developed countries such as North America and Europe and less information is available for other developing countries. Studies in the West may not relate to other countries with a different culture, religious beliefs and philosophic concepts. (Selin and Davey, 2012)</w:t>
+        <w:t>People are more concerned with their happiness now. The number of "happiness" articles is rising rapidly. From 1960 to 1990 there was a gradual increase in the article of "happiness" between 0 to 100, but from 1990 to 2016 it rose rapidly from 100 to around 1300 (Myers and Diener, 2018). It's considered that Nordic countries, especially Scandinavians countries are the happiness superpower also they are one of the richest countries in the world. Relationship between GDP and level of well-</w:t>
+      </w:r>
+      <w:r>
+        <w:rPr>
+          <w:sz w:val="24"/>
+          <w:szCs w:val="24"/>
+          <w:lang w:val="en-GB"/>
+        </w:rPr>
+        <w:lastRenderedPageBreak/>
+        <w:t>being support that happiness is related to a person income (Andreasson and Birkjær, 2018). It is hard to answer the question that does money buy happiness? An increasing number of scholars, politicians, journalists and others have given their attention to figuring out what a good life means. Many new fields have been developed, such as positive psychology, and the general public is also searching for books and other resources to find happiness. However, most of this focus has been on developed countries such as North America and Europe and less information is available for other developing countries. Studies in the West may not relate to other countries with a different culture, religious beliefs and philosophic concepts. (Selin and Davey, 2012)</w:t>
       </w:r>
     </w:p>
     <w:p>
@@ -1594,16 +1685,7 @@
           <w:szCs w:val="24"/>
           <w:lang w:val="en-GB"/>
         </w:rPr>
-        <w:t xml:space="preserve">World happiness reports show that developing countries like Bangladesh and India are improving in almost every area, such as GDP, health, freedom of speech, family support, and so on. For example, according to World Happiness data, Bangladesh's GDP per capita was 0.397 in 2015 but increased </w:t>
-      </w:r>
-      <w:r>
-        <w:rPr>
-          <w:sz w:val="24"/>
-          <w:szCs w:val="24"/>
-          <w:lang w:val="en-GB"/>
-        </w:rPr>
-        <w:lastRenderedPageBreak/>
-        <w:t xml:space="preserve">to 0.562 in 2019, Health (Life Expectancy) was 0.60 in 2015 and is now 0.723 in 2019. On the other side, the happiness score of Bangladesh was 4.69 in 2015 and drop to 4.45 in 2019. </w:t>
+        <w:t xml:space="preserve">World happiness reports show that developing countries like Bangladesh and India are improving in almost every area, such as GDP, health, freedom of speech, family support, and so on. For example, according to World Happiness data, Bangladesh's GDP per capita was 0.397 in 2015 but increased to 0.562 in 2019, Health (Life Expectancy) was 0.60 in 2015 and is now 0.723 in 2019. On the other side, the happiness score of Bangladesh was 4.69 in 2015 and drop to 4.45 in 2019. </w:t>
       </w:r>
     </w:p>
     <w:p>
@@ -1631,55 +1713,7 @@
           <w:szCs w:val="24"/>
           <w:lang w:val="en-GB"/>
         </w:rPr>
-        <w:t xml:space="preserve">A country like Bangladesh economic growth is related to remittance. In addition, India and Pakistan are also receiving </w:t>
-      </w:r>
-      <w:r>
-        <w:rPr>
-          <w:sz w:val="24"/>
-          <w:szCs w:val="24"/>
-          <w:lang w:val="en-GB"/>
-        </w:rPr>
-        <w:t>many</w:t>
-      </w:r>
-      <w:r>
-        <w:rPr>
-          <w:sz w:val="24"/>
-          <w:szCs w:val="24"/>
-          <w:lang w:val="en-GB"/>
-        </w:rPr>
-        <w:t xml:space="preserve"> remittances from all over the world (PTI, 2019). The developmental effect of remittances in a nation is a complex issue as it has both a positive and negative impact on a macroeconomic and household level (Hassan and Shakur, 2017). However, world happiness report data did not show that the survey was taken differently for a different region or culture</w:t>
-      </w:r>
-      <w:r>
-        <w:rPr>
-          <w:sz w:val="24"/>
-          <w:szCs w:val="24"/>
-          <w:lang w:val="en-GB"/>
-        </w:rPr>
-        <w:t>.</w:t>
-      </w:r>
-      <w:r>
-        <w:rPr>
-          <w:sz w:val="24"/>
-          <w:szCs w:val="24"/>
-          <w:lang w:val="en-GB"/>
-        </w:rPr>
-        <w:t xml:space="preserve"> For this reason, we need </w:t>
-      </w:r>
-      <w:r>
-        <w:rPr>
-          <w:sz w:val="24"/>
-          <w:szCs w:val="24"/>
-          <w:lang w:val="en-GB"/>
-        </w:rPr>
-        <w:t>to see</w:t>
-      </w:r>
-      <w:r>
-        <w:rPr>
-          <w:sz w:val="24"/>
-          <w:szCs w:val="24"/>
-          <w:lang w:val="en-GB"/>
-        </w:rPr>
-        <w:t xml:space="preserve"> detail summery of South Asian countries economic growth.</w:t>
+        <w:t>A country like Bangladesh economic growth is related to remittance. In addition, India and Pakistan are also receiving many remittances from all over the world (PTI, 2019). The developmental effect of remittances in a nation is a complex issue as it has both a positive and negative impact on a macroeconomic and household level (Hassan and Shakur, 2017). However, world happiness report data did not show that the survey was taken differently for a different region or culture. For this reason, we need to see detail summery of South Asian countries economic growth.</w:t>
       </w:r>
     </w:p>
     <w:p>
@@ -1709,54 +1743,194 @@
           <w:szCs w:val="24"/>
           <w:lang w:val="en-GB"/>
         </w:rPr>
-        <w:t>Since 2014, South Asia has been the fastest-growing sub-region in the world. Collectively, its eight economies boast an average annual growth rate of 7%. Countries like Bangladesh and India have an average growth rate of more than 7% over the last five years, and Bangladesh is expected to grow by about 8% over the next two years (Song, 2019). After doing a comparison with Gapminder tools</w:t>
-      </w:r>
-      <w:r>
+        <w:t>Since 2014, South Asia has been the fastest-growing sub-region in the world. Collectively, its eight economies boast an average annual growth rate of 7%. Countries like Bangladesh and India have an average growth rate of more than 7% over the last five years, and Bangladesh is expected to grow by about 8% over the next two years (Song, 2019). After doing a comparison with Gapminder tools (Gapminder.org, 2019) with some Scandinavian countries and South Asian countries to see are they really developing faster? It is overserved that Scandinavian countries were not growing faster as South Asian countries. In other words, the position of the Scandinavian countries has been more stable, while the South Asian countries are growing rapidly in every field.</w:t>
+      </w:r>
+    </w:p>
+    <w:p>
+      <w:pPr>
+        <w:jc w:val="both"/>
         <w:rPr>
           <w:bCs/>
           <w:sz w:val="24"/>
           <w:szCs w:val="24"/>
           <w:lang w:val="en-GB"/>
         </w:rPr>
-        <w:t xml:space="preserve"> (Gapminder.org, 2019)</w:t>
-      </w:r>
-      <w:r>
-        <w:rPr>
+      </w:pPr>
+    </w:p>
+    <w:p>
+      <w:pPr>
+        <w:jc w:val="both"/>
+        <w:rPr>
+          <w:b/>
           <w:bCs/>
           <w:sz w:val="24"/>
           <w:szCs w:val="24"/>
           <w:lang w:val="en-GB"/>
         </w:rPr>
-        <w:t xml:space="preserve"> with some Scandinavian countries and South Asian countries to see are they really developing faster? It is overserved that Scandinavian countries were not growing faster as South Asian countries. In other words, the position of the Scandinavian countries has been more stable, while the South Asian countries are growing rapidly in every field</w:t>
-      </w:r>
-      <w:r>
-        <w:rPr>
+      </w:pPr>
+      <w:r>
+        <w:rPr>
+          <w:b/>
           <w:bCs/>
           <w:sz w:val="24"/>
           <w:szCs w:val="24"/>
           <w:lang w:val="en-GB"/>
         </w:rPr>
-        <w:t>.</w:t>
-      </w:r>
-    </w:p>
-    <w:p>
-      <w:pPr>
-        <w:rPr>
-          <w:sz w:val="24"/>
-          <w:szCs w:val="24"/>
-          <w:lang w:val="en-GB"/>
-        </w:rPr>
-      </w:pPr>
-      <w:r>
-        <w:rPr>
-          <w:sz w:val="24"/>
-          <w:szCs w:val="24"/>
-          <w:lang w:val="en-GB"/>
-        </w:rPr>
-        <w:t xml:space="preserve"> </w:t>
-      </w:r>
+        <w:t>2.2 Reaserch Questions</w:t>
+      </w:r>
+    </w:p>
+    <w:p>
+      <w:pPr>
+        <w:jc w:val="both"/>
+        <w:rPr>
+          <w:bCs/>
+          <w:sz w:val="24"/>
+          <w:szCs w:val="24"/>
+          <w:lang w:val="en-GB"/>
+        </w:rPr>
+      </w:pPr>
+    </w:p>
+    <w:p>
+      <w:pPr>
+        <w:jc w:val="both"/>
+        <w:rPr>
+          <w:bCs/>
+          <w:sz w:val="24"/>
+          <w:szCs w:val="24"/>
+          <w:lang w:val="en-GB"/>
+        </w:rPr>
+      </w:pPr>
+      <w:r>
+        <w:rPr>
+          <w:bCs/>
+          <w:sz w:val="24"/>
+          <w:szCs w:val="24"/>
+          <w:lang w:val="en-GB"/>
+        </w:rPr>
+        <w:t>We're attempting to answer the following research questions.</w:t>
+      </w:r>
+    </w:p>
+    <w:p>
+      <w:pPr>
+        <w:jc w:val="both"/>
+        <w:rPr>
+          <w:bCs/>
+          <w:sz w:val="24"/>
+          <w:szCs w:val="24"/>
+          <w:lang w:val="en-GB"/>
+        </w:rPr>
+      </w:pPr>
+    </w:p>
+    <w:p>
+      <w:pPr>
+        <w:pStyle w:val="ListParagraph"/>
+        <w:numPr>
+          <w:ilvl w:val="0"/>
+          <w:numId w:val="24"/>
+        </w:numPr>
+        <w:jc w:val="both"/>
+        <w:rPr>
+          <w:bCs/>
+          <w:sz w:val="24"/>
+          <w:szCs w:val="24"/>
+          <w:lang w:val="en-GB"/>
+        </w:rPr>
+      </w:pPr>
+      <w:r>
+        <w:rPr>
+          <w:bCs/>
+          <w:sz w:val="24"/>
+          <w:szCs w:val="24"/>
+          <w:lang w:val="en-GB"/>
+        </w:rPr>
+        <w:t>Do economy GDP per capita, life expectancy, freedom, trust in government, family support and generosity influence happiness score?</w:t>
+      </w:r>
+    </w:p>
+    <w:p>
+      <w:pPr>
+        <w:pStyle w:val="ListParagraph"/>
+        <w:jc w:val="both"/>
+        <w:rPr>
+          <w:bCs/>
+          <w:sz w:val="24"/>
+          <w:szCs w:val="24"/>
+          <w:lang w:val="en-GB"/>
+        </w:rPr>
+      </w:pPr>
+    </w:p>
+    <w:p>
+      <w:pPr>
+        <w:pStyle w:val="ListParagraph"/>
+        <w:numPr>
+          <w:ilvl w:val="0"/>
+          <w:numId w:val="24"/>
+        </w:numPr>
+        <w:rPr>
+          <w:sz w:val="24"/>
+          <w:szCs w:val="24"/>
+          <w:lang w:val="en-GB"/>
+        </w:rPr>
+      </w:pPr>
+      <w:r>
+        <w:rPr>
+          <w:bCs/>
+          <w:sz w:val="24"/>
+          <w:szCs w:val="24"/>
+          <w:lang w:val="en-GB"/>
+        </w:rPr>
+        <w:t>If the happiness score is correlated to GDP per capita, life expectancy, freedom trust in government, family support and generosity then why didn't South Asian developing countries like Bangladesh, India, and Pakistan reduce in happiness score?</w:t>
+      </w:r>
+    </w:p>
+    <w:p>
+      <w:pPr>
+        <w:pStyle w:val="ListParagraph"/>
+        <w:rPr>
+          <w:sz w:val="24"/>
+          <w:szCs w:val="24"/>
+          <w:lang w:val="en-GB"/>
+        </w:rPr>
+      </w:pPr>
+    </w:p>
+    <w:p>
+      <w:pPr>
+        <w:pStyle w:val="ListParagraph"/>
+        <w:numPr>
+          <w:ilvl w:val="0"/>
+          <w:numId w:val="24"/>
+        </w:numPr>
+        <w:rPr>
+          <w:sz w:val="24"/>
+          <w:szCs w:val="24"/>
+          <w:lang w:val="en-GB"/>
+        </w:rPr>
+      </w:pPr>
+      <w:r>
+        <w:rPr>
+          <w:sz w:val="24"/>
+          <w:szCs w:val="24"/>
+          <w:lang w:val="en-GB"/>
+        </w:rPr>
+        <w:t>How can South Asian countries (Bangladesh, India and Pakistan) improve their happiness, as those countries are rapidly improving in their economies and other sectors?</w:t>
+      </w:r>
+    </w:p>
+    <w:p>
+      <w:pPr>
+        <w:rPr>
+          <w:sz w:val="24"/>
+          <w:szCs w:val="24"/>
+          <w:lang w:val="en-GB"/>
+        </w:rPr>
+      </w:pPr>
       <w:bookmarkStart w:id="0" w:name="_GoBack"/>
       <w:bookmarkEnd w:id="0"/>
+      <w:r>
+        <w:rPr>
+          <w:sz w:val="24"/>
+          <w:szCs w:val="24"/>
+          <w:lang w:val="en-GB"/>
+        </w:rPr>
+        <w:t xml:space="preserve"> </w:t>
+      </w:r>
     </w:p>
     <w:p>
       <w:pPr>
@@ -2529,16 +2703,34 @@
       </w:rPr>
       <w:t xml:space="preserve"> of </w:t>
     </w:r>
-    <w:fldSimple w:instr=" NUMPAGES  \* Arabic  \* MERGEFORMAT ">
-      <w:r>
-        <w:rPr>
-          <w:rFonts w:ascii="Arial" w:hAnsi="Arial" w:cs="Arial"/>
-          <w:noProof/>
-          <w:sz w:val="18"/>
-        </w:rPr>
-        <w:t>6</w:t>
-      </w:r>
-    </w:fldSimple>
+    <w:r>
+      <w:fldChar w:fldCharType="begin"/>
+    </w:r>
+    <w:r>
+      <w:instrText xml:space="preserve"> NUMPAGES  \* Arabic  \* ME</w:instrText>
+    </w:r>
+    <w:r>
+      <w:instrText xml:space="preserve">RGEFORMAT </w:instrText>
+    </w:r>
+    <w:r>
+      <w:fldChar w:fldCharType="separate"/>
+    </w:r>
+    <w:r>
+      <w:rPr>
+        <w:rFonts w:ascii="Arial" w:hAnsi="Arial" w:cs="Arial"/>
+        <w:noProof/>
+        <w:sz w:val="18"/>
+      </w:rPr>
+      <w:t>6</w:t>
+    </w:r>
+    <w:r>
+      <w:rPr>
+        <w:rFonts w:ascii="Arial" w:hAnsi="Arial" w:cs="Arial"/>
+        <w:noProof/>
+        <w:sz w:val="18"/>
+      </w:rPr>
+      <w:fldChar w:fldCharType="end"/>
+    </w:r>
   </w:p>
 </w:ftr>
 </file>
@@ -4162,6 +4354,95 @@
     </w:lvl>
   </w:abstractNum>
   <w:abstractNum w:abstractNumId="16" w15:restartNumberingAfterBreak="0">
+    <w:nsid w:val="47304FEA"/>
+    <w:multiLevelType w:val="hybridMultilevel"/>
+    <w:tmpl w:val="9D22C4B6"/>
+    <w:lvl w:ilvl="0" w:tplc="0809000F">
+      <w:start w:val="1"/>
+      <w:numFmt w:val="decimal"/>
+      <w:lvlText w:val="%1."/>
+      <w:lvlJc w:val="left"/>
+      <w:pPr>
+        <w:ind w:left="720" w:hanging="360"/>
+      </w:pPr>
+      <w:rPr>
+        <w:rFonts w:hint="default"/>
+      </w:rPr>
+    </w:lvl>
+    <w:lvl w:ilvl="1" w:tplc="08090019" w:tentative="1">
+      <w:start w:val="1"/>
+      <w:numFmt w:val="lowerLetter"/>
+      <w:lvlText w:val="%2."/>
+      <w:lvlJc w:val="left"/>
+      <w:pPr>
+        <w:ind w:left="1440" w:hanging="360"/>
+      </w:pPr>
+    </w:lvl>
+    <w:lvl w:ilvl="2" w:tplc="0809001B" w:tentative="1">
+      <w:start w:val="1"/>
+      <w:numFmt w:val="lowerRoman"/>
+      <w:lvlText w:val="%3."/>
+      <w:lvlJc w:val="right"/>
+      <w:pPr>
+        <w:ind w:left="2160" w:hanging="180"/>
+      </w:pPr>
+    </w:lvl>
+    <w:lvl w:ilvl="3" w:tplc="0809000F" w:tentative="1">
+      <w:start w:val="1"/>
+      <w:numFmt w:val="decimal"/>
+      <w:lvlText w:val="%4."/>
+      <w:lvlJc w:val="left"/>
+      <w:pPr>
+        <w:ind w:left="2880" w:hanging="360"/>
+      </w:pPr>
+    </w:lvl>
+    <w:lvl w:ilvl="4" w:tplc="08090019" w:tentative="1">
+      <w:start w:val="1"/>
+      <w:numFmt w:val="lowerLetter"/>
+      <w:lvlText w:val="%5."/>
+      <w:lvlJc w:val="left"/>
+      <w:pPr>
+        <w:ind w:left="3600" w:hanging="360"/>
+      </w:pPr>
+    </w:lvl>
+    <w:lvl w:ilvl="5" w:tplc="0809001B" w:tentative="1">
+      <w:start w:val="1"/>
+      <w:numFmt w:val="lowerRoman"/>
+      <w:lvlText w:val="%6."/>
+      <w:lvlJc w:val="right"/>
+      <w:pPr>
+        <w:ind w:left="4320" w:hanging="180"/>
+      </w:pPr>
+    </w:lvl>
+    <w:lvl w:ilvl="6" w:tplc="0809000F" w:tentative="1">
+      <w:start w:val="1"/>
+      <w:numFmt w:val="decimal"/>
+      <w:lvlText w:val="%7."/>
+      <w:lvlJc w:val="left"/>
+      <w:pPr>
+        <w:ind w:left="5040" w:hanging="360"/>
+      </w:pPr>
+    </w:lvl>
+    <w:lvl w:ilvl="7" w:tplc="08090019" w:tentative="1">
+      <w:start w:val="1"/>
+      <w:numFmt w:val="lowerLetter"/>
+      <w:lvlText w:val="%8."/>
+      <w:lvlJc w:val="left"/>
+      <w:pPr>
+        <w:ind w:left="5760" w:hanging="360"/>
+      </w:pPr>
+    </w:lvl>
+    <w:lvl w:ilvl="8" w:tplc="0809001B" w:tentative="1">
+      <w:start w:val="1"/>
+      <w:numFmt w:val="lowerRoman"/>
+      <w:lvlText w:val="%9."/>
+      <w:lvlJc w:val="right"/>
+      <w:pPr>
+        <w:ind w:left="6480" w:hanging="180"/>
+      </w:pPr>
+    </w:lvl>
+  </w:abstractNum>
+  <w:abstractNum w:abstractNumId="17" w15:restartNumberingAfterBreak="0">
     <w:nsid w:val="4B913659"/>
     <w:multiLevelType w:val="hybridMultilevel"/>
     <w:tmpl w:val="8FCC0BD2"/>
@@ -4250,7 +4531,7 @@
       </w:pPr>
     </w:lvl>
   </w:abstractNum>
-  <w:abstractNum w:abstractNumId="17" w15:restartNumberingAfterBreak="0">
+  <w:abstractNum w:abstractNumId="18" w15:restartNumberingAfterBreak="0">
     <w:nsid w:val="4CB74137"/>
     <w:multiLevelType w:val="hybridMultilevel"/>
     <w:tmpl w:val="422A9BD2"/>
@@ -4339,7 +4620,7 @@
       </w:pPr>
     </w:lvl>
   </w:abstractNum>
-  <w:abstractNum w:abstractNumId="18" w15:restartNumberingAfterBreak="0">
+  <w:abstractNum w:abstractNumId="19" w15:restartNumberingAfterBreak="0">
     <w:nsid w:val="58253D59"/>
     <w:multiLevelType w:val="multilevel"/>
     <w:tmpl w:val="04B02F4C"/>
@@ -4454,7 +4735,7 @@
       </w:rPr>
     </w:lvl>
   </w:abstractNum>
-  <w:abstractNum w:abstractNumId="19" w15:restartNumberingAfterBreak="0">
+  <w:abstractNum w:abstractNumId="20" w15:restartNumberingAfterBreak="0">
     <w:nsid w:val="66BE4B8B"/>
     <w:multiLevelType w:val="hybridMultilevel"/>
     <w:tmpl w:val="A45A8782"/>
@@ -4594,7 +4875,7 @@
       </w:rPr>
     </w:lvl>
   </w:abstractNum>
-  <w:abstractNum w:abstractNumId="20" w15:restartNumberingAfterBreak="0">
+  <w:abstractNum w:abstractNumId="21" w15:restartNumberingAfterBreak="0">
     <w:nsid w:val="693D0700"/>
     <w:multiLevelType w:val="hybridMultilevel"/>
     <w:tmpl w:val="6874CA8C"/>
@@ -4707,7 +4988,7 @@
       </w:rPr>
     </w:lvl>
   </w:abstractNum>
-  <w:abstractNum w:abstractNumId="21" w15:restartNumberingAfterBreak="0">
+  <w:abstractNum w:abstractNumId="22" w15:restartNumberingAfterBreak="0">
     <w:nsid w:val="727B3519"/>
     <w:multiLevelType w:val="hybridMultilevel"/>
     <w:tmpl w:val="88FEEB92"/>
@@ -4847,7 +5128,7 @@
       </w:rPr>
     </w:lvl>
   </w:abstractNum>
-  <w:abstractNum w:abstractNumId="22" w15:restartNumberingAfterBreak="0">
+  <w:abstractNum w:abstractNumId="23" w15:restartNumberingAfterBreak="0">
     <w:nsid w:val="7F1C3BCF"/>
     <w:multiLevelType w:val="hybridMultilevel"/>
     <w:tmpl w:val="ACE8F60A"/>
@@ -4961,13 +5242,13 @@
     </w:lvl>
   </w:abstractNum>
   <w:num w:numId="1">
-    <w:abstractNumId w:val="21"/>
+    <w:abstractNumId w:val="22"/>
   </w:num>
   <w:num w:numId="2">
     <w:abstractNumId w:val="1"/>
   </w:num>
   <w:num w:numId="3">
-    <w:abstractNumId w:val="16"/>
+    <w:abstractNumId w:val="17"/>
   </w:num>
   <w:num w:numId="4">
     <w:abstractNumId w:val="15"/>
@@ -4976,7 +5257,7 @@
     <w:abstractNumId w:val="11"/>
   </w:num>
   <w:num w:numId="6">
-    <w:abstractNumId w:val="22"/>
+    <w:abstractNumId w:val="23"/>
   </w:num>
   <w:num w:numId="7">
     <w:abstractNumId w:val="9"/>
@@ -4991,7 +5272,7 @@
     <w:abstractNumId w:val="4"/>
   </w:num>
   <w:num w:numId="11">
-    <w:abstractNumId w:val="19"/>
+    <w:abstractNumId w:val="20"/>
   </w:num>
   <w:num w:numId="12">
     <w:abstractNumId w:val="13"/>
@@ -5003,19 +5284,19 @@
     <w:abstractNumId w:val="12"/>
   </w:num>
   <w:num w:numId="15">
-    <w:abstractNumId w:val="17"/>
+    <w:abstractNumId w:val="18"/>
   </w:num>
   <w:num w:numId="16">
     <w:abstractNumId w:val="14"/>
   </w:num>
   <w:num w:numId="17">
-    <w:abstractNumId w:val="20"/>
+    <w:abstractNumId w:val="21"/>
   </w:num>
   <w:num w:numId="18">
     <w:abstractNumId w:val="5"/>
   </w:num>
   <w:num w:numId="19">
-    <w:abstractNumId w:val="18"/>
+    <w:abstractNumId w:val="19"/>
   </w:num>
   <w:num w:numId="20">
     <w:abstractNumId w:val="0"/>
@@ -5028,6 +5309,9 @@
   </w:num>
   <w:num w:numId="23">
     <w:abstractNumId w:val="2"/>
+  </w:num>
+  <w:num w:numId="24">
+    <w:abstractNumId w:val="16"/>
   </w:num>
 </w:numbering>
 </file>
@@ -5155,6 +5439,7 @@
     <w:lsdException w:name="HTML Sample" w:semiHidden="1" w:unhideWhenUsed="1"/>
     <w:lsdException w:name="HTML Typewriter" w:semiHidden="1" w:unhideWhenUsed="1"/>
     <w:lsdException w:name="HTML Variable" w:semiHidden="1" w:unhideWhenUsed="1"/>
+    <w:lsdException w:name="Normal Table" w:semiHidden="1" w:unhideWhenUsed="1"/>
     <w:lsdException w:name="annotation subject" w:semiHidden="1" w:unhideWhenUsed="1"/>
     <w:lsdException w:name="No List" w:semiHidden="1" w:unhideWhenUsed="1"/>
     <w:lsdException w:name="Outline List 1" w:semiHidden="1" w:unhideWhenUsed="1"/>
@@ -5201,8 +5486,10 @@
     <w:lsdException w:name="Table Subtle 2" w:semiHidden="1" w:unhideWhenUsed="1"/>
     <w:lsdException w:name="Table Web 1" w:semiHidden="1" w:unhideWhenUsed="1"/>
     <w:lsdException w:name="Table Web 2" w:semiHidden="1" w:unhideWhenUsed="1"/>
+    <w:lsdException w:name="Table Web 3" w:semiHidden="1" w:unhideWhenUsed="1"/>
     <w:lsdException w:name="Balloon Text" w:semiHidden="1" w:unhideWhenUsed="1"/>
     <w:lsdException w:name="Table Grid" w:uiPriority="59"/>
+    <w:lsdException w:name="Table Theme" w:semiHidden="1" w:unhideWhenUsed="1"/>
     <w:lsdException w:name="Placeholder Text" w:semiHidden="1"/>
     <w:lsdException w:name="No Spacing" w:uiPriority="1" w:qFormat="1"/>
     <w:lsdException w:name="Light Shading" w:uiPriority="60"/>
@@ -6310,7 +6597,7 @@
 </file>
 
 <file path=customXml/itemProps1.xml><?xml version="1.0" encoding="utf-8"?>
-<ds:datastoreItem xmlns:ds="http://schemas.openxmlformats.org/officeDocument/2006/customXml" ds:itemID="{125A7E22-7610-3E4D-A900-EACD045A8CD9}">
+<ds:datastoreItem xmlns:ds="http://schemas.openxmlformats.org/officeDocument/2006/customXml" ds:itemID="{15ABDE64-A8BC-634C-90E4-670CC9857D95}">
   <ds:schemaRefs>
     <ds:schemaRef ds:uri="http://schemas.openxmlformats.org/officeDocument/2006/bibliography"/>
   </ds:schemaRefs>

</xml_diff>

<commit_message>
spss clean file added, with little updation of report file
</commit_message>
<xml_diff>
--- a/Group_65_Coursework_7COM1079.docx
+++ b/Group_65_Coursework_7COM1079.docx
@@ -362,6 +362,7 @@
               </w:rPr>
               <w:t xml:space="preserve"> </w:t>
             </w:r>
+            <w:proofErr w:type="spellStart"/>
             <w:r>
               <w:rPr>
                 <w:rFonts w:ascii="Arial" w:hAnsi="Arial" w:cs="Arial"/>
@@ -369,7 +370,17 @@
                 <w:szCs w:val="18"/>
                 <w:lang w:val="en-GB"/>
               </w:rPr>
-              <w:t>Dr. John Noll</w:t>
+              <w:t>Dr.</w:t>
+            </w:r>
+            <w:proofErr w:type="spellEnd"/>
+            <w:r>
+              <w:rPr>
+                <w:rFonts w:ascii="Arial" w:hAnsi="Arial" w:cs="Arial"/>
+                <w:sz w:val="20"/>
+                <w:szCs w:val="18"/>
+                <w:lang w:val="en-GB"/>
+              </w:rPr>
+              <w:t xml:space="preserve"> John Noll</w:t>
             </w:r>
           </w:p>
         </w:tc>
@@ -606,18 +617,46 @@
           <w:p>
             <w:pPr>
               <w:rPr>
+                <w:rFonts w:ascii="Arial" w:hAnsi="Arial" w:cs="Arial"/>
+                <w:sz w:val="20"/>
                 <w:lang w:val="en-GB"/>
               </w:rPr>
             </w:pPr>
+            <w:proofErr w:type="spellStart"/>
             <w:r>
               <w:rPr>
-                <w:rFonts w:ascii="Roboto" w:hAnsi="Roboto"/>
-                <w:color w:val="172B4D"/>
-                <w:sz w:val="21"/>
-                <w:szCs w:val="21"/>
+                <w:rFonts w:ascii="Arial" w:hAnsi="Arial" w:cs="Arial"/>
+                <w:sz w:val="20"/>
                 <w:shd w:val="clear" w:color="auto" w:fill="FFFFFF"/>
               </w:rPr>
-              <w:t>Heena Mohammedhanif Shaikh </w:t>
+              <w:t>Heena</w:t>
+            </w:r>
+            <w:proofErr w:type="spellEnd"/>
+            <w:r>
+              <w:rPr>
+                <w:rFonts w:ascii="Arial" w:hAnsi="Arial" w:cs="Arial"/>
+                <w:sz w:val="20"/>
+                <w:shd w:val="clear" w:color="auto" w:fill="FFFFFF"/>
+              </w:rPr>
+              <w:t xml:space="preserve"> </w:t>
+            </w:r>
+            <w:proofErr w:type="spellStart"/>
+            <w:r>
+              <w:rPr>
+                <w:rFonts w:ascii="Arial" w:hAnsi="Arial" w:cs="Arial"/>
+                <w:sz w:val="20"/>
+                <w:shd w:val="clear" w:color="auto" w:fill="FFFFFF"/>
+              </w:rPr>
+              <w:t>Mohammedhanif</w:t>
+            </w:r>
+            <w:proofErr w:type="spellEnd"/>
+            <w:r>
+              <w:rPr>
+                <w:rFonts w:ascii="Arial" w:hAnsi="Arial" w:cs="Arial"/>
+                <w:sz w:val="20"/>
+                <w:shd w:val="clear" w:color="auto" w:fill="FFFFFF"/>
+              </w:rPr>
+              <w:t xml:space="preserve"> Shaikh </w:t>
             </w:r>
           </w:p>
         </w:tc>
@@ -690,7 +729,25 @@
                 <w:sz w:val="20"/>
                 <w:lang w:val="en-GB"/>
               </w:rPr>
-              <w:t>Md Sakhawat Hussain</w:t>
+              <w:t xml:space="preserve">Md </w:t>
+            </w:r>
+            <w:proofErr w:type="spellStart"/>
+            <w:r>
+              <w:rPr>
+                <w:rFonts w:ascii="Arial" w:hAnsi="Arial" w:cs="Arial"/>
+                <w:sz w:val="20"/>
+                <w:lang w:val="en-GB"/>
+              </w:rPr>
+              <w:t>Sakhawat</w:t>
+            </w:r>
+            <w:proofErr w:type="spellEnd"/>
+            <w:r>
+              <w:rPr>
+                <w:rFonts w:ascii="Arial" w:hAnsi="Arial" w:cs="Arial"/>
+                <w:sz w:val="20"/>
+                <w:lang w:val="en-GB"/>
+              </w:rPr>
+              <w:t xml:space="preserve"> Hussain</w:t>
             </w:r>
           </w:p>
         </w:tc>
@@ -746,18 +803,28 @@
           <w:p>
             <w:pPr>
               <w:rPr>
+                <w:rFonts w:ascii="Arial" w:hAnsi="Arial" w:cs="Arial"/>
+                <w:sz w:val="20"/>
                 <w:lang w:val="en-GB"/>
               </w:rPr>
             </w:pPr>
+            <w:proofErr w:type="spellStart"/>
             <w:r>
               <w:rPr>
-                <w:rFonts w:ascii="Roboto" w:hAnsi="Roboto"/>
-                <w:color w:val="172B4D"/>
-                <w:sz w:val="21"/>
-                <w:szCs w:val="21"/>
+                <w:rFonts w:ascii="Arial" w:hAnsi="Arial" w:cs="Arial"/>
+                <w:sz w:val="20"/>
                 <w:shd w:val="clear" w:color="auto" w:fill="FFFFFF"/>
               </w:rPr>
-              <w:t>Ramjot Kaur</w:t>
+              <w:t>Ramjot</w:t>
+            </w:r>
+            <w:proofErr w:type="spellEnd"/>
+            <w:r>
+              <w:rPr>
+                <w:rFonts w:ascii="Arial" w:hAnsi="Arial" w:cs="Arial"/>
+                <w:sz w:val="20"/>
+                <w:shd w:val="clear" w:color="auto" w:fill="FFFFFF"/>
+              </w:rPr>
+              <w:t xml:space="preserve"> Kaur</w:t>
             </w:r>
           </w:p>
         </w:tc>
@@ -813,18 +880,36 @@
           <w:p>
             <w:pPr>
               <w:rPr>
+                <w:rFonts w:ascii="Arial" w:hAnsi="Arial" w:cs="Arial"/>
+                <w:sz w:val="20"/>
                 <w:lang w:val="en-GB"/>
               </w:rPr>
             </w:pPr>
             <w:r>
               <w:rPr>
-                <w:rFonts w:ascii="Roboto" w:hAnsi="Roboto"/>
-                <w:color w:val="172B4D"/>
-                <w:sz w:val="21"/>
-                <w:szCs w:val="21"/>
+                <w:rFonts w:ascii="Arial" w:hAnsi="Arial" w:cs="Arial"/>
+                <w:sz w:val="20"/>
                 <w:shd w:val="clear" w:color="auto" w:fill="FFFFFF"/>
               </w:rPr>
-              <w:t>Dhanesh Nilesh Kotadiya </w:t>
+              <w:t xml:space="preserve">Dhanesh Nilesh </w:t>
+            </w:r>
+            <w:proofErr w:type="spellStart"/>
+            <w:r>
+              <w:rPr>
+                <w:rFonts w:ascii="Arial" w:hAnsi="Arial" w:cs="Arial"/>
+                <w:sz w:val="20"/>
+                <w:shd w:val="clear" w:color="auto" w:fill="FFFFFF"/>
+              </w:rPr>
+              <w:t>Kotadiya</w:t>
+            </w:r>
+            <w:proofErr w:type="spellEnd"/>
+            <w:r>
+              <w:rPr>
+                <w:rFonts w:ascii="Arial" w:hAnsi="Arial" w:cs="Arial"/>
+                <w:sz w:val="20"/>
+                <w:shd w:val="clear" w:color="auto" w:fill="FFFFFF"/>
+              </w:rPr>
+              <w:t> </w:t>
             </w:r>
           </w:p>
         </w:tc>
@@ -880,18 +965,28 @@
           <w:p>
             <w:pPr>
               <w:rPr>
+                <w:rFonts w:ascii="Arial" w:hAnsi="Arial" w:cs="Arial"/>
+                <w:sz w:val="20"/>
                 <w:lang w:val="en-GB"/>
               </w:rPr>
             </w:pPr>
+            <w:proofErr w:type="spellStart"/>
             <w:r>
               <w:rPr>
-                <w:rFonts w:ascii="Roboto" w:hAnsi="Roboto"/>
-                <w:color w:val="172B4D"/>
-                <w:sz w:val="21"/>
-                <w:szCs w:val="21"/>
+                <w:rFonts w:ascii="Arial" w:hAnsi="Arial" w:cs="Arial"/>
+                <w:sz w:val="20"/>
                 <w:shd w:val="clear" w:color="auto" w:fill="FFFFFF"/>
               </w:rPr>
-              <w:t>Kamalpreet Kaur</w:t>
+              <w:t>Kamalpreet</w:t>
+            </w:r>
+            <w:proofErr w:type="spellEnd"/>
+            <w:r>
+              <w:rPr>
+                <w:rFonts w:ascii="Arial" w:hAnsi="Arial" w:cs="Arial"/>
+                <w:sz w:val="20"/>
+                <w:shd w:val="clear" w:color="auto" w:fill="FFFFFF"/>
+              </w:rPr>
+              <w:t xml:space="preserve"> Kaur</w:t>
             </w:r>
           </w:p>
         </w:tc>
@@ -1409,7 +1504,65 @@
           <w:szCs w:val="24"/>
           <w:lang w:val="en-GB"/>
         </w:rPr>
-        <w:t>Before we continue our discussion, it needs us to define happiness first. According to Veenhoven (1991), happiness can be characterised by how much a person likes the life he leads. Happiness can also be called a person's life satisfaction. Since 2012, the UN (United Nations) have opted to assess the development of well-being. As an outcome, the World Happiness Report was first released by the United Nations Sustainable Development Solutions Network in 2012 in collaboration with the Ernesto Illy Foundation. Until now, the UN released 7 World Happiness reports and ground-breaking survey of the state of global happiness (Worldhappiness.report, 2019).</w:t>
+        <w:t xml:space="preserve">Before we continue our discussion, it needs us to define happiness first. According to </w:t>
+      </w:r>
+      <w:proofErr w:type="spellStart"/>
+      <w:r>
+        <w:rPr>
+          <w:bCs/>
+          <w:sz w:val="24"/>
+          <w:szCs w:val="24"/>
+          <w:lang w:val="en-GB"/>
+        </w:rPr>
+        <w:t>Veenhoven</w:t>
+      </w:r>
+      <w:proofErr w:type="spellEnd"/>
+      <w:r>
+        <w:rPr>
+          <w:bCs/>
+          <w:sz w:val="24"/>
+          <w:szCs w:val="24"/>
+          <w:lang w:val="en-GB"/>
+        </w:rPr>
+        <w:t xml:space="preserve"> (1991), happiness can be characterised by how much a person likes the life he leads. Happiness can also be called a person's life satisfaction. Since 2012, the UN (United Nations) have opted to assess the development of well-being. As an outcome, the World Happiness Report was first released by the United Nations Sustainable Development Solutions Network in 2012 in collaboration with the Ernesto Illy Foundation. Until </w:t>
+      </w:r>
+      <w:r>
+        <w:rPr>
+          <w:bCs/>
+          <w:sz w:val="24"/>
+          <w:szCs w:val="24"/>
+          <w:lang w:val="en-GB"/>
+        </w:rPr>
+        <w:t>April 2019</w:t>
+      </w:r>
+      <w:r>
+        <w:rPr>
+          <w:bCs/>
+          <w:sz w:val="24"/>
+          <w:szCs w:val="24"/>
+          <w:lang w:val="en-GB"/>
+        </w:rPr>
+        <w:t>, the UN released 7 World Happiness reports and ground-breaking survey of the state of global happiness (</w:t>
+      </w:r>
+      <w:proofErr w:type="spellStart"/>
+      <w:r>
+        <w:rPr>
+          <w:bCs/>
+          <w:sz w:val="24"/>
+          <w:szCs w:val="24"/>
+          <w:lang w:val="en-GB"/>
+        </w:rPr>
+        <w:t>Worldhappiness.report</w:t>
+      </w:r>
+      <w:proofErr w:type="spellEnd"/>
+      <w:r>
+        <w:rPr>
+          <w:bCs/>
+          <w:sz w:val="24"/>
+          <w:szCs w:val="24"/>
+          <w:lang w:val="en-GB"/>
+        </w:rPr>
+        <w:t>, 2019).</w:t>
       </w:r>
     </w:p>
     <w:p>
@@ -1440,7 +1593,65 @@
           <w:szCs w:val="24"/>
           <w:lang w:val="en-GB"/>
         </w:rPr>
-        <w:t>The World Happiness Report shows that the Scandinavian countries of the world are happier than the people of other nations, but there are people in the Scandinavian country who report that they are struggling and suffering (Andreasson and Birkjær, 2018). So, what makes the people of Scandinavia the happiest in the world? Is it because Scandinavian countries are developed countries in the world? World happiness report shows that developed countries are happier than developing countries because of GDP per capita, Family, Life expectancy, Freedom Generosity and trust in government (kaggle.com). What are the developing countries doing in these sectors?</w:t>
+        <w:t>The World Happiness Report shows that the Scandinavian countries of the world are happier than the people of other nations, but there are people in the Scandinavian country who report that they are struggling and suffering (</w:t>
+      </w:r>
+      <w:proofErr w:type="spellStart"/>
+      <w:r>
+        <w:rPr>
+          <w:bCs/>
+          <w:sz w:val="24"/>
+          <w:szCs w:val="24"/>
+          <w:lang w:val="en-GB"/>
+        </w:rPr>
+        <w:t>Andreasson</w:t>
+      </w:r>
+      <w:proofErr w:type="spellEnd"/>
+      <w:r>
+        <w:rPr>
+          <w:bCs/>
+          <w:sz w:val="24"/>
+          <w:szCs w:val="24"/>
+          <w:lang w:val="en-GB"/>
+        </w:rPr>
+        <w:t xml:space="preserve"> and </w:t>
+      </w:r>
+      <w:proofErr w:type="spellStart"/>
+      <w:r>
+        <w:rPr>
+          <w:bCs/>
+          <w:sz w:val="24"/>
+          <w:szCs w:val="24"/>
+          <w:lang w:val="en-GB"/>
+        </w:rPr>
+        <w:t>Birkjær</w:t>
+      </w:r>
+      <w:proofErr w:type="spellEnd"/>
+      <w:r>
+        <w:rPr>
+          <w:bCs/>
+          <w:sz w:val="24"/>
+          <w:szCs w:val="24"/>
+          <w:lang w:val="en-GB"/>
+        </w:rPr>
+        <w:t xml:space="preserve">, 2018). So, what makes the people of Scandinavia the happiest in the world? Is it because Scandinavian countries are developed countries in the world? World happiness report </w:t>
+      </w:r>
+      <w:r>
+        <w:rPr>
+          <w:bCs/>
+          <w:sz w:val="24"/>
+          <w:szCs w:val="24"/>
+          <w:lang w:val="en-GB"/>
+        </w:rPr>
+        <w:t xml:space="preserve">data set </w:t>
+      </w:r>
+      <w:r>
+        <w:rPr>
+          <w:bCs/>
+          <w:sz w:val="24"/>
+          <w:szCs w:val="24"/>
+          <w:lang w:val="en-GB"/>
+        </w:rPr>
+        <w:t>shows that developed countries are happier than developing countries because of GDP per capita, Family, Life expectancy, Freedom Generosity and trust in government (kaggle.com). What are the developing countries doing in these sectors?</w:t>
       </w:r>
     </w:p>
     <w:p>
@@ -1471,7 +1682,27 @@
           <w:szCs w:val="24"/>
           <w:lang w:val="en-GB"/>
         </w:rPr>
-        <w:t>Developing countries like Bangladesh and India consider being the fastest growing country in the world (Song, 2019). Even using Gapminder tool we found that Scandinavian country is more stable in every sector while south Asian developing countries are on the rise. There were Coming back to world happiness report, which is showing a different view. Scandinavian countries were more stable in happiness score as their stable economy. On the other hand, South Asian countries like Bangladesh and India are growing faster, but happiness score is not growing at all. What's keeping them from being happy? This study aims to asses why developing countries people like Bangladesh and India are not happy like others and how they can be happier.</w:t>
+        <w:t xml:space="preserve">Developing countries like Bangladesh and India consider being the fastest growing country in the world (Song, 2019). Even using </w:t>
+      </w:r>
+      <w:proofErr w:type="spellStart"/>
+      <w:r>
+        <w:rPr>
+          <w:bCs/>
+          <w:sz w:val="24"/>
+          <w:szCs w:val="24"/>
+          <w:lang w:val="en-GB"/>
+        </w:rPr>
+        <w:t>Gapminder</w:t>
+      </w:r>
+      <w:proofErr w:type="spellEnd"/>
+      <w:r>
+        <w:rPr>
+          <w:bCs/>
+          <w:sz w:val="24"/>
+          <w:szCs w:val="24"/>
+          <w:lang w:val="en-GB"/>
+        </w:rPr>
+        <w:t xml:space="preserve"> tool we found that Scandinavian country is more stable in every sector while south Asian developing countries are on the rise. There were Coming back to world happiness report, which is showing a different view. Scandinavian countries were more stable in happiness score as their stable economy. On the other hand, South Asian countries like Bangladesh and India are growing faster, but happiness score is not growing at all. What's keeping them from being happy? This study aims to asses why developing countries people like Bangladesh and India are not happy like others and how they can be happier.</w:t>
       </w:r>
     </w:p>
     <w:p>
@@ -1533,7 +1764,61 @@
           <w:szCs w:val="24"/>
           <w:lang w:val="en-GB"/>
         </w:rPr>
-        <w:t>The analysis shows that the economy GDP per capita. family, health (life expectancy), freedom, trust (government corruption) and generosity have a significant relationship with world happiness. There is also a significant variation in social support for happiness scores in Southern Asian countries such as Bangladesh, India and Pakistan. We hypothesise that this is because of the imbalance in generosity, independence and confidence.</w:t>
+        <w:t xml:space="preserve">The analysis shows that the economy GDP per capita. family, health (life expectancy), freedom, trust (government corruption) and generosity have a significant relationship with world happiness. </w:t>
+      </w:r>
+      <w:r>
+        <w:rPr>
+          <w:bCs/>
+          <w:sz w:val="24"/>
+          <w:szCs w:val="24"/>
+          <w:lang w:val="en-GB"/>
+        </w:rPr>
+        <w:t>On the other hand, it shows</w:t>
+      </w:r>
+      <w:r>
+        <w:rPr>
+          <w:bCs/>
+          <w:sz w:val="24"/>
+          <w:szCs w:val="24"/>
+          <w:lang w:val="en-GB"/>
+        </w:rPr>
+        <w:t xml:space="preserve"> a significant variation in social support for happiness scores in Southern Asian countries such as Bangladesh, India and Pakistan. We hypothesise that this is because of the imbalance in generosity,</w:t>
+      </w:r>
+      <w:r>
+        <w:rPr>
+          <w:bCs/>
+          <w:sz w:val="24"/>
+          <w:szCs w:val="24"/>
+          <w:lang w:val="en-GB"/>
+        </w:rPr>
+        <w:t xml:space="preserve"> freedom</w:t>
+      </w:r>
+      <w:r>
+        <w:rPr>
+          <w:bCs/>
+          <w:sz w:val="24"/>
+          <w:szCs w:val="24"/>
+          <w:lang w:val="en-GB"/>
+        </w:rPr>
+        <w:t xml:space="preserve"> and </w:t>
+      </w:r>
+      <w:r>
+        <w:rPr>
+          <w:bCs/>
+          <w:sz w:val="24"/>
+          <w:szCs w:val="24"/>
+          <w:lang w:val="en-GB"/>
+        </w:rPr>
+        <w:t>generosity</w:t>
+      </w:r>
+      <w:r>
+        <w:rPr>
+          <w:bCs/>
+          <w:sz w:val="24"/>
+          <w:szCs w:val="24"/>
+          <w:lang w:val="en-GB"/>
+        </w:rPr>
+        <w:t>.</w:t>
       </w:r>
     </w:p>
     <w:p>
@@ -1657,7 +1942,43 @@
           <w:lang w:val="en-GB"/>
         </w:rPr>
         <w:lastRenderedPageBreak/>
-        <w:t>being support that happiness is related to a person income (Andreasson and Birkjær, 2018). It is hard to answer the question that does money buy happiness? An increasing number of scholars, politicians, journalists and others have given their attention to figuring out what a good life means. Many new fields have been developed, such as positive psychology, and the general public is also searching for books and other resources to find happiness. However, most of this focus has been on developed countries such as North America and Europe and less information is available for other developing countries. Studies in the West may not relate to other countries with a different culture, religious beliefs and philosophic concepts. (Selin and Davey, 2012)</w:t>
+        <w:t>being support that happiness is related to a person income (</w:t>
+      </w:r>
+      <w:proofErr w:type="spellStart"/>
+      <w:r>
+        <w:rPr>
+          <w:sz w:val="24"/>
+          <w:szCs w:val="24"/>
+          <w:lang w:val="en-GB"/>
+        </w:rPr>
+        <w:t>Andreasson</w:t>
+      </w:r>
+      <w:proofErr w:type="spellEnd"/>
+      <w:r>
+        <w:rPr>
+          <w:sz w:val="24"/>
+          <w:szCs w:val="24"/>
+          <w:lang w:val="en-GB"/>
+        </w:rPr>
+        <w:t xml:space="preserve"> and </w:t>
+      </w:r>
+      <w:proofErr w:type="spellStart"/>
+      <w:r>
+        <w:rPr>
+          <w:sz w:val="24"/>
+          <w:szCs w:val="24"/>
+          <w:lang w:val="en-GB"/>
+        </w:rPr>
+        <w:t>Birkjær</w:t>
+      </w:r>
+      <w:proofErr w:type="spellEnd"/>
+      <w:r>
+        <w:rPr>
+          <w:sz w:val="24"/>
+          <w:szCs w:val="24"/>
+          <w:lang w:val="en-GB"/>
+        </w:rPr>
+        <w:t>, 2018). It is hard to answer the question that does money buy happiness? An increasing number of scholars, politicians, journalists and others have given their attention to figuring out what a good life means. Many new fields have been developed, such as positive psychology, and the general public is also searching for books and other resources to find happiness. However, most of this focus has been on developed countries such as North America and Europe and less information is available for other developing countries. Studies in the West may not relate to other countries with a different culture, religious beliefs and philosophic concepts. (Selin and Davey, 2012)</w:t>
       </w:r>
     </w:p>
     <w:p>
@@ -1713,7 +2034,55 @@
           <w:szCs w:val="24"/>
           <w:lang w:val="en-GB"/>
         </w:rPr>
-        <w:t>A country like Bangladesh economic growth is related to remittance. In addition, India and Pakistan are also receiving many remittances from all over the world (PTI, 2019). The developmental effect of remittances in a nation is a complex issue as it has both a positive and negative impact on a macroeconomic and household level (Hassan and Shakur, 2017). However, world happiness report data did not show that the survey was taken differently for a different region or culture. For this reason, we need to see detail summery of South Asian countries economic growth.</w:t>
+        <w:t xml:space="preserve">A country like Bangladesh economic growth is related to remittance. In addition, India and Pakistan are also receiving </w:t>
+      </w:r>
+      <w:r>
+        <w:rPr>
+          <w:sz w:val="24"/>
+          <w:szCs w:val="24"/>
+          <w:lang w:val="en-GB"/>
+        </w:rPr>
+        <w:t>good amount</w:t>
+      </w:r>
+      <w:r>
+        <w:rPr>
+          <w:sz w:val="24"/>
+          <w:szCs w:val="24"/>
+          <w:lang w:val="en-GB"/>
+        </w:rPr>
+        <w:t xml:space="preserve"> remittances from all over the world (PTI, 2019). The developmental effect of remittances in a nation is a complex issue as it has both a positive and negative impact on a macroeconomic and household level (Hassan and Shakur, 2017). However, world happiness report data did not show that the survey was taken differently for a different region or culture</w:t>
+      </w:r>
+      <w:r>
+        <w:rPr>
+          <w:sz w:val="24"/>
+          <w:szCs w:val="24"/>
+          <w:lang w:val="en-GB"/>
+        </w:rPr>
+        <w:t>.</w:t>
+      </w:r>
+      <w:r>
+        <w:rPr>
+          <w:sz w:val="24"/>
+          <w:szCs w:val="24"/>
+          <w:lang w:val="en-GB"/>
+        </w:rPr>
+        <w:t xml:space="preserve"> For this reason, we need </w:t>
+      </w:r>
+      <w:r>
+        <w:rPr>
+          <w:sz w:val="24"/>
+          <w:szCs w:val="24"/>
+          <w:lang w:val="en-GB"/>
+        </w:rPr>
+        <w:t>to see</w:t>
+      </w:r>
+      <w:r>
+        <w:rPr>
+          <w:sz w:val="24"/>
+          <w:szCs w:val="24"/>
+          <w:lang w:val="en-GB"/>
+        </w:rPr>
+        <w:t xml:space="preserve"> detail summery of South Asian countries economic growth.</w:t>
       </w:r>
     </w:p>
     <w:p>
@@ -1743,7 +2112,54 @@
           <w:szCs w:val="24"/>
           <w:lang w:val="en-GB"/>
         </w:rPr>
-        <w:t>Since 2014, South Asia has been the fastest-growing sub-region in the world. Collectively, its eight economies boast an average annual growth rate of 7%. Countries like Bangladesh and India have an average growth rate of more than 7% over the last five years, and Bangladesh is expected to grow by about 8% over the next two years (Song, 2019). After doing a comparison with Gapminder tools (Gapminder.org, 2019) with some Scandinavian countries and South Asian countries to see are they really developing faster? It is overserved that Scandinavian countries were not growing faster as South Asian countries. In other words, the position of the Scandinavian countries has been more stable, while the South Asian countries are growing rapidly in every field.</w:t>
+        <w:t xml:space="preserve">Since 2014, South Asia has been the fastest-growing sub-region in the world. Collectively, its eight economies boast an average annual growth rate of 7%. Countries like Bangladesh and India have an average growth rate of more than 7% over the last five years, and Bangladesh is expected to grow by about 8% over the next two years (Song, 2019). After doing a comparison with </w:t>
+      </w:r>
+      <w:proofErr w:type="spellStart"/>
+      <w:r>
+        <w:rPr>
+          <w:bCs/>
+          <w:sz w:val="24"/>
+          <w:szCs w:val="24"/>
+          <w:lang w:val="en-GB"/>
+        </w:rPr>
+        <w:t>Gapminder</w:t>
+      </w:r>
+      <w:proofErr w:type="spellEnd"/>
+      <w:r>
+        <w:rPr>
+          <w:bCs/>
+          <w:sz w:val="24"/>
+          <w:szCs w:val="24"/>
+          <w:lang w:val="en-GB"/>
+        </w:rPr>
+        <w:t xml:space="preserve"> tools</w:t>
+      </w:r>
+      <w:r>
+        <w:rPr>
+          <w:bCs/>
+          <w:sz w:val="24"/>
+          <w:szCs w:val="24"/>
+          <w:lang w:val="en-GB"/>
+        </w:rPr>
+        <w:t xml:space="preserve"> (Gapminder.org, 2019)</w:t>
+      </w:r>
+      <w:r>
+        <w:rPr>
+          <w:bCs/>
+          <w:sz w:val="24"/>
+          <w:szCs w:val="24"/>
+          <w:lang w:val="en-GB"/>
+        </w:rPr>
+        <w:t xml:space="preserve"> with some Scandinavian countries and South Asian countries to see are they really developing faster? It is overserved that Scandinavian countries were not growing faster as South Asian countries. In other words, the position of the Scandinavian countries has been more stable, while the South Asian countries are growing rapidly in every field</w:t>
+      </w:r>
+      <w:r>
+        <w:rPr>
+          <w:bCs/>
+          <w:sz w:val="24"/>
+          <w:szCs w:val="24"/>
+          <w:lang w:val="en-GB"/>
+        </w:rPr>
+        <w:t>.</w:t>
       </w:r>
     </w:p>
     <w:p>
@@ -1776,7 +2192,29 @@
           <w:szCs w:val="24"/>
           <w:lang w:val="en-GB"/>
         </w:rPr>
-        <w:t>2.2 Reaserch Questions</w:t>
+        <w:t xml:space="preserve">2.2 </w:t>
+      </w:r>
+      <w:proofErr w:type="spellStart"/>
+      <w:r>
+        <w:rPr>
+          <w:b/>
+          <w:bCs/>
+          <w:sz w:val="24"/>
+          <w:szCs w:val="24"/>
+          <w:lang w:val="en-GB"/>
+        </w:rPr>
+        <w:t>Reaserch</w:t>
+      </w:r>
+      <w:proofErr w:type="spellEnd"/>
+      <w:r>
+        <w:rPr>
+          <w:b/>
+          <w:bCs/>
+          <w:sz w:val="24"/>
+          <w:szCs w:val="24"/>
+          <w:lang w:val="en-GB"/>
+        </w:rPr>
+        <w:t xml:space="preserve"> Questions</w:t>
       </w:r>
     </w:p>
     <w:p>
@@ -1921,8 +2359,438 @@
           <w:lang w:val="en-GB"/>
         </w:rPr>
       </w:pPr>
+    </w:p>
+    <w:p>
+      <w:pPr>
+        <w:rPr>
+          <w:sz w:val="24"/>
+          <w:szCs w:val="24"/>
+          <w:lang w:val="en-GB"/>
+        </w:rPr>
+      </w:pPr>
+    </w:p>
+    <w:p>
+      <w:pPr>
+        <w:rPr>
+          <w:sz w:val="24"/>
+          <w:szCs w:val="24"/>
+          <w:lang w:val="en-GB"/>
+        </w:rPr>
+      </w:pPr>
+    </w:p>
+    <w:p>
+      <w:pPr>
+        <w:rPr>
+          <w:sz w:val="24"/>
+          <w:szCs w:val="24"/>
+          <w:lang w:val="en-GB"/>
+        </w:rPr>
+      </w:pPr>
+    </w:p>
+    <w:p>
+      <w:pPr>
+        <w:rPr>
+          <w:sz w:val="24"/>
+          <w:szCs w:val="24"/>
+          <w:lang w:val="en-GB"/>
+        </w:rPr>
+      </w:pPr>
+    </w:p>
+    <w:p>
+      <w:pPr>
+        <w:rPr>
+          <w:sz w:val="24"/>
+          <w:szCs w:val="24"/>
+          <w:lang w:val="en-GB"/>
+        </w:rPr>
+      </w:pPr>
+    </w:p>
+    <w:p>
+      <w:pPr>
+        <w:rPr>
+          <w:b/>
+          <w:sz w:val="24"/>
+          <w:szCs w:val="24"/>
+          <w:lang w:val="en-GB"/>
+        </w:rPr>
+      </w:pPr>
+      <w:r>
+        <w:rPr>
+          <w:b/>
+          <w:sz w:val="24"/>
+          <w:szCs w:val="24"/>
+          <w:lang w:val="en-GB"/>
+        </w:rPr>
+        <w:lastRenderedPageBreak/>
+        <w:t>3 Method</w:t>
+      </w:r>
+    </w:p>
+    <w:p>
+      <w:pPr>
+        <w:rPr>
+          <w:b/>
+          <w:sz w:val="24"/>
+          <w:szCs w:val="24"/>
+          <w:lang w:val="en-GB"/>
+        </w:rPr>
+      </w:pPr>
+    </w:p>
+    <w:p>
+      <w:pPr>
+        <w:rPr>
+          <w:sz w:val="24"/>
+          <w:szCs w:val="24"/>
+          <w:lang w:val="en-GB"/>
+        </w:rPr>
+      </w:pPr>
+      <w:r>
+        <w:rPr>
+          <w:sz w:val="24"/>
+          <w:szCs w:val="24"/>
+          <w:lang w:val="en-GB"/>
+        </w:rPr>
+        <w:t xml:space="preserve">In attempt to answer our questions, we used world happiness dataset from kaggle.com which provided by Sustainable Development Solutions Network (2012). This dataset was taken from The World Happiness Report, a landmark survey of the state of global happiness and this dataset has data from 2015-2019. More detail can </w:t>
+      </w:r>
+      <w:proofErr w:type="gramStart"/>
+      <w:r>
+        <w:rPr>
+          <w:sz w:val="24"/>
+          <w:szCs w:val="24"/>
+          <w:lang w:val="en-GB"/>
+        </w:rPr>
+        <w:t>f</w:t>
+      </w:r>
+      <w:r>
+        <w:rPr>
+          <w:sz w:val="24"/>
+          <w:szCs w:val="24"/>
+          <w:lang w:val="en-GB"/>
+        </w:rPr>
+        <w:t>ound</w:t>
+      </w:r>
+      <w:proofErr w:type="gramEnd"/>
+      <w:r>
+        <w:rPr>
+          <w:sz w:val="24"/>
+          <w:szCs w:val="24"/>
+          <w:lang w:val="en-GB"/>
+        </w:rPr>
+        <w:t xml:space="preserve"> on </w:t>
+      </w:r>
+      <w:r>
+        <w:rPr>
+          <w:sz w:val="24"/>
+          <w:szCs w:val="24"/>
+          <w:lang w:val="en-GB" w:eastAsia="en-GB"/>
+        </w:rPr>
+        <w:t>Sustainable Development Solutions Network (2012)</w:t>
+      </w:r>
+      <w:r>
+        <w:rPr>
+          <w:sz w:val="24"/>
+          <w:szCs w:val="24"/>
+          <w:lang w:val="en-GB" w:eastAsia="en-GB"/>
+        </w:rPr>
+        <w:t xml:space="preserve"> </w:t>
+      </w:r>
+      <w:r>
+        <w:rPr>
+          <w:sz w:val="24"/>
+          <w:szCs w:val="24"/>
+          <w:lang w:val="en-GB"/>
+        </w:rPr>
+        <w:t xml:space="preserve">and </w:t>
+      </w:r>
+      <w:proofErr w:type="spellStart"/>
+      <w:r>
+        <w:rPr>
+          <w:sz w:val="24"/>
+          <w:szCs w:val="24"/>
+          <w:lang w:val="en-GB"/>
+        </w:rPr>
+        <w:t>Worldhappiness.repor</w:t>
+      </w:r>
+      <w:r>
+        <w:rPr>
+          <w:sz w:val="24"/>
+          <w:szCs w:val="24"/>
+          <w:lang w:val="en-GB"/>
+        </w:rPr>
+        <w:t>t</w:t>
+      </w:r>
+      <w:proofErr w:type="spellEnd"/>
+      <w:r>
+        <w:rPr>
+          <w:sz w:val="24"/>
+          <w:szCs w:val="24"/>
+          <w:lang w:val="en-GB"/>
+        </w:rPr>
+        <w:t xml:space="preserve"> (2019).</w:t>
+      </w:r>
+    </w:p>
+    <w:p>
+      <w:pPr>
+        <w:rPr>
+          <w:sz w:val="24"/>
+          <w:szCs w:val="24"/>
+          <w:lang w:val="en-GB"/>
+        </w:rPr>
+      </w:pPr>
+    </w:p>
+    <w:p>
+      <w:pPr>
+        <w:rPr>
+          <w:sz w:val="24"/>
+          <w:szCs w:val="24"/>
+          <w:lang w:val="en-GB"/>
+        </w:rPr>
+      </w:pPr>
+      <w:r>
+        <w:rPr>
+          <w:sz w:val="24"/>
+          <w:szCs w:val="24"/>
+          <w:lang w:val="en-GB"/>
+        </w:rPr>
+        <w:t>To find our answer, we did some analysis of the 2015 and 2016 datasets. After that, we created a different dataset with information on 7 countries from 2015 to 2018, and we analyse this dataset for further analysis.</w:t>
+      </w:r>
+    </w:p>
+    <w:p>
+      <w:pPr>
+        <w:jc w:val="both"/>
+        <w:rPr>
+          <w:sz w:val="24"/>
+          <w:szCs w:val="24"/>
+          <w:lang w:val="en-GB"/>
+        </w:rPr>
+      </w:pPr>
+    </w:p>
+    <w:p>
+      <w:pPr>
+        <w:jc w:val="both"/>
+        <w:rPr>
+          <w:b/>
+          <w:sz w:val="24"/>
+          <w:szCs w:val="24"/>
+          <w:lang w:val="en-GB"/>
+        </w:rPr>
+      </w:pPr>
+      <w:r>
+        <w:rPr>
+          <w:b/>
+          <w:sz w:val="24"/>
+          <w:szCs w:val="24"/>
+          <w:lang w:val="en-GB"/>
+        </w:rPr>
+        <w:t>3.1 Data Analysis</w:t>
+      </w:r>
+    </w:p>
+    <w:p>
+      <w:pPr>
+        <w:jc w:val="both"/>
+        <w:rPr>
+          <w:sz w:val="24"/>
+          <w:szCs w:val="24"/>
+          <w:lang w:val="en-GB"/>
+        </w:rPr>
+      </w:pPr>
+    </w:p>
+    <w:p>
+      <w:pPr>
+        <w:jc w:val="both"/>
+        <w:rPr>
+          <w:sz w:val="24"/>
+          <w:szCs w:val="24"/>
+          <w:lang w:val="en-GB"/>
+        </w:rPr>
+      </w:pPr>
+      <w:r>
+        <w:rPr>
+          <w:sz w:val="24"/>
+          <w:szCs w:val="24"/>
+          <w:lang w:val="en-GB"/>
+        </w:rPr>
+        <w:t xml:space="preserve">The analysis of this paper focuses on two aspects, which influence more happiness in the World Happiness Report and why developing countries are lagging in this race. To get our answer we proposed the following </w:t>
+      </w:r>
+      <w:proofErr w:type="spellStart"/>
+      <w:r>
+        <w:rPr>
+          <w:sz w:val="24"/>
+          <w:szCs w:val="24"/>
+          <w:lang w:val="en-GB"/>
+        </w:rPr>
+        <w:t>hyptheses</w:t>
+      </w:r>
+      <w:proofErr w:type="spellEnd"/>
+      <w:r>
+        <w:rPr>
+          <w:sz w:val="24"/>
+          <w:szCs w:val="24"/>
+          <w:lang w:val="en-GB"/>
+        </w:rPr>
+        <w:t xml:space="preserve"> and every hypothesis test is done using SPSS.</w:t>
+      </w:r>
+    </w:p>
+    <w:p>
+      <w:pPr>
+        <w:jc w:val="both"/>
+        <w:rPr>
+          <w:sz w:val="24"/>
+          <w:szCs w:val="24"/>
+          <w:lang w:val="en-GB"/>
+        </w:rPr>
+      </w:pPr>
+    </w:p>
+    <w:p>
+      <w:pPr>
+        <w:jc w:val="both"/>
+        <w:rPr>
+          <w:sz w:val="24"/>
+          <w:szCs w:val="24"/>
+          <w:lang w:val="en-GB"/>
+        </w:rPr>
+      </w:pPr>
+      <w:r>
+        <w:rPr>
+          <w:b/>
+          <w:sz w:val="24"/>
+          <w:szCs w:val="24"/>
+          <w:lang w:val="en-GB"/>
+        </w:rPr>
+        <w:t>Hypothesis 1</w:t>
+      </w:r>
+      <w:r>
+        <w:rPr>
+          <w:sz w:val="24"/>
+          <w:szCs w:val="24"/>
+          <w:lang w:val="en-GB"/>
+        </w:rPr>
+        <w:t>: Influence of social support to the overall world happiness score.</w:t>
+      </w:r>
+    </w:p>
+    <w:p>
+      <w:pPr>
+        <w:jc w:val="both"/>
+        <w:rPr>
+          <w:sz w:val="24"/>
+          <w:szCs w:val="24"/>
+          <w:lang w:val="en-GB"/>
+        </w:rPr>
+      </w:pPr>
+    </w:p>
+    <w:p>
+      <w:pPr>
+        <w:ind w:left="720"/>
+        <w:jc w:val="both"/>
+        <w:rPr>
+          <w:sz w:val="24"/>
+          <w:szCs w:val="24"/>
+          <w:lang w:val="en-GB"/>
+        </w:rPr>
+      </w:pPr>
+      <w:r>
+        <w:rPr>
+          <w:sz w:val="24"/>
+          <w:szCs w:val="24"/>
+          <w:lang w:val="en-GB"/>
+        </w:rPr>
+        <w:t>H0: There is no significant statistical relationship between economy GDP per capita, life expectancy, freedom, trust in government, family support, and generosity to the overall world happiness score.</w:t>
+      </w:r>
       <w:bookmarkStart w:id="0" w:name="_GoBack"/>
       <w:bookmarkEnd w:id="0"/>
+    </w:p>
+    <w:p>
+      <w:pPr>
+        <w:ind w:left="720"/>
+        <w:jc w:val="both"/>
+        <w:rPr>
+          <w:sz w:val="24"/>
+          <w:szCs w:val="24"/>
+          <w:lang w:val="en-GB"/>
+        </w:rPr>
+      </w:pPr>
+    </w:p>
+    <w:p>
+      <w:pPr>
+        <w:ind w:left="720"/>
+        <w:jc w:val="both"/>
+        <w:rPr>
+          <w:sz w:val="24"/>
+          <w:szCs w:val="24"/>
+          <w:lang w:val="en-GB"/>
+        </w:rPr>
+      </w:pPr>
+      <w:r>
+        <w:rPr>
+          <w:sz w:val="24"/>
+          <w:szCs w:val="24"/>
+          <w:lang w:val="en-GB"/>
+        </w:rPr>
+        <w:t>HA: There is a significant statistical relationship between economy GDP per capita, life expectancy, freedom, trust in government, family support, and generosity to the overall world happiness score.</w:t>
+      </w:r>
+    </w:p>
+    <w:p>
+      <w:pPr>
+        <w:ind w:left="720"/>
+        <w:jc w:val="both"/>
+        <w:rPr>
+          <w:sz w:val="24"/>
+          <w:szCs w:val="24"/>
+          <w:lang w:val="en-GB"/>
+        </w:rPr>
+      </w:pPr>
+    </w:p>
+    <w:p>
+      <w:pPr>
+        <w:jc w:val="both"/>
+        <w:rPr>
+          <w:sz w:val="24"/>
+          <w:szCs w:val="24"/>
+          <w:lang w:val="en-GB"/>
+        </w:rPr>
+      </w:pPr>
+      <w:r>
+        <w:rPr>
+          <w:b/>
+          <w:sz w:val="24"/>
+          <w:szCs w:val="24"/>
+          <w:lang w:val="en-GB"/>
+        </w:rPr>
+        <w:t>Hypothesis 2:</w:t>
+      </w:r>
+      <w:r>
+        <w:rPr>
+          <w:sz w:val="24"/>
+          <w:szCs w:val="24"/>
+          <w:lang w:val="en-GB"/>
+        </w:rPr>
+        <w:t xml:space="preserve"> The difference between Southern </w:t>
+      </w:r>
+      <w:proofErr w:type="gramStart"/>
+      <w:r>
+        <w:rPr>
+          <w:sz w:val="24"/>
+          <w:szCs w:val="24"/>
+          <w:lang w:val="en-GB"/>
+        </w:rPr>
+        <w:t>Asian(</w:t>
+      </w:r>
+      <w:proofErr w:type="gramEnd"/>
+      <w:r>
+        <w:rPr>
+          <w:sz w:val="24"/>
+          <w:szCs w:val="24"/>
+          <w:lang w:val="en-GB"/>
+        </w:rPr>
+        <w:t xml:space="preserve">Bangladesh, India, Pakistan) and </w:t>
+      </w:r>
+      <w:r>
+        <w:rPr>
+          <w:sz w:val="24"/>
+          <w:szCs w:val="24"/>
+          <w:lang w:val="en-GB"/>
+        </w:rPr>
+        <w:t>Scandinavian</w:t>
+      </w:r>
       <w:r>
         <w:rPr>
           <w:sz w:val="24"/>
@@ -1931,78 +2799,22 @@
         </w:rPr>
         <w:t xml:space="preserve"> </w:t>
       </w:r>
-    </w:p>
-    <w:p>
-      <w:pPr>
-        <w:rPr>
-          <w:sz w:val="24"/>
-          <w:szCs w:val="24"/>
-          <w:lang w:val="en-GB"/>
-        </w:rPr>
-      </w:pPr>
-    </w:p>
-    <w:p>
-      <w:pPr>
-        <w:rPr>
-          <w:sz w:val="24"/>
-          <w:szCs w:val="24"/>
-          <w:lang w:val="en-GB"/>
-        </w:rPr>
-      </w:pPr>
-    </w:p>
-    <w:p>
-      <w:pPr>
-        <w:rPr>
-          <w:sz w:val="24"/>
-          <w:szCs w:val="24"/>
-          <w:lang w:val="en-GB"/>
-        </w:rPr>
-      </w:pPr>
-    </w:p>
-    <w:p>
-      <w:pPr>
-        <w:rPr>
-          <w:sz w:val="24"/>
-          <w:szCs w:val="24"/>
-          <w:lang w:val="en-GB"/>
-        </w:rPr>
-      </w:pPr>
-    </w:p>
-    <w:p>
-      <w:pPr>
-        <w:rPr>
-          <w:sz w:val="24"/>
-          <w:szCs w:val="24"/>
-          <w:lang w:val="en-GB"/>
-        </w:rPr>
-      </w:pPr>
-    </w:p>
-    <w:p>
-      <w:pPr>
-        <w:rPr>
-          <w:sz w:val="24"/>
-          <w:szCs w:val="24"/>
-          <w:lang w:val="en-GB"/>
-        </w:rPr>
-      </w:pPr>
-    </w:p>
-    <w:p>
-      <w:pPr>
-        <w:rPr>
-          <w:sz w:val="24"/>
-          <w:szCs w:val="24"/>
-          <w:lang w:val="en-GB"/>
-        </w:rPr>
-      </w:pPr>
-    </w:p>
-    <w:p>
-      <w:pPr>
-        <w:rPr>
-          <w:sz w:val="24"/>
-          <w:szCs w:val="24"/>
-          <w:lang w:val="en-GB"/>
-        </w:rPr>
-      </w:pPr>
+      <w:r>
+        <w:rPr>
+          <w:sz w:val="24"/>
+          <w:szCs w:val="24"/>
+          <w:lang w:val="en-GB"/>
+        </w:rPr>
+        <w:t>countries</w:t>
+      </w:r>
+      <w:r>
+        <w:rPr>
+          <w:sz w:val="24"/>
+          <w:szCs w:val="24"/>
+          <w:lang w:val="en-GB"/>
+        </w:rPr>
+        <w:t xml:space="preserve"> in the impact of social support on the happiness score</w:t>
+      </w:r>
     </w:p>
     <w:p>
       <w:pPr>
@@ -2075,13 +2887,41 @@
           <w:shd w:val="clear" w:color="auto" w:fill="FFFFFF"/>
         </w:rPr>
       </w:pPr>
+      <w:proofErr w:type="spellStart"/>
       <w:r>
         <w:rPr>
           <w:sz w:val="24"/>
           <w:szCs w:val="24"/>
           <w:shd w:val="clear" w:color="auto" w:fill="FFFFFF"/>
         </w:rPr>
-        <w:t>Veenhoven, R., 1991. Is happiness relative?. </w:t>
+        <w:t>Veenhoven</w:t>
+      </w:r>
+      <w:proofErr w:type="spellEnd"/>
+      <w:r>
+        <w:rPr>
+          <w:sz w:val="24"/>
+          <w:szCs w:val="24"/>
+          <w:shd w:val="clear" w:color="auto" w:fill="FFFFFF"/>
+        </w:rPr>
+        <w:t xml:space="preserve">, R., 1991. Is happiness </w:t>
+      </w:r>
+      <w:proofErr w:type="gramStart"/>
+      <w:r>
+        <w:rPr>
+          <w:sz w:val="24"/>
+          <w:szCs w:val="24"/>
+          <w:shd w:val="clear" w:color="auto" w:fill="FFFFFF"/>
+        </w:rPr>
+        <w:t>relative?.</w:t>
+      </w:r>
+      <w:proofErr w:type="gramEnd"/>
+      <w:r>
+        <w:rPr>
+          <w:sz w:val="24"/>
+          <w:szCs w:val="24"/>
+          <w:shd w:val="clear" w:color="auto" w:fill="FFFFFF"/>
+        </w:rPr>
+        <w:t> </w:t>
       </w:r>
       <w:r>
         <w:rPr>
@@ -2184,13 +3024,23 @@
           <w:lang w:val="en-GB" w:eastAsia="en-GB"/>
         </w:rPr>
       </w:pPr>
+      <w:proofErr w:type="spellStart"/>
       <w:r>
         <w:rPr>
           <w:sz w:val="24"/>
           <w:szCs w:val="24"/>
           <w:lang w:val="en-GB" w:eastAsia="en-GB"/>
         </w:rPr>
-        <w:t>Worldhappiness.report. (2019). </w:t>
+        <w:t>Worldhappiness.report</w:t>
+      </w:r>
+      <w:proofErr w:type="spellEnd"/>
+      <w:r>
+        <w:rPr>
+          <w:sz w:val="24"/>
+          <w:szCs w:val="24"/>
+          <w:lang w:val="en-GB" w:eastAsia="en-GB"/>
+        </w:rPr>
+        <w:t>. (2019). </w:t>
       </w:r>
       <w:r>
         <w:rPr>
@@ -2254,13 +3104,41 @@
           <w:shd w:val="clear" w:color="auto" w:fill="FFFFFF"/>
         </w:rPr>
       </w:pPr>
+      <w:proofErr w:type="spellStart"/>
       <w:r>
         <w:rPr>
           <w:sz w:val="24"/>
           <w:szCs w:val="24"/>
           <w:shd w:val="clear" w:color="auto" w:fill="FFFFFF"/>
         </w:rPr>
-        <w:t>Andreasson, U. and Birkjær, M., 2018. </w:t>
+        <w:t>Andreasson</w:t>
+      </w:r>
+      <w:proofErr w:type="spellEnd"/>
+      <w:r>
+        <w:rPr>
+          <w:sz w:val="24"/>
+          <w:szCs w:val="24"/>
+          <w:shd w:val="clear" w:color="auto" w:fill="FFFFFF"/>
+        </w:rPr>
+        <w:t xml:space="preserve">, U. and </w:t>
+      </w:r>
+      <w:proofErr w:type="spellStart"/>
+      <w:r>
+        <w:rPr>
+          <w:sz w:val="24"/>
+          <w:szCs w:val="24"/>
+          <w:shd w:val="clear" w:color="auto" w:fill="FFFFFF"/>
+        </w:rPr>
+        <w:t>Birkjær</w:t>
+      </w:r>
+      <w:proofErr w:type="spellEnd"/>
+      <w:r>
+        <w:rPr>
+          <w:sz w:val="24"/>
+          <w:szCs w:val="24"/>
+          <w:shd w:val="clear" w:color="auto" w:fill="FFFFFF"/>
+        </w:rPr>
+        <w:t>, M., 2018. </w:t>
       </w:r>
       <w:r>
         <w:rPr>
@@ -2306,6 +3184,7 @@
           <w:szCs w:val="24"/>
           <w:lang w:val="en-GB" w:eastAsia="en-GB"/>
         </w:rPr>
+        <w:lastRenderedPageBreak/>
         <w:t>Song, L.L. (2019). </w:t>
       </w:r>
       <w:r>
@@ -2316,14 +3195,36 @@
           <w:szCs w:val="24"/>
           <w:lang w:val="en-GB" w:eastAsia="en-GB"/>
         </w:rPr>
-        <w:t>How South Asia can continue as world’s fastest growing subregion - Lei Lei Song</w:t>
-      </w:r>
-      <w:r>
-        <w:rPr>
+        <w:t xml:space="preserve">How South Asia can continue as world’s fastest growing subregion - Lei </w:t>
+      </w:r>
+      <w:proofErr w:type="spellStart"/>
+      <w:r>
+        <w:rPr>
+          <w:i/>
+          <w:iCs/>
           <w:sz w:val="24"/>
           <w:szCs w:val="24"/>
           <w:lang w:val="en-GB" w:eastAsia="en-GB"/>
         </w:rPr>
+        <w:t>Lei</w:t>
+      </w:r>
+      <w:proofErr w:type="spellEnd"/>
+      <w:r>
+        <w:rPr>
+          <w:i/>
+          <w:iCs/>
+          <w:sz w:val="24"/>
+          <w:szCs w:val="24"/>
+          <w:lang w:val="en-GB" w:eastAsia="en-GB"/>
+        </w:rPr>
+        <w:t xml:space="preserve"> Song</w:t>
+      </w:r>
+      <w:r>
+        <w:rPr>
+          <w:sz w:val="24"/>
+          <w:szCs w:val="24"/>
+          <w:lang w:val="en-GB" w:eastAsia="en-GB"/>
+        </w:rPr>
         <w:t xml:space="preserve">. [online] Asian Development Bank. Available at: https://www.adb.org/news/op-ed/how-south-asia-can-continue-world-s-fastest-growing-subregion-lei-lei-song [Accessed </w:t>
       </w:r>
       <w:r>
@@ -2368,13 +3269,23 @@
         </w:rPr>
         <w:t>Gapminder.org. (2019). </w:t>
       </w:r>
+      <w:proofErr w:type="spellStart"/>
       <w:r>
         <w:rPr>
           <w:rStyle w:val="Emphasis"/>
           <w:sz w:val="24"/>
           <w:szCs w:val="24"/>
         </w:rPr>
-        <w:t>Gapminder Tools</w:t>
+        <w:t>Gapminder</w:t>
+      </w:r>
+      <w:proofErr w:type="spellEnd"/>
+      <w:r>
+        <w:rPr>
+          <w:rStyle w:val="Emphasis"/>
+          <w:sz w:val="24"/>
+          <w:szCs w:val="24"/>
+        </w:rPr>
+        <w:t xml:space="preserve"> Tools</w:t>
       </w:r>
       <w:r>
         <w:rPr>
@@ -2707,10 +3618,7 @@
       <w:fldChar w:fldCharType="begin"/>
     </w:r>
     <w:r>
-      <w:instrText xml:space="preserve"> NUMPAGES  \* Arabic  \* ME</w:instrText>
-    </w:r>
-    <w:r>
-      <w:instrText xml:space="preserve">RGEFORMAT </w:instrText>
+      <w:instrText xml:space="preserve"> NUMPAGES  \* Arabic  \* MERGEFORMAT </w:instrText>
     </w:r>
     <w:r>
       <w:fldChar w:fldCharType="separate"/>
@@ -5333,7 +6241,7 @@
       </w:pPr>
     </w:pPrDefault>
   </w:docDefaults>
-  <w:latentStyles w:defLockedState="0" w:defUIPriority="99" w:defSemiHidden="0" w:defUnhideWhenUsed="0" w:defQFormat="0" w:count="376">
+  <w:latentStyles w:defLockedState="0" w:defUIPriority="99" w:defSemiHidden="0" w:defUnhideWhenUsed="0" w:defQFormat="0" w:count="375">
     <w:lsdException w:name="Normal" w:uiPriority="0" w:qFormat="1"/>
     <w:lsdException w:name="heading 1" w:uiPriority="9" w:qFormat="1"/>
     <w:lsdException w:name="heading 2" w:semiHidden="1" w:uiPriority="9" w:unhideWhenUsed="1" w:qFormat="1"/>
@@ -5700,7 +6608,6 @@
     <w:lsdException w:name="Smart Hyperlink" w:semiHidden="1" w:unhideWhenUsed="1"/>
     <w:lsdException w:name="Hashtag" w:semiHidden="1" w:unhideWhenUsed="1"/>
     <w:lsdException w:name="Unresolved Mention" w:semiHidden="1" w:unhideWhenUsed="1"/>
-    <w:lsdException w:name="Smart Link" w:semiHidden="1" w:unhideWhenUsed="1"/>
   </w:latentStyles>
   <w:style w:type="paragraph" w:default="1" w:styleId="Normal">
     <w:name w:val="Normal"/>
@@ -6597,7 +7504,7 @@
 </file>
 
 <file path=customXml/itemProps1.xml><?xml version="1.0" encoding="utf-8"?>
-<ds:datastoreItem xmlns:ds="http://schemas.openxmlformats.org/officeDocument/2006/customXml" ds:itemID="{15ABDE64-A8BC-634C-90E4-670CC9857D95}">
+<ds:datastoreItem xmlns:ds="http://schemas.openxmlformats.org/officeDocument/2006/customXml" ds:itemID="{1D4FB7D7-3353-46E4-9CBE-49C3E6111537}">
   <ds:schemaRefs>
     <ds:schemaRef ds:uri="http://schemas.openxmlformats.org/officeDocument/2006/bibliography"/>
   </ds:schemaRefs>

</xml_diff>

<commit_message>
spss clean file added, plus some updation in the text
</commit_message>
<xml_diff>
--- a/Group_65_Coursework_7COM1079.docx
+++ b/Group_65_Coursework_7COM1079.docx
@@ -1449,18 +1449,19 @@
         <w:rPr>
           <w:b/>
           <w:bCs/>
-          <w:sz w:val="24"/>
-          <w:szCs w:val="24"/>
-          <w:lang w:val="en-GB"/>
-        </w:rPr>
-      </w:pPr>
+          <w:sz w:val="28"/>
+          <w:szCs w:val="28"/>
+          <w:lang w:val="en-GB"/>
+        </w:rPr>
+      </w:pPr>
+      <w:bookmarkStart w:id="0" w:name="_GoBack"/>
       <w:proofErr w:type="gramStart"/>
       <w:r>
         <w:rPr>
           <w:b/>
           <w:bCs/>
-          <w:sz w:val="24"/>
-          <w:szCs w:val="24"/>
+          <w:sz w:val="28"/>
+          <w:szCs w:val="28"/>
           <w:lang w:val="en-GB"/>
         </w:rPr>
         <w:lastRenderedPageBreak/>
@@ -1470,8 +1471,8 @@
         <w:rPr>
           <w:b/>
           <w:bCs/>
-          <w:sz w:val="24"/>
-          <w:szCs w:val="24"/>
+          <w:sz w:val="28"/>
+          <w:szCs w:val="28"/>
           <w:lang w:val="en-GB"/>
         </w:rPr>
         <w:t xml:space="preserve"> </w:t>
@@ -1480,14 +1481,15 @@
         <w:rPr>
           <w:b/>
           <w:bCs/>
-          <w:sz w:val="24"/>
-          <w:szCs w:val="24"/>
+          <w:sz w:val="28"/>
+          <w:szCs w:val="28"/>
           <w:lang w:val="en-GB"/>
         </w:rPr>
         <w:t>Introduction</w:t>
       </w:r>
       <w:proofErr w:type="gramEnd"/>
     </w:p>
+    <w:bookmarkEnd w:id="0"/>
     <w:p>
       <w:pPr>
         <w:spacing w:line="276" w:lineRule="auto"/>
@@ -1922,8 +1924,8 @@
         <w:spacing w:line="276" w:lineRule="auto"/>
         <w:rPr>
           <w:b/>
-          <w:sz w:val="24"/>
-          <w:szCs w:val="24"/>
+          <w:sz w:val="28"/>
+          <w:szCs w:val="28"/>
           <w:lang w:val="en-GB"/>
         </w:rPr>
       </w:pPr>
@@ -1931,8 +1933,8 @@
       <w:r>
         <w:rPr>
           <w:b/>
-          <w:sz w:val="24"/>
-          <w:szCs w:val="24"/>
+          <w:sz w:val="28"/>
+          <w:szCs w:val="28"/>
           <w:lang w:val="en-GB"/>
         </w:rPr>
         <w:lastRenderedPageBreak/>
@@ -1941,8 +1943,8 @@
       <w:r>
         <w:rPr>
           <w:b/>
-          <w:sz w:val="24"/>
-          <w:szCs w:val="24"/>
+          <w:sz w:val="28"/>
+          <w:szCs w:val="28"/>
           <w:lang w:val="en-GB"/>
         </w:rPr>
         <w:t xml:space="preserve"> </w:t>
@@ -1950,8 +1952,8 @@
       <w:r>
         <w:rPr>
           <w:b/>
-          <w:sz w:val="24"/>
-          <w:szCs w:val="24"/>
+          <w:sz w:val="28"/>
+          <w:szCs w:val="28"/>
           <w:lang w:val="en-GB"/>
         </w:rPr>
         <w:t>Background</w:t>
@@ -2438,8 +2440,8 @@
       <w:pPr>
         <w:spacing w:line="276" w:lineRule="auto"/>
         <w:rPr>
-          <w:sz w:val="24"/>
-          <w:szCs w:val="24"/>
+          <w:sz w:val="28"/>
+          <w:szCs w:val="28"/>
           <w:lang w:val="en-GB"/>
         </w:rPr>
       </w:pPr>
@@ -2447,8 +2449,8 @@
       <w:r>
         <w:rPr>
           <w:b/>
-          <w:sz w:val="24"/>
-          <w:szCs w:val="24"/>
+          <w:sz w:val="28"/>
+          <w:szCs w:val="28"/>
           <w:lang w:val="en-GB"/>
         </w:rPr>
         <w:t xml:space="preserve">3 </w:t>
@@ -2456,8 +2458,8 @@
       <w:r>
         <w:rPr>
           <w:b/>
-          <w:sz w:val="24"/>
-          <w:szCs w:val="24"/>
+          <w:sz w:val="28"/>
+          <w:szCs w:val="28"/>
           <w:lang w:val="en-GB"/>
         </w:rPr>
         <w:t xml:space="preserve"> </w:t>
@@ -2465,8 +2467,8 @@
       <w:r>
         <w:rPr>
           <w:b/>
-          <w:sz w:val="24"/>
-          <w:szCs w:val="24"/>
+          <w:sz w:val="28"/>
+          <w:szCs w:val="28"/>
           <w:lang w:val="en-GB"/>
         </w:rPr>
         <w:t>Method</w:t>
@@ -2800,15 +2802,7 @@
           <w:sz w:val="24"/>
           <w:szCs w:val="24"/>
         </w:rPr>
-        <w:t xml:space="preserve">support </w:t>
-      </w:r>
-      <w:r>
-        <w:rPr>
-          <w:color w:val="000000"/>
-          <w:sz w:val="24"/>
-          <w:szCs w:val="24"/>
-        </w:rPr>
-        <w:t>)</w:t>
+        <w:t>support )</w:t>
       </w:r>
       <w:proofErr w:type="gramEnd"/>
       <w:r>
@@ -2914,14 +2908,6 @@
           <w:szCs w:val="24"/>
           <w:lang w:val="en-GB"/>
         </w:rPr>
-        <w:t xml:space="preserve"> The difference between Southern Asian</w:t>
-      </w:r>
-      <w:r>
-        <w:rPr>
-          <w:sz w:val="24"/>
-          <w:szCs w:val="24"/>
-          <w:lang w:val="en-GB"/>
-        </w:rPr>
         <w:t xml:space="preserve"> </w:t>
       </w:r>
       <w:r>
@@ -2930,7 +2916,57 @@
           <w:szCs w:val="24"/>
           <w:lang w:val="en-GB"/>
         </w:rPr>
+        <w:t xml:space="preserve">What </w:t>
+      </w:r>
+      <w:proofErr w:type="gramStart"/>
+      <w:r>
+        <w:rPr>
+          <w:sz w:val="24"/>
+          <w:szCs w:val="24"/>
+          <w:lang w:val="en-GB"/>
+        </w:rPr>
+        <w:t>are</w:t>
+      </w:r>
+      <w:proofErr w:type="gramEnd"/>
+      <w:r>
+        <w:rPr>
+          <w:sz w:val="24"/>
+          <w:szCs w:val="24"/>
+          <w:lang w:val="en-GB"/>
+        </w:rPr>
+        <w:t xml:space="preserve"> t</w:t>
+      </w:r>
+      <w:r>
+        <w:rPr>
+          <w:sz w:val="24"/>
+          <w:szCs w:val="24"/>
+          <w:lang w:val="en-GB"/>
+        </w:rPr>
+        <w:t>he difference between Southern Asian</w:t>
+      </w:r>
+      <w:r>
+        <w:rPr>
+          <w:sz w:val="24"/>
+          <w:szCs w:val="24"/>
+          <w:lang w:val="en-GB"/>
+        </w:rPr>
+        <w:t xml:space="preserve"> </w:t>
+      </w:r>
+      <w:r>
+        <w:rPr>
+          <w:sz w:val="24"/>
+          <w:szCs w:val="24"/>
+          <w:lang w:val="en-GB"/>
+        </w:rPr>
         <w:t>(Bangladesh, India, Pakistan) and Scandinavian countries in the impact of social support on the happiness score</w:t>
+      </w:r>
+      <w:r>
+        <w:rPr>
+          <w:sz w:val="24"/>
+          <w:szCs w:val="24"/>
+          <w:lang w:val="en-GB"/>
+        </w:rPr>
+        <w:t>?</w:t>
       </w:r>
     </w:p>
     <w:p>
@@ -2950,8 +2986,8 @@
         <w:jc w:val="both"/>
         <w:rPr>
           <w:b/>
-          <w:sz w:val="24"/>
-          <w:szCs w:val="24"/>
+          <w:sz w:val="28"/>
+          <w:szCs w:val="28"/>
           <w:lang w:val="en-GB"/>
         </w:rPr>
       </w:pPr>
@@ -2959,8 +2995,8 @@
       <w:r>
         <w:rPr>
           <w:b/>
-          <w:sz w:val="24"/>
-          <w:szCs w:val="24"/>
+          <w:sz w:val="28"/>
+          <w:szCs w:val="28"/>
           <w:lang w:val="en-GB"/>
         </w:rPr>
         <w:t>4  Result</w:t>
@@ -3003,16 +3039,14 @@
         </w:rPr>
         <w:t xml:space="preserve"> we will </w:t>
       </w:r>
-      <w:proofErr w:type="gramStart"/>
-      <w:r>
-        <w:rPr>
-          <w:sz w:val="24"/>
-          <w:szCs w:val="24"/>
-          <w:lang w:val="en-GB"/>
-        </w:rPr>
-        <w:t>tried</w:t>
-      </w:r>
-      <w:proofErr w:type="gramEnd"/>
+      <w:r>
+        <w:rPr>
+          <w:sz w:val="24"/>
+          <w:szCs w:val="24"/>
+          <w:lang w:val="en-GB"/>
+        </w:rPr>
+        <w:t>be tried</w:t>
+      </w:r>
       <w:r>
         <w:rPr>
           <w:sz w:val="24"/>
@@ -3027,15 +3061,7 @@
           <w:sz w:val="24"/>
           <w:szCs w:val="24"/>
         </w:rPr>
-        <w:t>i</w:t>
-      </w:r>
-      <w:r>
-        <w:rPr>
-          <w:color w:val="000000"/>
-          <w:sz w:val="24"/>
-          <w:szCs w:val="24"/>
-        </w:rPr>
-        <w:t>nfluence of social support to the overall world happiness score</w:t>
+        <w:t>influence of social support to the overall world happiness score</w:t>
       </w:r>
       <w:r>
         <w:rPr>
@@ -3187,16 +3213,7 @@
                 <w:sz w:val="24"/>
                 <w:szCs w:val="24"/>
               </w:rPr>
-              <w:t xml:space="preserve"> </w:t>
-            </w:r>
-            <w:r>
-              <w:rPr>
-                <w:bCs/>
-                <w:color w:val="000000"/>
-                <w:sz w:val="24"/>
-                <w:szCs w:val="24"/>
-              </w:rPr>
-              <w:t>Model Summary</w:t>
+              <w:t xml:space="preserve"> Model Summary</w:t>
             </w:r>
           </w:p>
         </w:tc>
@@ -5209,21 +5226,13 @@
               <w:autoSpaceDN w:val="0"/>
               <w:adjustRightInd w:val="0"/>
               <w:spacing w:line="276" w:lineRule="auto"/>
-              <w:ind w:left="60" w:right="60"/>
-              <w:rPr>
-                <w:color w:val="000000"/>
-                <w:sz w:val="24"/>
-                <w:szCs w:val="24"/>
-              </w:rPr>
-            </w:pPr>
-            <w:r>
-              <w:rPr>
-                <w:color w:val="000000"/>
-                <w:sz w:val="24"/>
-                <w:szCs w:val="24"/>
-              </w:rPr>
-              <w:t>1</w:t>
-            </w:r>
+              <w:ind w:right="60"/>
+              <w:rPr>
+                <w:color w:val="000000"/>
+                <w:sz w:val="24"/>
+                <w:szCs w:val="24"/>
+              </w:rPr>
+            </w:pPr>
           </w:p>
         </w:tc>
         <w:tc>
@@ -6944,28 +6953,7 @@
           <w:sz w:val="24"/>
           <w:szCs w:val="24"/>
         </w:rPr>
-        <w:t xml:space="preserve">able </w:t>
-      </w:r>
-      <w:r>
-        <w:rPr>
-          <w:sz w:val="24"/>
-          <w:szCs w:val="24"/>
-        </w:rPr>
-        <w:t xml:space="preserve">3. </w:t>
-      </w:r>
-      <w:r>
-        <w:rPr>
-          <w:sz w:val="24"/>
-          <w:szCs w:val="24"/>
-        </w:rPr>
-        <w:t>Using the standardized beta coefficients, the constant “a” would disappear and the regression equation is of the form:</w:t>
-      </w:r>
-      <w:r>
-        <w:rPr>
-          <w:sz w:val="24"/>
-          <w:szCs w:val="24"/>
-        </w:rPr>
-        <w:t xml:space="preserve"> </w:t>
+        <w:t xml:space="preserve">able 3. Using the standardized beta coefficients, the constant “a” would disappear and the regression equation is of the form: </w:t>
       </w:r>
     </w:p>
     <w:p>
@@ -7370,8 +7358,6 @@
           <w:szCs w:val="24"/>
         </w:rPr>
       </w:pPr>
-      <w:bookmarkStart w:id="0" w:name="_GoBack"/>
-      <w:bookmarkEnd w:id="0"/>
     </w:p>
     <w:p>
       <w:pPr>
@@ -7396,35 +7382,7 @@
           <w:sz w:val="24"/>
           <w:szCs w:val="24"/>
         </w:rPr>
-        <w:t xml:space="preserve"> Results of regression of equation for Southern Asian and Scandinavian</w:t>
-      </w:r>
-      <w:r>
-        <w:rPr>
-          <w:sz w:val="24"/>
-          <w:szCs w:val="24"/>
-        </w:rPr>
-        <w:t xml:space="preserve"> Countries</w:t>
-      </w:r>
-      <w:r>
-        <w:rPr>
-          <w:sz w:val="24"/>
-          <w:szCs w:val="24"/>
-        </w:rPr>
-        <w:t xml:space="preserve">, </w:t>
-      </w:r>
-      <w:r>
-        <w:rPr>
-          <w:sz w:val="24"/>
-          <w:szCs w:val="24"/>
-        </w:rPr>
-        <w:t xml:space="preserve">From </w:t>
-      </w:r>
-      <w:r>
-        <w:rPr>
-          <w:sz w:val="24"/>
-          <w:szCs w:val="24"/>
-        </w:rPr>
-        <w:t>2015-2018.</w:t>
+        <w:t xml:space="preserve"> Results of regression of equation for Southern Asian and Scandinavian Countries, From 2015-2018.</w:t>
       </w:r>
     </w:p>
     <w:tbl>
@@ -7481,16 +7439,7 @@
                 <w:sz w:val="24"/>
                 <w:szCs w:val="24"/>
               </w:rPr>
-              <w:t>Southern Asian</w:t>
-            </w:r>
-            <w:r>
-              <w:rPr>
-                <w:b/>
-                <w:color w:val="000000"/>
-                <w:sz w:val="24"/>
-                <w:szCs w:val="24"/>
-              </w:rPr>
-              <w:t xml:space="preserve"> </w:t>
+              <w:t xml:space="preserve">Southern Asian </w:t>
             </w:r>
             <w:r>
               <w:rPr>
@@ -7538,14 +7487,7 @@
                 <w:sz w:val="24"/>
                 <w:szCs w:val="24"/>
               </w:rPr>
-              <w:t xml:space="preserve"> </w:t>
-            </w:r>
-            <w:r>
-              <w:rPr>
-                <w:sz w:val="24"/>
-                <w:szCs w:val="24"/>
-              </w:rPr>
-              <w:t>(Denmark, Iceland, Norway, Switzerland)</w:t>
+              <w:t xml:space="preserve"> (Denmark, Iceland, Norway, Switzerland)</w:t>
             </w:r>
           </w:p>
         </w:tc>
@@ -9590,6 +9532,19 @@
         <w:spacing w:line="276" w:lineRule="auto"/>
         <w:jc w:val="both"/>
         <w:rPr>
+          <w:sz w:val="24"/>
+          <w:szCs w:val="24"/>
+        </w:rPr>
+      </w:pPr>
+    </w:p>
+    <w:p>
+      <w:pPr>
+        <w:autoSpaceDE w:val="0"/>
+        <w:autoSpaceDN w:val="0"/>
+        <w:adjustRightInd w:val="0"/>
+        <w:spacing w:line="276" w:lineRule="auto"/>
+        <w:jc w:val="both"/>
+        <w:rPr>
           <w:b/>
           <w:sz w:val="24"/>
           <w:szCs w:val="24"/>
@@ -9601,15 +9556,7 @@
           <w:sz w:val="24"/>
           <w:szCs w:val="24"/>
         </w:rPr>
-        <w:t>Scandinavian Countries</w:t>
-      </w:r>
-      <w:r>
-        <w:rPr>
-          <w:b/>
-          <w:sz w:val="24"/>
-          <w:szCs w:val="24"/>
-        </w:rPr>
-        <w:t xml:space="preserve"> </w:t>
+        <w:t xml:space="preserve">Scandinavian Countries </w:t>
       </w:r>
       <w:r>
         <w:rPr>
@@ -9993,33 +9940,169 @@
     </w:p>
     <w:p>
       <w:pPr>
-        <w:rPr>
-          <w:sz w:val="24"/>
-          <w:szCs w:val="24"/>
-          <w:lang w:val="en-GB"/>
+        <w:pStyle w:val="Title"/>
+        <w:spacing w:after="120"/>
+        <w:rPr>
+          <w:rFonts w:ascii="Times New Roman" w:hAnsi="Times New Roman" w:cs="Times New Roman"/>
+          <w:sz w:val="28"/>
+          <w:szCs w:val="28"/>
+          <w:lang w:val="en-US"/>
         </w:rPr>
       </w:pPr>
     </w:p>
     <w:p>
       <w:pPr>
-        <w:rPr>
-          <w:sz w:val="24"/>
-          <w:szCs w:val="24"/>
-          <w:lang w:val="en-GB"/>
+        <w:pStyle w:val="Title"/>
+        <w:spacing w:after="120"/>
+        <w:rPr>
+          <w:rFonts w:ascii="Times New Roman" w:hAnsi="Times New Roman" w:cs="Times New Roman"/>
+          <w:sz w:val="28"/>
+          <w:szCs w:val="28"/>
+          <w:lang w:val="en-US"/>
         </w:rPr>
       </w:pPr>
     </w:p>
     <w:p>
       <w:pPr>
-        <w:rPr>
-          <w:sz w:val="24"/>
-          <w:szCs w:val="24"/>
-          <w:lang w:val="en-GB"/>
+        <w:pStyle w:val="Title"/>
+        <w:spacing w:after="120"/>
+        <w:rPr>
+          <w:rFonts w:ascii="Times New Roman" w:hAnsi="Times New Roman" w:cs="Times New Roman"/>
+          <w:sz w:val="28"/>
+          <w:szCs w:val="28"/>
+          <w:lang w:val="en-US"/>
         </w:rPr>
       </w:pPr>
     </w:p>
     <w:p>
       <w:pPr>
+        <w:pStyle w:val="Title"/>
+        <w:spacing w:after="120"/>
+        <w:rPr>
+          <w:rFonts w:ascii="Times New Roman" w:hAnsi="Times New Roman" w:cs="Times New Roman"/>
+          <w:sz w:val="28"/>
+          <w:szCs w:val="28"/>
+          <w:lang w:val="en-US"/>
+        </w:rPr>
+      </w:pPr>
+    </w:p>
+    <w:p>
+      <w:pPr>
+        <w:pStyle w:val="Title"/>
+        <w:spacing w:after="120"/>
+        <w:rPr>
+          <w:rFonts w:ascii="Times New Roman" w:hAnsi="Times New Roman" w:cs="Times New Roman"/>
+          <w:sz w:val="28"/>
+          <w:szCs w:val="28"/>
+          <w:lang w:val="en-US"/>
+        </w:rPr>
+      </w:pPr>
+    </w:p>
+    <w:p>
+      <w:pPr>
+        <w:pStyle w:val="Title"/>
+        <w:spacing w:after="120"/>
+        <w:rPr>
+          <w:rFonts w:ascii="Times New Roman" w:hAnsi="Times New Roman" w:cs="Times New Roman"/>
+          <w:sz w:val="28"/>
+          <w:szCs w:val="28"/>
+          <w:lang w:val="en-US"/>
+        </w:rPr>
+      </w:pPr>
+    </w:p>
+    <w:p>
+      <w:pPr>
+        <w:pStyle w:val="Title"/>
+        <w:spacing w:after="120"/>
+        <w:rPr>
+          <w:rFonts w:ascii="Times New Roman" w:hAnsi="Times New Roman" w:cs="Times New Roman"/>
+          <w:sz w:val="28"/>
+          <w:szCs w:val="28"/>
+          <w:lang w:val="en-US"/>
+        </w:rPr>
+      </w:pPr>
+    </w:p>
+    <w:p>
+      <w:pPr>
+        <w:pStyle w:val="Title"/>
+        <w:spacing w:after="120"/>
+        <w:rPr>
+          <w:rFonts w:ascii="Times New Roman" w:hAnsi="Times New Roman" w:cs="Times New Roman"/>
+          <w:sz w:val="28"/>
+          <w:szCs w:val="28"/>
+          <w:lang w:val="en-US"/>
+        </w:rPr>
+      </w:pPr>
+    </w:p>
+    <w:p>
+      <w:pPr>
+        <w:pStyle w:val="Title"/>
+        <w:spacing w:after="120"/>
+        <w:rPr>
+          <w:rFonts w:ascii="Times New Roman" w:hAnsi="Times New Roman" w:cs="Times New Roman"/>
+          <w:sz w:val="28"/>
+          <w:szCs w:val="28"/>
+          <w:lang w:val="en-US"/>
+        </w:rPr>
+      </w:pPr>
+    </w:p>
+    <w:p>
+      <w:pPr>
+        <w:pStyle w:val="Title"/>
+        <w:spacing w:after="120"/>
+        <w:rPr>
+          <w:rFonts w:ascii="Times New Roman" w:hAnsi="Times New Roman" w:cs="Times New Roman"/>
+          <w:sz w:val="28"/>
+          <w:szCs w:val="28"/>
+          <w:lang w:val="en-US"/>
+        </w:rPr>
+      </w:pPr>
+    </w:p>
+    <w:p>
+      <w:pPr>
+        <w:pStyle w:val="Title"/>
+        <w:spacing w:after="120"/>
+        <w:rPr>
+          <w:rFonts w:ascii="Times New Roman" w:hAnsi="Times New Roman" w:cs="Times New Roman"/>
+          <w:sz w:val="28"/>
+          <w:szCs w:val="28"/>
+          <w:lang w:val="en-US"/>
+        </w:rPr>
+      </w:pPr>
+    </w:p>
+    <w:p>
+      <w:pPr>
+        <w:pStyle w:val="Title"/>
+        <w:spacing w:after="120"/>
+        <w:rPr>
+          <w:rFonts w:ascii="Times New Roman" w:hAnsi="Times New Roman" w:cs="Times New Roman"/>
+          <w:sz w:val="28"/>
+          <w:szCs w:val="28"/>
+          <w:lang w:val="en-US"/>
+        </w:rPr>
+      </w:pPr>
+      <w:r>
+        <w:rPr>
+          <w:rFonts w:ascii="Times New Roman" w:hAnsi="Times New Roman" w:cs="Times New Roman"/>
+          <w:sz w:val="28"/>
+          <w:szCs w:val="28"/>
+          <w:lang w:val="en-US"/>
+        </w:rPr>
+        <w:t>References</w:t>
+      </w:r>
+    </w:p>
+    <w:p>
+      <w:pPr>
+        <w:rPr>
+          <w:sz w:val="24"/>
+          <w:szCs w:val="24"/>
+          <w:lang w:val="en-GB"/>
+        </w:rPr>
+      </w:pPr>
+    </w:p>
+    <w:p>
+      <w:pPr>
+        <w:spacing w:line="360" w:lineRule="atLeast"/>
         <w:rPr>
           <w:sz w:val="24"/>
           <w:szCs w:val="24"/>
@@ -10033,7 +10116,7 @@
           <w:szCs w:val="24"/>
           <w:shd w:val="clear" w:color="auto" w:fill="FFFFFF"/>
         </w:rPr>
-        <w:t>Veenhoven</w:t>
+        <w:t>Andreasson</w:t>
       </w:r>
       <w:proofErr w:type="spellEnd"/>
       <w:r>
@@ -10042,25 +10125,25 @@
           <w:szCs w:val="24"/>
           <w:shd w:val="clear" w:color="auto" w:fill="FFFFFF"/>
         </w:rPr>
-        <w:t xml:space="preserve">, R., 1991. Is happiness </w:t>
-      </w:r>
-      <w:proofErr w:type="gramStart"/>
+        <w:t xml:space="preserve">, U. and </w:t>
+      </w:r>
+      <w:proofErr w:type="spellStart"/>
       <w:r>
         <w:rPr>
           <w:sz w:val="24"/>
           <w:szCs w:val="24"/>
           <w:shd w:val="clear" w:color="auto" w:fill="FFFFFF"/>
         </w:rPr>
-        <w:t>relative?.</w:t>
-      </w:r>
-      <w:proofErr w:type="gramEnd"/>
+        <w:t>Birkjær</w:t>
+      </w:r>
+      <w:proofErr w:type="spellEnd"/>
       <w:r>
         <w:rPr>
           <w:sz w:val="24"/>
           <w:szCs w:val="24"/>
           <w:shd w:val="clear" w:color="auto" w:fill="FFFFFF"/>
         </w:rPr>
-        <w:t> </w:t>
+        <w:t>, M., 2018. </w:t>
       </w:r>
       <w:r>
         <w:rPr>
@@ -10070,7 +10153,7 @@
           <w:szCs w:val="24"/>
           <w:shd w:val="clear" w:color="auto" w:fill="FFFFFF"/>
         </w:rPr>
-        <w:t>Social indicators research</w:t>
+        <w:t>In the shadow of happiness</w:t>
       </w:r>
       <w:r>
         <w:rPr>
@@ -10078,29 +10161,12 @@
           <w:szCs w:val="24"/>
           <w:shd w:val="clear" w:color="auto" w:fill="FFFFFF"/>
         </w:rPr>
-        <w:t>, </w:t>
-      </w:r>
-      <w:r>
-        <w:rPr>
-          <w:i/>
-          <w:iCs/>
-          <w:sz w:val="24"/>
-          <w:szCs w:val="24"/>
-          <w:shd w:val="clear" w:color="auto" w:fill="FFFFFF"/>
-        </w:rPr>
-        <w:t>24</w:t>
-      </w:r>
-      <w:r>
-        <w:rPr>
-          <w:sz w:val="24"/>
-          <w:szCs w:val="24"/>
-          <w:shd w:val="clear" w:color="auto" w:fill="FFFFFF"/>
-        </w:rPr>
-        <w:t>(1), pp.1-34.</w:t>
+        <w:t>. Nordic Council of Ministers.</w:t>
       </w:r>
     </w:p>
     <w:p>
       <w:pPr>
+        <w:spacing w:line="360" w:lineRule="atLeast"/>
         <w:rPr>
           <w:sz w:val="24"/>
           <w:szCs w:val="24"/>
@@ -10114,298 +10180,13 @@
         <w:rPr>
           <w:sz w:val="24"/>
           <w:szCs w:val="24"/>
-          <w:lang w:val="en-GB" w:eastAsia="en-GB"/>
-        </w:rPr>
-      </w:pPr>
-      <w:r>
-        <w:rPr>
-          <w:sz w:val="24"/>
-          <w:szCs w:val="24"/>
-          <w:lang w:val="en-GB" w:eastAsia="en-GB"/>
-        </w:rPr>
-        <w:t>Sustainable Development Solutions Network (2012). </w:t>
-      </w:r>
-      <w:r>
-        <w:rPr>
-          <w:i/>
-          <w:iCs/>
-          <w:sz w:val="24"/>
-          <w:szCs w:val="24"/>
-          <w:lang w:val="en-GB" w:eastAsia="en-GB"/>
-        </w:rPr>
-        <w:t>World Happiness Report</w:t>
-      </w:r>
-      <w:r>
-        <w:rPr>
-          <w:sz w:val="24"/>
-          <w:szCs w:val="24"/>
-          <w:lang w:val="en-GB" w:eastAsia="en-GB"/>
-        </w:rPr>
-        <w:t>. [online] Available at: https://www.kaggle.com/unsdsn/world-happiness [Accessed 16 Dec. 2019].</w:t>
-      </w:r>
-    </w:p>
-    <w:p>
-      <w:pPr>
-        <w:spacing w:line="360" w:lineRule="atLeast"/>
-        <w:rPr>
-          <w:sz w:val="24"/>
-          <w:szCs w:val="24"/>
-          <w:lang w:val="en-GB" w:eastAsia="en-GB"/>
-        </w:rPr>
-      </w:pPr>
-    </w:p>
-    <w:p>
-      <w:pPr>
-        <w:spacing w:line="360" w:lineRule="atLeast"/>
-        <w:rPr>
-          <w:sz w:val="24"/>
-          <w:szCs w:val="24"/>
-          <w:lang w:val="en-GB" w:eastAsia="en-GB"/>
-        </w:rPr>
-      </w:pPr>
-      <w:proofErr w:type="spellStart"/>
-      <w:r>
-        <w:rPr>
-          <w:sz w:val="24"/>
-          <w:szCs w:val="24"/>
-          <w:lang w:val="en-GB" w:eastAsia="en-GB"/>
-        </w:rPr>
-        <w:t>Worldhappiness.report</w:t>
-      </w:r>
-      <w:proofErr w:type="spellEnd"/>
-      <w:r>
-        <w:rPr>
-          <w:sz w:val="24"/>
-          <w:szCs w:val="24"/>
-          <w:lang w:val="en-GB" w:eastAsia="en-GB"/>
-        </w:rPr>
-        <w:t>. (2019). </w:t>
-      </w:r>
-      <w:r>
-        <w:rPr>
-          <w:i/>
-          <w:iCs/>
-          <w:sz w:val="24"/>
-          <w:szCs w:val="24"/>
-          <w:lang w:val="en-GB" w:eastAsia="en-GB"/>
-        </w:rPr>
-        <w:t>World Happiness Report 2019</w:t>
-      </w:r>
-      <w:r>
-        <w:rPr>
-          <w:sz w:val="24"/>
-          <w:szCs w:val="24"/>
-          <w:lang w:val="en-GB" w:eastAsia="en-GB"/>
-        </w:rPr>
-        <w:t xml:space="preserve">. [online] Available at: </w:t>
-      </w:r>
-      <w:r>
-        <w:rPr>
-          <w:sz w:val="24"/>
-          <w:szCs w:val="24"/>
-          <w:lang w:val="en-GB" w:eastAsia="en-GB"/>
-        </w:rPr>
-        <w:t>https://worldhappiness.report/ed/2019/</w:t>
-      </w:r>
-      <w:r>
-        <w:rPr>
-          <w:sz w:val="24"/>
-          <w:szCs w:val="24"/>
-          <w:lang w:val="en-GB" w:eastAsia="en-GB"/>
-        </w:rPr>
-        <w:t>.</w:t>
-      </w:r>
-      <w:r>
-        <w:rPr>
-          <w:sz w:val="24"/>
-          <w:szCs w:val="24"/>
-          <w:lang w:val="en-GB" w:eastAsia="en-GB"/>
-        </w:rPr>
-        <w:t xml:space="preserve"> [Accessed 16 Dec. 2019].</w:t>
-      </w:r>
-    </w:p>
-    <w:p>
-      <w:pPr>
-        <w:spacing w:line="360" w:lineRule="atLeast"/>
-        <w:rPr>
-          <w:sz w:val="24"/>
-          <w:szCs w:val="24"/>
-          <w:lang w:val="en-GB" w:eastAsia="en-GB"/>
-        </w:rPr>
-      </w:pPr>
-    </w:p>
-    <w:p>
-      <w:pPr>
-        <w:spacing w:line="360" w:lineRule="atLeast"/>
-        <w:rPr>
-          <w:sz w:val="24"/>
-          <w:szCs w:val="24"/>
-          <w:shd w:val="clear" w:color="auto" w:fill="FFFFFF"/>
-        </w:rPr>
-      </w:pPr>
-      <w:proofErr w:type="spellStart"/>
-      <w:r>
-        <w:rPr>
-          <w:sz w:val="24"/>
-          <w:szCs w:val="24"/>
-          <w:shd w:val="clear" w:color="auto" w:fill="FFFFFF"/>
-        </w:rPr>
-        <w:t>Andreasson</w:t>
-      </w:r>
-      <w:proofErr w:type="spellEnd"/>
-      <w:r>
-        <w:rPr>
-          <w:sz w:val="24"/>
-          <w:szCs w:val="24"/>
-          <w:shd w:val="clear" w:color="auto" w:fill="FFFFFF"/>
-        </w:rPr>
-        <w:t xml:space="preserve">, U. and </w:t>
-      </w:r>
-      <w:proofErr w:type="spellStart"/>
-      <w:r>
-        <w:rPr>
-          <w:sz w:val="24"/>
-          <w:szCs w:val="24"/>
-          <w:shd w:val="clear" w:color="auto" w:fill="FFFFFF"/>
-        </w:rPr>
-        <w:t>Birkjær</w:t>
-      </w:r>
-      <w:proofErr w:type="spellEnd"/>
-      <w:r>
-        <w:rPr>
-          <w:sz w:val="24"/>
-          <w:szCs w:val="24"/>
-          <w:shd w:val="clear" w:color="auto" w:fill="FFFFFF"/>
-        </w:rPr>
-        <w:t>, M., 2018. </w:t>
-      </w:r>
-      <w:r>
-        <w:rPr>
-          <w:i/>
-          <w:iCs/>
-          <w:sz w:val="24"/>
-          <w:szCs w:val="24"/>
-          <w:shd w:val="clear" w:color="auto" w:fill="FFFFFF"/>
-        </w:rPr>
-        <w:t>In the shadow of happiness</w:t>
-      </w:r>
-      <w:r>
-        <w:rPr>
-          <w:sz w:val="24"/>
-          <w:szCs w:val="24"/>
-          <w:shd w:val="clear" w:color="auto" w:fill="FFFFFF"/>
-        </w:rPr>
-        <w:t>. Nordic Council of Ministers.</w:t>
-      </w:r>
-    </w:p>
-    <w:p>
-      <w:pPr>
-        <w:spacing w:line="360" w:lineRule="atLeast"/>
-        <w:rPr>
-          <w:sz w:val="24"/>
-          <w:szCs w:val="24"/>
-          <w:shd w:val="clear" w:color="auto" w:fill="FFFFFF"/>
-        </w:rPr>
-      </w:pPr>
-    </w:p>
-    <w:p>
-      <w:pPr>
-        <w:spacing w:line="360" w:lineRule="atLeast"/>
-        <w:rPr>
-          <w:sz w:val="24"/>
-          <w:szCs w:val="24"/>
-          <w:lang w:val="en-GB" w:eastAsia="en-GB"/>
-        </w:rPr>
-      </w:pPr>
-      <w:r>
-        <w:rPr>
-          <w:sz w:val="24"/>
-          <w:szCs w:val="24"/>
-          <w:lang w:val="en-GB" w:eastAsia="en-GB"/>
-        </w:rPr>
-        <w:t>Song, L.L. (2019). </w:t>
-      </w:r>
-      <w:r>
-        <w:rPr>
-          <w:i/>
-          <w:iCs/>
-          <w:sz w:val="24"/>
-          <w:szCs w:val="24"/>
-          <w:lang w:val="en-GB" w:eastAsia="en-GB"/>
-        </w:rPr>
-        <w:t xml:space="preserve">How South Asia can continue as world’s fastest growing subregion - Lei </w:t>
-      </w:r>
-      <w:proofErr w:type="spellStart"/>
-      <w:r>
-        <w:rPr>
-          <w:i/>
-          <w:iCs/>
-          <w:sz w:val="24"/>
-          <w:szCs w:val="24"/>
-          <w:lang w:val="en-GB" w:eastAsia="en-GB"/>
-        </w:rPr>
-        <w:t>Lei</w:t>
-      </w:r>
-      <w:proofErr w:type="spellEnd"/>
-      <w:r>
-        <w:rPr>
-          <w:i/>
-          <w:iCs/>
-          <w:sz w:val="24"/>
-          <w:szCs w:val="24"/>
-          <w:lang w:val="en-GB" w:eastAsia="en-GB"/>
-        </w:rPr>
-        <w:t xml:space="preserve"> Song</w:t>
-      </w:r>
-      <w:r>
-        <w:rPr>
-          <w:sz w:val="24"/>
-          <w:szCs w:val="24"/>
-          <w:lang w:val="en-GB" w:eastAsia="en-GB"/>
-        </w:rPr>
-        <w:t xml:space="preserve">. [online] Asian Development Bank. Available at: https://www.adb.org/news/op-ed/how-south-asia-can-continue-world-s-fastest-growing-subregion-lei-lei-song [Accessed </w:t>
-      </w:r>
-      <w:r>
-        <w:rPr>
-          <w:sz w:val="24"/>
-          <w:szCs w:val="24"/>
-          <w:lang w:val="en-GB" w:eastAsia="en-GB"/>
-        </w:rPr>
-        <w:t>17</w:t>
-      </w:r>
-      <w:r>
-        <w:rPr>
-          <w:sz w:val="24"/>
-          <w:szCs w:val="24"/>
-          <w:lang w:val="en-GB" w:eastAsia="en-GB"/>
-        </w:rPr>
-        <w:t xml:space="preserve"> Dec. 2019].</w:t>
-      </w:r>
-    </w:p>
-    <w:p>
-      <w:pPr>
-        <w:spacing w:line="360" w:lineRule="atLeast"/>
-        <w:rPr>
-          <w:sz w:val="24"/>
-          <w:szCs w:val="24"/>
-          <w:lang w:val="en-GB" w:eastAsia="en-GB"/>
-        </w:rPr>
-      </w:pPr>
-    </w:p>
-    <w:p>
-      <w:pPr>
-        <w:spacing w:line="360" w:lineRule="atLeast"/>
-        <w:rPr>
-          <w:sz w:val="24"/>
-          <w:szCs w:val="24"/>
-        </w:rPr>
-      </w:pPr>
-      <w:r>
-        <w:rPr>
-          <w:sz w:val="24"/>
-          <w:szCs w:val="24"/>
-        </w:rPr>
-        <w:lastRenderedPageBreak/>
+        </w:rPr>
+      </w:pPr>
+      <w:r>
+        <w:rPr>
+          <w:sz w:val="24"/>
+          <w:szCs w:val="24"/>
+        </w:rPr>
         <w:t>Gapminder.org. (2019). </w:t>
       </w:r>
       <w:proofErr w:type="spellStart"/>
@@ -10444,6 +10225,43 @@
           <w:t>https://www.gapminder.org/tools/</w:t>
         </w:r>
       </w:hyperlink>
+      <w:r>
+        <w:rPr>
+          <w:rStyle w:val="Hyperlink"/>
+          <w:color w:val="auto"/>
+          <w:sz w:val="24"/>
+          <w:szCs w:val="24"/>
+        </w:rPr>
+        <w:t xml:space="preserve"> </w:t>
+      </w:r>
+      <w:r>
+        <w:rPr>
+          <w:sz w:val="24"/>
+          <w:szCs w:val="24"/>
+        </w:rPr>
+        <w:t xml:space="preserve">[Accessed </w:t>
+      </w:r>
+      <w:r>
+        <w:rPr>
+          <w:sz w:val="24"/>
+          <w:szCs w:val="24"/>
+        </w:rPr>
+        <w:t>1</w:t>
+      </w:r>
+      <w:r>
+        <w:rPr>
+          <w:sz w:val="24"/>
+          <w:szCs w:val="24"/>
+        </w:rPr>
+        <w:t>6</w:t>
+      </w:r>
+      <w:r>
+        <w:rPr>
+          <w:sz w:val="24"/>
+          <w:szCs w:val="24"/>
+        </w:rPr>
+        <w:t xml:space="preserve"> Dec. 2019].</w:t>
+      </w:r>
     </w:p>
     <w:p>
       <w:pPr>
@@ -10469,7 +10287,7 @@
           <w:szCs w:val="24"/>
           <w:shd w:val="clear" w:color="auto" w:fill="FFFFFF"/>
         </w:rPr>
-        <w:t>Myers, D.G. and Diener, E., 2018. The scientific pursuit of happiness. </w:t>
+        <w:t>Hassan, G. and Shakur, S., 2017. Nonlinear effects of remittances on per capita GDP growth in Bangladesh. </w:t>
       </w:r>
       <w:r>
         <w:rPr>
@@ -10479,7 +10297,7 @@
           <w:szCs w:val="24"/>
           <w:shd w:val="clear" w:color="auto" w:fill="FFFFFF"/>
         </w:rPr>
-        <w:t>Perspectives on Psychological Science</w:t>
+        <w:t>Economies</w:t>
       </w:r>
       <w:r>
         <w:rPr>
@@ -10497,7 +10315,7 @@
           <w:szCs w:val="24"/>
           <w:shd w:val="clear" w:color="auto" w:fill="FFFFFF"/>
         </w:rPr>
-        <w:t>13</w:t>
+        <w:t>5</w:t>
       </w:r>
       <w:r>
         <w:rPr>
@@ -10505,7 +10323,7 @@
           <w:szCs w:val="24"/>
           <w:shd w:val="clear" w:color="auto" w:fill="FFFFFF"/>
         </w:rPr>
-        <w:t>(2), pp.218-225.</w:t>
+        <w:t>(3), p.25.</w:t>
       </w:r>
     </w:p>
     <w:p>
@@ -10533,7 +10351,7 @@
           <w:szCs w:val="24"/>
           <w:shd w:val="clear" w:color="auto" w:fill="FFFFFF"/>
         </w:rPr>
-        <w:t>Selin, H. and Davey, G. eds., 2012. </w:t>
+        <w:t>Myers, D.G. and Diener, E., 2018. The scientific pursuit of happiness. </w:t>
       </w:r>
       <w:r>
         <w:rPr>
@@ -10543,7 +10361,7 @@
           <w:szCs w:val="24"/>
           <w:shd w:val="clear" w:color="auto" w:fill="FFFFFF"/>
         </w:rPr>
-        <w:t>Happiness across cultures: Views of happiness and quality of life in non-Western cultures</w:t>
+        <w:t>Perspectives on Psychological Science</w:t>
       </w:r>
       <w:r>
         <w:rPr>
@@ -10551,7 +10369,25 @@
           <w:szCs w:val="24"/>
           <w:shd w:val="clear" w:color="auto" w:fill="FFFFFF"/>
         </w:rPr>
-        <w:t> (Vol. 6). Springer Science &amp; Business Media.</w:t>
+        <w:t>, </w:t>
+      </w:r>
+      <w:r>
+        <w:rPr>
+          <w:i/>
+          <w:iCs/>
+          <w:sz w:val="24"/>
+          <w:szCs w:val="24"/>
+          <w:shd w:val="clear" w:color="auto" w:fill="FFFFFF"/>
+        </w:rPr>
+        <w:t>13</w:t>
+      </w:r>
+      <w:r>
+        <w:rPr>
+          <w:sz w:val="24"/>
+          <w:szCs w:val="24"/>
+          <w:shd w:val="clear" w:color="auto" w:fill="FFFFFF"/>
+        </w:rPr>
+        <w:t>(2), pp.218-225.</w:t>
       </w:r>
     </w:p>
     <w:p>
@@ -10570,6 +10406,60 @@
         <w:rPr>
           <w:sz w:val="24"/>
           <w:szCs w:val="24"/>
+        </w:rPr>
+      </w:pPr>
+      <w:r>
+        <w:rPr>
+          <w:sz w:val="24"/>
+          <w:szCs w:val="24"/>
+        </w:rPr>
+        <w:t>PTI (2019). </w:t>
+      </w:r>
+      <w:r>
+        <w:rPr>
+          <w:rStyle w:val="Emphasis"/>
+          <w:sz w:val="24"/>
+          <w:szCs w:val="24"/>
+        </w:rPr>
+        <w:t>India highest recipient of remittances at $79 bn in 2018: World Bank</w:t>
+      </w:r>
+      <w:r>
+        <w:rPr>
+          <w:sz w:val="24"/>
+          <w:szCs w:val="24"/>
+        </w:rPr>
+        <w:t xml:space="preserve">. [online] The Economic Times. Available at: https://economictimes.indiatimes.com/nri/forex-and-remittance/india-highest-recipient-of-remittances-at-79-bn-in-2018-world-bank/articleshow/68788815.cms?from=mdr [Accessed </w:t>
+      </w:r>
+      <w:r>
+        <w:rPr>
+          <w:sz w:val="24"/>
+          <w:szCs w:val="24"/>
+        </w:rPr>
+        <w:t>17</w:t>
+      </w:r>
+      <w:r>
+        <w:rPr>
+          <w:sz w:val="24"/>
+          <w:szCs w:val="24"/>
+        </w:rPr>
+        <w:t xml:space="preserve"> Dec. 2019].</w:t>
+      </w:r>
+    </w:p>
+    <w:p>
+      <w:pPr>
+        <w:spacing w:line="360" w:lineRule="atLeast"/>
+        <w:rPr>
+          <w:sz w:val="24"/>
+          <w:szCs w:val="24"/>
+        </w:rPr>
+      </w:pPr>
+    </w:p>
+    <w:p>
+      <w:pPr>
+        <w:spacing w:line="360" w:lineRule="atLeast"/>
+        <w:rPr>
+          <w:sz w:val="24"/>
+          <w:szCs w:val="24"/>
           <w:shd w:val="clear" w:color="auto" w:fill="FFFFFF"/>
         </w:rPr>
       </w:pPr>
@@ -10579,7 +10469,7 @@
           <w:szCs w:val="24"/>
           <w:shd w:val="clear" w:color="auto" w:fill="FFFFFF"/>
         </w:rPr>
-        <w:t>Hassan, G. and Shakur, S., 2017. Nonlinear effects of remittances on per capita GDP growth in Bangladesh. </w:t>
+        <w:t>Selin, H. and Davey, G. eds., 2012. </w:t>
       </w:r>
       <w:r>
         <w:rPr>
@@ -10589,7 +10479,7 @@
           <w:szCs w:val="24"/>
           <w:shd w:val="clear" w:color="auto" w:fill="FFFFFF"/>
         </w:rPr>
-        <w:t>Economies</w:t>
+        <w:t>Happiness across cultures: Views of happiness and quality of life in non-Western cultures</w:t>
       </w:r>
       <w:r>
         <w:rPr>
@@ -10597,7 +10487,35 @@
           <w:szCs w:val="24"/>
           <w:shd w:val="clear" w:color="auto" w:fill="FFFFFF"/>
         </w:rPr>
-        <w:t>, </w:t>
+        <w:t> (Vol. 6). Springer Science &amp; Business Media.</w:t>
+      </w:r>
+    </w:p>
+    <w:p>
+      <w:pPr>
+        <w:spacing w:line="360" w:lineRule="atLeast"/>
+        <w:rPr>
+          <w:sz w:val="24"/>
+          <w:szCs w:val="24"/>
+          <w:shd w:val="clear" w:color="auto" w:fill="FFFFFF"/>
+        </w:rPr>
+      </w:pPr>
+    </w:p>
+    <w:p>
+      <w:pPr>
+        <w:spacing w:line="360" w:lineRule="atLeast"/>
+        <w:rPr>
+          <w:sz w:val="24"/>
+          <w:szCs w:val="24"/>
+          <w:lang w:val="en-GB" w:eastAsia="en-GB"/>
+        </w:rPr>
+      </w:pPr>
+      <w:r>
+        <w:rPr>
+          <w:sz w:val="24"/>
+          <w:szCs w:val="24"/>
+          <w:lang w:val="en-GB" w:eastAsia="en-GB"/>
+        </w:rPr>
+        <w:t>Song, L.L. (2019). </w:t>
       </w:r>
       <w:r>
         <w:rPr>
@@ -10605,17 +10523,39 @@
           <w:iCs/>
           <w:sz w:val="24"/>
           <w:szCs w:val="24"/>
-          <w:shd w:val="clear" w:color="auto" w:fill="FFFFFF"/>
-        </w:rPr>
-        <w:t>5</w:t>
-      </w:r>
-      <w:r>
-        <w:rPr>
-          <w:sz w:val="24"/>
-          <w:szCs w:val="24"/>
-          <w:shd w:val="clear" w:color="auto" w:fill="FFFFFF"/>
-        </w:rPr>
-        <w:t>(3), p.25.</w:t>
+          <w:lang w:val="en-GB" w:eastAsia="en-GB"/>
+        </w:rPr>
+        <w:t xml:space="preserve">How South Asia can continue as world’s fastest growing subregion - Lei </w:t>
+      </w:r>
+      <w:proofErr w:type="spellStart"/>
+      <w:r>
+        <w:rPr>
+          <w:i/>
+          <w:iCs/>
+          <w:sz w:val="24"/>
+          <w:szCs w:val="24"/>
+          <w:lang w:val="en-GB" w:eastAsia="en-GB"/>
+        </w:rPr>
+        <w:t>Lei</w:t>
+      </w:r>
+      <w:proofErr w:type="spellEnd"/>
+      <w:r>
+        <w:rPr>
+          <w:i/>
+          <w:iCs/>
+          <w:sz w:val="24"/>
+          <w:szCs w:val="24"/>
+          <w:lang w:val="en-GB" w:eastAsia="en-GB"/>
+        </w:rPr>
+        <w:t xml:space="preserve"> Song</w:t>
+      </w:r>
+      <w:r>
+        <w:rPr>
+          <w:sz w:val="24"/>
+          <w:szCs w:val="24"/>
+          <w:lang w:val="en-GB" w:eastAsia="en-GB"/>
+        </w:rPr>
+        <w:t>. [online] Asian Development Bank. Available at: https://www.adb.org/news/op-ed/how-south-asia-can-continue-world-s-fastest-growing-subregion-lei-lei-song [Accessed 17 Dec. 2019].</w:t>
       </w:r>
     </w:p>
     <w:p>
@@ -10624,7 +10564,6 @@
         <w:rPr>
           <w:sz w:val="24"/>
           <w:szCs w:val="24"/>
-          <w:shd w:val="clear" w:color="auto" w:fill="FFFFFF"/>
         </w:rPr>
       </w:pPr>
     </w:p>
@@ -10641,24 +10580,303 @@
         <w:rPr>
           <w:sz w:val="24"/>
           <w:szCs w:val="24"/>
-        </w:rPr>
-        <w:t>PTI (2019). </w:t>
-      </w:r>
-      <w:r>
-        <w:rPr>
-          <w:rStyle w:val="Emphasis"/>
-          <w:sz w:val="24"/>
-          <w:szCs w:val="24"/>
-        </w:rPr>
-        <w:t>India highest recipient of remittances at $79 bn in 2018: World Bank</w:t>
-      </w:r>
-      <w:r>
-        <w:rPr>
-          <w:sz w:val="24"/>
-          <w:szCs w:val="24"/>
-        </w:rPr>
-        <w:t>. [online] The Economic Times. Available at: https://economictimes.indiatimes.com/nri/forex-and-remittance/india-highest-recipient-of-remittances-at-79-bn-in-2018-world-bank/articleshow/68788815.cms?from=mdr [Accessed 19 Dec. 2019].</w:t>
-      </w:r>
+          <w:lang w:val="en-GB" w:eastAsia="en-GB"/>
+        </w:rPr>
+        <w:lastRenderedPageBreak/>
+        <w:t>Sustainable Development Solutions Network (2012). </w:t>
+      </w:r>
+      <w:r>
+        <w:rPr>
+          <w:i/>
+          <w:iCs/>
+          <w:sz w:val="24"/>
+          <w:szCs w:val="24"/>
+          <w:lang w:val="en-GB" w:eastAsia="en-GB"/>
+        </w:rPr>
+        <w:t>World Happiness Report</w:t>
+      </w:r>
+      <w:r>
+        <w:rPr>
+          <w:sz w:val="24"/>
+          <w:szCs w:val="24"/>
+          <w:lang w:val="en-GB" w:eastAsia="en-GB"/>
+        </w:rPr>
+        <w:t xml:space="preserve">. [online] Available at: https://www.kaggle.com/unsdsn/world-happiness [Accessed </w:t>
+      </w:r>
+      <w:r>
+        <w:rPr>
+          <w:sz w:val="24"/>
+          <w:szCs w:val="24"/>
+          <w:lang w:val="en-GB" w:eastAsia="en-GB"/>
+        </w:rPr>
+        <w:t>4</w:t>
+      </w:r>
+      <w:r>
+        <w:rPr>
+          <w:sz w:val="24"/>
+          <w:szCs w:val="24"/>
+          <w:lang w:val="en-GB" w:eastAsia="en-GB"/>
+        </w:rPr>
+        <w:t xml:space="preserve"> Dec. 2019].</w:t>
+      </w:r>
+    </w:p>
+    <w:p>
+      <w:pPr>
+        <w:rPr>
+          <w:sz w:val="24"/>
+          <w:szCs w:val="24"/>
+          <w:lang w:val="en-GB"/>
+        </w:rPr>
+      </w:pPr>
+    </w:p>
+    <w:p>
+      <w:pPr>
+        <w:rPr>
+          <w:sz w:val="24"/>
+          <w:szCs w:val="24"/>
+          <w:shd w:val="clear" w:color="auto" w:fill="FFFFFF"/>
+        </w:rPr>
+      </w:pPr>
+      <w:proofErr w:type="spellStart"/>
+      <w:r>
+        <w:rPr>
+          <w:sz w:val="24"/>
+          <w:szCs w:val="24"/>
+          <w:shd w:val="clear" w:color="auto" w:fill="FFFFFF"/>
+        </w:rPr>
+        <w:t>Veenhoven</w:t>
+      </w:r>
+      <w:proofErr w:type="spellEnd"/>
+      <w:r>
+        <w:rPr>
+          <w:sz w:val="24"/>
+          <w:szCs w:val="24"/>
+          <w:shd w:val="clear" w:color="auto" w:fill="FFFFFF"/>
+        </w:rPr>
+        <w:t xml:space="preserve">, R., 1991. Is happiness </w:t>
+      </w:r>
+      <w:proofErr w:type="gramStart"/>
+      <w:r>
+        <w:rPr>
+          <w:sz w:val="24"/>
+          <w:szCs w:val="24"/>
+          <w:shd w:val="clear" w:color="auto" w:fill="FFFFFF"/>
+        </w:rPr>
+        <w:t>relative?.</w:t>
+      </w:r>
+      <w:proofErr w:type="gramEnd"/>
+      <w:r>
+        <w:rPr>
+          <w:sz w:val="24"/>
+          <w:szCs w:val="24"/>
+          <w:shd w:val="clear" w:color="auto" w:fill="FFFFFF"/>
+        </w:rPr>
+        <w:t> </w:t>
+      </w:r>
+      <w:r>
+        <w:rPr>
+          <w:i/>
+          <w:iCs/>
+          <w:sz w:val="24"/>
+          <w:szCs w:val="24"/>
+          <w:shd w:val="clear" w:color="auto" w:fill="FFFFFF"/>
+        </w:rPr>
+        <w:t>Social indicators research</w:t>
+      </w:r>
+      <w:r>
+        <w:rPr>
+          <w:sz w:val="24"/>
+          <w:szCs w:val="24"/>
+          <w:shd w:val="clear" w:color="auto" w:fill="FFFFFF"/>
+        </w:rPr>
+        <w:t>, </w:t>
+      </w:r>
+      <w:r>
+        <w:rPr>
+          <w:i/>
+          <w:iCs/>
+          <w:sz w:val="24"/>
+          <w:szCs w:val="24"/>
+          <w:shd w:val="clear" w:color="auto" w:fill="FFFFFF"/>
+        </w:rPr>
+        <w:t>24</w:t>
+      </w:r>
+      <w:r>
+        <w:rPr>
+          <w:sz w:val="24"/>
+          <w:szCs w:val="24"/>
+          <w:shd w:val="clear" w:color="auto" w:fill="FFFFFF"/>
+        </w:rPr>
+        <w:t>(1), pp.1-34.</w:t>
+      </w:r>
+    </w:p>
+    <w:p>
+      <w:pPr>
+        <w:spacing w:line="360" w:lineRule="atLeast"/>
+        <w:rPr>
+          <w:sz w:val="24"/>
+          <w:szCs w:val="24"/>
+          <w:lang w:val="en-GB" w:eastAsia="en-GB"/>
+        </w:rPr>
+      </w:pPr>
+    </w:p>
+    <w:p>
+      <w:pPr>
+        <w:spacing w:line="360" w:lineRule="atLeast"/>
+        <w:rPr>
+          <w:sz w:val="24"/>
+          <w:szCs w:val="24"/>
+          <w:lang w:val="en-GB" w:eastAsia="en-GB"/>
+        </w:rPr>
+      </w:pPr>
+      <w:proofErr w:type="spellStart"/>
+      <w:r>
+        <w:rPr>
+          <w:sz w:val="24"/>
+          <w:szCs w:val="24"/>
+          <w:lang w:val="en-GB" w:eastAsia="en-GB"/>
+        </w:rPr>
+        <w:t>Worldhappiness.report</w:t>
+      </w:r>
+      <w:proofErr w:type="spellEnd"/>
+      <w:r>
+        <w:rPr>
+          <w:sz w:val="24"/>
+          <w:szCs w:val="24"/>
+          <w:lang w:val="en-GB" w:eastAsia="en-GB"/>
+        </w:rPr>
+        <w:t>. (2019). </w:t>
+      </w:r>
+      <w:r>
+        <w:rPr>
+          <w:i/>
+          <w:iCs/>
+          <w:sz w:val="24"/>
+          <w:szCs w:val="24"/>
+          <w:lang w:val="en-GB" w:eastAsia="en-GB"/>
+        </w:rPr>
+        <w:t>World Happiness Report 2019</w:t>
+      </w:r>
+      <w:r>
+        <w:rPr>
+          <w:sz w:val="24"/>
+          <w:szCs w:val="24"/>
+          <w:lang w:val="en-GB" w:eastAsia="en-GB"/>
+        </w:rPr>
+        <w:t xml:space="preserve">. [online] Available at: </w:t>
+      </w:r>
+      <w:r>
+        <w:rPr>
+          <w:sz w:val="24"/>
+          <w:szCs w:val="24"/>
+          <w:lang w:val="en-GB" w:eastAsia="en-GB"/>
+        </w:rPr>
+        <w:t>https://worldhappiness.report/ed/2019/</w:t>
+      </w:r>
+      <w:r>
+        <w:rPr>
+          <w:sz w:val="24"/>
+          <w:szCs w:val="24"/>
+          <w:lang w:val="en-GB" w:eastAsia="en-GB"/>
+        </w:rPr>
+        <w:t>.</w:t>
+      </w:r>
+      <w:r>
+        <w:rPr>
+          <w:sz w:val="24"/>
+          <w:szCs w:val="24"/>
+          <w:lang w:val="en-GB" w:eastAsia="en-GB"/>
+        </w:rPr>
+        <w:t xml:space="preserve"> [Accessed 16 Dec. 2019].</w:t>
+      </w:r>
+    </w:p>
+    <w:p>
+      <w:pPr>
+        <w:spacing w:line="360" w:lineRule="atLeast"/>
+        <w:rPr>
+          <w:sz w:val="24"/>
+          <w:szCs w:val="24"/>
+          <w:lang w:val="en-GB" w:eastAsia="en-GB"/>
+        </w:rPr>
+      </w:pPr>
+    </w:p>
+    <w:p>
+      <w:pPr>
+        <w:spacing w:line="360" w:lineRule="atLeast"/>
+        <w:rPr>
+          <w:sz w:val="24"/>
+          <w:szCs w:val="24"/>
+          <w:shd w:val="clear" w:color="auto" w:fill="FFFFFF"/>
+        </w:rPr>
+      </w:pPr>
+    </w:p>
+    <w:p>
+      <w:pPr>
+        <w:spacing w:line="360" w:lineRule="atLeast"/>
+        <w:rPr>
+          <w:sz w:val="24"/>
+          <w:szCs w:val="24"/>
+          <w:lang w:val="en-GB" w:eastAsia="en-GB"/>
+        </w:rPr>
+      </w:pPr>
+    </w:p>
+    <w:p>
+      <w:pPr>
+        <w:spacing w:line="360" w:lineRule="atLeast"/>
+        <w:rPr>
+          <w:sz w:val="24"/>
+          <w:szCs w:val="24"/>
+          <w:shd w:val="clear" w:color="auto" w:fill="FFFFFF"/>
+        </w:rPr>
+      </w:pPr>
+    </w:p>
+    <w:p>
+      <w:pPr>
+        <w:spacing w:line="360" w:lineRule="atLeast"/>
+        <w:rPr>
+          <w:sz w:val="24"/>
+          <w:szCs w:val="24"/>
+          <w:shd w:val="clear" w:color="auto" w:fill="FFFFFF"/>
+        </w:rPr>
+      </w:pPr>
+    </w:p>
+    <w:p>
+      <w:pPr>
+        <w:spacing w:line="360" w:lineRule="atLeast"/>
+        <w:rPr>
+          <w:sz w:val="24"/>
+          <w:szCs w:val="24"/>
+          <w:shd w:val="clear" w:color="auto" w:fill="FFFFFF"/>
+        </w:rPr>
+      </w:pPr>
+    </w:p>
+    <w:p>
+      <w:pPr>
+        <w:spacing w:line="360" w:lineRule="atLeast"/>
+        <w:rPr>
+          <w:sz w:val="24"/>
+          <w:szCs w:val="24"/>
+        </w:rPr>
+      </w:pPr>
+    </w:p>
+    <w:p>
+      <w:pPr>
+        <w:spacing w:line="360" w:lineRule="atLeast"/>
+        <w:rPr>
+          <w:sz w:val="24"/>
+          <w:szCs w:val="24"/>
+        </w:rPr>
+      </w:pPr>
+    </w:p>
+    <w:p>
+      <w:pPr>
+        <w:spacing w:line="360" w:lineRule="atLeast"/>
+        <w:rPr>
+          <w:sz w:val="24"/>
+          <w:szCs w:val="24"/>
+          <w:lang w:val="en-GB" w:eastAsia="en-GB"/>
+        </w:rPr>
+      </w:pPr>
     </w:p>
     <w:sectPr>
       <w:headerReference w:type="default" r:id="rId10"/>
@@ -10753,16 +10971,31 @@
       </w:rPr>
       <w:t xml:space="preserve"> of </w:t>
     </w:r>
-    <w:fldSimple w:instr=" NUMPAGES  \* Arabic  \* MERGEFORMAT ">
-      <w:r>
-        <w:rPr>
-          <w:rFonts w:ascii="Arial" w:hAnsi="Arial" w:cs="Arial"/>
-          <w:noProof/>
-          <w:sz w:val="18"/>
-        </w:rPr>
-        <w:t>6</w:t>
-      </w:r>
-    </w:fldSimple>
+    <w:r>
+      <w:fldChar w:fldCharType="begin"/>
+    </w:r>
+    <w:r>
+      <w:instrText xml:space="preserve"> NUMPAGES  \* Arabic  \* MERGEFORMAT </w:instrText>
+    </w:r>
+    <w:r>
+      <w:fldChar w:fldCharType="separate"/>
+    </w:r>
+    <w:r>
+      <w:rPr>
+        <w:rFonts w:ascii="Arial" w:hAnsi="Arial" w:cs="Arial"/>
+        <w:noProof/>
+        <w:sz w:val="18"/>
+      </w:rPr>
+      <w:t>6</w:t>
+    </w:r>
+    <w:r>
+      <w:rPr>
+        <w:rFonts w:ascii="Arial" w:hAnsi="Arial" w:cs="Arial"/>
+        <w:noProof/>
+        <w:sz w:val="18"/>
+      </w:rPr>
+      <w:fldChar w:fldCharType="end"/>
+    </w:r>
   </w:p>
 </w:ftr>
 </file>
@@ -13457,7 +13690,7 @@
       </w:pPr>
     </w:pPrDefault>
   </w:docDefaults>
-  <w:latentStyles w:defLockedState="0" w:defUIPriority="99" w:defSemiHidden="0" w:defUnhideWhenUsed="0" w:defQFormat="0" w:count="375">
+  <w:latentStyles w:defLockedState="0" w:defUIPriority="99" w:defSemiHidden="0" w:defUnhideWhenUsed="0" w:defQFormat="0" w:count="376">
     <w:lsdException w:name="Normal" w:uiPriority="0" w:qFormat="1"/>
     <w:lsdException w:name="heading 1" w:uiPriority="9" w:qFormat="1"/>
     <w:lsdException w:name="heading 2" w:semiHidden="1" w:uiPriority="9" w:unhideWhenUsed="1" w:qFormat="1"/>
@@ -13563,7 +13796,6 @@
     <w:lsdException w:name="HTML Sample" w:semiHidden="1" w:unhideWhenUsed="1"/>
     <w:lsdException w:name="HTML Typewriter" w:semiHidden="1" w:unhideWhenUsed="1"/>
     <w:lsdException w:name="HTML Variable" w:semiHidden="1" w:unhideWhenUsed="1"/>
-    <w:lsdException w:name="Normal Table" w:semiHidden="1" w:unhideWhenUsed="1"/>
     <w:lsdException w:name="annotation subject" w:semiHidden="1" w:unhideWhenUsed="1"/>
     <w:lsdException w:name="No List" w:semiHidden="1" w:unhideWhenUsed="1"/>
     <w:lsdException w:name="Outline List 1" w:semiHidden="1" w:unhideWhenUsed="1"/>
@@ -13610,10 +13842,8 @@
     <w:lsdException w:name="Table Subtle 2" w:semiHidden="1" w:unhideWhenUsed="1"/>
     <w:lsdException w:name="Table Web 1" w:semiHidden="1" w:unhideWhenUsed="1"/>
     <w:lsdException w:name="Table Web 2" w:semiHidden="1" w:unhideWhenUsed="1"/>
-    <w:lsdException w:name="Table Web 3" w:semiHidden="1" w:unhideWhenUsed="1"/>
     <w:lsdException w:name="Balloon Text" w:semiHidden="1" w:unhideWhenUsed="1"/>
     <w:lsdException w:name="Table Grid" w:uiPriority="39"/>
-    <w:lsdException w:name="Table Theme" w:semiHidden="1" w:unhideWhenUsed="1"/>
     <w:lsdException w:name="Placeholder Text" w:semiHidden="1"/>
     <w:lsdException w:name="No Spacing" w:uiPriority="1" w:qFormat="1"/>
     <w:lsdException w:name="Light Shading" w:uiPriority="60"/>
@@ -13824,6 +14054,7 @@
     <w:lsdException w:name="Smart Hyperlink" w:semiHidden="1" w:unhideWhenUsed="1"/>
     <w:lsdException w:name="Hashtag" w:semiHidden="1" w:unhideWhenUsed="1"/>
     <w:lsdException w:name="Unresolved Mention" w:semiHidden="1" w:unhideWhenUsed="1"/>
+    <w:lsdException w:name="Smart Link" w:semiHidden="1" w:unhideWhenUsed="1"/>
   </w:latentStyles>
   <w:style w:type="paragraph" w:default="1" w:styleId="Normal">
     <w:name w:val="Normal"/>
@@ -13982,6 +14213,7 @@
   <w:style w:type="character" w:default="1" w:styleId="DefaultParagraphFont">
     <w:name w:val="Default Paragraph Font"/>
     <w:uiPriority w:val="1"/>
+    <w:semiHidden/>
     <w:unhideWhenUsed/>
   </w:style>
   <w:style w:type="table" w:default="1" w:styleId="TableNormal">
@@ -14451,6 +14683,63 @@
       </w:tblBorders>
     </w:tblPr>
   </w:style>
+  <w:style w:type="paragraph" w:styleId="Title">
+    <w:name w:val="Title"/>
+    <w:next w:val="Normal"/>
+    <w:link w:val="TitleChar"/>
+    <w:uiPriority w:val="10"/>
+    <w:qFormat/>
+    <w:rsid w:val="00D052F3"/>
+    <w:pPr>
+      <w:keepNext/>
+      <w:pBdr>
+        <w:top w:val="nil"/>
+        <w:left w:val="nil"/>
+        <w:bottom w:val="nil"/>
+        <w:right w:val="nil"/>
+        <w:between w:val="nil"/>
+        <w:bar w:val="nil"/>
+      </w:pBdr>
+      <w:spacing w:after="0" w:line="240" w:lineRule="auto"/>
+    </w:pPr>
+    <w:rPr>
+      <w:rFonts w:ascii="Helvetica Neue" w:eastAsia="Arial Unicode MS" w:hAnsi="Helvetica Neue" w:cs="Arial Unicode MS"/>
+      <w:b/>
+      <w:bCs/>
+      <w:color w:val="000000"/>
+      <w:sz w:val="60"/>
+      <w:szCs w:val="60"/>
+      <w:bdr w:val="nil"/>
+      <w:lang w:eastAsia="en-GB"/>
+      <w14:textOutline w14:w="0" w14:cap="flat" w14:cmpd="sng" w14:algn="ctr">
+        <w14:noFill/>
+        <w14:prstDash w14:val="solid"/>
+        <w14:bevel/>
+      </w14:textOutline>
+    </w:rPr>
+  </w:style>
+  <w:style w:type="character" w:customStyle="1" w:styleId="TitleChar">
+    <w:name w:val="Title Char"/>
+    <w:basedOn w:val="DefaultParagraphFont"/>
+    <w:link w:val="Title"/>
+    <w:uiPriority w:val="10"/>
+    <w:rsid w:val="00D052F3"/>
+    <w:rPr>
+      <w:rFonts w:ascii="Helvetica Neue" w:eastAsia="Arial Unicode MS" w:hAnsi="Helvetica Neue" w:cs="Arial Unicode MS"/>
+      <w:b/>
+      <w:bCs/>
+      <w:color w:val="000000"/>
+      <w:sz w:val="60"/>
+      <w:szCs w:val="60"/>
+      <w:bdr w:val="nil"/>
+      <w:lang w:eastAsia="en-GB"/>
+      <w14:textOutline w14:w="0" w14:cap="flat" w14:cmpd="sng" w14:algn="ctr">
+        <w14:noFill/>
+        <w14:prstDash w14:val="solid"/>
+        <w14:bevel/>
+      </w14:textOutline>
+    </w:rPr>
+  </w:style>
 </w:styles>
 </file>
 
@@ -14742,7 +15031,7 @@
 </file>
 
 <file path=customXml/itemProps1.xml><?xml version="1.0" encoding="utf-8"?>
-<ds:datastoreItem xmlns:ds="http://schemas.openxmlformats.org/officeDocument/2006/customXml" ds:itemID="{72ED67D3-8788-43E1-92D4-DC34719C8343}">
+<ds:datastoreItem xmlns:ds="http://schemas.openxmlformats.org/officeDocument/2006/customXml" ds:itemID="{FFC04D4E-F901-1C4D-B7FF-6021D2FCA7DB}">
   <ds:schemaRefs>
     <ds:schemaRef ds:uri="http://schemas.openxmlformats.org/officeDocument/2006/bibliography"/>
   </ds:schemaRefs>

</xml_diff>

<commit_message>
typography fix and reference correction
</commit_message>
<xml_diff>
--- a/Group_65_Coursework_7COM1079.docx
+++ b/Group_65_Coursework_7COM1079.docx
@@ -1449,8 +1449,8 @@
         <w:rPr>
           <w:b/>
           <w:bCs/>
-          <w:sz w:val="24"/>
-          <w:szCs w:val="24"/>
+          <w:sz w:val="28"/>
+          <w:szCs w:val="28"/>
           <w:lang w:val="en-GB"/>
         </w:rPr>
       </w:pPr>
@@ -1459,8 +1459,8 @@
         <w:rPr>
           <w:b/>
           <w:bCs/>
-          <w:sz w:val="24"/>
-          <w:szCs w:val="24"/>
+          <w:sz w:val="28"/>
+          <w:szCs w:val="28"/>
           <w:lang w:val="en-GB"/>
         </w:rPr>
         <w:lastRenderedPageBreak/>
@@ -1470,8 +1470,8 @@
         <w:rPr>
           <w:b/>
           <w:bCs/>
-          <w:sz w:val="24"/>
-          <w:szCs w:val="24"/>
+          <w:sz w:val="28"/>
+          <w:szCs w:val="28"/>
           <w:lang w:val="en-GB"/>
         </w:rPr>
         <w:t xml:space="preserve"> </w:t>
@@ -1480,8 +1480,8 @@
         <w:rPr>
           <w:b/>
           <w:bCs/>
-          <w:sz w:val="24"/>
-          <w:szCs w:val="24"/>
+          <w:sz w:val="28"/>
+          <w:szCs w:val="28"/>
           <w:lang w:val="en-GB"/>
         </w:rPr>
         <w:t>Introduction</w:t>
@@ -1922,8 +1922,8 @@
         <w:spacing w:line="276" w:lineRule="auto"/>
         <w:rPr>
           <w:b/>
-          <w:sz w:val="24"/>
-          <w:szCs w:val="24"/>
+          <w:sz w:val="28"/>
+          <w:szCs w:val="28"/>
           <w:lang w:val="en-GB"/>
         </w:rPr>
       </w:pPr>
@@ -1931,8 +1931,8 @@
       <w:r>
         <w:rPr>
           <w:b/>
-          <w:sz w:val="24"/>
-          <w:szCs w:val="24"/>
+          <w:sz w:val="28"/>
+          <w:szCs w:val="28"/>
           <w:lang w:val="en-GB"/>
         </w:rPr>
         <w:lastRenderedPageBreak/>
@@ -1941,8 +1941,8 @@
       <w:r>
         <w:rPr>
           <w:b/>
-          <w:sz w:val="24"/>
-          <w:szCs w:val="24"/>
+          <w:sz w:val="28"/>
+          <w:szCs w:val="28"/>
           <w:lang w:val="en-GB"/>
         </w:rPr>
         <w:t xml:space="preserve"> </w:t>
@@ -1950,8 +1950,8 @@
       <w:r>
         <w:rPr>
           <w:b/>
-          <w:sz w:val="24"/>
-          <w:szCs w:val="24"/>
+          <w:sz w:val="28"/>
+          <w:szCs w:val="28"/>
           <w:lang w:val="en-GB"/>
         </w:rPr>
         <w:t>Background</w:t>
@@ -2228,101 +2228,21 @@
         <w:spacing w:line="276" w:lineRule="auto"/>
         <w:jc w:val="both"/>
         <w:rPr>
+          <w:bCs/>
+          <w:sz w:val="24"/>
+          <w:szCs w:val="24"/>
+          <w:lang w:val="en-GB"/>
+        </w:rPr>
+      </w:pPr>
+      <w:proofErr w:type="gramStart"/>
+      <w:r>
+        <w:rPr>
           <w:b/>
           <w:bCs/>
           <w:sz w:val="24"/>
           <w:szCs w:val="24"/>
           <w:lang w:val="en-GB"/>
         </w:rPr>
-      </w:pPr>
-    </w:p>
-    <w:p>
-      <w:pPr>
-        <w:spacing w:line="276" w:lineRule="auto"/>
-        <w:jc w:val="both"/>
-        <w:rPr>
-          <w:b/>
-          <w:bCs/>
-          <w:sz w:val="24"/>
-          <w:szCs w:val="24"/>
-          <w:lang w:val="en-GB"/>
-        </w:rPr>
-      </w:pPr>
-    </w:p>
-    <w:p>
-      <w:pPr>
-        <w:spacing w:line="276" w:lineRule="auto"/>
-        <w:jc w:val="both"/>
-        <w:rPr>
-          <w:b/>
-          <w:bCs/>
-          <w:sz w:val="24"/>
-          <w:szCs w:val="24"/>
-          <w:lang w:val="en-GB"/>
-        </w:rPr>
-      </w:pPr>
-    </w:p>
-    <w:p>
-      <w:pPr>
-        <w:spacing w:line="276" w:lineRule="auto"/>
-        <w:jc w:val="both"/>
-        <w:rPr>
-          <w:b/>
-          <w:bCs/>
-          <w:sz w:val="24"/>
-          <w:szCs w:val="24"/>
-          <w:lang w:val="en-GB"/>
-        </w:rPr>
-      </w:pPr>
-    </w:p>
-    <w:p>
-      <w:pPr>
-        <w:spacing w:line="276" w:lineRule="auto"/>
-        <w:jc w:val="both"/>
-        <w:rPr>
-          <w:b/>
-          <w:bCs/>
-          <w:sz w:val="24"/>
-          <w:szCs w:val="24"/>
-          <w:lang w:val="en-GB"/>
-        </w:rPr>
-      </w:pPr>
-    </w:p>
-    <w:p>
-      <w:pPr>
-        <w:spacing w:line="276" w:lineRule="auto"/>
-        <w:jc w:val="both"/>
-        <w:rPr>
-          <w:b/>
-          <w:bCs/>
-          <w:sz w:val="24"/>
-          <w:szCs w:val="24"/>
-          <w:lang w:val="en-GB"/>
-        </w:rPr>
-      </w:pPr>
-    </w:p>
-    <w:p>
-      <w:pPr>
-        <w:spacing w:line="276" w:lineRule="auto"/>
-        <w:jc w:val="both"/>
-        <w:rPr>
-          <w:b/>
-          <w:bCs/>
-          <w:sz w:val="24"/>
-          <w:szCs w:val="24"/>
-          <w:lang w:val="en-GB"/>
-        </w:rPr>
-      </w:pPr>
-      <w:proofErr w:type="gramStart"/>
-      <w:r>
-        <w:rPr>
-          <w:b/>
-          <w:bCs/>
-          <w:sz w:val="24"/>
-          <w:szCs w:val="24"/>
-          <w:lang w:val="en-GB"/>
-        </w:rPr>
-        <w:lastRenderedPageBreak/>
         <w:t xml:space="preserve">2.2 </w:t>
       </w:r>
       <w:r>
@@ -2517,8 +2437,8 @@
       <w:pPr>
         <w:spacing w:line="276" w:lineRule="auto"/>
         <w:rPr>
-          <w:sz w:val="24"/>
-          <w:szCs w:val="24"/>
+          <w:sz w:val="28"/>
+          <w:szCs w:val="28"/>
           <w:lang w:val="en-GB"/>
         </w:rPr>
       </w:pPr>
@@ -2526,8 +2446,8 @@
       <w:r>
         <w:rPr>
           <w:b/>
-          <w:sz w:val="24"/>
-          <w:szCs w:val="24"/>
+          <w:sz w:val="28"/>
+          <w:szCs w:val="28"/>
           <w:lang w:val="en-GB"/>
         </w:rPr>
         <w:t xml:space="preserve">3 </w:t>
@@ -2535,8 +2455,8 @@
       <w:r>
         <w:rPr>
           <w:b/>
-          <w:sz w:val="24"/>
-          <w:szCs w:val="24"/>
+          <w:sz w:val="28"/>
+          <w:szCs w:val="28"/>
           <w:lang w:val="en-GB"/>
         </w:rPr>
         <w:t xml:space="preserve"> </w:t>
@@ -2544,8 +2464,8 @@
       <w:r>
         <w:rPr>
           <w:b/>
-          <w:sz w:val="24"/>
-          <w:szCs w:val="24"/>
+          <w:sz w:val="28"/>
+          <w:szCs w:val="28"/>
           <w:lang w:val="en-GB"/>
         </w:rPr>
         <w:t>Method</w:t>
@@ -3017,9 +2937,20 @@
         <w:spacing w:line="276" w:lineRule="auto"/>
         <w:jc w:val="both"/>
         <w:rPr>
+          <w:sz w:val="24"/>
+          <w:szCs w:val="24"/>
+          <w:lang w:val="en-GB"/>
+        </w:rPr>
+      </w:pPr>
+    </w:p>
+    <w:p>
+      <w:pPr>
+        <w:spacing w:line="276" w:lineRule="auto"/>
+        <w:jc w:val="both"/>
+        <w:rPr>
           <w:b/>
-          <w:sz w:val="24"/>
-          <w:szCs w:val="24"/>
+          <w:sz w:val="28"/>
+          <w:szCs w:val="28"/>
           <w:lang w:val="en-GB"/>
         </w:rPr>
       </w:pPr>
@@ -3027,11 +2958,10 @@
       <w:r>
         <w:rPr>
           <w:b/>
-          <w:sz w:val="24"/>
-          <w:szCs w:val="24"/>
-          <w:lang w:val="en-GB"/>
-        </w:rPr>
-        <w:lastRenderedPageBreak/>
+          <w:sz w:val="28"/>
+          <w:szCs w:val="28"/>
+          <w:lang w:val="en-GB"/>
+        </w:rPr>
         <w:t>4  Result</w:t>
       </w:r>
       <w:proofErr w:type="gramEnd"/>
@@ -3137,7 +3067,16 @@
           <w:szCs w:val="24"/>
           <w:lang w:val="en-GB"/>
         </w:rPr>
-        <w:t xml:space="preserve"> which shows that 98% of the variations in world happiness scores can be explained by GDP per capita economy, life expectancy, freedom, trust in government, family support, and generosity</w:t>
+        <w:t xml:space="preserve"> which shows that 98% of the variations in world happiness scores can be </w:t>
+      </w:r>
+      <w:r>
+        <w:rPr>
+          <w:sz w:val="24"/>
+          <w:szCs w:val="24"/>
+          <w:lang w:val="en-GB"/>
+        </w:rPr>
+        <w:lastRenderedPageBreak/>
+        <w:t>explained by GDP per capita economy, life expectancy, freedom, trust in government, family support, and generosity</w:t>
       </w:r>
       <w:r>
         <w:rPr>
@@ -4777,126 +4716,6 @@
         </w:rPr>
       </w:pPr>
     </w:p>
-    <w:p>
-      <w:pPr>
-        <w:spacing w:line="276" w:lineRule="auto"/>
-        <w:rPr>
-          <w:sz w:val="24"/>
-          <w:szCs w:val="24"/>
-          <w:lang w:val="en-GB"/>
-        </w:rPr>
-      </w:pPr>
-    </w:p>
-    <w:p>
-      <w:pPr>
-        <w:spacing w:line="276" w:lineRule="auto"/>
-        <w:rPr>
-          <w:sz w:val="24"/>
-          <w:szCs w:val="24"/>
-          <w:lang w:val="en-GB"/>
-        </w:rPr>
-      </w:pPr>
-    </w:p>
-    <w:p>
-      <w:pPr>
-        <w:spacing w:line="276" w:lineRule="auto"/>
-        <w:rPr>
-          <w:sz w:val="24"/>
-          <w:szCs w:val="24"/>
-          <w:lang w:val="en-GB"/>
-        </w:rPr>
-      </w:pPr>
-    </w:p>
-    <w:p>
-      <w:pPr>
-        <w:spacing w:line="276" w:lineRule="auto"/>
-        <w:rPr>
-          <w:sz w:val="24"/>
-          <w:szCs w:val="24"/>
-          <w:lang w:val="en-GB"/>
-        </w:rPr>
-      </w:pPr>
-    </w:p>
-    <w:p>
-      <w:pPr>
-        <w:spacing w:line="276" w:lineRule="auto"/>
-        <w:rPr>
-          <w:sz w:val="24"/>
-          <w:szCs w:val="24"/>
-          <w:lang w:val="en-GB"/>
-        </w:rPr>
-      </w:pPr>
-    </w:p>
-    <w:p>
-      <w:pPr>
-        <w:spacing w:line="276" w:lineRule="auto"/>
-        <w:rPr>
-          <w:sz w:val="24"/>
-          <w:szCs w:val="24"/>
-          <w:lang w:val="en-GB"/>
-        </w:rPr>
-      </w:pPr>
-    </w:p>
-    <w:p>
-      <w:pPr>
-        <w:spacing w:line="276" w:lineRule="auto"/>
-        <w:rPr>
-          <w:sz w:val="24"/>
-          <w:szCs w:val="24"/>
-          <w:lang w:val="en-GB"/>
-        </w:rPr>
-      </w:pPr>
-    </w:p>
-    <w:p>
-      <w:pPr>
-        <w:spacing w:line="276" w:lineRule="auto"/>
-        <w:rPr>
-          <w:sz w:val="24"/>
-          <w:szCs w:val="24"/>
-          <w:lang w:val="en-GB"/>
-        </w:rPr>
-      </w:pPr>
-    </w:p>
-    <w:p>
-      <w:pPr>
-        <w:spacing w:line="276" w:lineRule="auto"/>
-        <w:rPr>
-          <w:sz w:val="24"/>
-          <w:szCs w:val="24"/>
-          <w:lang w:val="en-GB"/>
-        </w:rPr>
-      </w:pPr>
-    </w:p>
-    <w:p>
-      <w:pPr>
-        <w:spacing w:line="276" w:lineRule="auto"/>
-        <w:rPr>
-          <w:sz w:val="24"/>
-          <w:szCs w:val="24"/>
-          <w:lang w:val="en-GB"/>
-        </w:rPr>
-      </w:pPr>
-    </w:p>
-    <w:p>
-      <w:pPr>
-        <w:spacing w:line="276" w:lineRule="auto"/>
-        <w:rPr>
-          <w:sz w:val="24"/>
-          <w:szCs w:val="24"/>
-          <w:lang w:val="en-GB"/>
-        </w:rPr>
-      </w:pPr>
-    </w:p>
-    <w:p>
-      <w:pPr>
-        <w:spacing w:line="276" w:lineRule="auto"/>
-        <w:rPr>
-          <w:sz w:val="24"/>
-          <w:szCs w:val="24"/>
-          <w:lang w:val="en-GB"/>
-        </w:rPr>
-      </w:pPr>
-    </w:p>
     <w:tbl>
       <w:tblPr>
         <w:tblW w:w="9511" w:type="dxa"/>
@@ -7545,32 +7364,6 @@
     </w:p>
     <w:p>
       <w:pPr>
-        <w:autoSpaceDE w:val="0"/>
-        <w:autoSpaceDN w:val="0"/>
-        <w:adjustRightInd w:val="0"/>
-        <w:spacing w:line="276" w:lineRule="auto"/>
-        <w:jc w:val="both"/>
-        <w:rPr>
-          <w:sz w:val="24"/>
-          <w:szCs w:val="24"/>
-        </w:rPr>
-      </w:pPr>
-    </w:p>
-    <w:p>
-      <w:pPr>
-        <w:autoSpaceDE w:val="0"/>
-        <w:autoSpaceDN w:val="0"/>
-        <w:adjustRightInd w:val="0"/>
-        <w:spacing w:line="276" w:lineRule="auto"/>
-        <w:jc w:val="both"/>
-        <w:rPr>
-          <w:sz w:val="24"/>
-          <w:szCs w:val="24"/>
-        </w:rPr>
-      </w:pPr>
-    </w:p>
-    <w:p>
-      <w:pPr>
         <w:spacing w:line="276" w:lineRule="auto"/>
         <w:ind w:right="-180"/>
         <w:jc w:val="center"/>
@@ -7585,7 +7378,6 @@
           <w:sz w:val="24"/>
           <w:szCs w:val="24"/>
         </w:rPr>
-        <w:lastRenderedPageBreak/>
         <w:t>Table 4:</w:t>
       </w:r>
       <w:r>
@@ -9627,6 +9419,7 @@
           <w:sz w:val="24"/>
           <w:szCs w:val="24"/>
         </w:rPr>
+        <w:lastRenderedPageBreak/>
         <w:t>Y = – 0.902x</w:t>
       </w:r>
       <w:r>
@@ -10099,15 +9892,7 @@
           <w:sz w:val="24"/>
           <w:szCs w:val="24"/>
         </w:rPr>
-        <w:t xml:space="preserve">That is, the regression coefficients for economy GDP per capita, family, heath (life expectancy), freedom, trust (government corruption) and generosity as obtained from coefficients table are 3.593, -8.903, 14.528, 2261.719 and -8.647 respectively, which shows that “freedom” is of more effect than “generosity”, while “trust” and “health” is of less effect than “generosity” and “economy GDP per capita” is of less effect than the four above while “family” is of less effect than the five above in explaining social support in Western Europe. The table further reveals that, with P-values of 0.775, 0.662, 0.944, 0.235, 0.705 and 0.693 for economy GDP per capita, family, heath (life expectancy), freedom, trust (government corruption) and generosity respectively. Therefore, it can be concluded </w:t>
-      </w:r>
-      <w:r>
-        <w:rPr>
-          <w:sz w:val="24"/>
-          <w:szCs w:val="24"/>
-        </w:rPr>
-        <w:lastRenderedPageBreak/>
-        <w:t xml:space="preserve">that there is no significant variation among the social supports to their happiness score in </w:t>
+        <w:t xml:space="preserve">That is, the regression coefficients for economy GDP per capita, family, heath (life expectancy), freedom, trust (government corruption) and generosity as obtained from coefficients table are 3.593, -8.903, 14.528, 2261.719 and -8.647 respectively, which shows that “freedom” is of more effect than “generosity”, while “trust” and “health” is of less effect than “generosity” and “economy GDP per capita” is of less effect than the four above while “family” is of less effect than the five above in explaining social support in Western Europe. The table further reveals that, with P-values of 0.775, 0.662, 0.944, 0.235, 0.705 and 0.693 for economy GDP per capita, family, heath (life expectancy), freedom, trust (government corruption) and generosity respectively. Therefore, it can be concluded that there is no significant variation among the social supports to their happiness score in </w:t>
       </w:r>
       <w:r>
         <w:rPr>
@@ -10144,24 +9929,42 @@
     </w:p>
     <w:p>
       <w:pPr>
-        <w:rPr>
-          <w:sz w:val="24"/>
-          <w:szCs w:val="24"/>
-          <w:lang w:val="en-GB"/>
+        <w:pStyle w:val="Title"/>
+        <w:spacing w:after="120"/>
+        <w:rPr>
+          <w:rFonts w:ascii="Times New Roman" w:hAnsi="Times New Roman" w:cs="Times New Roman"/>
+          <w:sz w:val="28"/>
+          <w:szCs w:val="28"/>
+          <w:lang w:val="en-US"/>
         </w:rPr>
       </w:pPr>
     </w:p>
     <w:p>
       <w:pPr>
-        <w:rPr>
-          <w:sz w:val="24"/>
-          <w:szCs w:val="24"/>
-          <w:lang w:val="en-GB"/>
-        </w:rPr>
-      </w:pPr>
+        <w:pStyle w:val="Title"/>
+        <w:spacing w:after="120"/>
+        <w:rPr>
+          <w:rFonts w:ascii="Times New Roman" w:hAnsi="Times New Roman" w:cs="Times New Roman"/>
+          <w:sz w:val="28"/>
+          <w:szCs w:val="28"/>
+          <w:lang w:val="en-US"/>
+        </w:rPr>
+      </w:pPr>
+      <w:bookmarkStart w:id="0" w:name="_GoBack"/>
+      <w:bookmarkEnd w:id="0"/>
+      <w:r>
+        <w:rPr>
+          <w:rFonts w:ascii="Times New Roman" w:hAnsi="Times New Roman" w:cs="Times New Roman"/>
+          <w:sz w:val="28"/>
+          <w:szCs w:val="28"/>
+          <w:lang w:val="en-US"/>
+        </w:rPr>
+        <w:t>References</w:t>
+      </w:r>
     </w:p>
     <w:p>
       <w:pPr>
+        <w:jc w:val="both"/>
         <w:rPr>
           <w:sz w:val="24"/>
           <w:szCs w:val="24"/>
@@ -10171,6 +9974,8 @@
     </w:p>
     <w:p>
       <w:pPr>
+        <w:spacing w:line="360" w:lineRule="atLeast"/>
+        <w:jc w:val="both"/>
         <w:rPr>
           <w:sz w:val="24"/>
           <w:szCs w:val="24"/>
@@ -10184,7 +9989,7 @@
           <w:szCs w:val="24"/>
           <w:shd w:val="clear" w:color="auto" w:fill="FFFFFF"/>
         </w:rPr>
-        <w:t>Veenhoven</w:t>
+        <w:t>Andreasson</w:t>
       </w:r>
       <w:proofErr w:type="spellEnd"/>
       <w:r>
@@ -10193,25 +9998,25 @@
           <w:szCs w:val="24"/>
           <w:shd w:val="clear" w:color="auto" w:fill="FFFFFF"/>
         </w:rPr>
-        <w:t xml:space="preserve">, R., 1991. Is happiness </w:t>
-      </w:r>
-      <w:proofErr w:type="gramStart"/>
+        <w:t xml:space="preserve">, U. and </w:t>
+      </w:r>
+      <w:proofErr w:type="spellStart"/>
       <w:r>
         <w:rPr>
           <w:sz w:val="24"/>
           <w:szCs w:val="24"/>
           <w:shd w:val="clear" w:color="auto" w:fill="FFFFFF"/>
         </w:rPr>
-        <w:t>relative?.</w:t>
-      </w:r>
-      <w:proofErr w:type="gramEnd"/>
+        <w:t>Birkjær</w:t>
+      </w:r>
+      <w:proofErr w:type="spellEnd"/>
       <w:r>
         <w:rPr>
           <w:sz w:val="24"/>
           <w:szCs w:val="24"/>
           <w:shd w:val="clear" w:color="auto" w:fill="FFFFFF"/>
         </w:rPr>
-        <w:t> </w:t>
+        <w:t>, M., 2018. </w:t>
       </w:r>
       <w:r>
         <w:rPr>
@@ -10221,7 +10026,7 @@
           <w:szCs w:val="24"/>
           <w:shd w:val="clear" w:color="auto" w:fill="FFFFFF"/>
         </w:rPr>
-        <w:t>Social indicators research</w:t>
+        <w:t>In the shadow of happiness</w:t>
       </w:r>
       <w:r>
         <w:rPr>
@@ -10229,29 +10034,13 @@
           <w:szCs w:val="24"/>
           <w:shd w:val="clear" w:color="auto" w:fill="FFFFFF"/>
         </w:rPr>
-        <w:t>, </w:t>
-      </w:r>
-      <w:r>
-        <w:rPr>
-          <w:i/>
-          <w:iCs/>
-          <w:sz w:val="24"/>
-          <w:szCs w:val="24"/>
-          <w:shd w:val="clear" w:color="auto" w:fill="FFFFFF"/>
-        </w:rPr>
-        <w:t>24</w:t>
-      </w:r>
-      <w:r>
-        <w:rPr>
-          <w:sz w:val="24"/>
-          <w:szCs w:val="24"/>
-          <w:shd w:val="clear" w:color="auto" w:fill="FFFFFF"/>
-        </w:rPr>
-        <w:t>(1), pp.1-34.</w:t>
+        <w:t>. Nordic Council of Ministers.</w:t>
       </w:r>
     </w:p>
     <w:p>
       <w:pPr>
+        <w:spacing w:line="360" w:lineRule="atLeast"/>
+        <w:jc w:val="both"/>
         <w:rPr>
           <w:sz w:val="24"/>
           <w:szCs w:val="24"/>
@@ -10262,291 +10051,10 @@
     <w:p>
       <w:pPr>
         <w:spacing w:line="360" w:lineRule="atLeast"/>
-        <w:rPr>
-          <w:sz w:val="24"/>
-          <w:szCs w:val="24"/>
-          <w:lang w:val="en-GB" w:eastAsia="en-GB"/>
-        </w:rPr>
-      </w:pPr>
-      <w:r>
-        <w:rPr>
-          <w:sz w:val="24"/>
-          <w:szCs w:val="24"/>
-          <w:lang w:val="en-GB" w:eastAsia="en-GB"/>
-        </w:rPr>
-        <w:t>Sustainable Development Solutions Network (2012). </w:t>
-      </w:r>
-      <w:r>
-        <w:rPr>
-          <w:i/>
-          <w:iCs/>
-          <w:sz w:val="24"/>
-          <w:szCs w:val="24"/>
-          <w:lang w:val="en-GB" w:eastAsia="en-GB"/>
-        </w:rPr>
-        <w:t>World Happiness Report</w:t>
-      </w:r>
-      <w:r>
-        <w:rPr>
-          <w:sz w:val="24"/>
-          <w:szCs w:val="24"/>
-          <w:lang w:val="en-GB" w:eastAsia="en-GB"/>
-        </w:rPr>
-        <w:t>. [online] Available at: https://www.kaggle.com/unsdsn/world-happiness [Accessed 16 Dec. 2019].</w:t>
-      </w:r>
-    </w:p>
-    <w:p>
-      <w:pPr>
-        <w:spacing w:line="360" w:lineRule="atLeast"/>
-        <w:rPr>
-          <w:sz w:val="24"/>
-          <w:szCs w:val="24"/>
-          <w:lang w:val="en-GB" w:eastAsia="en-GB"/>
-        </w:rPr>
-      </w:pPr>
-    </w:p>
-    <w:p>
-      <w:pPr>
-        <w:spacing w:line="360" w:lineRule="atLeast"/>
-        <w:rPr>
-          <w:sz w:val="24"/>
-          <w:szCs w:val="24"/>
-          <w:lang w:val="en-GB" w:eastAsia="en-GB"/>
-        </w:rPr>
-      </w:pPr>
-      <w:proofErr w:type="spellStart"/>
-      <w:r>
-        <w:rPr>
-          <w:sz w:val="24"/>
-          <w:szCs w:val="24"/>
-          <w:lang w:val="en-GB" w:eastAsia="en-GB"/>
-        </w:rPr>
-        <w:t>Worldhappiness.report</w:t>
-      </w:r>
-      <w:proofErr w:type="spellEnd"/>
-      <w:r>
-        <w:rPr>
-          <w:sz w:val="24"/>
-          <w:szCs w:val="24"/>
-          <w:lang w:val="en-GB" w:eastAsia="en-GB"/>
-        </w:rPr>
-        <w:t>. (2019). </w:t>
-      </w:r>
-      <w:r>
-        <w:rPr>
-          <w:i/>
-          <w:iCs/>
-          <w:sz w:val="24"/>
-          <w:szCs w:val="24"/>
-          <w:lang w:val="en-GB" w:eastAsia="en-GB"/>
-        </w:rPr>
-        <w:t>World Happiness Report 2019</w:t>
-      </w:r>
-      <w:r>
-        <w:rPr>
-          <w:sz w:val="24"/>
-          <w:szCs w:val="24"/>
-          <w:lang w:val="en-GB" w:eastAsia="en-GB"/>
-        </w:rPr>
-        <w:t xml:space="preserve">. [online] Available at: </w:t>
-      </w:r>
-      <w:r>
-        <w:rPr>
-          <w:sz w:val="24"/>
-          <w:szCs w:val="24"/>
-          <w:lang w:val="en-GB" w:eastAsia="en-GB"/>
-        </w:rPr>
-        <w:t>https://worldhappiness.report/ed/2019/</w:t>
-      </w:r>
-      <w:r>
-        <w:rPr>
-          <w:sz w:val="24"/>
-          <w:szCs w:val="24"/>
-          <w:lang w:val="en-GB" w:eastAsia="en-GB"/>
-        </w:rPr>
-        <w:t>.</w:t>
-      </w:r>
-      <w:r>
-        <w:rPr>
-          <w:sz w:val="24"/>
-          <w:szCs w:val="24"/>
-          <w:lang w:val="en-GB" w:eastAsia="en-GB"/>
-        </w:rPr>
-        <w:t xml:space="preserve"> [Accessed 16 Dec. 2019].</w:t>
-      </w:r>
-    </w:p>
-    <w:p>
-      <w:pPr>
-        <w:spacing w:line="360" w:lineRule="atLeast"/>
-        <w:rPr>
-          <w:sz w:val="24"/>
-          <w:szCs w:val="24"/>
-          <w:lang w:val="en-GB" w:eastAsia="en-GB"/>
-        </w:rPr>
-      </w:pPr>
-    </w:p>
-    <w:p>
-      <w:pPr>
-        <w:spacing w:line="360" w:lineRule="atLeast"/>
-        <w:rPr>
-          <w:sz w:val="24"/>
-          <w:szCs w:val="24"/>
-          <w:shd w:val="clear" w:color="auto" w:fill="FFFFFF"/>
-        </w:rPr>
-      </w:pPr>
-      <w:proofErr w:type="spellStart"/>
-      <w:r>
-        <w:rPr>
-          <w:sz w:val="24"/>
-          <w:szCs w:val="24"/>
-          <w:shd w:val="clear" w:color="auto" w:fill="FFFFFF"/>
-        </w:rPr>
-        <w:t>Andreasson</w:t>
-      </w:r>
-      <w:proofErr w:type="spellEnd"/>
-      <w:r>
-        <w:rPr>
-          <w:sz w:val="24"/>
-          <w:szCs w:val="24"/>
-          <w:shd w:val="clear" w:color="auto" w:fill="FFFFFF"/>
-        </w:rPr>
-        <w:t xml:space="preserve">, U. and </w:t>
-      </w:r>
-      <w:proofErr w:type="spellStart"/>
-      <w:r>
-        <w:rPr>
-          <w:sz w:val="24"/>
-          <w:szCs w:val="24"/>
-          <w:shd w:val="clear" w:color="auto" w:fill="FFFFFF"/>
-        </w:rPr>
-        <w:t>Birkjær</w:t>
-      </w:r>
-      <w:proofErr w:type="spellEnd"/>
-      <w:r>
-        <w:rPr>
-          <w:sz w:val="24"/>
-          <w:szCs w:val="24"/>
-          <w:shd w:val="clear" w:color="auto" w:fill="FFFFFF"/>
-        </w:rPr>
-        <w:t>, M., 2018. </w:t>
-      </w:r>
-      <w:r>
-        <w:rPr>
-          <w:i/>
-          <w:iCs/>
-          <w:sz w:val="24"/>
-          <w:szCs w:val="24"/>
-          <w:shd w:val="clear" w:color="auto" w:fill="FFFFFF"/>
-        </w:rPr>
-        <w:t>In the shadow of happiness</w:t>
-      </w:r>
-      <w:r>
-        <w:rPr>
-          <w:sz w:val="24"/>
-          <w:szCs w:val="24"/>
-          <w:shd w:val="clear" w:color="auto" w:fill="FFFFFF"/>
-        </w:rPr>
-        <w:t>. Nordic Council of Ministers.</w:t>
-      </w:r>
-    </w:p>
-    <w:p>
-      <w:pPr>
-        <w:spacing w:line="360" w:lineRule="atLeast"/>
-        <w:rPr>
-          <w:sz w:val="24"/>
-          <w:szCs w:val="24"/>
-          <w:shd w:val="clear" w:color="auto" w:fill="FFFFFF"/>
-        </w:rPr>
-      </w:pPr>
-    </w:p>
-    <w:p>
-      <w:pPr>
-        <w:spacing w:line="360" w:lineRule="atLeast"/>
-        <w:rPr>
-          <w:sz w:val="24"/>
-          <w:szCs w:val="24"/>
-          <w:lang w:val="en-GB" w:eastAsia="en-GB"/>
-        </w:rPr>
-      </w:pPr>
-      <w:r>
-        <w:rPr>
-          <w:sz w:val="24"/>
-          <w:szCs w:val="24"/>
-          <w:lang w:val="en-GB" w:eastAsia="en-GB"/>
-        </w:rPr>
-        <w:t>Song, L.L. (2019). </w:t>
-      </w:r>
-      <w:r>
-        <w:rPr>
-          <w:i/>
-          <w:iCs/>
-          <w:sz w:val="24"/>
-          <w:szCs w:val="24"/>
-          <w:lang w:val="en-GB" w:eastAsia="en-GB"/>
-        </w:rPr>
-        <w:t xml:space="preserve">How South Asia can continue as world’s fastest growing subregion - Lei </w:t>
-      </w:r>
-      <w:proofErr w:type="spellStart"/>
-      <w:r>
-        <w:rPr>
-          <w:i/>
-          <w:iCs/>
-          <w:sz w:val="24"/>
-          <w:szCs w:val="24"/>
-          <w:lang w:val="en-GB" w:eastAsia="en-GB"/>
-        </w:rPr>
-        <w:t>Lei</w:t>
-      </w:r>
-      <w:proofErr w:type="spellEnd"/>
-      <w:r>
-        <w:rPr>
-          <w:i/>
-          <w:iCs/>
-          <w:sz w:val="24"/>
-          <w:szCs w:val="24"/>
-          <w:lang w:val="en-GB" w:eastAsia="en-GB"/>
-        </w:rPr>
-        <w:t xml:space="preserve"> Song</w:t>
-      </w:r>
-      <w:r>
-        <w:rPr>
-          <w:sz w:val="24"/>
-          <w:szCs w:val="24"/>
-          <w:lang w:val="en-GB" w:eastAsia="en-GB"/>
-        </w:rPr>
-        <w:t xml:space="preserve">. [online] Asian Development Bank. Available at: https://www.adb.org/news/op-ed/how-south-asia-can-continue-world-s-fastest-growing-subregion-lei-lei-song [Accessed </w:t>
-      </w:r>
-      <w:r>
-        <w:rPr>
-          <w:sz w:val="24"/>
-          <w:szCs w:val="24"/>
-          <w:lang w:val="en-GB" w:eastAsia="en-GB"/>
-        </w:rPr>
-        <w:t>17</w:t>
-      </w:r>
-      <w:r>
-        <w:rPr>
-          <w:sz w:val="24"/>
-          <w:szCs w:val="24"/>
-          <w:lang w:val="en-GB" w:eastAsia="en-GB"/>
-        </w:rPr>
-        <w:t xml:space="preserve"> Dec. 2019].</w:t>
-      </w:r>
-    </w:p>
-    <w:p>
-      <w:pPr>
-        <w:spacing w:line="360" w:lineRule="atLeast"/>
-        <w:rPr>
-          <w:sz w:val="24"/>
-          <w:szCs w:val="24"/>
-          <w:lang w:val="en-GB" w:eastAsia="en-GB"/>
-        </w:rPr>
-      </w:pPr>
-    </w:p>
-    <w:p>
-      <w:pPr>
-        <w:spacing w:line="360" w:lineRule="atLeast"/>
-        <w:rPr>
+        <w:jc w:val="both"/>
+        <w:rPr>
+          <w:rStyle w:val="Hyperlink"/>
+          <w:color w:val="auto"/>
           <w:sz w:val="24"/>
           <w:szCs w:val="24"/>
         </w:rPr>
@@ -10594,11 +10102,47 @@
           <w:t>https://www.gapminder.org/tools/</w:t>
         </w:r>
       </w:hyperlink>
+      <w:r>
+        <w:rPr>
+          <w:rStyle w:val="Hyperlink"/>
+          <w:color w:val="auto"/>
+          <w:sz w:val="24"/>
+          <w:szCs w:val="24"/>
+        </w:rPr>
+        <w:t xml:space="preserve"> </w:t>
+      </w:r>
+      <w:r>
+        <w:rPr>
+          <w:sz w:val="24"/>
+          <w:szCs w:val="24"/>
+          <w:lang w:val="en-GB" w:eastAsia="en-GB"/>
+        </w:rPr>
+        <w:t>[Accessed 1</w:t>
+      </w:r>
+      <w:r>
+        <w:rPr>
+          <w:sz w:val="24"/>
+          <w:szCs w:val="24"/>
+          <w:lang w:val="en-GB" w:eastAsia="en-GB"/>
+        </w:rPr>
+        <w:t>6</w:t>
+      </w:r>
+      <w:r>
+        <w:rPr>
+          <w:sz w:val="24"/>
+          <w:szCs w:val="24"/>
+          <w:lang w:val="en-GB" w:eastAsia="en-GB"/>
+        </w:rPr>
+        <w:t xml:space="preserve"> Dec. 2019].</w:t>
+      </w:r>
     </w:p>
     <w:p>
       <w:pPr>
         <w:spacing w:line="360" w:lineRule="atLeast"/>
-        <w:rPr>
+        <w:jc w:val="both"/>
+        <w:rPr>
+          <w:rStyle w:val="Hyperlink"/>
+          <w:color w:val="auto"/>
           <w:sz w:val="24"/>
           <w:szCs w:val="24"/>
         </w:rPr>
@@ -10607,6 +10151,7 @@
     <w:p>
       <w:pPr>
         <w:spacing w:line="360" w:lineRule="atLeast"/>
+        <w:jc w:val="both"/>
         <w:rPr>
           <w:sz w:val="24"/>
           <w:szCs w:val="24"/>
@@ -10619,7 +10164,7 @@
           <w:szCs w:val="24"/>
           <w:shd w:val="clear" w:color="auto" w:fill="FFFFFF"/>
         </w:rPr>
-        <w:t>Myers, D.G. and Diener, E., 2018. The scientific pursuit of happiness. </w:t>
+        <w:t>Hassan, G. and Shakur, S., 2017. Nonlinear effects of remittances on per capita GDP growth in Bangladesh. </w:t>
       </w:r>
       <w:r>
         <w:rPr>
@@ -10629,7 +10174,7 @@
           <w:szCs w:val="24"/>
           <w:shd w:val="clear" w:color="auto" w:fill="FFFFFF"/>
         </w:rPr>
-        <w:t>Perspectives on Psychological Science</w:t>
+        <w:t>Economies</w:t>
       </w:r>
       <w:r>
         <w:rPr>
@@ -10647,7 +10192,7 @@
           <w:szCs w:val="24"/>
           <w:shd w:val="clear" w:color="auto" w:fill="FFFFFF"/>
         </w:rPr>
-        <w:t>13</w:t>
+        <w:t>5</w:t>
       </w:r>
       <w:r>
         <w:rPr>
@@ -10655,12 +10200,13 @@
           <w:szCs w:val="24"/>
           <w:shd w:val="clear" w:color="auto" w:fill="FFFFFF"/>
         </w:rPr>
-        <w:t>(2), pp.218-225.</w:t>
+        <w:t>(3), p.25.</w:t>
       </w:r>
     </w:p>
     <w:p>
       <w:pPr>
         <w:spacing w:line="360" w:lineRule="atLeast"/>
+        <w:jc w:val="both"/>
         <w:rPr>
           <w:sz w:val="24"/>
           <w:szCs w:val="24"/>
@@ -10670,7 +10216,8 @@
     </w:p>
     <w:p>
       <w:pPr>
-        <w:spacing w:line="360" w:lineRule="atLeast"/>
+        <w:spacing w:after="200" w:line="276" w:lineRule="auto"/>
+        <w:jc w:val="both"/>
         <w:rPr>
           <w:sz w:val="24"/>
           <w:szCs w:val="24"/>
@@ -10683,7 +10230,7 @@
           <w:szCs w:val="24"/>
           <w:shd w:val="clear" w:color="auto" w:fill="FFFFFF"/>
         </w:rPr>
-        <w:t>Selin, H. and Davey, G. eds., 2012. </w:t>
+        <w:t>Myers, D.G. and Diener, E., 2018. The scientific pursuit of happiness. </w:t>
       </w:r>
       <w:r>
         <w:rPr>
@@ -10693,7 +10240,7 @@
           <w:szCs w:val="24"/>
           <w:shd w:val="clear" w:color="auto" w:fill="FFFFFF"/>
         </w:rPr>
-        <w:t>Happiness across cultures: Views of happiness and quality of life in non-Western cultures</w:t>
+        <w:t>Perspectives on Psychological Science</w:t>
       </w:r>
       <w:r>
         <w:rPr>
@@ -10701,22 +10248,74 @@
           <w:szCs w:val="24"/>
           <w:shd w:val="clear" w:color="auto" w:fill="FFFFFF"/>
         </w:rPr>
-        <w:t> (Vol. 6). Springer Science &amp; Business Media.</w:t>
+        <w:t>, </w:t>
+      </w:r>
+      <w:r>
+        <w:rPr>
+          <w:i/>
+          <w:iCs/>
+          <w:sz w:val="24"/>
+          <w:szCs w:val="24"/>
+          <w:shd w:val="clear" w:color="auto" w:fill="FFFFFF"/>
+        </w:rPr>
+        <w:t>13</w:t>
+      </w:r>
+      <w:r>
+        <w:rPr>
+          <w:sz w:val="24"/>
+          <w:szCs w:val="24"/>
+          <w:shd w:val="clear" w:color="auto" w:fill="FFFFFF"/>
+        </w:rPr>
+        <w:t>(2), pp.218-225.</w:t>
       </w:r>
     </w:p>
     <w:p>
       <w:pPr>
         <w:spacing w:line="360" w:lineRule="atLeast"/>
-        <w:rPr>
-          <w:sz w:val="24"/>
-          <w:szCs w:val="24"/>
-          <w:shd w:val="clear" w:color="auto" w:fill="FFFFFF"/>
-        </w:rPr>
-      </w:pPr>
+        <w:jc w:val="both"/>
+        <w:rPr>
+          <w:sz w:val="24"/>
+          <w:szCs w:val="24"/>
+        </w:rPr>
+      </w:pPr>
+      <w:r>
+        <w:rPr>
+          <w:sz w:val="24"/>
+          <w:szCs w:val="24"/>
+        </w:rPr>
+        <w:lastRenderedPageBreak/>
+        <w:t>PTI (2019). </w:t>
+      </w:r>
+      <w:r>
+        <w:rPr>
+          <w:rStyle w:val="Emphasis"/>
+          <w:sz w:val="24"/>
+          <w:szCs w:val="24"/>
+        </w:rPr>
+        <w:t>India highest recipient of remittances at $79 bn in 2018: World Bank</w:t>
+      </w:r>
+      <w:r>
+        <w:rPr>
+          <w:sz w:val="24"/>
+          <w:szCs w:val="24"/>
+        </w:rPr>
+        <w:t>. [online] The Economic Times. Available at: https://economictimes.indiatimes.com/nri/forex-and-remittance/india-highest-recipient-of-remittances-at-79-bn-in-2018-world-bank/articleshow/68788815.cms?from=mdr [Accessed 19 Dec. 2019].</w:t>
+      </w:r>
     </w:p>
     <w:p>
       <w:pPr>
         <w:spacing w:line="360" w:lineRule="atLeast"/>
+        <w:jc w:val="both"/>
+        <w:rPr>
+          <w:sz w:val="24"/>
+          <w:szCs w:val="24"/>
+        </w:rPr>
+      </w:pPr>
+    </w:p>
+    <w:p>
+      <w:pPr>
+        <w:spacing w:line="360" w:lineRule="atLeast"/>
+        <w:jc w:val="both"/>
         <w:rPr>
           <w:sz w:val="24"/>
           <w:szCs w:val="24"/>
@@ -10729,7 +10328,7 @@
           <w:szCs w:val="24"/>
           <w:shd w:val="clear" w:color="auto" w:fill="FFFFFF"/>
         </w:rPr>
-        <w:t>Hassan, G. and Shakur, S., 2017. Nonlinear effects of remittances on per capita GDP growth in Bangladesh. </w:t>
+        <w:t>Selin, H. and Davey, G. eds., 2012. </w:t>
       </w:r>
       <w:r>
         <w:rPr>
@@ -10739,7 +10338,7 @@
           <w:szCs w:val="24"/>
           <w:shd w:val="clear" w:color="auto" w:fill="FFFFFF"/>
         </w:rPr>
-        <w:t>Economies</w:t>
+        <w:t>Happiness across cultures: Views of happiness and quality of life in non-Western cultures</w:t>
       </w:r>
       <w:r>
         <w:rPr>
@@ -10747,7 +10346,36 @@
           <w:szCs w:val="24"/>
           <w:shd w:val="clear" w:color="auto" w:fill="FFFFFF"/>
         </w:rPr>
-        <w:t>, </w:t>
+        <w:t> (Vol. 6). Springer Science &amp; Business Media.</w:t>
+      </w:r>
+    </w:p>
+    <w:p>
+      <w:pPr>
+        <w:spacing w:line="360" w:lineRule="atLeast"/>
+        <w:jc w:val="both"/>
+        <w:rPr>
+          <w:sz w:val="24"/>
+          <w:szCs w:val="24"/>
+        </w:rPr>
+      </w:pPr>
+    </w:p>
+    <w:p>
+      <w:pPr>
+        <w:spacing w:line="360" w:lineRule="atLeast"/>
+        <w:jc w:val="both"/>
+        <w:rPr>
+          <w:sz w:val="24"/>
+          <w:szCs w:val="24"/>
+          <w:lang w:val="en-GB" w:eastAsia="en-GB"/>
+        </w:rPr>
+      </w:pPr>
+      <w:r>
+        <w:rPr>
+          <w:sz w:val="24"/>
+          <w:szCs w:val="24"/>
+          <w:lang w:val="en-GB" w:eastAsia="en-GB"/>
+        </w:rPr>
+        <w:t>Song, L.L. (2019). </w:t>
       </w:r>
       <w:r>
         <w:rPr>
@@ -10755,71 +10383,262 @@
           <w:iCs/>
           <w:sz w:val="24"/>
           <w:szCs w:val="24"/>
-          <w:shd w:val="clear" w:color="auto" w:fill="FFFFFF"/>
-        </w:rPr>
-        <w:t>5</w:t>
-      </w:r>
-      <w:r>
-        <w:rPr>
-          <w:sz w:val="24"/>
-          <w:szCs w:val="24"/>
-          <w:shd w:val="clear" w:color="auto" w:fill="FFFFFF"/>
-        </w:rPr>
-        <w:t>(3), p.25.</w:t>
+          <w:lang w:val="en-GB" w:eastAsia="en-GB"/>
+        </w:rPr>
+        <w:t xml:space="preserve">How South Asia can continue as world’s fastest growing subregion - Lei </w:t>
+      </w:r>
+      <w:proofErr w:type="spellStart"/>
+      <w:r>
+        <w:rPr>
+          <w:i/>
+          <w:iCs/>
+          <w:sz w:val="24"/>
+          <w:szCs w:val="24"/>
+          <w:lang w:val="en-GB" w:eastAsia="en-GB"/>
+        </w:rPr>
+        <w:t>Lei</w:t>
+      </w:r>
+      <w:proofErr w:type="spellEnd"/>
+      <w:r>
+        <w:rPr>
+          <w:i/>
+          <w:iCs/>
+          <w:sz w:val="24"/>
+          <w:szCs w:val="24"/>
+          <w:lang w:val="en-GB" w:eastAsia="en-GB"/>
+        </w:rPr>
+        <w:t xml:space="preserve"> Song</w:t>
+      </w:r>
+      <w:r>
+        <w:rPr>
+          <w:sz w:val="24"/>
+          <w:szCs w:val="24"/>
+          <w:lang w:val="en-GB" w:eastAsia="en-GB"/>
+        </w:rPr>
+        <w:t>. [online] Asian Development Bank. Available at: https://www.adb.org/news/op-ed/how-south-asia-can-continue-world-s-fastest-growing-subregion-lei-lei-song [Accessed 17 Dec. 2019].</w:t>
       </w:r>
     </w:p>
     <w:p>
       <w:pPr>
         <w:spacing w:line="360" w:lineRule="atLeast"/>
-        <w:rPr>
-          <w:sz w:val="24"/>
-          <w:szCs w:val="24"/>
-          <w:shd w:val="clear" w:color="auto" w:fill="FFFFFF"/>
+        <w:jc w:val="both"/>
+        <w:rPr>
+          <w:sz w:val="24"/>
+          <w:szCs w:val="24"/>
+          <w:lang w:val="en-GB" w:eastAsia="en-GB"/>
         </w:rPr>
       </w:pPr>
     </w:p>
     <w:p>
       <w:pPr>
         <w:spacing w:line="360" w:lineRule="atLeast"/>
-        <w:rPr>
-          <w:sz w:val="24"/>
-          <w:szCs w:val="24"/>
-        </w:rPr>
-      </w:pPr>
-      <w:r>
-        <w:rPr>
-          <w:sz w:val="24"/>
-          <w:szCs w:val="24"/>
-        </w:rPr>
-        <w:t>PTI (2019). </w:t>
-      </w:r>
-      <w:r>
-        <w:rPr>
-          <w:rStyle w:val="Emphasis"/>
-          <w:sz w:val="24"/>
-          <w:szCs w:val="24"/>
-        </w:rPr>
-        <w:t>India highest recipient of remittances at $79 bn in 2018: World Bank</w:t>
-      </w:r>
-      <w:r>
-        <w:rPr>
-          <w:sz w:val="24"/>
-          <w:szCs w:val="24"/>
-        </w:rPr>
-        <w:t>. [online] The Economic Times. Available at: https://economictimes.indiatimes.com/nri/forex-and-remittance/india-highest-recipient-of-remittances-at-79-bn-in-2018-world-bank/articleshow/68788815.cms?from=mdr [Accessed 19 Dec. 2019].</w:t>
+        <w:jc w:val="both"/>
+        <w:rPr>
+          <w:sz w:val="24"/>
+          <w:szCs w:val="24"/>
+          <w:lang w:val="en-GB" w:eastAsia="en-GB"/>
+        </w:rPr>
+      </w:pPr>
+      <w:r>
+        <w:rPr>
+          <w:sz w:val="24"/>
+          <w:szCs w:val="24"/>
+          <w:lang w:val="en-GB" w:eastAsia="en-GB"/>
+        </w:rPr>
+        <w:t>Sustainable Development Solutions Network (2012). </w:t>
+      </w:r>
+      <w:r>
+        <w:rPr>
+          <w:i/>
+          <w:iCs/>
+          <w:sz w:val="24"/>
+          <w:szCs w:val="24"/>
+          <w:lang w:val="en-GB" w:eastAsia="en-GB"/>
+        </w:rPr>
+        <w:t>World Happiness Report</w:t>
+      </w:r>
+      <w:r>
+        <w:rPr>
+          <w:sz w:val="24"/>
+          <w:szCs w:val="24"/>
+          <w:lang w:val="en-GB" w:eastAsia="en-GB"/>
+        </w:rPr>
+        <w:t>. [online] Available at: https://www.kaggle.com/unsdsn/world-happiness [Accessed 16 Dec. 2019].</w:t>
       </w:r>
     </w:p>
     <w:p>
       <w:pPr>
+        <w:jc w:val="both"/>
+        <w:rPr>
+          <w:sz w:val="24"/>
+          <w:szCs w:val="24"/>
+          <w:lang w:val="en-GB"/>
+        </w:rPr>
+      </w:pPr>
+    </w:p>
+    <w:p>
+      <w:pPr>
+        <w:jc w:val="both"/>
+        <w:rPr>
+          <w:sz w:val="24"/>
+          <w:szCs w:val="24"/>
+          <w:shd w:val="clear" w:color="auto" w:fill="FFFFFF"/>
+        </w:rPr>
+      </w:pPr>
+      <w:proofErr w:type="spellStart"/>
+      <w:r>
+        <w:rPr>
+          <w:sz w:val="24"/>
+          <w:szCs w:val="24"/>
+          <w:shd w:val="clear" w:color="auto" w:fill="FFFFFF"/>
+        </w:rPr>
+        <w:t>Veenhoven</w:t>
+      </w:r>
+      <w:proofErr w:type="spellEnd"/>
+      <w:r>
+        <w:rPr>
+          <w:sz w:val="24"/>
+          <w:szCs w:val="24"/>
+          <w:shd w:val="clear" w:color="auto" w:fill="FFFFFF"/>
+        </w:rPr>
+        <w:t xml:space="preserve">, R., 1991. Is happiness </w:t>
+      </w:r>
+      <w:proofErr w:type="gramStart"/>
+      <w:r>
+        <w:rPr>
+          <w:sz w:val="24"/>
+          <w:szCs w:val="24"/>
+          <w:shd w:val="clear" w:color="auto" w:fill="FFFFFF"/>
+        </w:rPr>
+        <w:t>relative?.</w:t>
+      </w:r>
+      <w:proofErr w:type="gramEnd"/>
+      <w:r>
+        <w:rPr>
+          <w:sz w:val="24"/>
+          <w:szCs w:val="24"/>
+          <w:shd w:val="clear" w:color="auto" w:fill="FFFFFF"/>
+        </w:rPr>
+        <w:t> </w:t>
+      </w:r>
+      <w:r>
+        <w:rPr>
+          <w:i/>
+          <w:iCs/>
+          <w:sz w:val="24"/>
+          <w:szCs w:val="24"/>
+          <w:shd w:val="clear" w:color="auto" w:fill="FFFFFF"/>
+        </w:rPr>
+        <w:t>Social indicators research</w:t>
+      </w:r>
+      <w:r>
+        <w:rPr>
+          <w:sz w:val="24"/>
+          <w:szCs w:val="24"/>
+          <w:shd w:val="clear" w:color="auto" w:fill="FFFFFF"/>
+        </w:rPr>
+        <w:t>, </w:t>
+      </w:r>
+      <w:r>
+        <w:rPr>
+          <w:i/>
+          <w:iCs/>
+          <w:sz w:val="24"/>
+          <w:szCs w:val="24"/>
+          <w:shd w:val="clear" w:color="auto" w:fill="FFFFFF"/>
+        </w:rPr>
+        <w:t>24</w:t>
+      </w:r>
+      <w:r>
+        <w:rPr>
+          <w:sz w:val="24"/>
+          <w:szCs w:val="24"/>
+          <w:shd w:val="clear" w:color="auto" w:fill="FFFFFF"/>
+        </w:rPr>
+        <w:t>(1), pp.1-34.</w:t>
+      </w:r>
+    </w:p>
+    <w:p>
+      <w:pPr>
         <w:spacing w:line="360" w:lineRule="atLeast"/>
+        <w:jc w:val="both"/>
         <w:rPr>
           <w:sz w:val="24"/>
           <w:szCs w:val="24"/>
           <w:lang w:val="en-GB" w:eastAsia="en-GB"/>
         </w:rPr>
       </w:pPr>
-      <w:bookmarkStart w:id="0" w:name="_GoBack"/>
-      <w:bookmarkEnd w:id="0"/>
+    </w:p>
+    <w:p>
+      <w:pPr>
+        <w:spacing w:line="360" w:lineRule="atLeast"/>
+        <w:jc w:val="both"/>
+        <w:rPr>
+          <w:sz w:val="24"/>
+          <w:szCs w:val="24"/>
+          <w:lang w:val="en-GB" w:eastAsia="en-GB"/>
+        </w:rPr>
+      </w:pPr>
+      <w:proofErr w:type="spellStart"/>
+      <w:r>
+        <w:rPr>
+          <w:sz w:val="24"/>
+          <w:szCs w:val="24"/>
+          <w:lang w:val="en-GB" w:eastAsia="en-GB"/>
+        </w:rPr>
+        <w:t>Worldhappiness.report</w:t>
+      </w:r>
+      <w:proofErr w:type="spellEnd"/>
+      <w:r>
+        <w:rPr>
+          <w:sz w:val="24"/>
+          <w:szCs w:val="24"/>
+          <w:lang w:val="en-GB" w:eastAsia="en-GB"/>
+        </w:rPr>
+        <w:t>. (2019). </w:t>
+      </w:r>
+      <w:r>
+        <w:rPr>
+          <w:i/>
+          <w:iCs/>
+          <w:sz w:val="24"/>
+          <w:szCs w:val="24"/>
+          <w:lang w:val="en-GB" w:eastAsia="en-GB"/>
+        </w:rPr>
+        <w:t>World Happiness Report 2019</w:t>
+      </w:r>
+      <w:r>
+        <w:rPr>
+          <w:sz w:val="24"/>
+          <w:szCs w:val="24"/>
+          <w:lang w:val="en-GB" w:eastAsia="en-GB"/>
+        </w:rPr>
+        <w:t xml:space="preserve">. [online] Available at: </w:t>
+      </w:r>
+      <w:r>
+        <w:rPr>
+          <w:sz w:val="24"/>
+          <w:szCs w:val="24"/>
+          <w:lang w:val="en-GB" w:eastAsia="en-GB"/>
+        </w:rPr>
+        <w:t>https://worldhappiness.report/ed/2019/</w:t>
+      </w:r>
+      <w:r>
+        <w:rPr>
+          <w:sz w:val="24"/>
+          <w:szCs w:val="24"/>
+          <w:lang w:val="en-GB" w:eastAsia="en-GB"/>
+        </w:rPr>
+        <w:t>.</w:t>
+      </w:r>
+      <w:r>
+        <w:rPr>
+          <w:sz w:val="24"/>
+          <w:szCs w:val="24"/>
+          <w:lang w:val="en-GB" w:eastAsia="en-GB"/>
+        </w:rPr>
+        <w:t xml:space="preserve"> [Accessed 16 Dec. 2019].</w:t>
+      </w:r>
     </w:p>
     <w:sectPr>
       <w:headerReference w:type="default" r:id="rId10"/>
@@ -10914,31 +10733,16 @@
       </w:rPr>
       <w:t xml:space="preserve"> of </w:t>
     </w:r>
-    <w:r>
-      <w:fldChar w:fldCharType="begin"/>
-    </w:r>
-    <w:r>
-      <w:instrText xml:space="preserve"> NUMPAGES  \* Arabic  \* MERGEFORMAT </w:instrText>
-    </w:r>
-    <w:r>
-      <w:fldChar w:fldCharType="separate"/>
-    </w:r>
-    <w:r>
-      <w:rPr>
-        <w:rFonts w:ascii="Arial" w:hAnsi="Arial" w:cs="Arial"/>
-        <w:noProof/>
-        <w:sz w:val="18"/>
-      </w:rPr>
-      <w:t>8</w:t>
-    </w:r>
-    <w:r>
-      <w:rPr>
-        <w:rFonts w:ascii="Arial" w:hAnsi="Arial" w:cs="Arial"/>
-        <w:noProof/>
-        <w:sz w:val="18"/>
-      </w:rPr>
-      <w:fldChar w:fldCharType="end"/>
-    </w:r>
+    <w:fldSimple w:instr=" NUMPAGES  \* Arabic  \* MERGEFORMAT ">
+      <w:r>
+        <w:rPr>
+          <w:rFonts w:ascii="Arial" w:hAnsi="Arial" w:cs="Arial"/>
+          <w:noProof/>
+          <w:sz w:val="18"/>
+        </w:rPr>
+        <w:t>8</w:t>
+      </w:r>
+    </w:fldSimple>
   </w:p>
 </w:ftr>
 </file>
@@ -13788,7 +13592,7 @@
     <w:lsdException w:name="Table Web 2" w:semiHidden="1" w:unhideWhenUsed="1"/>
     <w:lsdException w:name="Table Web 3" w:semiHidden="1" w:unhideWhenUsed="1"/>
     <w:lsdException w:name="Balloon Text" w:semiHidden="1" w:unhideWhenUsed="1"/>
-    <w:lsdException w:name="Table Grid" w:semiHidden="1" w:uiPriority="39" w:unhideWhenUsed="1"/>
+    <w:lsdException w:name="Table Grid" w:uiPriority="39"/>
     <w:lsdException w:name="Table Theme" w:semiHidden="1" w:unhideWhenUsed="1"/>
     <w:lsdException w:name="Placeholder Text" w:semiHidden="1"/>
     <w:lsdException w:name="No Spacing" w:uiPriority="1" w:qFormat="1"/>
@@ -14637,6 +14441,63 @@
       </w:tblBorders>
     </w:tblPr>
   </w:style>
+  <w:style w:type="paragraph" w:styleId="Title">
+    <w:name w:val="Title"/>
+    <w:next w:val="Normal"/>
+    <w:link w:val="TitleChar"/>
+    <w:uiPriority w:val="10"/>
+    <w:qFormat/>
+    <w:rsid w:val="001B0A45"/>
+    <w:pPr>
+      <w:keepNext/>
+      <w:pBdr>
+        <w:top w:val="nil"/>
+        <w:left w:val="nil"/>
+        <w:bottom w:val="nil"/>
+        <w:right w:val="nil"/>
+        <w:between w:val="nil"/>
+        <w:bar w:val="nil"/>
+      </w:pBdr>
+      <w:spacing w:after="0" w:line="240" w:lineRule="auto"/>
+    </w:pPr>
+    <w:rPr>
+      <w:rFonts w:ascii="Helvetica Neue" w:eastAsia="Arial Unicode MS" w:hAnsi="Helvetica Neue" w:cs="Arial Unicode MS"/>
+      <w:b/>
+      <w:bCs/>
+      <w:color w:val="000000"/>
+      <w:sz w:val="60"/>
+      <w:szCs w:val="60"/>
+      <w:bdr w:val="nil"/>
+      <w:lang w:eastAsia="en-GB"/>
+      <w14:textOutline w14:w="0" w14:cap="flat" w14:cmpd="sng" w14:algn="ctr">
+        <w14:noFill/>
+        <w14:prstDash w14:val="solid"/>
+        <w14:bevel/>
+      </w14:textOutline>
+    </w:rPr>
+  </w:style>
+  <w:style w:type="character" w:customStyle="1" w:styleId="TitleChar">
+    <w:name w:val="Title Char"/>
+    <w:basedOn w:val="DefaultParagraphFont"/>
+    <w:link w:val="Title"/>
+    <w:uiPriority w:val="10"/>
+    <w:rsid w:val="001B0A45"/>
+    <w:rPr>
+      <w:rFonts w:ascii="Helvetica Neue" w:eastAsia="Arial Unicode MS" w:hAnsi="Helvetica Neue" w:cs="Arial Unicode MS"/>
+      <w:b/>
+      <w:bCs/>
+      <w:color w:val="000000"/>
+      <w:sz w:val="60"/>
+      <w:szCs w:val="60"/>
+      <w:bdr w:val="nil"/>
+      <w:lang w:eastAsia="en-GB"/>
+      <w14:textOutline w14:w="0" w14:cap="flat" w14:cmpd="sng" w14:algn="ctr">
+        <w14:noFill/>
+        <w14:prstDash w14:val="solid"/>
+        <w14:bevel/>
+      </w14:textOutline>
+    </w:rPr>
+  </w:style>
 </w:styles>
 </file>
 
@@ -14928,7 +14789,7 @@
 </file>
 
 <file path=customXml/itemProps1.xml><?xml version="1.0" encoding="utf-8"?>
-<ds:datastoreItem xmlns:ds="http://schemas.openxmlformats.org/officeDocument/2006/customXml" ds:itemID="{2636FDAD-C443-4545-A10C-74B890033D7D}">
+<ds:datastoreItem xmlns:ds="http://schemas.openxmlformats.org/officeDocument/2006/customXml" ds:itemID="{9164B645-83E7-1A4B-9984-0B1DB6DDEA9B}">
   <ds:schemaRefs>
     <ds:schemaRef ds:uri="http://schemas.openxmlformats.org/officeDocument/2006/bibliography"/>
   </ds:schemaRefs>

</xml_diff>

<commit_message>
updated result section with new 2 table
</commit_message>
<xml_diff>
--- a/Group_65_Coursework_7COM1079.docx
+++ b/Group_65_Coursework_7COM1079.docx
@@ -3034,7 +3034,7 @@
           <w:szCs w:val="24"/>
           <w:lang w:val="en-GB"/>
         </w:rPr>
-        <w:t xml:space="preserve">. </w:t>
+        <w:t xml:space="preserve"> from 2015 dataset. </w:t>
       </w:r>
       <w:r>
         <w:rPr>
@@ -3059,15 +3059,23 @@
           <w:szCs w:val="24"/>
           <w:lang w:val="en-GB"/>
         </w:rPr>
-        <w:t>,</w:t>
-      </w:r>
-      <w:r>
-        <w:rPr>
-          <w:sz w:val="24"/>
-          <w:szCs w:val="24"/>
-          <w:lang w:val="en-GB"/>
-        </w:rPr>
-        <w:t xml:space="preserve"> which shows that 98% of the variations in world happiness scores can be </w:t>
+        <w:t xml:space="preserve">, which </w:t>
+      </w:r>
+      <w:r>
+        <w:rPr>
+          <w:sz w:val="24"/>
+          <w:szCs w:val="24"/>
+          <w:lang w:val="en-GB"/>
+        </w:rPr>
+        <w:t xml:space="preserve">shows that 78% of the </w:t>
+      </w:r>
+      <w:r>
+        <w:rPr>
+          <w:sz w:val="24"/>
+          <w:szCs w:val="24"/>
+          <w:lang w:val="en-GB"/>
+        </w:rPr>
+        <w:t xml:space="preserve">variations in world happiness </w:t>
       </w:r>
       <w:r>
         <w:rPr>
@@ -3076,15 +3084,7 @@
           <w:lang w:val="en-GB"/>
         </w:rPr>
         <w:lastRenderedPageBreak/>
-        <w:t>explained by GDP per capita economy, life expectancy, freedom, trust in government, family support, and generosity</w:t>
-      </w:r>
-      <w:r>
-        <w:rPr>
-          <w:sz w:val="24"/>
-          <w:szCs w:val="24"/>
-          <w:lang w:val="en-GB"/>
-        </w:rPr>
-        <w:t xml:space="preserve"> in world happiness report dataset.</w:t>
+        <w:t>scores can be explained by GDP per capita economy, life expectancy, freedom, trust in government, family support, and generosity in world happiness report dataset.</w:t>
       </w:r>
     </w:p>
     <w:tbl>
@@ -3374,7 +3374,6 @@
               <w:right w:val="single" w:sz="16" w:space="0" w:color="000000"/>
             </w:tcBorders>
             <w:shd w:val="clear" w:color="auto" w:fill="FFFFFF"/>
-            <w:vAlign w:val="center"/>
           </w:tcPr>
           <w:p>
             <w:pPr>
@@ -3391,7 +3390,7 @@
             </w:pPr>
             <w:r>
               <w:rPr>
-                <w:color w:val="000000"/>
+                <w:rFonts w:ascii="Arial" w:hAnsi="Arial" w:cs="Arial"/>
                 <w:sz w:val="24"/>
                 <w:szCs w:val="24"/>
               </w:rPr>
@@ -3408,6 +3407,7 @@
               <w:bottom w:val="single" w:sz="16" w:space="0" w:color="000000"/>
             </w:tcBorders>
             <w:shd w:val="clear" w:color="auto" w:fill="FFFFFF"/>
+            <w:vAlign w:val="center"/>
           </w:tcPr>
           <w:p>
             <w:pPr>
@@ -3425,15 +3425,15 @@
             </w:pPr>
             <w:r>
               <w:rPr>
-                <w:color w:val="000000"/>
-                <w:sz w:val="24"/>
-                <w:szCs w:val="24"/>
-              </w:rPr>
-              <w:t>.992</w:t>
-            </w:r>
-            <w:r>
-              <w:rPr>
-                <w:color w:val="000000"/>
+                <w:rFonts w:ascii="Arial" w:hAnsi="Arial" w:cs="Arial"/>
+                <w:sz w:val="24"/>
+                <w:szCs w:val="24"/>
+              </w:rPr>
+              <w:t>.882</w:t>
+            </w:r>
+            <w:r>
+              <w:rPr>
+                <w:rFonts w:ascii="Arial" w:hAnsi="Arial" w:cs="Arial"/>
                 <w:sz w:val="24"/>
                 <w:szCs w:val="24"/>
                 <w:vertAlign w:val="superscript"/>
@@ -3450,6 +3450,7 @@
               <w:bottom w:val="single" w:sz="16" w:space="0" w:color="000000"/>
             </w:tcBorders>
             <w:shd w:val="clear" w:color="auto" w:fill="FFFFFF"/>
+            <w:vAlign w:val="center"/>
           </w:tcPr>
           <w:p>
             <w:pPr>
@@ -3467,11 +3468,11 @@
             </w:pPr>
             <w:r>
               <w:rPr>
-                <w:color w:val="000000"/>
-                <w:sz w:val="24"/>
-                <w:szCs w:val="24"/>
-              </w:rPr>
-              <w:t>.984</w:t>
+                <w:rFonts w:ascii="Arial" w:hAnsi="Arial" w:cs="Arial"/>
+                <w:sz w:val="24"/>
+                <w:szCs w:val="24"/>
+              </w:rPr>
+              <w:t>.777</w:t>
             </w:r>
           </w:p>
         </w:tc>
@@ -3483,6 +3484,7 @@
               <w:bottom w:val="single" w:sz="16" w:space="0" w:color="000000"/>
             </w:tcBorders>
             <w:shd w:val="clear" w:color="auto" w:fill="FFFFFF"/>
+            <w:vAlign w:val="center"/>
           </w:tcPr>
           <w:p>
             <w:pPr>
@@ -3500,11 +3502,11 @@
             </w:pPr>
             <w:r>
               <w:rPr>
-                <w:color w:val="000000"/>
-                <w:sz w:val="24"/>
-                <w:szCs w:val="24"/>
-              </w:rPr>
-              <w:t>.979</w:t>
+                <w:rFonts w:ascii="Arial" w:hAnsi="Arial" w:cs="Arial"/>
+                <w:sz w:val="24"/>
+                <w:szCs w:val="24"/>
+              </w:rPr>
+              <w:t>.768</w:t>
             </w:r>
           </w:p>
         </w:tc>
@@ -3517,6 +3519,7 @@
               <w:right w:val="single" w:sz="16" w:space="0" w:color="000000"/>
             </w:tcBorders>
             <w:shd w:val="clear" w:color="auto" w:fill="FFFFFF"/>
+            <w:vAlign w:val="center"/>
           </w:tcPr>
           <w:p>
             <w:pPr>
@@ -3534,11 +3537,11 @@
             </w:pPr>
             <w:r>
               <w:rPr>
-                <w:color w:val="000000"/>
-                <w:sz w:val="24"/>
-                <w:szCs w:val="24"/>
-              </w:rPr>
-              <w:t>.20691</w:t>
+                <w:rFonts w:ascii="Arial" w:hAnsi="Arial" w:cs="Arial"/>
+                <w:sz w:val="24"/>
+                <w:szCs w:val="24"/>
+              </w:rPr>
+              <w:t>.55105</w:t>
             </w:r>
           </w:p>
         </w:tc>
@@ -3604,7 +3607,21 @@
           <w:sz w:val="24"/>
           <w:szCs w:val="24"/>
         </w:rPr>
-        <w:t xml:space="preserve">With F- value of 209.823 and P- value of 0.000 in table 2, it is observed that the relationship between </w:t>
+        <w:t xml:space="preserve">With F- value </w:t>
+      </w:r>
+      <w:r>
+        <w:rPr>
+          <w:sz w:val="24"/>
+          <w:szCs w:val="24"/>
+        </w:rPr>
+        <w:t xml:space="preserve">of 87.809 and P- value of </w:t>
+      </w:r>
+      <w:r>
+        <w:rPr>
+          <w:sz w:val="24"/>
+          <w:szCs w:val="24"/>
+        </w:rPr>
+        <w:t xml:space="preserve">0.000 in table 2, it is observed that the relationship between </w:t>
       </w:r>
       <w:r>
         <w:rPr>
@@ -3957,7 +3974,6 @@
               <w:right w:val="nil"/>
             </w:tcBorders>
             <w:shd w:val="clear" w:color="auto" w:fill="FFFFFF"/>
-            <w:vAlign w:val="center"/>
           </w:tcPr>
           <w:p>
             <w:pPr>
@@ -3974,7 +3990,7 @@
             </w:pPr>
             <w:r>
               <w:rPr>
-                <w:color w:val="000000"/>
+                <w:rFonts w:ascii="Arial" w:hAnsi="Arial" w:cs="Arial"/>
                 <w:sz w:val="24"/>
                 <w:szCs w:val="24"/>
               </w:rPr>
@@ -3992,7 +4008,6 @@
               <w:right w:val="single" w:sz="16" w:space="0" w:color="000000"/>
             </w:tcBorders>
             <w:shd w:val="clear" w:color="auto" w:fill="FFFFFF"/>
-            <w:vAlign w:val="center"/>
           </w:tcPr>
           <w:p>
             <w:pPr>
@@ -4000,16 +4015,15 @@
               <w:autoSpaceDN w:val="0"/>
               <w:adjustRightInd w:val="0"/>
               <w:spacing w:line="276" w:lineRule="auto"/>
-              <w:ind w:left="60" w:right="60"/>
-              <w:rPr>
-                <w:color w:val="000000"/>
-                <w:sz w:val="24"/>
-                <w:szCs w:val="24"/>
-              </w:rPr>
-            </w:pPr>
-            <w:r>
-              <w:rPr>
-                <w:color w:val="000000"/>
+              <w:ind w:right="60"/>
+              <w:rPr>
+                <w:color w:val="000000"/>
+                <w:sz w:val="24"/>
+                <w:szCs w:val="24"/>
+              </w:rPr>
+            </w:pPr>
+            <w:r>
+              <w:rPr>
                 <w:sz w:val="24"/>
                 <w:szCs w:val="24"/>
               </w:rPr>
@@ -4026,6 +4040,7 @@
               <w:bottom w:val="nil"/>
             </w:tcBorders>
             <w:shd w:val="clear" w:color="auto" w:fill="FFFFFF"/>
+            <w:vAlign w:val="center"/>
           </w:tcPr>
           <w:p>
             <w:pPr>
@@ -4034,20 +4049,19 @@
               <w:adjustRightInd w:val="0"/>
               <w:spacing w:line="276" w:lineRule="auto"/>
               <w:ind w:left="60" w:right="60"/>
-              <w:jc w:val="right"/>
-              <w:rPr>
-                <w:color w:val="000000"/>
-                <w:sz w:val="24"/>
-                <w:szCs w:val="24"/>
-              </w:rPr>
-            </w:pPr>
-            <w:r>
-              <w:rPr>
-                <w:color w:val="000000"/>
-                <w:sz w:val="24"/>
-                <w:szCs w:val="24"/>
-              </w:rPr>
-              <w:t>53.899</w:t>
+              <w:rPr>
+                <w:color w:val="000000"/>
+                <w:sz w:val="24"/>
+                <w:szCs w:val="24"/>
+              </w:rPr>
+            </w:pPr>
+            <w:r>
+              <w:rPr>
+                <w:rFonts w:ascii="Arial" w:hAnsi="Arial" w:cs="Arial"/>
+                <w:sz w:val="24"/>
+                <w:szCs w:val="24"/>
+              </w:rPr>
+              <w:t>159.983</w:t>
             </w:r>
           </w:p>
         </w:tc>
@@ -4059,6 +4073,7 @@
               <w:bottom w:val="nil"/>
             </w:tcBorders>
             <w:shd w:val="clear" w:color="auto" w:fill="FFFFFF"/>
+            <w:vAlign w:val="center"/>
           </w:tcPr>
           <w:p>
             <w:pPr>
@@ -4067,16 +4082,15 @@
               <w:adjustRightInd w:val="0"/>
               <w:spacing w:line="276" w:lineRule="auto"/>
               <w:ind w:left="60" w:right="60"/>
-              <w:jc w:val="right"/>
-              <w:rPr>
-                <w:color w:val="000000"/>
-                <w:sz w:val="24"/>
-                <w:szCs w:val="24"/>
-              </w:rPr>
-            </w:pPr>
-            <w:r>
-              <w:rPr>
-                <w:color w:val="000000"/>
+              <w:rPr>
+                <w:color w:val="000000"/>
+                <w:sz w:val="24"/>
+                <w:szCs w:val="24"/>
+              </w:rPr>
+            </w:pPr>
+            <w:r>
+              <w:rPr>
+                <w:rFonts w:ascii="Arial" w:hAnsi="Arial" w:cs="Arial"/>
                 <w:sz w:val="24"/>
                 <w:szCs w:val="24"/>
               </w:rPr>
@@ -4092,6 +4106,7 @@
               <w:bottom w:val="nil"/>
             </w:tcBorders>
             <w:shd w:val="clear" w:color="auto" w:fill="FFFFFF"/>
+            <w:vAlign w:val="center"/>
           </w:tcPr>
           <w:p>
             <w:pPr>
@@ -4100,20 +4115,19 @@
               <w:adjustRightInd w:val="0"/>
               <w:spacing w:line="276" w:lineRule="auto"/>
               <w:ind w:left="60" w:right="60"/>
-              <w:jc w:val="right"/>
-              <w:rPr>
-                <w:color w:val="000000"/>
-                <w:sz w:val="24"/>
-                <w:szCs w:val="24"/>
-              </w:rPr>
-            </w:pPr>
-            <w:r>
-              <w:rPr>
-                <w:color w:val="000000"/>
-                <w:sz w:val="24"/>
-                <w:szCs w:val="24"/>
-              </w:rPr>
-              <w:t>8.983</w:t>
+              <w:rPr>
+                <w:color w:val="000000"/>
+                <w:sz w:val="24"/>
+                <w:szCs w:val="24"/>
+              </w:rPr>
+            </w:pPr>
+            <w:r>
+              <w:rPr>
+                <w:rFonts w:ascii="Arial" w:hAnsi="Arial" w:cs="Arial"/>
+                <w:sz w:val="24"/>
+                <w:szCs w:val="24"/>
+              </w:rPr>
+              <w:t>26.664</w:t>
             </w:r>
           </w:p>
         </w:tc>
@@ -4125,6 +4139,7 @@
               <w:bottom w:val="nil"/>
             </w:tcBorders>
             <w:shd w:val="clear" w:color="auto" w:fill="FFFFFF"/>
+            <w:vAlign w:val="center"/>
           </w:tcPr>
           <w:p>
             <w:pPr>
@@ -4133,20 +4148,19 @@
               <w:adjustRightInd w:val="0"/>
               <w:spacing w:line="276" w:lineRule="auto"/>
               <w:ind w:left="60" w:right="60"/>
-              <w:jc w:val="right"/>
-              <w:rPr>
-                <w:color w:val="000000"/>
-                <w:sz w:val="24"/>
-                <w:szCs w:val="24"/>
-              </w:rPr>
-            </w:pPr>
-            <w:r>
-              <w:rPr>
-                <w:color w:val="000000"/>
-                <w:sz w:val="24"/>
-                <w:szCs w:val="24"/>
-              </w:rPr>
-              <w:t>209.823</w:t>
+              <w:rPr>
+                <w:color w:val="000000"/>
+                <w:sz w:val="24"/>
+                <w:szCs w:val="24"/>
+              </w:rPr>
+            </w:pPr>
+            <w:r>
+              <w:rPr>
+                <w:rFonts w:ascii="Arial" w:hAnsi="Arial" w:cs="Arial"/>
+                <w:sz w:val="24"/>
+                <w:szCs w:val="24"/>
+              </w:rPr>
+              <w:t>87.809</w:t>
             </w:r>
           </w:p>
         </w:tc>
@@ -4159,6 +4173,7 @@
               <w:right w:val="single" w:sz="16" w:space="0" w:color="000000"/>
             </w:tcBorders>
             <w:shd w:val="clear" w:color="auto" w:fill="FFFFFF"/>
+            <w:vAlign w:val="center"/>
           </w:tcPr>
           <w:p>
             <w:pPr>
@@ -4167,16 +4182,15 @@
               <w:adjustRightInd w:val="0"/>
               <w:spacing w:line="276" w:lineRule="auto"/>
               <w:ind w:left="60" w:right="60"/>
-              <w:jc w:val="right"/>
-              <w:rPr>
-                <w:color w:val="000000"/>
-                <w:sz w:val="24"/>
-                <w:szCs w:val="24"/>
-              </w:rPr>
-            </w:pPr>
-            <w:r>
-              <w:rPr>
-                <w:color w:val="000000"/>
+              <w:rPr>
+                <w:color w:val="000000"/>
+                <w:sz w:val="24"/>
+                <w:szCs w:val="24"/>
+              </w:rPr>
+            </w:pPr>
+            <w:r>
+              <w:rPr>
+                <w:rFonts w:ascii="Arial" w:hAnsi="Arial" w:cs="Arial"/>
                 <w:sz w:val="24"/>
                 <w:szCs w:val="24"/>
               </w:rPr>
@@ -4184,7 +4198,7 @@
             </w:r>
             <w:r>
               <w:rPr>
-                <w:color w:val="000000"/>
+                <w:rFonts w:ascii="Arial" w:hAnsi="Arial" w:cs="Arial"/>
                 <w:sz w:val="24"/>
                 <w:szCs w:val="24"/>
                 <w:vertAlign w:val="superscript"/>
@@ -4210,7 +4224,6 @@
               <w:right w:val="nil"/>
             </w:tcBorders>
             <w:shd w:val="clear" w:color="auto" w:fill="FFFFFF"/>
-            <w:vAlign w:val="center"/>
           </w:tcPr>
           <w:p>
             <w:pPr>
@@ -4236,7 +4249,6 @@
               <w:right w:val="single" w:sz="16" w:space="0" w:color="000000"/>
             </w:tcBorders>
             <w:shd w:val="clear" w:color="auto" w:fill="FFFFFF"/>
-            <w:vAlign w:val="center"/>
           </w:tcPr>
           <w:p>
             <w:pPr>
@@ -4253,7 +4265,6 @@
             </w:pPr>
             <w:r>
               <w:rPr>
-                <w:color w:val="000000"/>
                 <w:sz w:val="24"/>
                 <w:szCs w:val="24"/>
               </w:rPr>
@@ -4270,6 +4281,7 @@
               <w:bottom w:val="nil"/>
             </w:tcBorders>
             <w:shd w:val="clear" w:color="auto" w:fill="FFFFFF"/>
+            <w:vAlign w:val="center"/>
           </w:tcPr>
           <w:p>
             <w:pPr>
@@ -4278,20 +4290,19 @@
               <w:adjustRightInd w:val="0"/>
               <w:spacing w:line="276" w:lineRule="auto"/>
               <w:ind w:left="60" w:right="60"/>
-              <w:jc w:val="right"/>
-              <w:rPr>
-                <w:color w:val="000000"/>
-                <w:sz w:val="24"/>
-                <w:szCs w:val="24"/>
-              </w:rPr>
-            </w:pPr>
-            <w:r>
-              <w:rPr>
-                <w:color w:val="000000"/>
-                <w:sz w:val="24"/>
-                <w:szCs w:val="24"/>
-              </w:rPr>
-              <w:t>.899</w:t>
+              <w:rPr>
+                <w:color w:val="000000"/>
+                <w:sz w:val="24"/>
+                <w:szCs w:val="24"/>
+              </w:rPr>
+            </w:pPr>
+            <w:r>
+              <w:rPr>
+                <w:rFonts w:ascii="Arial" w:hAnsi="Arial" w:cs="Arial"/>
+                <w:sz w:val="24"/>
+                <w:szCs w:val="24"/>
+              </w:rPr>
+              <w:t>45.852</w:t>
             </w:r>
           </w:p>
         </w:tc>
@@ -4303,6 +4314,7 @@
               <w:bottom w:val="nil"/>
             </w:tcBorders>
             <w:shd w:val="clear" w:color="auto" w:fill="FFFFFF"/>
+            <w:vAlign w:val="center"/>
           </w:tcPr>
           <w:p>
             <w:pPr>
@@ -4311,20 +4323,19 @@
               <w:adjustRightInd w:val="0"/>
               <w:spacing w:line="276" w:lineRule="auto"/>
               <w:ind w:left="60" w:right="60"/>
-              <w:jc w:val="right"/>
-              <w:rPr>
-                <w:color w:val="000000"/>
-                <w:sz w:val="24"/>
-                <w:szCs w:val="24"/>
-              </w:rPr>
-            </w:pPr>
-            <w:r>
-              <w:rPr>
-                <w:color w:val="000000"/>
-                <w:sz w:val="24"/>
-                <w:szCs w:val="24"/>
-              </w:rPr>
-              <w:t>21</w:t>
+              <w:rPr>
+                <w:color w:val="000000"/>
+                <w:sz w:val="24"/>
+                <w:szCs w:val="24"/>
+              </w:rPr>
+            </w:pPr>
+            <w:r>
+              <w:rPr>
+                <w:rFonts w:ascii="Arial" w:hAnsi="Arial" w:cs="Arial"/>
+                <w:sz w:val="24"/>
+                <w:szCs w:val="24"/>
+              </w:rPr>
+              <w:t>151</w:t>
             </w:r>
           </w:p>
         </w:tc>
@@ -4336,6 +4347,7 @@
               <w:bottom w:val="nil"/>
             </w:tcBorders>
             <w:shd w:val="clear" w:color="auto" w:fill="FFFFFF"/>
+            <w:vAlign w:val="center"/>
           </w:tcPr>
           <w:p>
             <w:pPr>
@@ -4344,20 +4356,19 @@
               <w:adjustRightInd w:val="0"/>
               <w:spacing w:line="276" w:lineRule="auto"/>
               <w:ind w:left="60" w:right="60"/>
-              <w:jc w:val="right"/>
-              <w:rPr>
-                <w:color w:val="000000"/>
-                <w:sz w:val="24"/>
-                <w:szCs w:val="24"/>
-              </w:rPr>
-            </w:pPr>
-            <w:r>
-              <w:rPr>
-                <w:color w:val="000000"/>
-                <w:sz w:val="24"/>
-                <w:szCs w:val="24"/>
-              </w:rPr>
-              <w:t>.043</w:t>
+              <w:rPr>
+                <w:color w:val="000000"/>
+                <w:sz w:val="24"/>
+                <w:szCs w:val="24"/>
+              </w:rPr>
+            </w:pPr>
+            <w:r>
+              <w:rPr>
+                <w:rFonts w:ascii="Arial" w:hAnsi="Arial" w:cs="Arial"/>
+                <w:sz w:val="24"/>
+                <w:szCs w:val="24"/>
+              </w:rPr>
+              <w:t>.304</w:t>
             </w:r>
           </w:p>
         </w:tc>
@@ -4369,6 +4380,7 @@
               <w:bottom w:val="nil"/>
             </w:tcBorders>
             <w:shd w:val="clear" w:color="auto" w:fill="FFFFFF"/>
+            <w:vAlign w:val="center"/>
           </w:tcPr>
           <w:p>
             <w:pPr>
@@ -4392,6 +4404,7 @@
               <w:right w:val="single" w:sz="16" w:space="0" w:color="000000"/>
             </w:tcBorders>
             <w:shd w:val="clear" w:color="auto" w:fill="FFFFFF"/>
+            <w:vAlign w:val="center"/>
           </w:tcPr>
           <w:p>
             <w:pPr>
@@ -4423,7 +4436,6 @@
               <w:right w:val="nil"/>
             </w:tcBorders>
             <w:shd w:val="clear" w:color="auto" w:fill="FFFFFF"/>
-            <w:vAlign w:val="center"/>
           </w:tcPr>
           <w:p>
             <w:pPr>
@@ -4448,7 +4460,6 @@
               <w:right w:val="single" w:sz="16" w:space="0" w:color="000000"/>
             </w:tcBorders>
             <w:shd w:val="clear" w:color="auto" w:fill="FFFFFF"/>
-            <w:vAlign w:val="center"/>
           </w:tcPr>
           <w:p>
             <w:pPr>
@@ -4465,7 +4476,6 @@
             </w:pPr>
             <w:r>
               <w:rPr>
-                <w:color w:val="000000"/>
                 <w:sz w:val="24"/>
                 <w:szCs w:val="24"/>
               </w:rPr>
@@ -4482,6 +4492,7 @@
               <w:bottom w:val="single" w:sz="16" w:space="0" w:color="000000"/>
             </w:tcBorders>
             <w:shd w:val="clear" w:color="auto" w:fill="FFFFFF"/>
+            <w:vAlign w:val="center"/>
           </w:tcPr>
           <w:p>
             <w:pPr>
@@ -4490,20 +4501,19 @@
               <w:adjustRightInd w:val="0"/>
               <w:spacing w:line="276" w:lineRule="auto"/>
               <w:ind w:left="60" w:right="60"/>
-              <w:jc w:val="right"/>
-              <w:rPr>
-                <w:color w:val="000000"/>
-                <w:sz w:val="24"/>
-                <w:szCs w:val="24"/>
-              </w:rPr>
-            </w:pPr>
-            <w:r>
-              <w:rPr>
-                <w:color w:val="000000"/>
-                <w:sz w:val="24"/>
-                <w:szCs w:val="24"/>
-              </w:rPr>
-              <w:t>54.798</w:t>
+              <w:rPr>
+                <w:color w:val="000000"/>
+                <w:sz w:val="24"/>
+                <w:szCs w:val="24"/>
+              </w:rPr>
+            </w:pPr>
+            <w:r>
+              <w:rPr>
+                <w:rFonts w:ascii="Arial" w:hAnsi="Arial" w:cs="Arial"/>
+                <w:sz w:val="24"/>
+                <w:szCs w:val="24"/>
+              </w:rPr>
+              <w:t>205.835</w:t>
             </w:r>
           </w:p>
         </w:tc>
@@ -4515,6 +4525,7 @@
               <w:bottom w:val="single" w:sz="16" w:space="0" w:color="000000"/>
             </w:tcBorders>
             <w:shd w:val="clear" w:color="auto" w:fill="FFFFFF"/>
+            <w:vAlign w:val="center"/>
           </w:tcPr>
           <w:p>
             <w:pPr>
@@ -4523,20 +4534,19 @@
               <w:adjustRightInd w:val="0"/>
               <w:spacing w:line="276" w:lineRule="auto"/>
               <w:ind w:left="60" w:right="60"/>
-              <w:jc w:val="right"/>
-              <w:rPr>
-                <w:color w:val="000000"/>
-                <w:sz w:val="24"/>
-                <w:szCs w:val="24"/>
-              </w:rPr>
-            </w:pPr>
-            <w:r>
-              <w:rPr>
-                <w:color w:val="000000"/>
-                <w:sz w:val="24"/>
-                <w:szCs w:val="24"/>
-              </w:rPr>
-              <w:t>27</w:t>
+              <w:rPr>
+                <w:color w:val="000000"/>
+                <w:sz w:val="24"/>
+                <w:szCs w:val="24"/>
+              </w:rPr>
+            </w:pPr>
+            <w:r>
+              <w:rPr>
+                <w:rFonts w:ascii="Arial" w:hAnsi="Arial" w:cs="Arial"/>
+                <w:sz w:val="24"/>
+                <w:szCs w:val="24"/>
+              </w:rPr>
+              <w:t>157</w:t>
             </w:r>
           </w:p>
         </w:tc>
@@ -4548,6 +4558,7 @@
               <w:bottom w:val="single" w:sz="16" w:space="0" w:color="000000"/>
             </w:tcBorders>
             <w:shd w:val="clear" w:color="auto" w:fill="FFFFFF"/>
+            <w:vAlign w:val="center"/>
           </w:tcPr>
           <w:p>
             <w:pPr>
@@ -4570,6 +4581,7 @@
               <w:bottom w:val="single" w:sz="16" w:space="0" w:color="000000"/>
             </w:tcBorders>
             <w:shd w:val="clear" w:color="auto" w:fill="FFFFFF"/>
+            <w:vAlign w:val="center"/>
           </w:tcPr>
           <w:p>
             <w:pPr>
@@ -4593,6 +4605,7 @@
               <w:right w:val="single" w:sz="16" w:space="0" w:color="000000"/>
             </w:tcBorders>
             <w:shd w:val="clear" w:color="auto" w:fill="FFFFFF"/>
+            <w:vAlign w:val="center"/>
           </w:tcPr>
           <w:p>
             <w:pPr>
@@ -4696,16 +4709,6 @@
         </w:tc>
       </w:tr>
     </w:tbl>
-    <w:p>
-      <w:pPr>
-        <w:spacing w:line="276" w:lineRule="auto"/>
-        <w:rPr>
-          <w:sz w:val="24"/>
-          <w:szCs w:val="24"/>
-          <w:lang w:val="en-GB"/>
-        </w:rPr>
-      </w:pPr>
-    </w:p>
     <w:p>
       <w:pPr>
         <w:spacing w:line="276" w:lineRule="auto"/>
@@ -5262,6 +5265,7 @@
               <w:bottom w:val="nil"/>
             </w:tcBorders>
             <w:shd w:val="clear" w:color="auto" w:fill="FFFFFF"/>
+            <w:vAlign w:val="center"/>
           </w:tcPr>
           <w:p>
             <w:pPr>
@@ -5279,11 +5283,11 @@
             </w:pPr>
             <w:r>
               <w:rPr>
-                <w:color w:val="000000"/>
-                <w:sz w:val="24"/>
-                <w:szCs w:val="24"/>
-              </w:rPr>
-              <w:t>2.345</w:t>
+                <w:rFonts w:ascii="Arial" w:hAnsi="Arial" w:cs="Arial"/>
+                <w:sz w:val="24"/>
+                <w:szCs w:val="24"/>
+              </w:rPr>
+              <w:t>1.860</w:t>
             </w:r>
           </w:p>
         </w:tc>
@@ -5295,6 +5299,7 @@
               <w:bottom w:val="nil"/>
             </w:tcBorders>
             <w:shd w:val="clear" w:color="auto" w:fill="FFFFFF"/>
+            <w:vAlign w:val="center"/>
           </w:tcPr>
           <w:p>
             <w:pPr>
@@ -5312,11 +5317,11 @@
             </w:pPr>
             <w:r>
               <w:rPr>
-                <w:color w:val="000000"/>
-                <w:sz w:val="24"/>
-                <w:szCs w:val="24"/>
-              </w:rPr>
-              <w:t>.186</w:t>
+                <w:rFonts w:ascii="Arial" w:hAnsi="Arial" w:cs="Arial"/>
+                <w:sz w:val="24"/>
+                <w:szCs w:val="24"/>
+              </w:rPr>
+              <w:t>.190</w:t>
             </w:r>
           </w:p>
         </w:tc>
@@ -5350,6 +5355,7 @@
               <w:bottom w:val="nil"/>
             </w:tcBorders>
             <w:shd w:val="clear" w:color="auto" w:fill="FFFFFF"/>
+            <w:vAlign w:val="center"/>
           </w:tcPr>
           <w:p>
             <w:pPr>
@@ -5367,11 +5373,11 @@
             </w:pPr>
             <w:r>
               <w:rPr>
-                <w:color w:val="000000"/>
-                <w:sz w:val="24"/>
-                <w:szCs w:val="24"/>
-              </w:rPr>
-              <w:t>12.576</w:t>
+                <w:rFonts w:ascii="Arial" w:hAnsi="Arial" w:cs="Arial"/>
+                <w:sz w:val="24"/>
+                <w:szCs w:val="24"/>
+              </w:rPr>
+              <w:t>9.766</w:t>
             </w:r>
           </w:p>
         </w:tc>
@@ -5384,6 +5390,7 @@
               <w:right w:val="single" w:sz="16" w:space="0" w:color="000000"/>
             </w:tcBorders>
             <w:shd w:val="clear" w:color="auto" w:fill="FFFFFF"/>
+            <w:vAlign w:val="center"/>
           </w:tcPr>
           <w:p>
             <w:pPr>
@@ -5401,7 +5408,7 @@
             </w:pPr>
             <w:r>
               <w:rPr>
-                <w:color w:val="000000"/>
+                <w:rFonts w:ascii="Arial" w:hAnsi="Arial" w:cs="Arial"/>
                 <w:sz w:val="24"/>
                 <w:szCs w:val="24"/>
               </w:rPr>
@@ -5486,6 +5493,7 @@
               <w:bottom w:val="nil"/>
             </w:tcBorders>
             <w:shd w:val="clear" w:color="auto" w:fill="FFFFFF"/>
+            <w:vAlign w:val="center"/>
           </w:tcPr>
           <w:p>
             <w:pPr>
@@ -5503,11 +5511,11 @@
             </w:pPr>
             <w:r>
               <w:rPr>
-                <w:color w:val="000000"/>
-                <w:sz w:val="24"/>
-                <w:szCs w:val="24"/>
-              </w:rPr>
-              <w:t>.933</w:t>
+                <w:rFonts w:ascii="Arial" w:hAnsi="Arial" w:cs="Arial"/>
+                <w:sz w:val="24"/>
+                <w:szCs w:val="24"/>
+              </w:rPr>
+              <w:t>.861</w:t>
             </w:r>
           </w:p>
         </w:tc>
@@ -5519,6 +5527,7 @@
               <w:bottom w:val="nil"/>
             </w:tcBorders>
             <w:shd w:val="clear" w:color="auto" w:fill="FFFFFF"/>
+            <w:vAlign w:val="center"/>
           </w:tcPr>
           <w:p>
             <w:pPr>
@@ -5536,11 +5545,11 @@
             </w:pPr>
             <w:r>
               <w:rPr>
-                <w:color w:val="000000"/>
-                <w:sz w:val="24"/>
-                <w:szCs w:val="24"/>
-              </w:rPr>
-              <w:t>.334</w:t>
+                <w:rFonts w:ascii="Arial" w:hAnsi="Arial" w:cs="Arial"/>
+                <w:sz w:val="24"/>
+                <w:szCs w:val="24"/>
+              </w:rPr>
+              <w:t>.220</w:t>
             </w:r>
           </w:p>
         </w:tc>
@@ -5552,6 +5561,7 @@
               <w:bottom w:val="nil"/>
             </w:tcBorders>
             <w:shd w:val="clear" w:color="auto" w:fill="FFFFFF"/>
+            <w:vAlign w:val="center"/>
           </w:tcPr>
           <w:p>
             <w:pPr>
@@ -5569,11 +5579,11 @@
             </w:pPr>
             <w:r>
               <w:rPr>
-                <w:color w:val="000000"/>
-                <w:sz w:val="24"/>
-                <w:szCs w:val="24"/>
-              </w:rPr>
-              <w:t>.276</w:t>
+                <w:rFonts w:ascii="Arial" w:hAnsi="Arial" w:cs="Arial"/>
+                <w:sz w:val="24"/>
+                <w:szCs w:val="24"/>
+              </w:rPr>
+              <w:t>.303</w:t>
             </w:r>
           </w:p>
         </w:tc>
@@ -5585,6 +5595,7 @@
               <w:bottom w:val="nil"/>
             </w:tcBorders>
             <w:shd w:val="clear" w:color="auto" w:fill="FFFFFF"/>
+            <w:vAlign w:val="center"/>
           </w:tcPr>
           <w:p>
             <w:pPr>
@@ -5602,11 +5613,11 @@
             </w:pPr>
             <w:r>
               <w:rPr>
-                <w:color w:val="000000"/>
-                <w:sz w:val="24"/>
-                <w:szCs w:val="24"/>
-              </w:rPr>
-              <w:t>2.792</w:t>
+                <w:rFonts w:ascii="Arial" w:hAnsi="Arial" w:cs="Arial"/>
+                <w:sz w:val="24"/>
+                <w:szCs w:val="24"/>
+              </w:rPr>
+              <w:t>3.907</w:t>
             </w:r>
           </w:p>
         </w:tc>
@@ -5619,6 +5630,7 @@
               <w:right w:val="single" w:sz="16" w:space="0" w:color="000000"/>
             </w:tcBorders>
             <w:shd w:val="clear" w:color="auto" w:fill="FFFFFF"/>
+            <w:vAlign w:val="center"/>
           </w:tcPr>
           <w:p>
             <w:pPr>
@@ -5636,11 +5648,11 @@
             </w:pPr>
             <w:r>
               <w:rPr>
-                <w:color w:val="000000"/>
-                <w:sz w:val="24"/>
-                <w:szCs w:val="24"/>
-              </w:rPr>
-              <w:t>.011</w:t>
+                <w:rFonts w:ascii="Arial" w:hAnsi="Arial" w:cs="Arial"/>
+                <w:sz w:val="24"/>
+                <w:szCs w:val="24"/>
+              </w:rPr>
+              <w:t>.000</w:t>
             </w:r>
           </w:p>
         </w:tc>
@@ -5721,6 +5733,7 @@
               <w:bottom w:val="nil"/>
             </w:tcBorders>
             <w:shd w:val="clear" w:color="auto" w:fill="FFFFFF"/>
+            <w:vAlign w:val="center"/>
           </w:tcPr>
           <w:p>
             <w:pPr>
@@ -5738,11 +5751,11 @@
             </w:pPr>
             <w:r>
               <w:rPr>
-                <w:color w:val="000000"/>
-                <w:sz w:val="24"/>
-                <w:szCs w:val="24"/>
-              </w:rPr>
-              <w:t>1.015</w:t>
+                <w:rFonts w:ascii="Arial" w:hAnsi="Arial" w:cs="Arial"/>
+                <w:sz w:val="24"/>
+                <w:szCs w:val="24"/>
+              </w:rPr>
+              <w:t>1.409</w:t>
             </w:r>
           </w:p>
         </w:tc>
@@ -5754,6 +5767,7 @@
               <w:bottom w:val="nil"/>
             </w:tcBorders>
             <w:shd w:val="clear" w:color="auto" w:fill="FFFFFF"/>
+            <w:vAlign w:val="center"/>
           </w:tcPr>
           <w:p>
             <w:pPr>
@@ -5771,11 +5785,11 @@
             </w:pPr>
             <w:r>
               <w:rPr>
-                <w:color w:val="000000"/>
-                <w:sz w:val="24"/>
-                <w:szCs w:val="24"/>
-              </w:rPr>
-              <w:t>.237</w:t>
+                <w:rFonts w:ascii="Arial" w:hAnsi="Arial" w:cs="Arial"/>
+                <w:sz w:val="24"/>
+                <w:szCs w:val="24"/>
+              </w:rPr>
+              <w:t>.223</w:t>
             </w:r>
           </w:p>
         </w:tc>
@@ -5787,6 +5801,7 @@
               <w:bottom w:val="nil"/>
             </w:tcBorders>
             <w:shd w:val="clear" w:color="auto" w:fill="FFFFFF"/>
+            <w:vAlign w:val="center"/>
           </w:tcPr>
           <w:p>
             <w:pPr>
@@ -5804,11 +5819,11 @@
             </w:pPr>
             <w:r>
               <w:rPr>
-                <w:color w:val="000000"/>
-                <w:sz w:val="24"/>
-                <w:szCs w:val="24"/>
-              </w:rPr>
-              <w:t>.342</w:t>
+                <w:rFonts w:ascii="Arial" w:hAnsi="Arial" w:cs="Arial"/>
+                <w:sz w:val="24"/>
+                <w:szCs w:val="24"/>
+              </w:rPr>
+              <w:t>.335</w:t>
             </w:r>
           </w:p>
         </w:tc>
@@ -5820,6 +5835,7 @@
               <w:bottom w:val="nil"/>
             </w:tcBorders>
             <w:shd w:val="clear" w:color="auto" w:fill="FFFFFF"/>
+            <w:vAlign w:val="center"/>
           </w:tcPr>
           <w:p>
             <w:pPr>
@@ -5837,11 +5853,11 @@
             </w:pPr>
             <w:r>
               <w:rPr>
-                <w:color w:val="000000"/>
-                <w:sz w:val="24"/>
-                <w:szCs w:val="24"/>
-              </w:rPr>
-              <w:t>4.276</w:t>
+                <w:rFonts w:ascii="Arial" w:hAnsi="Arial" w:cs="Arial"/>
+                <w:sz w:val="24"/>
+                <w:szCs w:val="24"/>
+              </w:rPr>
+              <w:t>6.327</w:t>
             </w:r>
           </w:p>
         </w:tc>
@@ -5854,6 +5870,7 @@
               <w:right w:val="single" w:sz="16" w:space="0" w:color="000000"/>
             </w:tcBorders>
             <w:shd w:val="clear" w:color="auto" w:fill="FFFFFF"/>
+            <w:vAlign w:val="center"/>
           </w:tcPr>
           <w:p>
             <w:pPr>
@@ -5871,7 +5888,7 @@
             </w:pPr>
             <w:r>
               <w:rPr>
-                <w:color w:val="000000"/>
+                <w:rFonts w:ascii="Arial" w:hAnsi="Arial" w:cs="Arial"/>
                 <w:sz w:val="24"/>
                 <w:szCs w:val="24"/>
               </w:rPr>
@@ -5956,6 +5973,7 @@
               <w:bottom w:val="nil"/>
             </w:tcBorders>
             <w:shd w:val="clear" w:color="auto" w:fill="FFFFFF"/>
+            <w:vAlign w:val="center"/>
           </w:tcPr>
           <w:p>
             <w:pPr>
@@ -5973,11 +5991,11 @@
             </w:pPr>
             <w:r>
               <w:rPr>
-                <w:color w:val="000000"/>
-                <w:sz w:val="24"/>
-                <w:szCs w:val="24"/>
-              </w:rPr>
-              <w:t>3.088</w:t>
+                <w:rFonts w:ascii="Arial" w:hAnsi="Arial" w:cs="Arial"/>
+                <w:sz w:val="24"/>
+                <w:szCs w:val="24"/>
+              </w:rPr>
+              <w:t>.975</w:t>
             </w:r>
           </w:p>
         </w:tc>
@@ -5989,6 +6007,7 @@
               <w:bottom w:val="nil"/>
             </w:tcBorders>
             <w:shd w:val="clear" w:color="auto" w:fill="FFFFFF"/>
+            <w:vAlign w:val="center"/>
           </w:tcPr>
           <w:p>
             <w:pPr>
@@ -6006,11 +6025,11 @@
             </w:pPr>
             <w:r>
               <w:rPr>
-                <w:color w:val="000000"/>
-                <w:sz w:val="24"/>
-                <w:szCs w:val="24"/>
-              </w:rPr>
-              <w:t>.663</w:t>
+                <w:rFonts w:ascii="Arial" w:hAnsi="Arial" w:cs="Arial"/>
+                <w:sz w:val="24"/>
+                <w:szCs w:val="24"/>
+              </w:rPr>
+              <w:t>.316</w:t>
             </w:r>
           </w:p>
         </w:tc>
@@ -6022,6 +6041,7 @@
               <w:bottom w:val="nil"/>
             </w:tcBorders>
             <w:shd w:val="clear" w:color="auto" w:fill="FFFFFF"/>
+            <w:vAlign w:val="center"/>
           </w:tcPr>
           <w:p>
             <w:pPr>
@@ -6039,11 +6059,11 @@
             </w:pPr>
             <w:r>
               <w:rPr>
-                <w:color w:val="000000"/>
-                <w:sz w:val="24"/>
-                <w:szCs w:val="24"/>
-              </w:rPr>
-              <w:t>.425</w:t>
+                <w:rFonts w:ascii="Arial" w:hAnsi="Arial" w:cs="Arial"/>
+                <w:sz w:val="24"/>
+                <w:szCs w:val="24"/>
+              </w:rPr>
+              <w:t>.210</w:t>
             </w:r>
           </w:p>
         </w:tc>
@@ -6055,6 +6075,7 @@
               <w:bottom w:val="nil"/>
             </w:tcBorders>
             <w:shd w:val="clear" w:color="auto" w:fill="FFFFFF"/>
+            <w:vAlign w:val="center"/>
           </w:tcPr>
           <w:p>
             <w:pPr>
@@ -6072,11 +6093,11 @@
             </w:pPr>
             <w:r>
               <w:rPr>
-                <w:color w:val="000000"/>
-                <w:sz w:val="24"/>
-                <w:szCs w:val="24"/>
-              </w:rPr>
-              <w:t>4.656</w:t>
+                <w:rFonts w:ascii="Arial" w:hAnsi="Arial" w:cs="Arial"/>
+                <w:sz w:val="24"/>
+                <w:szCs w:val="24"/>
+              </w:rPr>
+              <w:t>3.084</w:t>
             </w:r>
           </w:p>
         </w:tc>
@@ -6089,6 +6110,7 @@
               <w:right w:val="single" w:sz="16" w:space="0" w:color="000000"/>
             </w:tcBorders>
             <w:shd w:val="clear" w:color="auto" w:fill="FFFFFF"/>
+            <w:vAlign w:val="center"/>
           </w:tcPr>
           <w:p>
             <w:pPr>
@@ -6106,11 +6128,11 @@
             </w:pPr>
             <w:r>
               <w:rPr>
-                <w:color w:val="000000"/>
-                <w:sz w:val="24"/>
-                <w:szCs w:val="24"/>
-              </w:rPr>
-              <w:t>.000</w:t>
+                <w:rFonts w:ascii="Arial" w:hAnsi="Arial" w:cs="Arial"/>
+                <w:sz w:val="24"/>
+                <w:szCs w:val="24"/>
+              </w:rPr>
+              <w:t>.002</w:t>
             </w:r>
           </w:p>
         </w:tc>
@@ -6191,6 +6213,7 @@
               <w:bottom w:val="nil"/>
             </w:tcBorders>
             <w:shd w:val="clear" w:color="auto" w:fill="FFFFFF"/>
+            <w:vAlign w:val="center"/>
           </w:tcPr>
           <w:p>
             <w:pPr>
@@ -6208,11 +6231,11 @@
             </w:pPr>
             <w:r>
               <w:rPr>
-                <w:color w:val="000000"/>
-                <w:sz w:val="24"/>
-                <w:szCs w:val="24"/>
-              </w:rPr>
-              <w:t>-2.636</w:t>
+                <w:rFonts w:ascii="Arial" w:hAnsi="Arial" w:cs="Arial"/>
+                <w:sz w:val="24"/>
+                <w:szCs w:val="24"/>
+              </w:rPr>
+              <w:t>1.333</w:t>
             </w:r>
           </w:p>
         </w:tc>
@@ -6224,6 +6247,7 @@
               <w:bottom w:val="nil"/>
             </w:tcBorders>
             <w:shd w:val="clear" w:color="auto" w:fill="FFFFFF"/>
+            <w:vAlign w:val="center"/>
           </w:tcPr>
           <w:p>
             <w:pPr>
@@ -6241,11 +6265,11 @@
             </w:pPr>
             <w:r>
               <w:rPr>
-                <w:color w:val="000000"/>
-                <w:sz w:val="24"/>
-                <w:szCs w:val="24"/>
-              </w:rPr>
-              <w:t>.600</w:t>
+                <w:rFonts w:ascii="Arial" w:hAnsi="Arial" w:cs="Arial"/>
+                <w:sz w:val="24"/>
+                <w:szCs w:val="24"/>
+              </w:rPr>
+              <w:t>.385</w:t>
             </w:r>
           </w:p>
         </w:tc>
@@ -6257,6 +6281,7 @@
               <w:bottom w:val="nil"/>
             </w:tcBorders>
             <w:shd w:val="clear" w:color="auto" w:fill="FFFFFF"/>
+            <w:vAlign w:val="center"/>
           </w:tcPr>
           <w:p>
             <w:pPr>
@@ -6274,11 +6299,11 @@
             </w:pPr>
             <w:r>
               <w:rPr>
-                <w:color w:val="000000"/>
-                <w:sz w:val="24"/>
-                <w:szCs w:val="24"/>
-              </w:rPr>
-              <w:t>-.300</w:t>
+                <w:rFonts w:ascii="Arial" w:hAnsi="Arial" w:cs="Arial"/>
+                <w:sz w:val="24"/>
+                <w:szCs w:val="24"/>
+              </w:rPr>
+              <w:t>.175</w:t>
             </w:r>
           </w:p>
         </w:tc>
@@ -6290,6 +6315,7 @@
               <w:bottom w:val="nil"/>
             </w:tcBorders>
             <w:shd w:val="clear" w:color="auto" w:fill="FFFFFF"/>
+            <w:vAlign w:val="center"/>
           </w:tcPr>
           <w:p>
             <w:pPr>
@@ -6307,11 +6333,11 @@
             </w:pPr>
             <w:r>
               <w:rPr>
-                <w:color w:val="000000"/>
-                <w:sz w:val="24"/>
-                <w:szCs w:val="24"/>
-              </w:rPr>
-              <w:t>-4.395</w:t>
+                <w:rFonts w:ascii="Arial" w:hAnsi="Arial" w:cs="Arial"/>
+                <w:sz w:val="24"/>
+                <w:szCs w:val="24"/>
+              </w:rPr>
+              <w:t>3.463</w:t>
             </w:r>
           </w:p>
         </w:tc>
@@ -6324,6 +6350,7 @@
               <w:right w:val="single" w:sz="16" w:space="0" w:color="000000"/>
             </w:tcBorders>
             <w:shd w:val="clear" w:color="auto" w:fill="FFFFFF"/>
+            <w:vAlign w:val="center"/>
           </w:tcPr>
           <w:p>
             <w:pPr>
@@ -6341,11 +6368,11 @@
             </w:pPr>
             <w:r>
               <w:rPr>
-                <w:color w:val="000000"/>
-                <w:sz w:val="24"/>
-                <w:szCs w:val="24"/>
-              </w:rPr>
-              <w:t>.000</w:t>
+                <w:rFonts w:ascii="Arial" w:hAnsi="Arial" w:cs="Arial"/>
+                <w:sz w:val="24"/>
+                <w:szCs w:val="24"/>
+              </w:rPr>
+              <w:t>.001</w:t>
             </w:r>
           </w:p>
         </w:tc>
@@ -6426,6 +6453,7 @@
               <w:bottom w:val="nil"/>
             </w:tcBorders>
             <w:shd w:val="clear" w:color="auto" w:fill="FFFFFF"/>
+            <w:vAlign w:val="center"/>
           </w:tcPr>
           <w:p>
             <w:pPr>
@@ -6443,11 +6471,11 @@
             </w:pPr>
             <w:r>
               <w:rPr>
-                <w:color w:val="000000"/>
-                <w:sz w:val="24"/>
-                <w:szCs w:val="24"/>
-              </w:rPr>
-              <w:t>1.754</w:t>
+                <w:rFonts w:ascii="Arial" w:hAnsi="Arial" w:cs="Arial"/>
+                <w:sz w:val="24"/>
+                <w:szCs w:val="24"/>
+              </w:rPr>
+              <w:t>.785</w:t>
             </w:r>
           </w:p>
         </w:tc>
@@ -6459,6 +6487,7 @@
               <w:bottom w:val="nil"/>
             </w:tcBorders>
             <w:shd w:val="clear" w:color="auto" w:fill="FFFFFF"/>
+            <w:vAlign w:val="center"/>
           </w:tcPr>
           <w:p>
             <w:pPr>
@@ -6476,11 +6505,11 @@
             </w:pPr>
             <w:r>
               <w:rPr>
-                <w:color w:val="000000"/>
-                <w:sz w:val="24"/>
-                <w:szCs w:val="24"/>
-              </w:rPr>
-              <w:t>.581</w:t>
+                <w:rFonts w:ascii="Arial" w:hAnsi="Arial" w:cs="Arial"/>
+                <w:sz w:val="24"/>
+                <w:szCs w:val="24"/>
+              </w:rPr>
+              <w:t>.437</w:t>
             </w:r>
           </w:p>
         </w:tc>
@@ -6492,6 +6521,7 @@
               <w:bottom w:val="nil"/>
             </w:tcBorders>
             <w:shd w:val="clear" w:color="auto" w:fill="FFFFFF"/>
+            <w:vAlign w:val="center"/>
           </w:tcPr>
           <w:p>
             <w:pPr>
@@ -6509,11 +6539,11 @@
             </w:pPr>
             <w:r>
               <w:rPr>
-                <w:color w:val="000000"/>
-                <w:sz w:val="24"/>
-                <w:szCs w:val="24"/>
-              </w:rPr>
-              <w:t>.169</w:t>
+                <w:rFonts w:ascii="Arial" w:hAnsi="Arial" w:cs="Arial"/>
+                <w:sz w:val="24"/>
+                <w:szCs w:val="24"/>
+              </w:rPr>
+              <w:t>.082</w:t>
             </w:r>
           </w:p>
         </w:tc>
@@ -6525,6 +6555,7 @@
               <w:bottom w:val="nil"/>
             </w:tcBorders>
             <w:shd w:val="clear" w:color="auto" w:fill="FFFFFF"/>
+            <w:vAlign w:val="center"/>
           </w:tcPr>
           <w:p>
             <w:pPr>
@@ -6542,11 +6573,11 @@
             </w:pPr>
             <w:r>
               <w:rPr>
-                <w:color w:val="000000"/>
-                <w:sz w:val="24"/>
-                <w:szCs w:val="24"/>
-              </w:rPr>
-              <w:t>3.021</w:t>
+                <w:rFonts w:ascii="Arial" w:hAnsi="Arial" w:cs="Arial"/>
+                <w:sz w:val="24"/>
+                <w:szCs w:val="24"/>
+              </w:rPr>
+              <w:t>1.797</w:t>
             </w:r>
           </w:p>
         </w:tc>
@@ -6559,6 +6590,7 @@
               <w:right w:val="single" w:sz="16" w:space="0" w:color="000000"/>
             </w:tcBorders>
             <w:shd w:val="clear" w:color="auto" w:fill="FFFFFF"/>
+            <w:vAlign w:val="center"/>
           </w:tcPr>
           <w:p>
             <w:pPr>
@@ -6576,11 +6608,11 @@
             </w:pPr>
             <w:r>
               <w:rPr>
-                <w:color w:val="000000"/>
-                <w:sz w:val="24"/>
-                <w:szCs w:val="24"/>
-              </w:rPr>
-              <w:t>.007</w:t>
+                <w:rFonts w:ascii="Arial" w:hAnsi="Arial" w:cs="Arial"/>
+                <w:sz w:val="24"/>
+                <w:szCs w:val="24"/>
+              </w:rPr>
+              <w:t>.074</w:t>
             </w:r>
           </w:p>
         </w:tc>
@@ -6661,6 +6693,7 @@
               <w:bottom w:val="single" w:sz="16" w:space="0" w:color="000000"/>
             </w:tcBorders>
             <w:shd w:val="clear" w:color="auto" w:fill="FFFFFF"/>
+            <w:vAlign w:val="center"/>
           </w:tcPr>
           <w:p>
             <w:pPr>
@@ -6678,11 +6711,11 @@
             </w:pPr>
             <w:r>
               <w:rPr>
-                <w:color w:val="000000"/>
-                <w:sz w:val="24"/>
-                <w:szCs w:val="24"/>
-              </w:rPr>
-              <w:t>2.370</w:t>
+                <w:rFonts w:ascii="Arial" w:hAnsi="Arial" w:cs="Arial"/>
+                <w:sz w:val="24"/>
+                <w:szCs w:val="24"/>
+              </w:rPr>
+              <w:t>.389</w:t>
             </w:r>
           </w:p>
         </w:tc>
@@ -6694,6 +6727,7 @@
               <w:bottom w:val="single" w:sz="16" w:space="0" w:color="000000"/>
             </w:tcBorders>
             <w:shd w:val="clear" w:color="auto" w:fill="FFFFFF"/>
+            <w:vAlign w:val="center"/>
           </w:tcPr>
           <w:p>
             <w:pPr>
@@ -6711,11 +6745,11 @@
             </w:pPr>
             <w:r>
               <w:rPr>
-                <w:color w:val="000000"/>
-                <w:sz w:val="24"/>
-                <w:szCs w:val="24"/>
-              </w:rPr>
-              <w:t>.852</w:t>
+                <w:rFonts w:ascii="Arial" w:hAnsi="Arial" w:cs="Arial"/>
+                <w:sz w:val="24"/>
+                <w:szCs w:val="24"/>
+              </w:rPr>
+              <w:t>.391</w:t>
             </w:r>
           </w:p>
         </w:tc>
@@ -6727,6 +6761,7 @@
               <w:bottom w:val="single" w:sz="16" w:space="0" w:color="000000"/>
             </w:tcBorders>
             <w:shd w:val="clear" w:color="auto" w:fill="FFFFFF"/>
+            <w:vAlign w:val="center"/>
           </w:tcPr>
           <w:p>
             <w:pPr>
@@ -6744,11 +6779,11 @@
             </w:pPr>
             <w:r>
               <w:rPr>
-                <w:color w:val="000000"/>
-                <w:sz w:val="24"/>
-                <w:szCs w:val="24"/>
-              </w:rPr>
-              <w:t>.165</w:t>
+                <w:rFonts w:ascii="Arial" w:hAnsi="Arial" w:cs="Arial"/>
+                <w:sz w:val="24"/>
+                <w:szCs w:val="24"/>
+              </w:rPr>
+              <w:t>.043</w:t>
             </w:r>
           </w:p>
         </w:tc>
@@ -6760,6 +6795,7 @@
               <w:bottom w:val="single" w:sz="16" w:space="0" w:color="000000"/>
             </w:tcBorders>
             <w:shd w:val="clear" w:color="auto" w:fill="FFFFFF"/>
+            <w:vAlign w:val="center"/>
           </w:tcPr>
           <w:p>
             <w:pPr>
@@ -6777,11 +6813,11 @@
             </w:pPr>
             <w:r>
               <w:rPr>
-                <w:color w:val="000000"/>
-                <w:sz w:val="24"/>
-                <w:szCs w:val="24"/>
-              </w:rPr>
-              <w:t>2.781</w:t>
+                <w:rFonts w:ascii="Arial" w:hAnsi="Arial" w:cs="Arial"/>
+                <w:sz w:val="24"/>
+                <w:szCs w:val="24"/>
+              </w:rPr>
+              <w:t>.995</w:t>
             </w:r>
           </w:p>
         </w:tc>
@@ -6794,6 +6830,7 @@
               <w:right w:val="single" w:sz="16" w:space="0" w:color="000000"/>
             </w:tcBorders>
             <w:shd w:val="clear" w:color="auto" w:fill="FFFFFF"/>
+            <w:vAlign w:val="center"/>
           </w:tcPr>
           <w:p>
             <w:pPr>
@@ -6811,11 +6848,11 @@
             </w:pPr>
             <w:r>
               <w:rPr>
-                <w:color w:val="000000"/>
-                <w:sz w:val="24"/>
-                <w:szCs w:val="24"/>
-              </w:rPr>
-              <w:t>.011</w:t>
+                <w:rFonts w:ascii="Arial" w:hAnsi="Arial" w:cs="Arial"/>
+                <w:sz w:val="24"/>
+                <w:szCs w:val="24"/>
+              </w:rPr>
+              <w:t>.321</w:t>
             </w:r>
           </w:p>
         </w:tc>
@@ -6898,15 +6935,7 @@
           <w:szCs w:val="24"/>
           <w:lang w:val="en-GB"/>
         </w:rPr>
-        <w:t>T</w:t>
-      </w:r>
-      <w:r>
-        <w:rPr>
-          <w:sz w:val="24"/>
-          <w:szCs w:val="24"/>
-          <w:lang w:val="en-GB"/>
-        </w:rPr>
-        <w:t>able 3,</w:t>
+        <w:t>Table 3,</w:t>
       </w:r>
       <w:proofErr w:type="gramEnd"/>
       <w:r>
@@ -6922,21 +6951,7 @@
           <w:sz w:val="24"/>
           <w:szCs w:val="24"/>
         </w:rPr>
-        <w:t xml:space="preserve">determine the weight of each of the components (social support) to happiness score; reference is made to their regression coefficients as shown in </w:t>
-      </w:r>
-      <w:r>
-        <w:rPr>
-          <w:sz w:val="24"/>
-          <w:szCs w:val="24"/>
-        </w:rPr>
-        <w:t>T</w:t>
-      </w:r>
-      <w:r>
-        <w:rPr>
-          <w:sz w:val="24"/>
-          <w:szCs w:val="24"/>
-        </w:rPr>
-        <w:t xml:space="preserve">able 3. Using the standardized beta coefficients, the constant “a” would disappear and the regression equation is of the form: </w:t>
+        <w:t xml:space="preserve">determine the weight of each of the components (social support) to happiness score; reference is made to their regression coefficients as shown in Table 3. Using the standardized beta coefficients, the constant “a” would disappear and the regression equation is of the form: </w:t>
       </w:r>
     </w:p>
     <w:p>
@@ -7182,7 +7197,21 @@
           <w:sz w:val="24"/>
           <w:szCs w:val="24"/>
         </w:rPr>
-        <w:t>Y = 0.276x</w:t>
+        <w:t>Y = 0.</w:t>
+      </w:r>
+      <w:r>
+        <w:rPr>
+          <w:sz w:val="24"/>
+          <w:szCs w:val="24"/>
+        </w:rPr>
+        <w:t>303</w:t>
+      </w:r>
+      <w:r>
+        <w:rPr>
+          <w:sz w:val="24"/>
+          <w:szCs w:val="24"/>
+        </w:rPr>
+        <w:t>x</w:t>
       </w:r>
       <w:r>
         <w:rPr>
@@ -7197,7 +7226,21 @@
           <w:sz w:val="24"/>
           <w:szCs w:val="24"/>
         </w:rPr>
-        <w:t xml:space="preserve"> + 0.342x</w:t>
+        <w:t xml:space="preserve"> + 0.3</w:t>
+      </w:r>
+      <w:r>
+        <w:rPr>
+          <w:sz w:val="24"/>
+          <w:szCs w:val="24"/>
+        </w:rPr>
+        <w:t>35</w:t>
+      </w:r>
+      <w:r>
+        <w:rPr>
+          <w:sz w:val="24"/>
+          <w:szCs w:val="24"/>
+        </w:rPr>
+        <w:t>x</w:t>
       </w:r>
       <w:r>
         <w:rPr>
@@ -7212,7 +7255,21 @@
           <w:sz w:val="24"/>
           <w:szCs w:val="24"/>
         </w:rPr>
-        <w:t xml:space="preserve"> + 0.425x</w:t>
+        <w:t xml:space="preserve"> + 0.</w:t>
+      </w:r>
+      <w:r>
+        <w:rPr>
+          <w:sz w:val="24"/>
+          <w:szCs w:val="24"/>
+        </w:rPr>
+        <w:t>210</w:t>
+      </w:r>
+      <w:r>
+        <w:rPr>
+          <w:sz w:val="24"/>
+          <w:szCs w:val="24"/>
+        </w:rPr>
+        <w:t>x</w:t>
       </w:r>
       <w:r>
         <w:rPr>
@@ -7227,7 +7284,21 @@
           <w:sz w:val="24"/>
           <w:szCs w:val="24"/>
         </w:rPr>
-        <w:t xml:space="preserve"> – 0.300x</w:t>
+        <w:t xml:space="preserve"> + 0.</w:t>
+      </w:r>
+      <w:r>
+        <w:rPr>
+          <w:sz w:val="24"/>
+          <w:szCs w:val="24"/>
+        </w:rPr>
+        <w:t>175</w:t>
+      </w:r>
+      <w:r>
+        <w:rPr>
+          <w:sz w:val="24"/>
+          <w:szCs w:val="24"/>
+        </w:rPr>
+        <w:t>x</w:t>
       </w:r>
       <w:r>
         <w:rPr>
@@ -7242,7 +7313,21 @@
           <w:sz w:val="24"/>
           <w:szCs w:val="24"/>
         </w:rPr>
-        <w:t xml:space="preserve"> + 0.169x</w:t>
+        <w:t xml:space="preserve"> + 0.</w:t>
+      </w:r>
+      <w:r>
+        <w:rPr>
+          <w:sz w:val="24"/>
+          <w:szCs w:val="24"/>
+        </w:rPr>
+        <w:t>082</w:t>
+      </w:r>
+      <w:r>
+        <w:rPr>
+          <w:sz w:val="24"/>
+          <w:szCs w:val="24"/>
+        </w:rPr>
+        <w:t>x</w:t>
       </w:r>
       <w:r>
         <w:rPr>
@@ -7257,7 +7342,21 @@
           <w:sz w:val="24"/>
           <w:szCs w:val="24"/>
         </w:rPr>
-        <w:t>+ 0.165x</w:t>
+        <w:t>+ 0.</w:t>
+      </w:r>
+      <w:r>
+        <w:rPr>
+          <w:sz w:val="24"/>
+          <w:szCs w:val="24"/>
+        </w:rPr>
+        <w:t>043</w:t>
+      </w:r>
+      <w:r>
+        <w:rPr>
+          <w:sz w:val="24"/>
+          <w:szCs w:val="24"/>
+        </w:rPr>
+        <w:t>x</w:t>
       </w:r>
       <w:r>
         <w:rPr>
@@ -7282,7 +7381,140 @@
           <w:sz w:val="24"/>
           <w:szCs w:val="24"/>
         </w:rPr>
-        <w:t>That is, the regression coefficients value for economy GDP per capita, family, heath (life expectancy), freedom, trust (government corruption) and generosity, as obtained from coefficients table are 0.276, 0.342, 0.425, -0.300, 0.169 and 0.165 respectively, which shows that “Health” is of more effect than “Family”, while “Economy GDP per capita, Trust in government, and Generosity” is of less effect than “Family” while “Freedom” is of less effect than the five above in explaining social support on world happiness score. Furthermore, the table reveals that, with P-values of 0.011, 0.000, 0.000, 0.000, 0.007 and economy GDP per capita, family, heath (life expectancy), freedom, trust (government corruption) and generosity respectively. Therefore, it can be concluded that economy GDP per capita, family, health (life expectancy), freedom, trust (government corruption) and generosity has significant relationship with world happiness score.</w:t>
+        <w:t xml:space="preserve">That is, the regression coefficients value for economy GDP per capita, family, heath (life expectancy), freedom, trust (government corruption) and generosity, as obtained from coefficients table </w:t>
+      </w:r>
+      <w:r>
+        <w:rPr>
+          <w:sz w:val="24"/>
+          <w:szCs w:val="24"/>
+        </w:rPr>
+        <w:t xml:space="preserve">are 0.303, 0.335, 0.210, 0.175, 0.082 and 0.043 </w:t>
+      </w:r>
+      <w:r>
+        <w:rPr>
+          <w:sz w:val="24"/>
+          <w:szCs w:val="24"/>
+        </w:rPr>
+        <w:t>respectively, which shows that “</w:t>
+      </w:r>
+      <w:r>
+        <w:rPr>
+          <w:sz w:val="24"/>
+          <w:szCs w:val="24"/>
+        </w:rPr>
+        <w:t>Family</w:t>
+      </w:r>
+      <w:r>
+        <w:rPr>
+          <w:sz w:val="24"/>
+          <w:szCs w:val="24"/>
+        </w:rPr>
+        <w:t>” is of more effect than “</w:t>
+      </w:r>
+      <w:r>
+        <w:rPr>
+          <w:sz w:val="24"/>
+          <w:szCs w:val="24"/>
+        </w:rPr>
+        <w:t>E</w:t>
+      </w:r>
+      <w:r>
+        <w:rPr>
+          <w:sz w:val="24"/>
+          <w:szCs w:val="24"/>
+        </w:rPr>
+        <w:t>conomy GDP per capita”, while “</w:t>
+      </w:r>
+      <w:r>
+        <w:rPr>
+          <w:sz w:val="24"/>
+          <w:szCs w:val="24"/>
+        </w:rPr>
+        <w:t>Health</w:t>
+      </w:r>
+      <w:r>
+        <w:rPr>
+          <w:sz w:val="24"/>
+          <w:szCs w:val="24"/>
+        </w:rPr>
+        <w:t xml:space="preserve">, </w:t>
+      </w:r>
+      <w:r>
+        <w:rPr>
+          <w:sz w:val="24"/>
+          <w:szCs w:val="24"/>
+        </w:rPr>
+        <w:t>Freedom</w:t>
+      </w:r>
+      <w:r>
+        <w:rPr>
+          <w:sz w:val="24"/>
+          <w:szCs w:val="24"/>
+        </w:rPr>
+        <w:t xml:space="preserve">, and </w:t>
+      </w:r>
+      <w:r>
+        <w:rPr>
+          <w:sz w:val="24"/>
+          <w:szCs w:val="24"/>
+        </w:rPr>
+        <w:t>Trust in Government</w:t>
+      </w:r>
+      <w:r>
+        <w:rPr>
+          <w:sz w:val="24"/>
+          <w:szCs w:val="24"/>
+        </w:rPr>
+        <w:t>” is of less effect than “</w:t>
+      </w:r>
+      <w:r>
+        <w:rPr>
+          <w:sz w:val="24"/>
+          <w:szCs w:val="24"/>
+        </w:rPr>
+        <w:t>E</w:t>
+      </w:r>
+      <w:r>
+        <w:rPr>
+          <w:sz w:val="24"/>
+          <w:szCs w:val="24"/>
+        </w:rPr>
+        <w:t>conomy GDP per capita” while “</w:t>
+      </w:r>
+      <w:r>
+        <w:rPr>
+          <w:sz w:val="24"/>
+          <w:szCs w:val="24"/>
+        </w:rPr>
+        <w:t>Generosity</w:t>
+      </w:r>
+      <w:r>
+        <w:rPr>
+          <w:sz w:val="24"/>
+          <w:szCs w:val="24"/>
+        </w:rPr>
+        <w:t xml:space="preserve">” is of less effect than the five above in explaining social support on world happiness score. Furthermore, the table reveals that, with </w:t>
+      </w:r>
+      <w:r>
+        <w:rPr>
+          <w:sz w:val="24"/>
+          <w:szCs w:val="24"/>
+        </w:rPr>
+        <w:t xml:space="preserve">P-values of 0.000, 0.000, 0.002, 0.001, 0.074 and 0.321 </w:t>
+      </w:r>
+      <w:r>
+        <w:rPr>
+          <w:sz w:val="24"/>
+          <w:szCs w:val="24"/>
+        </w:rPr>
+        <w:t xml:space="preserve">with </w:t>
+      </w:r>
+      <w:r>
+        <w:rPr>
+          <w:sz w:val="24"/>
+          <w:szCs w:val="24"/>
+        </w:rPr>
+        <w:t>economy GDP per capita, family, heath (life expectancy), freedom, trust (government corruption) and generosity respectively. Therefore, it can be concluded that economy GDP per capita, family, health (life expectancy), freedom, trust (government corruption) and generosity has significant relationship with world happiness score.</w:t>
       </w:r>
     </w:p>
     <w:p>
@@ -7312,16 +7544,1676 @@
           <w:sz w:val="24"/>
           <w:szCs w:val="24"/>
         </w:rPr>
-        <w:t>Now, we are trying to find out difference between Scandinavian countries</w:t>
-      </w:r>
-      <w:r>
-        <w:rPr>
-          <w:sz w:val="24"/>
-          <w:szCs w:val="24"/>
-        </w:rPr>
-        <w:t xml:space="preserve"> </w:t>
+        <w:t xml:space="preserve">We also did one test with some Scandinavian Countries and South Asian Countries and found out that </w:t>
+      </w:r>
+      <w:r>
+        <w:rPr>
+          <w:sz w:val="24"/>
+          <w:szCs w:val="24"/>
+          <w:lang w:val="en-GB"/>
+        </w:rPr>
+        <w:t>R</w:t>
+      </w:r>
+      <w:r>
+        <w:rPr>
+          <w:sz w:val="24"/>
+          <w:szCs w:val="24"/>
+          <w:vertAlign w:val="superscript"/>
+          <w:lang w:val="en-GB"/>
+        </w:rPr>
+        <w:t>2</w:t>
+      </w:r>
+      <w:r>
+        <w:rPr>
+          <w:sz w:val="24"/>
+          <w:szCs w:val="24"/>
+          <w:lang w:val="en-GB"/>
+        </w:rPr>
+        <w:t xml:space="preserve"> is 98%</w:t>
+      </w:r>
+      <w:r>
+        <w:rPr>
+          <w:sz w:val="24"/>
+          <w:szCs w:val="24"/>
+          <w:lang w:val="en-GB"/>
+        </w:rPr>
+        <w:t xml:space="preserve">, </w:t>
+      </w:r>
+      <w:r>
+        <w:rPr>
+          <w:sz w:val="24"/>
+          <w:szCs w:val="24"/>
+        </w:rPr>
+        <w:t>F- value of 209.823 and P- value of 0.000</w:t>
+      </w:r>
+      <w:r>
+        <w:rPr>
+          <w:sz w:val="24"/>
+          <w:szCs w:val="24"/>
+        </w:rPr>
+        <w:t xml:space="preserve"> table 1.1 and 2.1 showing the result.</w:t>
       </w:r>
     </w:p>
+    <w:tbl>
+      <w:tblPr>
+        <w:tblW w:w="7937" w:type="dxa"/>
+        <w:jc w:val="center"/>
+        <w:tblBorders>
+          <w:top w:val="single" w:sz="8" w:space="0" w:color="000000"/>
+          <w:left w:val="single" w:sz="8" w:space="0" w:color="000000"/>
+          <w:bottom w:val="single" w:sz="8" w:space="0" w:color="000000"/>
+          <w:right w:val="single" w:sz="8" w:space="0" w:color="000000"/>
+          <w:insideH w:val="single" w:sz="8" w:space="0" w:color="000000"/>
+          <w:insideV w:val="single" w:sz="8" w:space="0" w:color="000000"/>
+        </w:tblBorders>
+        <w:tblLayout w:type="fixed"/>
+        <w:tblCellMar>
+          <w:left w:w="0" w:type="dxa"/>
+          <w:right w:w="0" w:type="dxa"/>
+        </w:tblCellMar>
+        <w:tblLook w:val="0000" w:firstRow="0" w:lastRow="0" w:firstColumn="0" w:lastColumn="0" w:noHBand="0" w:noVBand="0"/>
+      </w:tblPr>
+      <w:tblGrid>
+        <w:gridCol w:w="1273"/>
+        <w:gridCol w:w="1340"/>
+        <w:gridCol w:w="1421"/>
+        <w:gridCol w:w="1951"/>
+        <w:gridCol w:w="1952"/>
+      </w:tblGrid>
+      <w:tr>
+        <w:trPr>
+          <w:cantSplit/>
+          <w:trHeight w:val="750"/>
+          <w:jc w:val="center"/>
+        </w:trPr>
+        <w:tc>
+          <w:tcPr>
+            <w:tcW w:w="7937" w:type="dxa"/>
+            <w:gridSpan w:val="5"/>
+            <w:tcBorders>
+              <w:top w:val="nil"/>
+              <w:left w:val="nil"/>
+              <w:bottom w:val="nil"/>
+              <w:right w:val="nil"/>
+            </w:tcBorders>
+            <w:shd w:val="clear" w:color="auto" w:fill="FFFFFF"/>
+          </w:tcPr>
+          <w:p>
+            <w:pPr>
+              <w:autoSpaceDE w:val="0"/>
+              <w:autoSpaceDN w:val="0"/>
+              <w:adjustRightInd w:val="0"/>
+              <w:spacing w:line="276" w:lineRule="auto"/>
+              <w:ind w:right="60"/>
+              <w:rPr>
+                <w:b/>
+                <w:bCs/>
+                <w:color w:val="000000"/>
+                <w:sz w:val="24"/>
+                <w:szCs w:val="24"/>
+              </w:rPr>
+            </w:pPr>
+            <w:bookmarkStart w:id="0" w:name="_GoBack"/>
+            <w:bookmarkEnd w:id="0"/>
+          </w:p>
+          <w:p>
+            <w:pPr>
+              <w:autoSpaceDE w:val="0"/>
+              <w:autoSpaceDN w:val="0"/>
+              <w:adjustRightInd w:val="0"/>
+              <w:spacing w:line="276" w:lineRule="auto"/>
+              <w:ind w:left="60" w:right="60"/>
+              <w:jc w:val="center"/>
+              <w:rPr>
+                <w:color w:val="000000"/>
+                <w:sz w:val="24"/>
+                <w:szCs w:val="24"/>
+              </w:rPr>
+            </w:pPr>
+            <w:r>
+              <w:rPr>
+                <w:b/>
+                <w:bCs/>
+                <w:color w:val="000000"/>
+                <w:sz w:val="24"/>
+                <w:szCs w:val="24"/>
+              </w:rPr>
+              <w:t>Table 1</w:t>
+            </w:r>
+            <w:r>
+              <w:rPr>
+                <w:b/>
+                <w:bCs/>
+                <w:color w:val="000000"/>
+                <w:sz w:val="24"/>
+                <w:szCs w:val="24"/>
+              </w:rPr>
+              <w:t>.1</w:t>
+            </w:r>
+            <w:r>
+              <w:rPr>
+                <w:b/>
+                <w:bCs/>
+                <w:color w:val="000000"/>
+                <w:sz w:val="24"/>
+                <w:szCs w:val="24"/>
+              </w:rPr>
+              <w:t>.</w:t>
+            </w:r>
+            <w:r>
+              <w:rPr>
+                <w:bCs/>
+                <w:color w:val="000000"/>
+                <w:sz w:val="24"/>
+                <w:szCs w:val="24"/>
+              </w:rPr>
+              <w:t xml:space="preserve"> Model Summary</w:t>
+            </w:r>
+          </w:p>
+        </w:tc>
+      </w:tr>
+      <w:tr>
+        <w:trPr>
+          <w:cantSplit/>
+          <w:trHeight w:val="733"/>
+          <w:jc w:val="center"/>
+        </w:trPr>
+        <w:tc>
+          <w:tcPr>
+            <w:tcW w:w="1273" w:type="dxa"/>
+            <w:tcBorders>
+              <w:top w:val="single" w:sz="16" w:space="0" w:color="000000"/>
+              <w:left w:val="single" w:sz="16" w:space="0" w:color="000000"/>
+              <w:bottom w:val="single" w:sz="16" w:space="0" w:color="000000"/>
+              <w:right w:val="single" w:sz="16" w:space="0" w:color="000000"/>
+            </w:tcBorders>
+            <w:shd w:val="clear" w:color="auto" w:fill="FFFFFF"/>
+          </w:tcPr>
+          <w:p>
+            <w:pPr>
+              <w:autoSpaceDE w:val="0"/>
+              <w:autoSpaceDN w:val="0"/>
+              <w:adjustRightInd w:val="0"/>
+              <w:spacing w:line="276" w:lineRule="auto"/>
+              <w:ind w:left="60" w:right="60"/>
+              <w:rPr>
+                <w:color w:val="000000"/>
+                <w:sz w:val="24"/>
+                <w:szCs w:val="24"/>
+              </w:rPr>
+            </w:pPr>
+            <w:r>
+              <w:rPr>
+                <w:color w:val="000000"/>
+                <w:sz w:val="24"/>
+                <w:szCs w:val="24"/>
+              </w:rPr>
+              <w:t>Model</w:t>
+            </w:r>
+          </w:p>
+        </w:tc>
+        <w:tc>
+          <w:tcPr>
+            <w:tcW w:w="1340" w:type="dxa"/>
+            <w:tcBorders>
+              <w:top w:val="single" w:sz="16" w:space="0" w:color="000000"/>
+              <w:left w:val="single" w:sz="16" w:space="0" w:color="000000"/>
+              <w:bottom w:val="single" w:sz="16" w:space="0" w:color="000000"/>
+            </w:tcBorders>
+            <w:shd w:val="clear" w:color="auto" w:fill="FFFFFF"/>
+          </w:tcPr>
+          <w:p>
+            <w:pPr>
+              <w:autoSpaceDE w:val="0"/>
+              <w:autoSpaceDN w:val="0"/>
+              <w:adjustRightInd w:val="0"/>
+              <w:spacing w:line="276" w:lineRule="auto"/>
+              <w:ind w:left="60" w:right="60"/>
+              <w:jc w:val="center"/>
+              <w:rPr>
+                <w:color w:val="000000"/>
+                <w:sz w:val="24"/>
+                <w:szCs w:val="24"/>
+              </w:rPr>
+            </w:pPr>
+            <w:r>
+              <w:rPr>
+                <w:color w:val="000000"/>
+                <w:sz w:val="24"/>
+                <w:szCs w:val="24"/>
+              </w:rPr>
+              <w:t>R</w:t>
+            </w:r>
+          </w:p>
+        </w:tc>
+        <w:tc>
+          <w:tcPr>
+            <w:tcW w:w="1421" w:type="dxa"/>
+            <w:tcBorders>
+              <w:top w:val="single" w:sz="16" w:space="0" w:color="000000"/>
+              <w:bottom w:val="single" w:sz="16" w:space="0" w:color="000000"/>
+            </w:tcBorders>
+            <w:shd w:val="clear" w:color="auto" w:fill="FFFFFF"/>
+          </w:tcPr>
+          <w:p>
+            <w:pPr>
+              <w:autoSpaceDE w:val="0"/>
+              <w:autoSpaceDN w:val="0"/>
+              <w:adjustRightInd w:val="0"/>
+              <w:spacing w:line="276" w:lineRule="auto"/>
+              <w:ind w:left="60" w:right="60"/>
+              <w:jc w:val="center"/>
+              <w:rPr>
+                <w:color w:val="000000"/>
+                <w:sz w:val="24"/>
+                <w:szCs w:val="24"/>
+              </w:rPr>
+            </w:pPr>
+            <w:r>
+              <w:rPr>
+                <w:color w:val="000000"/>
+                <w:sz w:val="24"/>
+                <w:szCs w:val="24"/>
+              </w:rPr>
+              <w:t>R Square</w:t>
+            </w:r>
+          </w:p>
+        </w:tc>
+        <w:tc>
+          <w:tcPr>
+            <w:tcW w:w="1951" w:type="dxa"/>
+            <w:tcBorders>
+              <w:top w:val="single" w:sz="16" w:space="0" w:color="000000"/>
+              <w:bottom w:val="single" w:sz="16" w:space="0" w:color="000000"/>
+            </w:tcBorders>
+            <w:shd w:val="clear" w:color="auto" w:fill="FFFFFF"/>
+          </w:tcPr>
+          <w:p>
+            <w:pPr>
+              <w:autoSpaceDE w:val="0"/>
+              <w:autoSpaceDN w:val="0"/>
+              <w:adjustRightInd w:val="0"/>
+              <w:spacing w:line="276" w:lineRule="auto"/>
+              <w:ind w:left="60" w:right="60"/>
+              <w:jc w:val="center"/>
+              <w:rPr>
+                <w:color w:val="000000"/>
+                <w:sz w:val="24"/>
+                <w:szCs w:val="24"/>
+              </w:rPr>
+            </w:pPr>
+            <w:r>
+              <w:rPr>
+                <w:color w:val="000000"/>
+                <w:sz w:val="24"/>
+                <w:szCs w:val="24"/>
+              </w:rPr>
+              <w:t>Adjusted R Square</w:t>
+            </w:r>
+          </w:p>
+        </w:tc>
+        <w:tc>
+          <w:tcPr>
+            <w:tcW w:w="1952" w:type="dxa"/>
+            <w:tcBorders>
+              <w:top w:val="single" w:sz="16" w:space="0" w:color="000000"/>
+              <w:bottom w:val="single" w:sz="16" w:space="0" w:color="000000"/>
+              <w:right w:val="single" w:sz="16" w:space="0" w:color="000000"/>
+            </w:tcBorders>
+            <w:shd w:val="clear" w:color="auto" w:fill="FFFFFF"/>
+          </w:tcPr>
+          <w:p>
+            <w:pPr>
+              <w:autoSpaceDE w:val="0"/>
+              <w:autoSpaceDN w:val="0"/>
+              <w:adjustRightInd w:val="0"/>
+              <w:spacing w:line="276" w:lineRule="auto"/>
+              <w:ind w:left="60" w:right="60"/>
+              <w:jc w:val="center"/>
+              <w:rPr>
+                <w:color w:val="000000"/>
+                <w:sz w:val="24"/>
+                <w:szCs w:val="24"/>
+              </w:rPr>
+            </w:pPr>
+            <w:r>
+              <w:rPr>
+                <w:color w:val="000000"/>
+                <w:sz w:val="24"/>
+                <w:szCs w:val="24"/>
+              </w:rPr>
+              <w:t>Std. Error of the Estimate</w:t>
+            </w:r>
+          </w:p>
+        </w:tc>
+      </w:tr>
+      <w:tr>
+        <w:trPr>
+          <w:cantSplit/>
+          <w:trHeight w:val="366"/>
+          <w:jc w:val="center"/>
+        </w:trPr>
+        <w:tc>
+          <w:tcPr>
+            <w:tcW w:w="1273" w:type="dxa"/>
+            <w:tcBorders>
+              <w:top w:val="single" w:sz="16" w:space="0" w:color="000000"/>
+              <w:left w:val="single" w:sz="16" w:space="0" w:color="000000"/>
+              <w:bottom w:val="single" w:sz="16" w:space="0" w:color="000000"/>
+              <w:right w:val="single" w:sz="16" w:space="0" w:color="000000"/>
+            </w:tcBorders>
+            <w:shd w:val="clear" w:color="auto" w:fill="FFFFFF"/>
+            <w:vAlign w:val="center"/>
+          </w:tcPr>
+          <w:p>
+            <w:pPr>
+              <w:autoSpaceDE w:val="0"/>
+              <w:autoSpaceDN w:val="0"/>
+              <w:adjustRightInd w:val="0"/>
+              <w:spacing w:line="276" w:lineRule="auto"/>
+              <w:ind w:left="60" w:right="60"/>
+              <w:rPr>
+                <w:color w:val="000000"/>
+                <w:sz w:val="24"/>
+                <w:szCs w:val="24"/>
+              </w:rPr>
+            </w:pPr>
+            <w:r>
+              <w:rPr>
+                <w:color w:val="000000"/>
+                <w:sz w:val="24"/>
+                <w:szCs w:val="24"/>
+              </w:rPr>
+              <w:t>1</w:t>
+            </w:r>
+          </w:p>
+        </w:tc>
+        <w:tc>
+          <w:tcPr>
+            <w:tcW w:w="1340" w:type="dxa"/>
+            <w:tcBorders>
+              <w:top w:val="single" w:sz="16" w:space="0" w:color="000000"/>
+              <w:left w:val="single" w:sz="16" w:space="0" w:color="000000"/>
+              <w:bottom w:val="single" w:sz="16" w:space="0" w:color="000000"/>
+            </w:tcBorders>
+            <w:shd w:val="clear" w:color="auto" w:fill="FFFFFF"/>
+          </w:tcPr>
+          <w:p>
+            <w:pPr>
+              <w:autoSpaceDE w:val="0"/>
+              <w:autoSpaceDN w:val="0"/>
+              <w:adjustRightInd w:val="0"/>
+              <w:spacing w:line="276" w:lineRule="auto"/>
+              <w:ind w:left="60" w:right="60"/>
+              <w:jc w:val="right"/>
+              <w:rPr>
+                <w:color w:val="000000"/>
+                <w:sz w:val="24"/>
+                <w:szCs w:val="24"/>
+              </w:rPr>
+            </w:pPr>
+            <w:r>
+              <w:rPr>
+                <w:color w:val="000000"/>
+                <w:sz w:val="24"/>
+                <w:szCs w:val="24"/>
+              </w:rPr>
+              <w:t>.992</w:t>
+            </w:r>
+            <w:r>
+              <w:rPr>
+                <w:color w:val="000000"/>
+                <w:sz w:val="24"/>
+                <w:szCs w:val="24"/>
+                <w:vertAlign w:val="superscript"/>
+              </w:rPr>
+              <w:t>a</w:t>
+            </w:r>
+          </w:p>
+        </w:tc>
+        <w:tc>
+          <w:tcPr>
+            <w:tcW w:w="1421" w:type="dxa"/>
+            <w:tcBorders>
+              <w:top w:val="single" w:sz="16" w:space="0" w:color="000000"/>
+              <w:bottom w:val="single" w:sz="16" w:space="0" w:color="000000"/>
+            </w:tcBorders>
+            <w:shd w:val="clear" w:color="auto" w:fill="FFFFFF"/>
+          </w:tcPr>
+          <w:p>
+            <w:pPr>
+              <w:autoSpaceDE w:val="0"/>
+              <w:autoSpaceDN w:val="0"/>
+              <w:adjustRightInd w:val="0"/>
+              <w:spacing w:line="276" w:lineRule="auto"/>
+              <w:ind w:left="60" w:right="60"/>
+              <w:jc w:val="right"/>
+              <w:rPr>
+                <w:color w:val="000000"/>
+                <w:sz w:val="24"/>
+                <w:szCs w:val="24"/>
+              </w:rPr>
+            </w:pPr>
+            <w:r>
+              <w:rPr>
+                <w:color w:val="000000"/>
+                <w:sz w:val="24"/>
+                <w:szCs w:val="24"/>
+              </w:rPr>
+              <w:t>.984</w:t>
+            </w:r>
+          </w:p>
+        </w:tc>
+        <w:tc>
+          <w:tcPr>
+            <w:tcW w:w="1951" w:type="dxa"/>
+            <w:tcBorders>
+              <w:top w:val="single" w:sz="16" w:space="0" w:color="000000"/>
+              <w:bottom w:val="single" w:sz="16" w:space="0" w:color="000000"/>
+            </w:tcBorders>
+            <w:shd w:val="clear" w:color="auto" w:fill="FFFFFF"/>
+          </w:tcPr>
+          <w:p>
+            <w:pPr>
+              <w:autoSpaceDE w:val="0"/>
+              <w:autoSpaceDN w:val="0"/>
+              <w:adjustRightInd w:val="0"/>
+              <w:spacing w:line="276" w:lineRule="auto"/>
+              <w:ind w:left="60" w:right="60"/>
+              <w:jc w:val="right"/>
+              <w:rPr>
+                <w:color w:val="000000"/>
+                <w:sz w:val="24"/>
+                <w:szCs w:val="24"/>
+              </w:rPr>
+            </w:pPr>
+            <w:r>
+              <w:rPr>
+                <w:color w:val="000000"/>
+                <w:sz w:val="24"/>
+                <w:szCs w:val="24"/>
+              </w:rPr>
+              <w:t>.979</w:t>
+            </w:r>
+          </w:p>
+        </w:tc>
+        <w:tc>
+          <w:tcPr>
+            <w:tcW w:w="1952" w:type="dxa"/>
+            <w:tcBorders>
+              <w:top w:val="single" w:sz="16" w:space="0" w:color="000000"/>
+              <w:bottom w:val="single" w:sz="16" w:space="0" w:color="000000"/>
+              <w:right w:val="single" w:sz="16" w:space="0" w:color="000000"/>
+            </w:tcBorders>
+            <w:shd w:val="clear" w:color="auto" w:fill="FFFFFF"/>
+          </w:tcPr>
+          <w:p>
+            <w:pPr>
+              <w:autoSpaceDE w:val="0"/>
+              <w:autoSpaceDN w:val="0"/>
+              <w:adjustRightInd w:val="0"/>
+              <w:spacing w:line="276" w:lineRule="auto"/>
+              <w:ind w:left="60" w:right="60"/>
+              <w:jc w:val="right"/>
+              <w:rPr>
+                <w:color w:val="000000"/>
+                <w:sz w:val="24"/>
+                <w:szCs w:val="24"/>
+              </w:rPr>
+            </w:pPr>
+            <w:r>
+              <w:rPr>
+                <w:color w:val="000000"/>
+                <w:sz w:val="24"/>
+                <w:szCs w:val="24"/>
+              </w:rPr>
+              <w:t>.20691</w:t>
+            </w:r>
+          </w:p>
+        </w:tc>
+      </w:tr>
+      <w:tr>
+        <w:trPr>
+          <w:cantSplit/>
+          <w:trHeight w:val="816"/>
+          <w:jc w:val="center"/>
+        </w:trPr>
+        <w:tc>
+          <w:tcPr>
+            <w:tcW w:w="7937" w:type="dxa"/>
+            <w:gridSpan w:val="5"/>
+            <w:tcBorders>
+              <w:top w:val="nil"/>
+              <w:left w:val="nil"/>
+              <w:bottom w:val="nil"/>
+              <w:right w:val="nil"/>
+            </w:tcBorders>
+            <w:shd w:val="clear" w:color="auto" w:fill="FFFFFF"/>
+          </w:tcPr>
+          <w:p>
+            <w:pPr>
+              <w:pStyle w:val="ListParagraph"/>
+              <w:numPr>
+                <w:ilvl w:val="0"/>
+                <w:numId w:val="25"/>
+              </w:numPr>
+              <w:autoSpaceDE w:val="0"/>
+              <w:autoSpaceDN w:val="0"/>
+              <w:adjustRightInd w:val="0"/>
+              <w:spacing w:line="276" w:lineRule="auto"/>
+              <w:ind w:right="60"/>
+              <w:rPr>
+                <w:color w:val="000000"/>
+                <w:sz w:val="24"/>
+                <w:szCs w:val="24"/>
+              </w:rPr>
+            </w:pPr>
+            <w:r>
+              <w:rPr>
+                <w:color w:val="000000"/>
+                <w:sz w:val="24"/>
+                <w:szCs w:val="24"/>
+              </w:rPr>
+              <w:t>Predictors: (Constant), Generosity, Trust (Government Corruption), Freedom, Family, Health (Life Expectancy), Economy (GDP per Capita)</w:t>
+            </w:r>
+          </w:p>
+        </w:tc>
+      </w:tr>
+    </w:tbl>
+    <w:p>
+      <w:pPr>
+        <w:spacing w:line="276" w:lineRule="auto"/>
+        <w:rPr>
+          <w:sz w:val="24"/>
+          <w:szCs w:val="24"/>
+        </w:rPr>
+      </w:pPr>
+    </w:p>
+    <w:tbl>
+      <w:tblPr>
+        <w:tblW w:w="8073" w:type="dxa"/>
+        <w:jc w:val="center"/>
+        <w:tblBorders>
+          <w:top w:val="single" w:sz="8" w:space="0" w:color="000000"/>
+          <w:left w:val="single" w:sz="8" w:space="0" w:color="000000"/>
+          <w:bottom w:val="single" w:sz="8" w:space="0" w:color="000000"/>
+          <w:right w:val="single" w:sz="8" w:space="0" w:color="000000"/>
+          <w:insideH w:val="single" w:sz="8" w:space="0" w:color="000000"/>
+          <w:insideV w:val="single" w:sz="8" w:space="0" w:color="000000"/>
+        </w:tblBorders>
+        <w:tblLayout w:type="fixed"/>
+        <w:tblCellMar>
+          <w:left w:w="0" w:type="dxa"/>
+          <w:right w:w="0" w:type="dxa"/>
+        </w:tblCellMar>
+        <w:tblLook w:val="0000" w:firstRow="0" w:lastRow="0" w:firstColumn="0" w:lastColumn="0" w:noHBand="0" w:noVBand="0"/>
+      </w:tblPr>
+      <w:tblGrid>
+        <w:gridCol w:w="913"/>
+        <w:gridCol w:w="1269"/>
+        <w:gridCol w:w="1469"/>
+        <w:gridCol w:w="1010"/>
+        <w:gridCol w:w="1392"/>
+        <w:gridCol w:w="1010"/>
+        <w:gridCol w:w="1010"/>
+      </w:tblGrid>
+      <w:tr>
+        <w:trPr>
+          <w:cantSplit/>
+          <w:jc w:val="center"/>
+        </w:trPr>
+        <w:tc>
+          <w:tcPr>
+            <w:tcW w:w="8073" w:type="dxa"/>
+            <w:gridSpan w:val="7"/>
+            <w:tcBorders>
+              <w:top w:val="nil"/>
+              <w:left w:val="nil"/>
+              <w:bottom w:val="nil"/>
+              <w:right w:val="nil"/>
+            </w:tcBorders>
+            <w:shd w:val="clear" w:color="auto" w:fill="FFFFFF"/>
+          </w:tcPr>
+          <w:p>
+            <w:pPr>
+              <w:autoSpaceDE w:val="0"/>
+              <w:autoSpaceDN w:val="0"/>
+              <w:adjustRightInd w:val="0"/>
+              <w:spacing w:line="276" w:lineRule="auto"/>
+              <w:ind w:left="60" w:right="60"/>
+              <w:jc w:val="center"/>
+              <w:rPr>
+                <w:color w:val="000000"/>
+                <w:sz w:val="24"/>
+                <w:szCs w:val="24"/>
+              </w:rPr>
+            </w:pPr>
+            <w:r>
+              <w:rPr>
+                <w:b/>
+                <w:bCs/>
+                <w:color w:val="000000"/>
+                <w:sz w:val="24"/>
+                <w:szCs w:val="24"/>
+              </w:rPr>
+              <w:t>Table 2</w:t>
+            </w:r>
+            <w:r>
+              <w:rPr>
+                <w:b/>
+                <w:bCs/>
+                <w:color w:val="000000"/>
+                <w:sz w:val="24"/>
+                <w:szCs w:val="24"/>
+              </w:rPr>
+              <w:t>.1</w:t>
+            </w:r>
+            <w:r>
+              <w:rPr>
+                <w:b/>
+                <w:bCs/>
+                <w:color w:val="000000"/>
+                <w:sz w:val="24"/>
+                <w:szCs w:val="24"/>
+              </w:rPr>
+              <w:t>.</w:t>
+            </w:r>
+            <w:r>
+              <w:rPr>
+                <w:bCs/>
+                <w:color w:val="000000"/>
+                <w:sz w:val="24"/>
+                <w:szCs w:val="24"/>
+              </w:rPr>
+              <w:t xml:space="preserve"> </w:t>
+            </w:r>
+            <w:proofErr w:type="spellStart"/>
+            <w:r>
+              <w:rPr>
+                <w:bCs/>
+                <w:color w:val="000000"/>
+                <w:sz w:val="24"/>
+                <w:szCs w:val="24"/>
+              </w:rPr>
+              <w:t>ANOVA</w:t>
+            </w:r>
+            <w:r>
+              <w:rPr>
+                <w:bCs/>
+                <w:color w:val="000000"/>
+                <w:sz w:val="24"/>
+                <w:szCs w:val="24"/>
+                <w:vertAlign w:val="superscript"/>
+              </w:rPr>
+              <w:t>a</w:t>
+            </w:r>
+            <w:proofErr w:type="spellEnd"/>
+          </w:p>
+        </w:tc>
+      </w:tr>
+      <w:tr>
+        <w:trPr>
+          <w:cantSplit/>
+          <w:jc w:val="center"/>
+        </w:trPr>
+        <w:tc>
+          <w:tcPr>
+            <w:tcW w:w="2182" w:type="dxa"/>
+            <w:gridSpan w:val="2"/>
+            <w:tcBorders>
+              <w:top w:val="single" w:sz="16" w:space="0" w:color="000000"/>
+              <w:left w:val="single" w:sz="16" w:space="0" w:color="000000"/>
+              <w:bottom w:val="single" w:sz="16" w:space="0" w:color="000000"/>
+              <w:right w:val="nil"/>
+            </w:tcBorders>
+            <w:shd w:val="clear" w:color="auto" w:fill="FFFFFF"/>
+          </w:tcPr>
+          <w:p>
+            <w:pPr>
+              <w:autoSpaceDE w:val="0"/>
+              <w:autoSpaceDN w:val="0"/>
+              <w:adjustRightInd w:val="0"/>
+              <w:spacing w:line="276" w:lineRule="auto"/>
+              <w:ind w:left="60" w:right="60"/>
+              <w:rPr>
+                <w:color w:val="000000"/>
+                <w:sz w:val="24"/>
+                <w:szCs w:val="24"/>
+              </w:rPr>
+            </w:pPr>
+            <w:r>
+              <w:rPr>
+                <w:color w:val="000000"/>
+                <w:sz w:val="24"/>
+                <w:szCs w:val="24"/>
+              </w:rPr>
+              <w:t>Model</w:t>
+            </w:r>
+          </w:p>
+        </w:tc>
+        <w:tc>
+          <w:tcPr>
+            <w:tcW w:w="1469" w:type="dxa"/>
+            <w:tcBorders>
+              <w:top w:val="single" w:sz="16" w:space="0" w:color="000000"/>
+              <w:left w:val="single" w:sz="16" w:space="0" w:color="000000"/>
+              <w:bottom w:val="single" w:sz="16" w:space="0" w:color="000000"/>
+            </w:tcBorders>
+            <w:shd w:val="clear" w:color="auto" w:fill="FFFFFF"/>
+          </w:tcPr>
+          <w:p>
+            <w:pPr>
+              <w:autoSpaceDE w:val="0"/>
+              <w:autoSpaceDN w:val="0"/>
+              <w:adjustRightInd w:val="0"/>
+              <w:spacing w:line="276" w:lineRule="auto"/>
+              <w:ind w:left="60" w:right="60"/>
+              <w:jc w:val="center"/>
+              <w:rPr>
+                <w:color w:val="000000"/>
+                <w:sz w:val="24"/>
+                <w:szCs w:val="24"/>
+              </w:rPr>
+            </w:pPr>
+            <w:r>
+              <w:rPr>
+                <w:color w:val="000000"/>
+                <w:sz w:val="24"/>
+                <w:szCs w:val="24"/>
+              </w:rPr>
+              <w:t>Sum of Squares</w:t>
+            </w:r>
+          </w:p>
+        </w:tc>
+        <w:tc>
+          <w:tcPr>
+            <w:tcW w:w="1010" w:type="dxa"/>
+            <w:tcBorders>
+              <w:top w:val="single" w:sz="16" w:space="0" w:color="000000"/>
+              <w:bottom w:val="single" w:sz="16" w:space="0" w:color="000000"/>
+            </w:tcBorders>
+            <w:shd w:val="clear" w:color="auto" w:fill="FFFFFF"/>
+          </w:tcPr>
+          <w:p>
+            <w:pPr>
+              <w:autoSpaceDE w:val="0"/>
+              <w:autoSpaceDN w:val="0"/>
+              <w:adjustRightInd w:val="0"/>
+              <w:spacing w:line="276" w:lineRule="auto"/>
+              <w:ind w:left="60" w:right="60"/>
+              <w:jc w:val="center"/>
+              <w:rPr>
+                <w:color w:val="000000"/>
+                <w:sz w:val="24"/>
+                <w:szCs w:val="24"/>
+              </w:rPr>
+            </w:pPr>
+            <w:r>
+              <w:rPr>
+                <w:color w:val="000000"/>
+                <w:sz w:val="24"/>
+                <w:szCs w:val="24"/>
+              </w:rPr>
+              <w:t>df</w:t>
+            </w:r>
+          </w:p>
+        </w:tc>
+        <w:tc>
+          <w:tcPr>
+            <w:tcW w:w="1392" w:type="dxa"/>
+            <w:tcBorders>
+              <w:top w:val="single" w:sz="16" w:space="0" w:color="000000"/>
+              <w:bottom w:val="single" w:sz="16" w:space="0" w:color="000000"/>
+            </w:tcBorders>
+            <w:shd w:val="clear" w:color="auto" w:fill="FFFFFF"/>
+          </w:tcPr>
+          <w:p>
+            <w:pPr>
+              <w:autoSpaceDE w:val="0"/>
+              <w:autoSpaceDN w:val="0"/>
+              <w:adjustRightInd w:val="0"/>
+              <w:spacing w:line="276" w:lineRule="auto"/>
+              <w:ind w:left="60" w:right="60"/>
+              <w:jc w:val="center"/>
+              <w:rPr>
+                <w:color w:val="000000"/>
+                <w:sz w:val="24"/>
+                <w:szCs w:val="24"/>
+              </w:rPr>
+            </w:pPr>
+            <w:r>
+              <w:rPr>
+                <w:color w:val="000000"/>
+                <w:sz w:val="24"/>
+                <w:szCs w:val="24"/>
+              </w:rPr>
+              <w:t>Mean Square</w:t>
+            </w:r>
+          </w:p>
+        </w:tc>
+        <w:tc>
+          <w:tcPr>
+            <w:tcW w:w="1010" w:type="dxa"/>
+            <w:tcBorders>
+              <w:top w:val="single" w:sz="16" w:space="0" w:color="000000"/>
+              <w:bottom w:val="single" w:sz="16" w:space="0" w:color="000000"/>
+            </w:tcBorders>
+            <w:shd w:val="clear" w:color="auto" w:fill="FFFFFF"/>
+          </w:tcPr>
+          <w:p>
+            <w:pPr>
+              <w:autoSpaceDE w:val="0"/>
+              <w:autoSpaceDN w:val="0"/>
+              <w:adjustRightInd w:val="0"/>
+              <w:spacing w:line="276" w:lineRule="auto"/>
+              <w:ind w:left="60" w:right="60"/>
+              <w:jc w:val="center"/>
+              <w:rPr>
+                <w:color w:val="000000"/>
+                <w:sz w:val="24"/>
+                <w:szCs w:val="24"/>
+              </w:rPr>
+            </w:pPr>
+            <w:r>
+              <w:rPr>
+                <w:color w:val="000000"/>
+                <w:sz w:val="24"/>
+                <w:szCs w:val="24"/>
+              </w:rPr>
+              <w:t>F</w:t>
+            </w:r>
+          </w:p>
+        </w:tc>
+        <w:tc>
+          <w:tcPr>
+            <w:tcW w:w="1010" w:type="dxa"/>
+            <w:tcBorders>
+              <w:top w:val="single" w:sz="16" w:space="0" w:color="000000"/>
+              <w:bottom w:val="single" w:sz="16" w:space="0" w:color="000000"/>
+              <w:right w:val="single" w:sz="16" w:space="0" w:color="000000"/>
+            </w:tcBorders>
+            <w:shd w:val="clear" w:color="auto" w:fill="FFFFFF"/>
+          </w:tcPr>
+          <w:p>
+            <w:pPr>
+              <w:autoSpaceDE w:val="0"/>
+              <w:autoSpaceDN w:val="0"/>
+              <w:adjustRightInd w:val="0"/>
+              <w:spacing w:line="276" w:lineRule="auto"/>
+              <w:ind w:left="60" w:right="60"/>
+              <w:jc w:val="center"/>
+              <w:rPr>
+                <w:color w:val="000000"/>
+                <w:sz w:val="24"/>
+                <w:szCs w:val="24"/>
+              </w:rPr>
+            </w:pPr>
+            <w:r>
+              <w:rPr>
+                <w:color w:val="000000"/>
+                <w:sz w:val="24"/>
+                <w:szCs w:val="24"/>
+              </w:rPr>
+              <w:t>Sig.</w:t>
+            </w:r>
+          </w:p>
+        </w:tc>
+      </w:tr>
+      <w:tr>
+        <w:trPr>
+          <w:cantSplit/>
+          <w:jc w:val="center"/>
+        </w:trPr>
+        <w:tc>
+          <w:tcPr>
+            <w:tcW w:w="913" w:type="dxa"/>
+            <w:vMerge w:val="restart"/>
+            <w:tcBorders>
+              <w:top w:val="single" w:sz="16" w:space="0" w:color="000000"/>
+              <w:left w:val="single" w:sz="16" w:space="0" w:color="000000"/>
+              <w:bottom w:val="single" w:sz="16" w:space="0" w:color="000000"/>
+              <w:right w:val="nil"/>
+            </w:tcBorders>
+            <w:shd w:val="clear" w:color="auto" w:fill="FFFFFF"/>
+            <w:vAlign w:val="center"/>
+          </w:tcPr>
+          <w:p>
+            <w:pPr>
+              <w:autoSpaceDE w:val="0"/>
+              <w:autoSpaceDN w:val="0"/>
+              <w:adjustRightInd w:val="0"/>
+              <w:spacing w:line="276" w:lineRule="auto"/>
+              <w:ind w:left="60" w:right="60"/>
+              <w:rPr>
+                <w:color w:val="000000"/>
+                <w:sz w:val="24"/>
+                <w:szCs w:val="24"/>
+              </w:rPr>
+            </w:pPr>
+            <w:r>
+              <w:rPr>
+                <w:color w:val="000000"/>
+                <w:sz w:val="24"/>
+                <w:szCs w:val="24"/>
+              </w:rPr>
+              <w:t>1</w:t>
+            </w:r>
+          </w:p>
+        </w:tc>
+        <w:tc>
+          <w:tcPr>
+            <w:tcW w:w="1269" w:type="dxa"/>
+            <w:tcBorders>
+              <w:top w:val="single" w:sz="16" w:space="0" w:color="000000"/>
+              <w:left w:val="nil"/>
+              <w:bottom w:val="nil"/>
+              <w:right w:val="single" w:sz="16" w:space="0" w:color="000000"/>
+            </w:tcBorders>
+            <w:shd w:val="clear" w:color="auto" w:fill="FFFFFF"/>
+            <w:vAlign w:val="center"/>
+          </w:tcPr>
+          <w:p>
+            <w:pPr>
+              <w:autoSpaceDE w:val="0"/>
+              <w:autoSpaceDN w:val="0"/>
+              <w:adjustRightInd w:val="0"/>
+              <w:spacing w:line="276" w:lineRule="auto"/>
+              <w:ind w:left="60" w:right="60"/>
+              <w:rPr>
+                <w:color w:val="000000"/>
+                <w:sz w:val="24"/>
+                <w:szCs w:val="24"/>
+              </w:rPr>
+            </w:pPr>
+            <w:r>
+              <w:rPr>
+                <w:color w:val="000000"/>
+                <w:sz w:val="24"/>
+                <w:szCs w:val="24"/>
+              </w:rPr>
+              <w:t>Regression</w:t>
+            </w:r>
+          </w:p>
+        </w:tc>
+        <w:tc>
+          <w:tcPr>
+            <w:tcW w:w="1469" w:type="dxa"/>
+            <w:tcBorders>
+              <w:top w:val="single" w:sz="16" w:space="0" w:color="000000"/>
+              <w:left w:val="single" w:sz="16" w:space="0" w:color="000000"/>
+              <w:bottom w:val="nil"/>
+            </w:tcBorders>
+            <w:shd w:val="clear" w:color="auto" w:fill="FFFFFF"/>
+          </w:tcPr>
+          <w:p>
+            <w:pPr>
+              <w:autoSpaceDE w:val="0"/>
+              <w:autoSpaceDN w:val="0"/>
+              <w:adjustRightInd w:val="0"/>
+              <w:spacing w:line="276" w:lineRule="auto"/>
+              <w:ind w:left="60" w:right="60"/>
+              <w:jc w:val="right"/>
+              <w:rPr>
+                <w:color w:val="000000"/>
+                <w:sz w:val="24"/>
+                <w:szCs w:val="24"/>
+              </w:rPr>
+            </w:pPr>
+            <w:r>
+              <w:rPr>
+                <w:color w:val="000000"/>
+                <w:sz w:val="24"/>
+                <w:szCs w:val="24"/>
+              </w:rPr>
+              <w:t>53.899</w:t>
+            </w:r>
+          </w:p>
+        </w:tc>
+        <w:tc>
+          <w:tcPr>
+            <w:tcW w:w="1010" w:type="dxa"/>
+            <w:tcBorders>
+              <w:top w:val="single" w:sz="16" w:space="0" w:color="000000"/>
+              <w:bottom w:val="nil"/>
+            </w:tcBorders>
+            <w:shd w:val="clear" w:color="auto" w:fill="FFFFFF"/>
+          </w:tcPr>
+          <w:p>
+            <w:pPr>
+              <w:autoSpaceDE w:val="0"/>
+              <w:autoSpaceDN w:val="0"/>
+              <w:adjustRightInd w:val="0"/>
+              <w:spacing w:line="276" w:lineRule="auto"/>
+              <w:ind w:left="60" w:right="60"/>
+              <w:jc w:val="right"/>
+              <w:rPr>
+                <w:color w:val="000000"/>
+                <w:sz w:val="24"/>
+                <w:szCs w:val="24"/>
+              </w:rPr>
+            </w:pPr>
+            <w:r>
+              <w:rPr>
+                <w:color w:val="000000"/>
+                <w:sz w:val="24"/>
+                <w:szCs w:val="24"/>
+              </w:rPr>
+              <w:t>6</w:t>
+            </w:r>
+          </w:p>
+        </w:tc>
+        <w:tc>
+          <w:tcPr>
+            <w:tcW w:w="1392" w:type="dxa"/>
+            <w:tcBorders>
+              <w:top w:val="single" w:sz="16" w:space="0" w:color="000000"/>
+              <w:bottom w:val="nil"/>
+            </w:tcBorders>
+            <w:shd w:val="clear" w:color="auto" w:fill="FFFFFF"/>
+          </w:tcPr>
+          <w:p>
+            <w:pPr>
+              <w:autoSpaceDE w:val="0"/>
+              <w:autoSpaceDN w:val="0"/>
+              <w:adjustRightInd w:val="0"/>
+              <w:spacing w:line="276" w:lineRule="auto"/>
+              <w:ind w:left="60" w:right="60"/>
+              <w:jc w:val="right"/>
+              <w:rPr>
+                <w:color w:val="000000"/>
+                <w:sz w:val="24"/>
+                <w:szCs w:val="24"/>
+              </w:rPr>
+            </w:pPr>
+            <w:r>
+              <w:rPr>
+                <w:color w:val="000000"/>
+                <w:sz w:val="24"/>
+                <w:szCs w:val="24"/>
+              </w:rPr>
+              <w:t>8.983</w:t>
+            </w:r>
+          </w:p>
+        </w:tc>
+        <w:tc>
+          <w:tcPr>
+            <w:tcW w:w="1010" w:type="dxa"/>
+            <w:tcBorders>
+              <w:top w:val="single" w:sz="16" w:space="0" w:color="000000"/>
+              <w:bottom w:val="nil"/>
+            </w:tcBorders>
+            <w:shd w:val="clear" w:color="auto" w:fill="FFFFFF"/>
+          </w:tcPr>
+          <w:p>
+            <w:pPr>
+              <w:autoSpaceDE w:val="0"/>
+              <w:autoSpaceDN w:val="0"/>
+              <w:adjustRightInd w:val="0"/>
+              <w:spacing w:line="276" w:lineRule="auto"/>
+              <w:ind w:left="60" w:right="60"/>
+              <w:jc w:val="right"/>
+              <w:rPr>
+                <w:color w:val="000000"/>
+                <w:sz w:val="24"/>
+                <w:szCs w:val="24"/>
+              </w:rPr>
+            </w:pPr>
+            <w:r>
+              <w:rPr>
+                <w:color w:val="000000"/>
+                <w:sz w:val="24"/>
+                <w:szCs w:val="24"/>
+              </w:rPr>
+              <w:t>209.823</w:t>
+            </w:r>
+          </w:p>
+        </w:tc>
+        <w:tc>
+          <w:tcPr>
+            <w:tcW w:w="1010" w:type="dxa"/>
+            <w:tcBorders>
+              <w:top w:val="single" w:sz="16" w:space="0" w:color="000000"/>
+              <w:bottom w:val="nil"/>
+              <w:right w:val="single" w:sz="16" w:space="0" w:color="000000"/>
+            </w:tcBorders>
+            <w:shd w:val="clear" w:color="auto" w:fill="FFFFFF"/>
+          </w:tcPr>
+          <w:p>
+            <w:pPr>
+              <w:autoSpaceDE w:val="0"/>
+              <w:autoSpaceDN w:val="0"/>
+              <w:adjustRightInd w:val="0"/>
+              <w:spacing w:line="276" w:lineRule="auto"/>
+              <w:ind w:left="60" w:right="60"/>
+              <w:jc w:val="right"/>
+              <w:rPr>
+                <w:color w:val="000000"/>
+                <w:sz w:val="24"/>
+                <w:szCs w:val="24"/>
+              </w:rPr>
+            </w:pPr>
+            <w:r>
+              <w:rPr>
+                <w:color w:val="000000"/>
+                <w:sz w:val="24"/>
+                <w:szCs w:val="24"/>
+              </w:rPr>
+              <w:t>.000</w:t>
+            </w:r>
+            <w:r>
+              <w:rPr>
+                <w:color w:val="000000"/>
+                <w:sz w:val="24"/>
+                <w:szCs w:val="24"/>
+                <w:vertAlign w:val="superscript"/>
+              </w:rPr>
+              <w:t>b</w:t>
+            </w:r>
+          </w:p>
+        </w:tc>
+      </w:tr>
+      <w:tr>
+        <w:trPr>
+          <w:cantSplit/>
+          <w:jc w:val="center"/>
+        </w:trPr>
+        <w:tc>
+          <w:tcPr>
+            <w:tcW w:w="913" w:type="dxa"/>
+            <w:vMerge/>
+            <w:tcBorders>
+              <w:top w:val="single" w:sz="16" w:space="0" w:color="000000"/>
+              <w:left w:val="single" w:sz="16" w:space="0" w:color="000000"/>
+              <w:bottom w:val="single" w:sz="16" w:space="0" w:color="000000"/>
+              <w:right w:val="nil"/>
+            </w:tcBorders>
+            <w:shd w:val="clear" w:color="auto" w:fill="FFFFFF"/>
+            <w:vAlign w:val="center"/>
+          </w:tcPr>
+          <w:p>
+            <w:pPr>
+              <w:autoSpaceDE w:val="0"/>
+              <w:autoSpaceDN w:val="0"/>
+              <w:adjustRightInd w:val="0"/>
+              <w:spacing w:line="276" w:lineRule="auto"/>
+              <w:rPr>
+                <w:color w:val="000000"/>
+                <w:sz w:val="24"/>
+                <w:szCs w:val="24"/>
+              </w:rPr>
+            </w:pPr>
+          </w:p>
+        </w:tc>
+        <w:tc>
+          <w:tcPr>
+            <w:tcW w:w="1269" w:type="dxa"/>
+            <w:tcBorders>
+              <w:top w:val="nil"/>
+              <w:left w:val="nil"/>
+              <w:bottom w:val="nil"/>
+              <w:right w:val="single" w:sz="16" w:space="0" w:color="000000"/>
+            </w:tcBorders>
+            <w:shd w:val="clear" w:color="auto" w:fill="FFFFFF"/>
+            <w:vAlign w:val="center"/>
+          </w:tcPr>
+          <w:p>
+            <w:pPr>
+              <w:autoSpaceDE w:val="0"/>
+              <w:autoSpaceDN w:val="0"/>
+              <w:adjustRightInd w:val="0"/>
+              <w:spacing w:line="276" w:lineRule="auto"/>
+              <w:ind w:left="60" w:right="60"/>
+              <w:rPr>
+                <w:color w:val="000000"/>
+                <w:sz w:val="24"/>
+                <w:szCs w:val="24"/>
+              </w:rPr>
+            </w:pPr>
+            <w:r>
+              <w:rPr>
+                <w:color w:val="000000"/>
+                <w:sz w:val="24"/>
+                <w:szCs w:val="24"/>
+              </w:rPr>
+              <w:t>Residual</w:t>
+            </w:r>
+          </w:p>
+        </w:tc>
+        <w:tc>
+          <w:tcPr>
+            <w:tcW w:w="1469" w:type="dxa"/>
+            <w:tcBorders>
+              <w:top w:val="nil"/>
+              <w:left w:val="single" w:sz="16" w:space="0" w:color="000000"/>
+              <w:bottom w:val="nil"/>
+            </w:tcBorders>
+            <w:shd w:val="clear" w:color="auto" w:fill="FFFFFF"/>
+          </w:tcPr>
+          <w:p>
+            <w:pPr>
+              <w:autoSpaceDE w:val="0"/>
+              <w:autoSpaceDN w:val="0"/>
+              <w:adjustRightInd w:val="0"/>
+              <w:spacing w:line="276" w:lineRule="auto"/>
+              <w:ind w:left="60" w:right="60"/>
+              <w:jc w:val="right"/>
+              <w:rPr>
+                <w:color w:val="000000"/>
+                <w:sz w:val="24"/>
+                <w:szCs w:val="24"/>
+              </w:rPr>
+            </w:pPr>
+            <w:r>
+              <w:rPr>
+                <w:color w:val="000000"/>
+                <w:sz w:val="24"/>
+                <w:szCs w:val="24"/>
+              </w:rPr>
+              <w:t>.899</w:t>
+            </w:r>
+          </w:p>
+        </w:tc>
+        <w:tc>
+          <w:tcPr>
+            <w:tcW w:w="1010" w:type="dxa"/>
+            <w:tcBorders>
+              <w:top w:val="nil"/>
+              <w:bottom w:val="nil"/>
+            </w:tcBorders>
+            <w:shd w:val="clear" w:color="auto" w:fill="FFFFFF"/>
+          </w:tcPr>
+          <w:p>
+            <w:pPr>
+              <w:autoSpaceDE w:val="0"/>
+              <w:autoSpaceDN w:val="0"/>
+              <w:adjustRightInd w:val="0"/>
+              <w:spacing w:line="276" w:lineRule="auto"/>
+              <w:ind w:left="60" w:right="60"/>
+              <w:jc w:val="right"/>
+              <w:rPr>
+                <w:color w:val="000000"/>
+                <w:sz w:val="24"/>
+                <w:szCs w:val="24"/>
+              </w:rPr>
+            </w:pPr>
+            <w:r>
+              <w:rPr>
+                <w:color w:val="000000"/>
+                <w:sz w:val="24"/>
+                <w:szCs w:val="24"/>
+              </w:rPr>
+              <w:t>21</w:t>
+            </w:r>
+          </w:p>
+        </w:tc>
+        <w:tc>
+          <w:tcPr>
+            <w:tcW w:w="1392" w:type="dxa"/>
+            <w:tcBorders>
+              <w:top w:val="nil"/>
+              <w:bottom w:val="nil"/>
+            </w:tcBorders>
+            <w:shd w:val="clear" w:color="auto" w:fill="FFFFFF"/>
+          </w:tcPr>
+          <w:p>
+            <w:pPr>
+              <w:autoSpaceDE w:val="0"/>
+              <w:autoSpaceDN w:val="0"/>
+              <w:adjustRightInd w:val="0"/>
+              <w:spacing w:line="276" w:lineRule="auto"/>
+              <w:ind w:left="60" w:right="60"/>
+              <w:jc w:val="right"/>
+              <w:rPr>
+                <w:color w:val="000000"/>
+                <w:sz w:val="24"/>
+                <w:szCs w:val="24"/>
+              </w:rPr>
+            </w:pPr>
+            <w:r>
+              <w:rPr>
+                <w:color w:val="000000"/>
+                <w:sz w:val="24"/>
+                <w:szCs w:val="24"/>
+              </w:rPr>
+              <w:t>.043</w:t>
+            </w:r>
+          </w:p>
+        </w:tc>
+        <w:tc>
+          <w:tcPr>
+            <w:tcW w:w="1010" w:type="dxa"/>
+            <w:tcBorders>
+              <w:top w:val="nil"/>
+              <w:bottom w:val="nil"/>
+            </w:tcBorders>
+            <w:shd w:val="clear" w:color="auto" w:fill="FFFFFF"/>
+          </w:tcPr>
+          <w:p>
+            <w:pPr>
+              <w:autoSpaceDE w:val="0"/>
+              <w:autoSpaceDN w:val="0"/>
+              <w:adjustRightInd w:val="0"/>
+              <w:spacing w:line="276" w:lineRule="auto"/>
+              <w:rPr>
+                <w:sz w:val="24"/>
+                <w:szCs w:val="24"/>
+              </w:rPr>
+            </w:pPr>
+          </w:p>
+        </w:tc>
+        <w:tc>
+          <w:tcPr>
+            <w:tcW w:w="1010" w:type="dxa"/>
+            <w:tcBorders>
+              <w:top w:val="nil"/>
+              <w:bottom w:val="nil"/>
+              <w:right w:val="single" w:sz="16" w:space="0" w:color="000000"/>
+            </w:tcBorders>
+            <w:shd w:val="clear" w:color="auto" w:fill="FFFFFF"/>
+          </w:tcPr>
+          <w:p>
+            <w:pPr>
+              <w:autoSpaceDE w:val="0"/>
+              <w:autoSpaceDN w:val="0"/>
+              <w:adjustRightInd w:val="0"/>
+              <w:spacing w:line="276" w:lineRule="auto"/>
+              <w:rPr>
+                <w:sz w:val="24"/>
+                <w:szCs w:val="24"/>
+              </w:rPr>
+            </w:pPr>
+          </w:p>
+        </w:tc>
+      </w:tr>
+      <w:tr>
+        <w:trPr>
+          <w:cantSplit/>
+          <w:jc w:val="center"/>
+        </w:trPr>
+        <w:tc>
+          <w:tcPr>
+            <w:tcW w:w="913" w:type="dxa"/>
+            <w:vMerge/>
+            <w:tcBorders>
+              <w:top w:val="single" w:sz="16" w:space="0" w:color="000000"/>
+              <w:left w:val="single" w:sz="16" w:space="0" w:color="000000"/>
+              <w:bottom w:val="single" w:sz="16" w:space="0" w:color="000000"/>
+              <w:right w:val="nil"/>
+            </w:tcBorders>
+            <w:shd w:val="clear" w:color="auto" w:fill="FFFFFF"/>
+            <w:vAlign w:val="center"/>
+          </w:tcPr>
+          <w:p>
+            <w:pPr>
+              <w:autoSpaceDE w:val="0"/>
+              <w:autoSpaceDN w:val="0"/>
+              <w:adjustRightInd w:val="0"/>
+              <w:spacing w:line="276" w:lineRule="auto"/>
+              <w:rPr>
+                <w:sz w:val="24"/>
+                <w:szCs w:val="24"/>
+              </w:rPr>
+            </w:pPr>
+          </w:p>
+        </w:tc>
+        <w:tc>
+          <w:tcPr>
+            <w:tcW w:w="1269" w:type="dxa"/>
+            <w:tcBorders>
+              <w:top w:val="nil"/>
+              <w:left w:val="nil"/>
+              <w:bottom w:val="single" w:sz="16" w:space="0" w:color="000000"/>
+              <w:right w:val="single" w:sz="16" w:space="0" w:color="000000"/>
+            </w:tcBorders>
+            <w:shd w:val="clear" w:color="auto" w:fill="FFFFFF"/>
+            <w:vAlign w:val="center"/>
+          </w:tcPr>
+          <w:p>
+            <w:pPr>
+              <w:autoSpaceDE w:val="0"/>
+              <w:autoSpaceDN w:val="0"/>
+              <w:adjustRightInd w:val="0"/>
+              <w:spacing w:line="276" w:lineRule="auto"/>
+              <w:ind w:left="60" w:right="60"/>
+              <w:rPr>
+                <w:color w:val="000000"/>
+                <w:sz w:val="24"/>
+                <w:szCs w:val="24"/>
+              </w:rPr>
+            </w:pPr>
+            <w:r>
+              <w:rPr>
+                <w:color w:val="000000"/>
+                <w:sz w:val="24"/>
+                <w:szCs w:val="24"/>
+              </w:rPr>
+              <w:t>Total</w:t>
+            </w:r>
+          </w:p>
+        </w:tc>
+        <w:tc>
+          <w:tcPr>
+            <w:tcW w:w="1469" w:type="dxa"/>
+            <w:tcBorders>
+              <w:top w:val="nil"/>
+              <w:left w:val="single" w:sz="16" w:space="0" w:color="000000"/>
+              <w:bottom w:val="single" w:sz="16" w:space="0" w:color="000000"/>
+            </w:tcBorders>
+            <w:shd w:val="clear" w:color="auto" w:fill="FFFFFF"/>
+          </w:tcPr>
+          <w:p>
+            <w:pPr>
+              <w:autoSpaceDE w:val="0"/>
+              <w:autoSpaceDN w:val="0"/>
+              <w:adjustRightInd w:val="0"/>
+              <w:spacing w:line="276" w:lineRule="auto"/>
+              <w:ind w:left="60" w:right="60"/>
+              <w:jc w:val="right"/>
+              <w:rPr>
+                <w:color w:val="000000"/>
+                <w:sz w:val="24"/>
+                <w:szCs w:val="24"/>
+              </w:rPr>
+            </w:pPr>
+            <w:r>
+              <w:rPr>
+                <w:color w:val="000000"/>
+                <w:sz w:val="24"/>
+                <w:szCs w:val="24"/>
+              </w:rPr>
+              <w:t>54.798</w:t>
+            </w:r>
+          </w:p>
+        </w:tc>
+        <w:tc>
+          <w:tcPr>
+            <w:tcW w:w="1010" w:type="dxa"/>
+            <w:tcBorders>
+              <w:top w:val="nil"/>
+              <w:bottom w:val="single" w:sz="16" w:space="0" w:color="000000"/>
+            </w:tcBorders>
+            <w:shd w:val="clear" w:color="auto" w:fill="FFFFFF"/>
+          </w:tcPr>
+          <w:p>
+            <w:pPr>
+              <w:autoSpaceDE w:val="0"/>
+              <w:autoSpaceDN w:val="0"/>
+              <w:adjustRightInd w:val="0"/>
+              <w:spacing w:line="276" w:lineRule="auto"/>
+              <w:ind w:left="60" w:right="60"/>
+              <w:jc w:val="right"/>
+              <w:rPr>
+                <w:color w:val="000000"/>
+                <w:sz w:val="24"/>
+                <w:szCs w:val="24"/>
+              </w:rPr>
+            </w:pPr>
+            <w:r>
+              <w:rPr>
+                <w:color w:val="000000"/>
+                <w:sz w:val="24"/>
+                <w:szCs w:val="24"/>
+              </w:rPr>
+              <w:t>27</w:t>
+            </w:r>
+          </w:p>
+        </w:tc>
+        <w:tc>
+          <w:tcPr>
+            <w:tcW w:w="1392" w:type="dxa"/>
+            <w:tcBorders>
+              <w:top w:val="nil"/>
+              <w:bottom w:val="single" w:sz="16" w:space="0" w:color="000000"/>
+            </w:tcBorders>
+            <w:shd w:val="clear" w:color="auto" w:fill="FFFFFF"/>
+          </w:tcPr>
+          <w:p>
+            <w:pPr>
+              <w:autoSpaceDE w:val="0"/>
+              <w:autoSpaceDN w:val="0"/>
+              <w:adjustRightInd w:val="0"/>
+              <w:spacing w:line="276" w:lineRule="auto"/>
+              <w:rPr>
+                <w:sz w:val="24"/>
+                <w:szCs w:val="24"/>
+              </w:rPr>
+            </w:pPr>
+          </w:p>
+        </w:tc>
+        <w:tc>
+          <w:tcPr>
+            <w:tcW w:w="1010" w:type="dxa"/>
+            <w:tcBorders>
+              <w:top w:val="nil"/>
+              <w:bottom w:val="single" w:sz="16" w:space="0" w:color="000000"/>
+            </w:tcBorders>
+            <w:shd w:val="clear" w:color="auto" w:fill="FFFFFF"/>
+          </w:tcPr>
+          <w:p>
+            <w:pPr>
+              <w:autoSpaceDE w:val="0"/>
+              <w:autoSpaceDN w:val="0"/>
+              <w:adjustRightInd w:val="0"/>
+              <w:spacing w:line="276" w:lineRule="auto"/>
+              <w:rPr>
+                <w:sz w:val="24"/>
+                <w:szCs w:val="24"/>
+              </w:rPr>
+            </w:pPr>
+          </w:p>
+        </w:tc>
+        <w:tc>
+          <w:tcPr>
+            <w:tcW w:w="1010" w:type="dxa"/>
+            <w:tcBorders>
+              <w:top w:val="nil"/>
+              <w:bottom w:val="single" w:sz="16" w:space="0" w:color="000000"/>
+              <w:right w:val="single" w:sz="16" w:space="0" w:color="000000"/>
+            </w:tcBorders>
+            <w:shd w:val="clear" w:color="auto" w:fill="FFFFFF"/>
+          </w:tcPr>
+          <w:p>
+            <w:pPr>
+              <w:autoSpaceDE w:val="0"/>
+              <w:autoSpaceDN w:val="0"/>
+              <w:adjustRightInd w:val="0"/>
+              <w:spacing w:line="276" w:lineRule="auto"/>
+              <w:rPr>
+                <w:sz w:val="24"/>
+                <w:szCs w:val="24"/>
+              </w:rPr>
+            </w:pPr>
+          </w:p>
+        </w:tc>
+      </w:tr>
+      <w:tr>
+        <w:trPr>
+          <w:cantSplit/>
+          <w:jc w:val="center"/>
+        </w:trPr>
+        <w:tc>
+          <w:tcPr>
+            <w:tcW w:w="8073" w:type="dxa"/>
+            <w:gridSpan w:val="7"/>
+            <w:tcBorders>
+              <w:top w:val="nil"/>
+              <w:left w:val="nil"/>
+              <w:bottom w:val="nil"/>
+              <w:right w:val="nil"/>
+            </w:tcBorders>
+            <w:shd w:val="clear" w:color="auto" w:fill="FFFFFF"/>
+          </w:tcPr>
+          <w:p>
+            <w:pPr>
+              <w:autoSpaceDE w:val="0"/>
+              <w:autoSpaceDN w:val="0"/>
+              <w:adjustRightInd w:val="0"/>
+              <w:spacing w:line="276" w:lineRule="auto"/>
+              <w:ind w:left="60" w:right="60"/>
+              <w:rPr>
+                <w:color w:val="000000"/>
+                <w:sz w:val="24"/>
+                <w:szCs w:val="24"/>
+              </w:rPr>
+            </w:pPr>
+            <w:r>
+              <w:rPr>
+                <w:color w:val="000000"/>
+                <w:sz w:val="24"/>
+                <w:szCs w:val="24"/>
+              </w:rPr>
+              <w:t>a. Dependent Variable: Happiness Score</w:t>
+            </w:r>
+          </w:p>
+        </w:tc>
+      </w:tr>
+      <w:tr>
+        <w:trPr>
+          <w:cantSplit/>
+          <w:jc w:val="center"/>
+        </w:trPr>
+        <w:tc>
+          <w:tcPr>
+            <w:tcW w:w="8073" w:type="dxa"/>
+            <w:gridSpan w:val="7"/>
+            <w:tcBorders>
+              <w:top w:val="nil"/>
+              <w:left w:val="nil"/>
+              <w:bottom w:val="nil"/>
+              <w:right w:val="nil"/>
+            </w:tcBorders>
+            <w:shd w:val="clear" w:color="auto" w:fill="FFFFFF"/>
+          </w:tcPr>
+          <w:p>
+            <w:pPr>
+              <w:pStyle w:val="ListParagraph"/>
+              <w:numPr>
+                <w:ilvl w:val="0"/>
+                <w:numId w:val="25"/>
+              </w:numPr>
+              <w:autoSpaceDE w:val="0"/>
+              <w:autoSpaceDN w:val="0"/>
+              <w:adjustRightInd w:val="0"/>
+              <w:spacing w:line="276" w:lineRule="auto"/>
+              <w:ind w:right="60"/>
+              <w:rPr>
+                <w:color w:val="000000"/>
+                <w:sz w:val="24"/>
+                <w:szCs w:val="24"/>
+              </w:rPr>
+            </w:pPr>
+            <w:r>
+              <w:rPr>
+                <w:color w:val="000000"/>
+                <w:sz w:val="24"/>
+                <w:szCs w:val="24"/>
+              </w:rPr>
+              <w:t>Predictors: (Constant), Generosity, Trust (Government Corruption), Freedom, Family, Health (Life Expectancy), Economy (GDP per Capita)</w:t>
+            </w:r>
+          </w:p>
+        </w:tc>
+      </w:tr>
+    </w:tbl>
     <w:p>
       <w:pPr>
         <w:autoSpaceDE w:val="0"/>
@@ -7334,6 +9226,34 @@
           <w:szCs w:val="24"/>
         </w:rPr>
       </w:pPr>
+    </w:p>
+    <w:p>
+      <w:pPr>
+        <w:autoSpaceDE w:val="0"/>
+        <w:autoSpaceDN w:val="0"/>
+        <w:adjustRightInd w:val="0"/>
+        <w:spacing w:line="276" w:lineRule="auto"/>
+        <w:jc w:val="both"/>
+        <w:rPr>
+          <w:sz w:val="24"/>
+          <w:szCs w:val="24"/>
+        </w:rPr>
+      </w:pPr>
+      <w:r>
+        <w:rPr>
+          <w:sz w:val="24"/>
+          <w:szCs w:val="24"/>
+        </w:rPr>
+        <w:lastRenderedPageBreak/>
+        <w:t>Now, we are trying to find out difference between Scandinavian countries</w:t>
+      </w:r>
+      <w:r>
+        <w:rPr>
+          <w:sz w:val="24"/>
+          <w:szCs w:val="24"/>
+        </w:rPr>
+        <w:t xml:space="preserve"> </w:t>
+      </w:r>
       <w:r>
         <w:rPr>
           <w:sz w:val="24"/>
@@ -9419,7 +11339,6 @@
           <w:sz w:val="24"/>
           <w:szCs w:val="24"/>
         </w:rPr>
-        <w:lastRenderedPageBreak/>
         <w:t>Y = – 0.902x</w:t>
       </w:r>
       <w:r>
@@ -9892,7 +11811,15 @@
           <w:sz w:val="24"/>
           <w:szCs w:val="24"/>
         </w:rPr>
-        <w:t xml:space="preserve">That is, the regression coefficients for economy GDP per capita, family, heath (life expectancy), freedom, trust (government corruption) and generosity as obtained from coefficients table are 3.593, -8.903, 14.528, 2261.719 and -8.647 respectively, which shows that “freedom” is of more effect than “generosity”, while “trust” and “health” is of less effect than “generosity” and “economy GDP per capita” is of less effect than the four above while “family” is of less effect than the five above in explaining social support in Western Europe. The table further reveals that, with P-values of 0.775, 0.662, 0.944, 0.235, 0.705 and 0.693 for economy GDP per capita, family, heath (life expectancy), freedom, trust (government corruption) and generosity respectively. Therefore, it can be concluded that there is no significant variation among the social supports to their happiness score in </w:t>
+        <w:t xml:space="preserve">That is, the regression coefficients for economy GDP per capita, family, heath (life expectancy), freedom, trust (government corruption) and generosity as obtained from coefficients table are 3.593, -8.903, 14.528, 2261.719 and -8.647 respectively, which shows that “freedom” is of more effect than “generosity”, while “trust” and “health” is of less effect than “generosity” and “economy GDP per capita” is of less effect than the four above while “family” is of less effect than the five above in </w:t>
+      </w:r>
+      <w:r>
+        <w:rPr>
+          <w:sz w:val="24"/>
+          <w:szCs w:val="24"/>
+        </w:rPr>
+        <w:lastRenderedPageBreak/>
+        <w:t xml:space="preserve">explaining social support in Western Europe. The table further reveals that, with P-values of 0.775, 0.662, 0.944, 0.235, 0.705 and 0.693 for economy GDP per capita, family, heath (life expectancy), freedom, trust (government corruption) and generosity respectively. Therefore, it can be concluded that there is no significant variation among the social supports to their happiness score in </w:t>
       </w:r>
       <w:r>
         <w:rPr>
@@ -9950,8 +11877,6 @@
           <w:lang w:val="en-US"/>
         </w:rPr>
       </w:pPr>
-      <w:bookmarkStart w:id="0" w:name="_GoBack"/>
-      <w:bookmarkEnd w:id="0"/>
       <w:r>
         <w:rPr>
           <w:rFonts w:ascii="Times New Roman" w:hAnsi="Times New Roman" w:cs="Times New Roman"/>
@@ -10283,7 +12208,6 @@
           <w:sz w:val="24"/>
           <w:szCs w:val="24"/>
         </w:rPr>
-        <w:lastRenderedPageBreak/>
         <w:t>PTI (2019). </w:t>
       </w:r>
       <w:r>
@@ -14789,7 +16713,7 @@
 </file>
 
 <file path=customXml/itemProps1.xml><?xml version="1.0" encoding="utf-8"?>
-<ds:datastoreItem xmlns:ds="http://schemas.openxmlformats.org/officeDocument/2006/customXml" ds:itemID="{9164B645-83E7-1A4B-9984-0B1DB6DDEA9B}">
+<ds:datastoreItem xmlns:ds="http://schemas.openxmlformats.org/officeDocument/2006/customXml" ds:itemID="{2C4C77D6-14B2-1140-B8A0-1074C40E7DF8}">
   <ds:schemaRefs>
     <ds:schemaRef ds:uri="http://schemas.openxmlformats.org/officeDocument/2006/bibliography"/>
   </ds:schemaRefs>

</xml_diff>

<commit_message>
fixing henna deletation file
</commit_message>
<xml_diff>
--- a/Group_65_Coursework_7COM1079.docx
+++ b/Group_65_Coursework_7COM1079.docx
@@ -362,7 +362,6 @@
               </w:rPr>
               <w:t xml:space="preserve"> </w:t>
             </w:r>
-            <w:proofErr w:type="spellStart"/>
             <w:r>
               <w:rPr>
                 <w:rFonts w:ascii="Arial" w:hAnsi="Arial" w:cs="Arial"/>
@@ -370,17 +369,7 @@
                 <w:szCs w:val="18"/>
                 <w:lang w:val="en-GB"/>
               </w:rPr>
-              <w:t>Dr.</w:t>
-            </w:r>
-            <w:proofErr w:type="spellEnd"/>
-            <w:r>
-              <w:rPr>
-                <w:rFonts w:ascii="Arial" w:hAnsi="Arial" w:cs="Arial"/>
-                <w:sz w:val="20"/>
-                <w:szCs w:val="18"/>
-                <w:lang w:val="en-GB"/>
-              </w:rPr>
-              <w:t xml:space="preserve"> John Noll</w:t>
+              <w:t>Dr. John Noll</w:t>
             </w:r>
           </w:p>
         </w:tc>
@@ -622,41 +611,13 @@
                 <w:lang w:val="en-GB"/>
               </w:rPr>
             </w:pPr>
-            <w:proofErr w:type="spellStart"/>
             <w:r>
               <w:rPr>
                 <w:rFonts w:ascii="Arial" w:hAnsi="Arial" w:cs="Arial"/>
                 <w:sz w:val="20"/>
                 <w:shd w:val="clear" w:color="auto" w:fill="FFFFFF"/>
               </w:rPr>
-              <w:t>Heena</w:t>
-            </w:r>
-            <w:proofErr w:type="spellEnd"/>
-            <w:r>
-              <w:rPr>
-                <w:rFonts w:ascii="Arial" w:hAnsi="Arial" w:cs="Arial"/>
-                <w:sz w:val="20"/>
-                <w:shd w:val="clear" w:color="auto" w:fill="FFFFFF"/>
-              </w:rPr>
-              <w:t xml:space="preserve"> </w:t>
-            </w:r>
-            <w:proofErr w:type="spellStart"/>
-            <w:r>
-              <w:rPr>
-                <w:rFonts w:ascii="Arial" w:hAnsi="Arial" w:cs="Arial"/>
-                <w:sz w:val="20"/>
-                <w:shd w:val="clear" w:color="auto" w:fill="FFFFFF"/>
-              </w:rPr>
-              <w:t>Mohammedhanif</w:t>
-            </w:r>
-            <w:proofErr w:type="spellEnd"/>
-            <w:r>
-              <w:rPr>
-                <w:rFonts w:ascii="Arial" w:hAnsi="Arial" w:cs="Arial"/>
-                <w:sz w:val="20"/>
-                <w:shd w:val="clear" w:color="auto" w:fill="FFFFFF"/>
-              </w:rPr>
-              <w:t xml:space="preserve"> Shaikh </w:t>
+              <w:t>Heena Mohammedhanif Shaikh </w:t>
             </w:r>
           </w:p>
         </w:tc>
@@ -729,25 +690,7 @@
                 <w:sz w:val="20"/>
                 <w:lang w:val="en-GB"/>
               </w:rPr>
-              <w:t xml:space="preserve">Md </w:t>
-            </w:r>
-            <w:proofErr w:type="spellStart"/>
-            <w:r>
-              <w:rPr>
-                <w:rFonts w:ascii="Arial" w:hAnsi="Arial" w:cs="Arial"/>
-                <w:sz w:val="20"/>
-                <w:lang w:val="en-GB"/>
-              </w:rPr>
-              <w:t>Sakhawat</w:t>
-            </w:r>
-            <w:proofErr w:type="spellEnd"/>
-            <w:r>
-              <w:rPr>
-                <w:rFonts w:ascii="Arial" w:hAnsi="Arial" w:cs="Arial"/>
-                <w:sz w:val="20"/>
-                <w:lang w:val="en-GB"/>
-              </w:rPr>
-              <w:t xml:space="preserve"> Hussain</w:t>
+              <w:t>Md Sakhawat Hussain</w:t>
             </w:r>
           </w:p>
         </w:tc>
@@ -808,23 +751,13 @@
                 <w:lang w:val="en-GB"/>
               </w:rPr>
             </w:pPr>
-            <w:proofErr w:type="spellStart"/>
             <w:r>
               <w:rPr>
                 <w:rFonts w:ascii="Arial" w:hAnsi="Arial" w:cs="Arial"/>
                 <w:sz w:val="20"/>
                 <w:shd w:val="clear" w:color="auto" w:fill="FFFFFF"/>
               </w:rPr>
-              <w:t>Ramjot</w:t>
-            </w:r>
-            <w:proofErr w:type="spellEnd"/>
-            <w:r>
-              <w:rPr>
-                <w:rFonts w:ascii="Arial" w:hAnsi="Arial" w:cs="Arial"/>
-                <w:sz w:val="20"/>
-                <w:shd w:val="clear" w:color="auto" w:fill="FFFFFF"/>
-              </w:rPr>
-              <w:t xml:space="preserve"> Kaur</w:t>
+              <w:t>Ramjot Kaur</w:t>
             </w:r>
           </w:p>
         </w:tc>
@@ -891,25 +824,7 @@
                 <w:sz w:val="20"/>
                 <w:shd w:val="clear" w:color="auto" w:fill="FFFFFF"/>
               </w:rPr>
-              <w:t xml:space="preserve">Dhanesh Nilesh </w:t>
-            </w:r>
-            <w:proofErr w:type="spellStart"/>
-            <w:r>
-              <w:rPr>
-                <w:rFonts w:ascii="Arial" w:hAnsi="Arial" w:cs="Arial"/>
-                <w:sz w:val="20"/>
-                <w:shd w:val="clear" w:color="auto" w:fill="FFFFFF"/>
-              </w:rPr>
-              <w:t>Kotadiya</w:t>
-            </w:r>
-            <w:proofErr w:type="spellEnd"/>
-            <w:r>
-              <w:rPr>
-                <w:rFonts w:ascii="Arial" w:hAnsi="Arial" w:cs="Arial"/>
-                <w:sz w:val="20"/>
-                <w:shd w:val="clear" w:color="auto" w:fill="FFFFFF"/>
-              </w:rPr>
-              <w:t> </w:t>
+              <w:t>Dhanesh Nilesh Kotadiya </w:t>
             </w:r>
           </w:p>
         </w:tc>
@@ -970,23 +885,13 @@
                 <w:lang w:val="en-GB"/>
               </w:rPr>
             </w:pPr>
-            <w:proofErr w:type="spellStart"/>
             <w:r>
               <w:rPr>
                 <w:rFonts w:ascii="Arial" w:hAnsi="Arial" w:cs="Arial"/>
                 <w:sz w:val="20"/>
                 <w:shd w:val="clear" w:color="auto" w:fill="FFFFFF"/>
               </w:rPr>
-              <w:t>Kamalpreet</w:t>
-            </w:r>
-            <w:proofErr w:type="spellEnd"/>
-            <w:r>
-              <w:rPr>
-                <w:rFonts w:ascii="Arial" w:hAnsi="Arial" w:cs="Arial"/>
-                <w:sz w:val="20"/>
-                <w:shd w:val="clear" w:color="auto" w:fill="FFFFFF"/>
-              </w:rPr>
-              <w:t xml:space="preserve"> Kaur</w:t>
+              <w:t>Kamalpreet Kaur</w:t>
             </w:r>
           </w:p>
         </w:tc>
@@ -1454,7 +1359,6 @@
           <w:lang w:val="en-GB"/>
         </w:rPr>
       </w:pPr>
-      <w:proofErr w:type="gramStart"/>
       <w:r>
         <w:rPr>
           <w:b/>
@@ -1486,7 +1390,6 @@
         </w:rPr>
         <w:t>Introduction</w:t>
       </w:r>
-      <w:proofErr w:type="gramEnd"/>
     </w:p>
     <w:p>
       <w:pPr>
@@ -1519,9 +1422,8 @@
           <w:szCs w:val="24"/>
           <w:lang w:val="en-GB"/>
         </w:rPr>
-        <w:t xml:space="preserve">Before we continue our discussion, it needs us to define happiness first. According to </w:t>
-      </w:r>
-      <w:proofErr w:type="spellStart"/>
+        <w:t xml:space="preserve">Before we continue our discussion, it needs us to define happiness first. According to Veenhoven (1991), happiness can be characterised by how much a person likes the life he leads. Happiness can also be called a person's life satisfaction. Since 2012, the UN (United Nations) have opted to assess the development of well-being. As an outcome, the World Happiness Report was first released by the United Nations Sustainable Development Solutions Network in 2012 in collaboration with the Ernesto Illy Foundation. Until </w:t>
+      </w:r>
       <w:r>
         <w:rPr>
           <w:bCs/>
@@ -1529,9 +1431,8 @@
           <w:szCs w:val="24"/>
           <w:lang w:val="en-GB"/>
         </w:rPr>
-        <w:t>Veenhoven</w:t>
-      </w:r>
-      <w:proofErr w:type="spellEnd"/>
+        <w:t>April 2019</w:t>
+      </w:r>
       <w:r>
         <w:rPr>
           <w:bCs/>
@@ -1539,45 +1440,7 @@
           <w:szCs w:val="24"/>
           <w:lang w:val="en-GB"/>
         </w:rPr>
-        <w:t xml:space="preserve"> (1991), happiness can be characterised by how much a person likes the life he leads. Happiness can also be called a person's life satisfaction. Since 2012, the UN (United Nations) have opted to assess the development of well-being. As an outcome, the World Happiness Report was first released by the United Nations Sustainable Development Solutions Network in 2012 in collaboration with the Ernesto Illy Foundation. Until </w:t>
-      </w:r>
-      <w:r>
-        <w:rPr>
-          <w:bCs/>
-          <w:sz w:val="24"/>
-          <w:szCs w:val="24"/>
-          <w:lang w:val="en-GB"/>
-        </w:rPr>
-        <w:t>April 2019</w:t>
-      </w:r>
-      <w:r>
-        <w:rPr>
-          <w:bCs/>
-          <w:sz w:val="24"/>
-          <w:szCs w:val="24"/>
-          <w:lang w:val="en-GB"/>
-        </w:rPr>
-        <w:t>, the UN released 7 World Happiness reports and ground-breaking survey of the state of global happiness (</w:t>
-      </w:r>
-      <w:proofErr w:type="spellStart"/>
-      <w:r>
-        <w:rPr>
-          <w:bCs/>
-          <w:sz w:val="24"/>
-          <w:szCs w:val="24"/>
-          <w:lang w:val="en-GB"/>
-        </w:rPr>
-        <w:t>Worldhappiness.report</w:t>
-      </w:r>
-      <w:proofErr w:type="spellEnd"/>
-      <w:r>
-        <w:rPr>
-          <w:bCs/>
-          <w:sz w:val="24"/>
-          <w:szCs w:val="24"/>
-          <w:lang w:val="en-GB"/>
-        </w:rPr>
-        <w:t>, 2019).</w:t>
+        <w:t>, the UN released 7 World Happiness reports and ground-breaking survey of the state of global happiness (Worldhappiness.report, 2019).</w:t>
       </w:r>
     </w:p>
     <w:p>
@@ -1610,47 +1473,7 @@
           <w:szCs w:val="24"/>
           <w:lang w:val="en-GB"/>
         </w:rPr>
-        <w:t>The World Happiness Report shows that the Scandinavian countries of the world are happier than the people of other nations, but there are people in the Scandinavian country who report that they are struggling and suffering (</w:t>
-      </w:r>
-      <w:proofErr w:type="spellStart"/>
-      <w:r>
-        <w:rPr>
-          <w:bCs/>
-          <w:sz w:val="24"/>
-          <w:szCs w:val="24"/>
-          <w:lang w:val="en-GB"/>
-        </w:rPr>
-        <w:t>Andreasson</w:t>
-      </w:r>
-      <w:proofErr w:type="spellEnd"/>
-      <w:r>
-        <w:rPr>
-          <w:bCs/>
-          <w:sz w:val="24"/>
-          <w:szCs w:val="24"/>
-          <w:lang w:val="en-GB"/>
-        </w:rPr>
-        <w:t xml:space="preserve"> and </w:t>
-      </w:r>
-      <w:proofErr w:type="spellStart"/>
-      <w:r>
-        <w:rPr>
-          <w:bCs/>
-          <w:sz w:val="24"/>
-          <w:szCs w:val="24"/>
-          <w:lang w:val="en-GB"/>
-        </w:rPr>
-        <w:t>Birkjær</w:t>
-      </w:r>
-      <w:proofErr w:type="spellEnd"/>
-      <w:r>
-        <w:rPr>
-          <w:bCs/>
-          <w:sz w:val="24"/>
-          <w:szCs w:val="24"/>
-          <w:lang w:val="en-GB"/>
-        </w:rPr>
-        <w:t xml:space="preserve">, 2018). So, what makes the people of Scandinavia the happiest in the world? Is it because Scandinavian countries are developed countries in the world? World happiness report </w:t>
+        <w:t xml:space="preserve">The World Happiness Report shows that the Scandinavian countries of the world are happier than the people of other nations, but there are people in the Scandinavian country who report that they are struggling and suffering (Andreasson and Birkjær, 2018). So, what makes the people of Scandinavia the happiest in the world? Is it because Scandinavian countries are developed countries in the world? World happiness report </w:t>
       </w:r>
       <w:r>
         <w:rPr>
@@ -1701,27 +1524,7 @@
           <w:szCs w:val="24"/>
           <w:lang w:val="en-GB"/>
         </w:rPr>
-        <w:t xml:space="preserve">Developing countries like Bangladesh and India consider being the fastest growing country in the world (Song, 2019). Even using </w:t>
-      </w:r>
-      <w:proofErr w:type="spellStart"/>
-      <w:r>
-        <w:rPr>
-          <w:bCs/>
-          <w:sz w:val="24"/>
-          <w:szCs w:val="24"/>
-          <w:lang w:val="en-GB"/>
-        </w:rPr>
-        <w:t>Gapminder</w:t>
-      </w:r>
-      <w:proofErr w:type="spellEnd"/>
-      <w:r>
-        <w:rPr>
-          <w:bCs/>
-          <w:sz w:val="24"/>
-          <w:szCs w:val="24"/>
-          <w:lang w:val="en-GB"/>
-        </w:rPr>
-        <w:t xml:space="preserve"> tool we found that Scandinavian country is more stable in every sector while south Asian developing countries are on the rise. There were Coming back to world happiness report, which is showing a different view. Scandinavian countries were more stable in happiness score as their stable economy. On the other hand, South Asian countries like Bangladesh and India are growing faster, but happiness score is not growing at all. What's keeping them from being happy? This study aims to asses why developing countries people like Bangladesh and India are not happy like others and how they can be happier.</w:t>
+        <w:t>Developing countries like Bangladesh and India consider being the fastest growing country in the world (Song, 2019). Even using Gapminder tool we found that Scandinavian country is more stable in every sector while south Asian developing countries are on the rise. There were Coming back to world happiness report, which is showing a different view. Scandinavian countries were more stable in happiness score as their stable economy. On the other hand, South Asian countries like Bangladesh and India are growing faster, but happiness score is not growing at all. What's keeping them from being happy? This study aims to asses why developing countries people like Bangladesh and India are not happy like others and how they can be happier.</w:t>
       </w:r>
     </w:p>
     <w:p>
@@ -1927,7 +1730,6 @@
           <w:lang w:val="en-GB"/>
         </w:rPr>
       </w:pPr>
-      <w:proofErr w:type="gramStart"/>
       <w:r>
         <w:rPr>
           <w:b/>
@@ -1956,7 +1758,6 @@
         </w:rPr>
         <w:t>Background</w:t>
       </w:r>
-      <w:proofErr w:type="gramEnd"/>
     </w:p>
     <w:p>
       <w:pPr>
@@ -1985,43 +1786,7 @@
           <w:szCs w:val="24"/>
           <w:lang w:val="en-GB"/>
         </w:rPr>
-        <w:t>People are more concerned with their happiness now. The number of "happiness" articles is rising rapidly. From 1960 to 1990 there was a gradual increase in the article of "happiness" between 0 to 100, but from 1990 to 2016 it rose rapidly from 100 to around 1300 (Myers and Diener, 2018). It's considered that Nordic countries, especially Scandinavians countries are the happiness superpower also they are one of the richest countries in the world. Relationship between GDP and level of well-being support that happiness is related to a person income (</w:t>
-      </w:r>
-      <w:proofErr w:type="spellStart"/>
-      <w:r>
-        <w:rPr>
-          <w:sz w:val="24"/>
-          <w:szCs w:val="24"/>
-          <w:lang w:val="en-GB"/>
-        </w:rPr>
-        <w:t>Andreasson</w:t>
-      </w:r>
-      <w:proofErr w:type="spellEnd"/>
-      <w:r>
-        <w:rPr>
-          <w:sz w:val="24"/>
-          <w:szCs w:val="24"/>
-          <w:lang w:val="en-GB"/>
-        </w:rPr>
-        <w:t xml:space="preserve"> and </w:t>
-      </w:r>
-      <w:proofErr w:type="spellStart"/>
-      <w:r>
-        <w:rPr>
-          <w:sz w:val="24"/>
-          <w:szCs w:val="24"/>
-          <w:lang w:val="en-GB"/>
-        </w:rPr>
-        <w:t>Birkjær</w:t>
-      </w:r>
-      <w:proofErr w:type="spellEnd"/>
-      <w:r>
-        <w:rPr>
-          <w:sz w:val="24"/>
-          <w:szCs w:val="24"/>
-          <w:lang w:val="en-GB"/>
-        </w:rPr>
-        <w:t>, 2018). It is hard to answer the question that does money buy happiness? An increasing number of scholars, politicians, journalists and others have given their attention to figuring out what a good life means. Many new fields have been developed, such as positive psychology, and the general public is also searching for books and other resources to find happiness. However, most of this focus has been on developed countries such as North America and Europe and less information is available for other developing countries. Studies in the West may not relate to other countries with a different culture, religious beliefs and philosophic concepts. (Selin and Davey, 2012)</w:t>
+        <w:t>People are more concerned with their happiness now. The number of "happiness" articles is rising rapidly. From 1960 to 1990 there was a gradual increase in the article of "happiness" between 0 to 100, but from 1990 to 2016 it rose rapidly from 100 to around 1300 (Myers and Diener, 2018). It's considered that Nordic countries, especially Scandinavians countries are the happiness superpower also they are one of the richest countries in the world. Relationship between GDP and level of well-being support that happiness is related to a person income (Andreasson and Birkjær, 2018). It is hard to answer the question that does money buy happiness? An increasing number of scholars, politicians, journalists and others have given their attention to figuring out what a good life means. Many new fields have been developed, such as positive psychology, and the general public is also searching for books and other resources to find happiness. However, most of this focus has been on developed countries such as North America and Europe and less information is available for other developing countries. Studies in the West may not relate to other countries with a different culture, religious beliefs and philosophic concepts. (Selin and Davey, 2012)</w:t>
       </w:r>
     </w:p>
     <w:p>
@@ -2161,27 +1926,7 @@
           <w:szCs w:val="24"/>
           <w:lang w:val="en-GB"/>
         </w:rPr>
-        <w:t xml:space="preserve">Since 2014, South Asia has been the fastest-growing sub-region in the world. Collectively, its eight economies boast an average annual growth rate of 7%. Countries like Bangladesh and India have an average growth rate of more than 7% over the last five years, and Bangladesh is expected to grow by about 8% over the next two years (Song, 2019). After doing a comparison with </w:t>
-      </w:r>
-      <w:proofErr w:type="spellStart"/>
-      <w:r>
-        <w:rPr>
-          <w:bCs/>
-          <w:sz w:val="24"/>
-          <w:szCs w:val="24"/>
-          <w:lang w:val="en-GB"/>
-        </w:rPr>
-        <w:t>Gapminder</w:t>
-      </w:r>
-      <w:proofErr w:type="spellEnd"/>
-      <w:r>
-        <w:rPr>
-          <w:bCs/>
-          <w:sz w:val="24"/>
-          <w:szCs w:val="24"/>
-          <w:lang w:val="en-GB"/>
-        </w:rPr>
-        <w:t xml:space="preserve"> tools</w:t>
+        <w:t>Since 2014, South Asia has been the fastest-growing sub-region in the world. Collectively, its eight economies boast an average annual growth rate of 7%. Countries like Bangladesh and India have an average growth rate of more than 7% over the last five years, and Bangladesh is expected to grow by about 8% over the next two years (Song, 2019). After doing a comparison with Gapminder tools</w:t>
       </w:r>
       <w:r>
         <w:rPr>
@@ -2234,7 +1979,6 @@
           <w:lang w:val="en-GB"/>
         </w:rPr>
       </w:pPr>
-      <w:proofErr w:type="gramStart"/>
       <w:r>
         <w:rPr>
           <w:b/>
@@ -2255,7 +1999,6 @@
         </w:rPr>
         <w:t xml:space="preserve"> </w:t>
       </w:r>
-      <w:proofErr w:type="spellStart"/>
       <w:r>
         <w:rPr>
           <w:b/>
@@ -2264,19 +2007,7 @@
           <w:szCs w:val="24"/>
           <w:lang w:val="en-GB"/>
         </w:rPr>
-        <w:t>Reaserch</w:t>
-      </w:r>
-      <w:proofErr w:type="spellEnd"/>
-      <w:proofErr w:type="gramEnd"/>
-      <w:r>
-        <w:rPr>
-          <w:b/>
-          <w:bCs/>
-          <w:sz w:val="24"/>
-          <w:szCs w:val="24"/>
-          <w:lang w:val="en-GB"/>
-        </w:rPr>
-        <w:t xml:space="preserve"> Questions</w:t>
+        <w:t>Reaserch Questions</w:t>
       </w:r>
     </w:p>
     <w:p>
@@ -2442,7 +2173,6 @@
           <w:lang w:val="en-GB"/>
         </w:rPr>
       </w:pPr>
-      <w:proofErr w:type="gramStart"/>
       <w:r>
         <w:rPr>
           <w:b/>
@@ -2470,7 +2200,6 @@
         </w:rPr>
         <w:t>Method</w:t>
       </w:r>
-      <w:proofErr w:type="gramEnd"/>
     </w:p>
     <w:p>
       <w:pPr>
@@ -2498,59 +2227,23 @@
           <w:szCs w:val="24"/>
           <w:lang w:val="en-GB"/>
         </w:rPr>
-        <w:t xml:space="preserve">In attempt to answer our questions, we used world happiness dataset from kaggle.com which provided by Sustainable Development Solutions Network (2012). This dataset was taken from The World Happiness Report, a landmark survey of the state of global happiness and this dataset has data from 2015-2019. More detail can </w:t>
-      </w:r>
-      <w:proofErr w:type="gramStart"/>
+        <w:t xml:space="preserve">In attempt to answer our questions, we used world happiness dataset from kaggle.com which provided by Sustainable Development Solutions Network (2012). This dataset was taken from The World Happiness Report, a landmark survey of the state of global happiness and this dataset has data from 2015-2019. More detail can found on </w:t>
+      </w:r>
+      <w:r>
+        <w:rPr>
+          <w:sz w:val="24"/>
+          <w:szCs w:val="24"/>
+          <w:lang w:val="en-GB" w:eastAsia="en-GB"/>
+        </w:rPr>
+        <w:t xml:space="preserve">Sustainable Development Solutions Network (2012) </w:t>
+      </w:r>
       <w:r>
         <w:rPr>
           <w:sz w:val="24"/>
           <w:szCs w:val="24"/>
           <w:lang w:val="en-GB"/>
         </w:rPr>
-        <w:t>found</w:t>
-      </w:r>
-      <w:proofErr w:type="gramEnd"/>
-      <w:r>
-        <w:rPr>
-          <w:sz w:val="24"/>
-          <w:szCs w:val="24"/>
-          <w:lang w:val="en-GB"/>
-        </w:rPr>
-        <w:t xml:space="preserve"> on </w:t>
-      </w:r>
-      <w:r>
-        <w:rPr>
-          <w:sz w:val="24"/>
-          <w:szCs w:val="24"/>
-          <w:lang w:val="en-GB" w:eastAsia="en-GB"/>
-        </w:rPr>
-        <w:t xml:space="preserve">Sustainable Development Solutions Network (2012) </w:t>
-      </w:r>
-      <w:r>
-        <w:rPr>
-          <w:sz w:val="24"/>
-          <w:szCs w:val="24"/>
-          <w:lang w:val="en-GB"/>
-        </w:rPr>
-        <w:t xml:space="preserve">and </w:t>
-      </w:r>
-      <w:proofErr w:type="spellStart"/>
-      <w:r>
-        <w:rPr>
-          <w:sz w:val="24"/>
-          <w:szCs w:val="24"/>
-          <w:lang w:val="en-GB"/>
-        </w:rPr>
-        <w:t>Worldhappiness.report</w:t>
-      </w:r>
-      <w:proofErr w:type="spellEnd"/>
-      <w:r>
-        <w:rPr>
-          <w:sz w:val="24"/>
-          <w:szCs w:val="24"/>
-          <w:lang w:val="en-GB"/>
-        </w:rPr>
-        <w:t xml:space="preserve"> (2019).</w:t>
+        <w:t>and Worldhappiness.report (2019).</w:t>
       </w:r>
     </w:p>
     <w:p>
@@ -2603,7 +2296,6 @@
           <w:lang w:val="en-GB"/>
         </w:rPr>
       </w:pPr>
-      <w:proofErr w:type="gramStart"/>
       <w:r>
         <w:rPr>
           <w:b/>
@@ -2629,17 +2321,7 @@
           <w:szCs w:val="24"/>
           <w:lang w:val="en-GB"/>
         </w:rPr>
-        <w:t>Data</w:t>
-      </w:r>
-      <w:proofErr w:type="gramEnd"/>
-      <w:r>
-        <w:rPr>
-          <w:b/>
-          <w:sz w:val="24"/>
-          <w:szCs w:val="24"/>
-          <w:lang w:val="en-GB"/>
-        </w:rPr>
-        <w:t xml:space="preserve"> Analysis</w:t>
+        <w:t>Data Analysis</w:t>
       </w:r>
     </w:p>
     <w:p>
@@ -2669,25 +2351,7 @@
           <w:szCs w:val="24"/>
           <w:lang w:val="en-GB"/>
         </w:rPr>
-        <w:t xml:space="preserve">The analysis of this paper focuses on two aspects, which influence more happiness in the World Happiness Report and why developing countries are lagging in this race. To get our answer we proposed the following </w:t>
-      </w:r>
-      <w:proofErr w:type="spellStart"/>
-      <w:r>
-        <w:rPr>
-          <w:sz w:val="24"/>
-          <w:szCs w:val="24"/>
-          <w:lang w:val="en-GB"/>
-        </w:rPr>
-        <w:t>hyptheses</w:t>
-      </w:r>
-      <w:proofErr w:type="spellEnd"/>
-      <w:r>
-        <w:rPr>
-          <w:sz w:val="24"/>
-          <w:szCs w:val="24"/>
-          <w:lang w:val="en-GB"/>
-        </w:rPr>
-        <w:t xml:space="preserve"> and every hypothesis test is done using SPSS.</w:t>
+        <w:t>The analysis of this paper focuses on two aspects, which influence more happiness in the World Happiness Report and why developing countries are lagging in this race. To get our answer we proposed the following hyptheses and every hypothesis test is done using SPSS.</w:t>
       </w:r>
     </w:p>
     <w:p>
@@ -2790,25 +2454,7 @@
           <w:sz w:val="24"/>
           <w:szCs w:val="24"/>
         </w:rPr>
-        <w:t xml:space="preserve">social </w:t>
-      </w:r>
-      <w:proofErr w:type="gramStart"/>
-      <w:r>
-        <w:rPr>
-          <w:color w:val="000000"/>
-          <w:sz w:val="24"/>
-          <w:szCs w:val="24"/>
-        </w:rPr>
-        <w:t>support )</w:t>
-      </w:r>
-      <w:proofErr w:type="gramEnd"/>
-      <w:r>
-        <w:rPr>
-          <w:color w:val="000000"/>
-          <w:sz w:val="24"/>
-          <w:szCs w:val="24"/>
-        </w:rPr>
-        <w:t xml:space="preserve"> </w:t>
+        <w:t xml:space="preserve">social support ) </w:t>
       </w:r>
       <w:r>
         <w:rPr>
@@ -2954,7 +2600,6 @@
           <w:lang w:val="en-GB"/>
         </w:rPr>
       </w:pPr>
-      <w:proofErr w:type="gramStart"/>
       <w:r>
         <w:rPr>
           <w:b/>
@@ -2964,7 +2609,6 @@
         </w:rPr>
         <w:t>4  Result</w:t>
       </w:r>
-      <w:proofErr w:type="gramEnd"/>
     </w:p>
     <w:p>
       <w:pPr>
@@ -3000,25 +2644,7 @@
           <w:szCs w:val="24"/>
           <w:lang w:val="en-GB"/>
         </w:rPr>
-        <w:t xml:space="preserve"> we will </w:t>
-      </w:r>
-      <w:proofErr w:type="gramStart"/>
-      <w:r>
-        <w:rPr>
-          <w:sz w:val="24"/>
-          <w:szCs w:val="24"/>
-          <w:lang w:val="en-GB"/>
-        </w:rPr>
-        <w:t>tried</w:t>
-      </w:r>
-      <w:proofErr w:type="gramEnd"/>
-      <w:r>
-        <w:rPr>
-          <w:sz w:val="24"/>
-          <w:szCs w:val="24"/>
-          <w:lang w:val="en-GB"/>
-        </w:rPr>
-        <w:t xml:space="preserve"> to find out, </w:t>
+        <w:t xml:space="preserve"> we will tried to find out, </w:t>
       </w:r>
       <w:r>
         <w:rPr>
@@ -3724,29 +3350,18 @@
                 <w:sz w:val="24"/>
                 <w:szCs w:val="24"/>
               </w:rPr>
-              <w:t xml:space="preserve"> </w:t>
-            </w:r>
-            <w:proofErr w:type="spellStart"/>
+              <w:t xml:space="preserve"> ANOVA</w:t>
+            </w:r>
             <w:r>
               <w:rPr>
                 <w:bCs/>
                 <w:color w:val="000000"/>
                 <w:sz w:val="24"/>
                 <w:szCs w:val="24"/>
-              </w:rPr>
-              <w:t>ANOVA</w:t>
-            </w:r>
-            <w:r>
-              <w:rPr>
-                <w:bCs/>
-                <w:color w:val="000000"/>
-                <w:sz w:val="24"/>
-                <w:szCs w:val="24"/>
                 <w:vertAlign w:val="superscript"/>
               </w:rPr>
               <w:t>a</w:t>
             </w:r>
-            <w:proofErr w:type="spellEnd"/>
           </w:p>
         </w:tc>
       </w:tr>
@@ -4804,7 +4419,6 @@
               </w:rPr>
               <w:t xml:space="preserve">Table 3. </w:t>
             </w:r>
-            <w:proofErr w:type="spellStart"/>
             <w:r>
               <w:rPr>
                 <w:bCs/>
@@ -4824,7 +4438,6 @@
               </w:rPr>
               <w:t>a</w:t>
             </w:r>
-            <w:proofErr w:type="spellEnd"/>
           </w:p>
         </w:tc>
       </w:tr>
@@ -6928,23 +6541,13 @@
           <w:szCs w:val="24"/>
         </w:rPr>
       </w:pPr>
-      <w:proofErr w:type="gramStart"/>
       <w:r>
         <w:rPr>
           <w:sz w:val="24"/>
           <w:szCs w:val="24"/>
           <w:lang w:val="en-GB"/>
         </w:rPr>
-        <w:t>Table 3,</w:t>
-      </w:r>
-      <w:proofErr w:type="gramEnd"/>
-      <w:r>
-        <w:rPr>
-          <w:sz w:val="24"/>
-          <w:szCs w:val="24"/>
-          <w:lang w:val="en-GB"/>
-        </w:rPr>
-        <w:t xml:space="preserve"> </w:t>
+        <w:t xml:space="preserve">Table 3, </w:t>
       </w:r>
       <w:r>
         <w:rPr>
@@ -7010,23 +6613,7 @@
           <w:sz w:val="24"/>
           <w:szCs w:val="24"/>
         </w:rPr>
-        <w:t xml:space="preserve"> (</w:t>
-      </w:r>
-      <w:proofErr w:type="spellStart"/>
-      <w:r>
-        <w:rPr>
-          <w:sz w:val="24"/>
-          <w:szCs w:val="24"/>
-        </w:rPr>
-        <w:t>Econo_GDP</w:t>
-      </w:r>
-      <w:proofErr w:type="spellEnd"/>
-      <w:r>
-        <w:rPr>
-          <w:sz w:val="24"/>
-          <w:szCs w:val="24"/>
-        </w:rPr>
-        <w:t>) + b</w:t>
+        <w:t xml:space="preserve"> (Econo_GDP) + b</w:t>
       </w:r>
       <w:r>
         <w:rPr>
@@ -7653,8 +7240,6 @@
                 <w:szCs w:val="24"/>
               </w:rPr>
             </w:pPr>
-            <w:bookmarkStart w:id="0" w:name="_GoBack"/>
-            <w:bookmarkEnd w:id="0"/>
           </w:p>
           <w:p>
             <w:pPr>
@@ -8225,29 +7810,18 @@
                 <w:sz w:val="24"/>
                 <w:szCs w:val="24"/>
               </w:rPr>
-              <w:t xml:space="preserve"> </w:t>
-            </w:r>
-            <w:proofErr w:type="spellStart"/>
+              <w:t xml:space="preserve"> ANOVA</w:t>
+            </w:r>
             <w:r>
               <w:rPr>
                 <w:bCs/>
                 <w:color w:val="000000"/>
                 <w:sz w:val="24"/>
                 <w:szCs w:val="24"/>
-              </w:rPr>
-              <w:t>ANOVA</w:t>
-            </w:r>
-            <w:r>
-              <w:rPr>
-                <w:bCs/>
-                <w:color w:val="000000"/>
-                <w:sz w:val="24"/>
-                <w:szCs w:val="24"/>
                 <w:vertAlign w:val="superscript"/>
               </w:rPr>
               <w:t>a</w:t>
             </w:r>
-            <w:proofErr w:type="spellEnd"/>
           </w:p>
         </w:tc>
       </w:tr>
@@ -11153,23 +10727,7 @@
           <w:sz w:val="24"/>
           <w:szCs w:val="24"/>
         </w:rPr>
-        <w:t xml:space="preserve"> (</w:t>
-      </w:r>
-      <w:proofErr w:type="spellStart"/>
-      <w:r>
-        <w:rPr>
-          <w:sz w:val="24"/>
-          <w:szCs w:val="24"/>
-        </w:rPr>
-        <w:t>Econo_GDP</w:t>
-      </w:r>
-      <w:proofErr w:type="spellEnd"/>
-      <w:r>
-        <w:rPr>
-          <w:sz w:val="24"/>
-          <w:szCs w:val="24"/>
-        </w:rPr>
-        <w:t>) + b</w:t>
+        <w:t xml:space="preserve"> (Econo_GDP) + b</w:t>
       </w:r>
       <w:r>
         <w:rPr>
@@ -11521,23 +11079,7 @@
           <w:sz w:val="24"/>
           <w:szCs w:val="24"/>
         </w:rPr>
-        <w:t xml:space="preserve"> (</w:t>
-      </w:r>
-      <w:proofErr w:type="spellStart"/>
-      <w:r>
-        <w:rPr>
-          <w:sz w:val="24"/>
-          <w:szCs w:val="24"/>
-        </w:rPr>
-        <w:t>Econo_GDP</w:t>
-      </w:r>
-      <w:proofErr w:type="spellEnd"/>
-      <w:r>
-        <w:rPr>
-          <w:sz w:val="24"/>
-          <w:szCs w:val="24"/>
-        </w:rPr>
-        <w:t>) + b</w:t>
+        <w:t xml:space="preserve"> (Econo_GDP) + b</w:t>
       </w:r>
       <w:r>
         <w:rPr>
@@ -11803,7 +11345,6 @@
         <w:rPr>
           <w:sz w:val="24"/>
           <w:szCs w:val="24"/>
-          <w:lang w:val="en-GB"/>
         </w:rPr>
       </w:pPr>
       <w:r>
@@ -11835,6 +11376,35 @@
         </w:rPr>
         <w:t>.</w:t>
       </w:r>
+    </w:p>
+    <w:p>
+      <w:pPr>
+        <w:autoSpaceDE w:val="0"/>
+        <w:autoSpaceDN w:val="0"/>
+        <w:adjustRightInd w:val="0"/>
+        <w:spacing w:line="276" w:lineRule="auto"/>
+        <w:jc w:val="both"/>
+        <w:rPr>
+          <w:sz w:val="24"/>
+          <w:szCs w:val="24"/>
+        </w:rPr>
+      </w:pPr>
+    </w:p>
+    <w:p>
+      <w:pPr>
+        <w:autoSpaceDE w:val="0"/>
+        <w:autoSpaceDN w:val="0"/>
+        <w:adjustRightInd w:val="0"/>
+        <w:spacing w:line="276" w:lineRule="auto"/>
+        <w:jc w:val="both"/>
+        <w:rPr>
+          <w:sz w:val="24"/>
+          <w:szCs w:val="24"/>
+          <w:lang w:val="en-GB"/>
+        </w:rPr>
+      </w:pPr>
+      <w:bookmarkStart w:id="0" w:name="_GoBack"/>
+      <w:bookmarkEnd w:id="0"/>
     </w:p>
     <w:p>
       <w:pPr>
@@ -11907,41 +11477,13 @@
           <w:shd w:val="clear" w:color="auto" w:fill="FFFFFF"/>
         </w:rPr>
       </w:pPr>
-      <w:proofErr w:type="spellStart"/>
       <w:r>
         <w:rPr>
           <w:sz w:val="24"/>
           <w:szCs w:val="24"/>
           <w:shd w:val="clear" w:color="auto" w:fill="FFFFFF"/>
         </w:rPr>
-        <w:t>Andreasson</w:t>
-      </w:r>
-      <w:proofErr w:type="spellEnd"/>
-      <w:r>
-        <w:rPr>
-          <w:sz w:val="24"/>
-          <w:szCs w:val="24"/>
-          <w:shd w:val="clear" w:color="auto" w:fill="FFFFFF"/>
-        </w:rPr>
-        <w:t xml:space="preserve">, U. and </w:t>
-      </w:r>
-      <w:proofErr w:type="spellStart"/>
-      <w:r>
-        <w:rPr>
-          <w:sz w:val="24"/>
-          <w:szCs w:val="24"/>
-          <w:shd w:val="clear" w:color="auto" w:fill="FFFFFF"/>
-        </w:rPr>
-        <w:t>Birkjær</w:t>
-      </w:r>
-      <w:proofErr w:type="spellEnd"/>
-      <w:r>
-        <w:rPr>
-          <w:sz w:val="24"/>
-          <w:szCs w:val="24"/>
-          <w:shd w:val="clear" w:color="auto" w:fill="FFFFFF"/>
-        </w:rPr>
-        <w:t>, M., 2018. </w:t>
+        <w:t>Andreasson, U. and Birkjær, M., 2018. </w:t>
       </w:r>
       <w:r>
         <w:rPr>
@@ -11991,23 +11533,13 @@
         </w:rPr>
         <w:t>Gapminder.org. (2019). </w:t>
       </w:r>
-      <w:proofErr w:type="spellStart"/>
       <w:r>
         <w:rPr>
           <w:rStyle w:val="Emphasis"/>
           <w:sz w:val="24"/>
           <w:szCs w:val="24"/>
         </w:rPr>
-        <w:t>Gapminder</w:t>
-      </w:r>
-      <w:proofErr w:type="spellEnd"/>
-      <w:r>
-        <w:rPr>
-          <w:rStyle w:val="Emphasis"/>
-          <w:sz w:val="24"/>
-          <w:szCs w:val="24"/>
-        </w:rPr>
-        <w:t xml:space="preserve"> Tools</w:t>
+        <w:t>Gapminder Tools</w:t>
       </w:r>
       <w:r>
         <w:rPr>
@@ -12309,9 +11841,46 @@
           <w:szCs w:val="24"/>
           <w:lang w:val="en-GB" w:eastAsia="en-GB"/>
         </w:rPr>
-        <w:t xml:space="preserve">How South Asia can continue as world’s fastest growing subregion - Lei </w:t>
-      </w:r>
-      <w:proofErr w:type="spellStart"/>
+        <w:t>How South Asia can continue as world’s fastest growing subregion - Lei Lei Song</w:t>
+      </w:r>
+      <w:r>
+        <w:rPr>
+          <w:sz w:val="24"/>
+          <w:szCs w:val="24"/>
+          <w:lang w:val="en-GB" w:eastAsia="en-GB"/>
+        </w:rPr>
+        <w:t>. [online] Asian Development Bank. Available at: https://www.adb.org/news/op-ed/how-south-asia-can-continue-world-s-fastest-growing-subregion-lei-lei-song [Accessed 17 Dec. 2019].</w:t>
+      </w:r>
+    </w:p>
+    <w:p>
+      <w:pPr>
+        <w:spacing w:line="360" w:lineRule="atLeast"/>
+        <w:jc w:val="both"/>
+        <w:rPr>
+          <w:sz w:val="24"/>
+          <w:szCs w:val="24"/>
+          <w:lang w:val="en-GB" w:eastAsia="en-GB"/>
+        </w:rPr>
+      </w:pPr>
+    </w:p>
+    <w:p>
+      <w:pPr>
+        <w:spacing w:line="360" w:lineRule="atLeast"/>
+        <w:jc w:val="both"/>
+        <w:rPr>
+          <w:sz w:val="24"/>
+          <w:szCs w:val="24"/>
+          <w:lang w:val="en-GB" w:eastAsia="en-GB"/>
+        </w:rPr>
+      </w:pPr>
+      <w:r>
+        <w:rPr>
+          <w:sz w:val="24"/>
+          <w:szCs w:val="24"/>
+          <w:lang w:val="en-GB" w:eastAsia="en-GB"/>
+        </w:rPr>
+        <w:t>Sustainable Development Solutions Network (2012). </w:t>
+      </w:r>
       <w:r>
         <w:rPr>
           <w:i/>
@@ -12320,26 +11889,79 @@
           <w:szCs w:val="24"/>
           <w:lang w:val="en-GB" w:eastAsia="en-GB"/>
         </w:rPr>
-        <w:t>Lei</w:t>
-      </w:r>
-      <w:proofErr w:type="spellEnd"/>
+        <w:t>World Happiness Report</w:t>
+      </w:r>
+      <w:r>
+        <w:rPr>
+          <w:sz w:val="24"/>
+          <w:szCs w:val="24"/>
+          <w:lang w:val="en-GB" w:eastAsia="en-GB"/>
+        </w:rPr>
+        <w:t>. [online] Available at: https://www.kaggle.com/unsdsn/world-happiness [Accessed 16 Dec. 2019].</w:t>
+      </w:r>
+    </w:p>
+    <w:p>
+      <w:pPr>
+        <w:jc w:val="both"/>
+        <w:rPr>
+          <w:sz w:val="24"/>
+          <w:szCs w:val="24"/>
+          <w:lang w:val="en-GB"/>
+        </w:rPr>
+      </w:pPr>
+    </w:p>
+    <w:p>
+      <w:pPr>
+        <w:jc w:val="both"/>
+        <w:rPr>
+          <w:sz w:val="24"/>
+          <w:szCs w:val="24"/>
+          <w:shd w:val="clear" w:color="auto" w:fill="FFFFFF"/>
+        </w:rPr>
+      </w:pPr>
+      <w:r>
+        <w:rPr>
+          <w:sz w:val="24"/>
+          <w:szCs w:val="24"/>
+          <w:shd w:val="clear" w:color="auto" w:fill="FFFFFF"/>
+        </w:rPr>
+        <w:t>Veenhoven, R., 1991. Is happiness relative?. </w:t>
+      </w:r>
       <w:r>
         <w:rPr>
           <w:i/>
           <w:iCs/>
           <w:sz w:val="24"/>
           <w:szCs w:val="24"/>
-          <w:lang w:val="en-GB" w:eastAsia="en-GB"/>
-        </w:rPr>
-        <w:t xml:space="preserve"> Song</w:t>
-      </w:r>
-      <w:r>
-        <w:rPr>
-          <w:sz w:val="24"/>
-          <w:szCs w:val="24"/>
-          <w:lang w:val="en-GB" w:eastAsia="en-GB"/>
-        </w:rPr>
-        <w:t>. [online] Asian Development Bank. Available at: https://www.adb.org/news/op-ed/how-south-asia-can-continue-world-s-fastest-growing-subregion-lei-lei-song [Accessed 17 Dec. 2019].</w:t>
+          <w:shd w:val="clear" w:color="auto" w:fill="FFFFFF"/>
+        </w:rPr>
+        <w:t>Social indicators research</w:t>
+      </w:r>
+      <w:r>
+        <w:rPr>
+          <w:sz w:val="24"/>
+          <w:szCs w:val="24"/>
+          <w:shd w:val="clear" w:color="auto" w:fill="FFFFFF"/>
+        </w:rPr>
+        <w:t>, </w:t>
+      </w:r>
+      <w:r>
+        <w:rPr>
+          <w:i/>
+          <w:iCs/>
+          <w:sz w:val="24"/>
+          <w:szCs w:val="24"/>
+          <w:shd w:val="clear" w:color="auto" w:fill="FFFFFF"/>
+        </w:rPr>
+        <w:t>24</w:t>
+      </w:r>
+      <w:r>
+        <w:rPr>
+          <w:sz w:val="24"/>
+          <w:szCs w:val="24"/>
+          <w:shd w:val="clear" w:color="auto" w:fill="FFFFFF"/>
+        </w:rPr>
+        <w:t>(1), pp.1-34.</w:t>
       </w:r>
     </w:p>
     <w:p>
@@ -12369,157 +11991,8 @@
           <w:szCs w:val="24"/>
           <w:lang w:val="en-GB" w:eastAsia="en-GB"/>
         </w:rPr>
-        <w:t>Sustainable Development Solutions Network (2012). </w:t>
-      </w:r>
-      <w:r>
-        <w:rPr>
-          <w:i/>
-          <w:iCs/>
-          <w:sz w:val="24"/>
-          <w:szCs w:val="24"/>
-          <w:lang w:val="en-GB" w:eastAsia="en-GB"/>
-        </w:rPr>
-        <w:t>World Happiness Report</w:t>
-      </w:r>
-      <w:r>
-        <w:rPr>
-          <w:sz w:val="24"/>
-          <w:szCs w:val="24"/>
-          <w:lang w:val="en-GB" w:eastAsia="en-GB"/>
-        </w:rPr>
-        <w:t>. [online] Available at: https://www.kaggle.com/unsdsn/world-happiness [Accessed 16 Dec. 2019].</w:t>
-      </w:r>
-    </w:p>
-    <w:p>
-      <w:pPr>
-        <w:jc w:val="both"/>
-        <w:rPr>
-          <w:sz w:val="24"/>
-          <w:szCs w:val="24"/>
-          <w:lang w:val="en-GB"/>
-        </w:rPr>
-      </w:pPr>
-    </w:p>
-    <w:p>
-      <w:pPr>
-        <w:jc w:val="both"/>
-        <w:rPr>
-          <w:sz w:val="24"/>
-          <w:szCs w:val="24"/>
-          <w:shd w:val="clear" w:color="auto" w:fill="FFFFFF"/>
-        </w:rPr>
-      </w:pPr>
-      <w:proofErr w:type="spellStart"/>
-      <w:r>
-        <w:rPr>
-          <w:sz w:val="24"/>
-          <w:szCs w:val="24"/>
-          <w:shd w:val="clear" w:color="auto" w:fill="FFFFFF"/>
-        </w:rPr>
-        <w:t>Veenhoven</w:t>
-      </w:r>
-      <w:proofErr w:type="spellEnd"/>
-      <w:r>
-        <w:rPr>
-          <w:sz w:val="24"/>
-          <w:szCs w:val="24"/>
-          <w:shd w:val="clear" w:color="auto" w:fill="FFFFFF"/>
-        </w:rPr>
-        <w:t xml:space="preserve">, R., 1991. Is happiness </w:t>
-      </w:r>
-      <w:proofErr w:type="gramStart"/>
-      <w:r>
-        <w:rPr>
-          <w:sz w:val="24"/>
-          <w:szCs w:val="24"/>
-          <w:shd w:val="clear" w:color="auto" w:fill="FFFFFF"/>
-        </w:rPr>
-        <w:t>relative?.</w:t>
-      </w:r>
-      <w:proofErr w:type="gramEnd"/>
-      <w:r>
-        <w:rPr>
-          <w:sz w:val="24"/>
-          <w:szCs w:val="24"/>
-          <w:shd w:val="clear" w:color="auto" w:fill="FFFFFF"/>
-        </w:rPr>
-        <w:t> </w:t>
-      </w:r>
-      <w:r>
-        <w:rPr>
-          <w:i/>
-          <w:iCs/>
-          <w:sz w:val="24"/>
-          <w:szCs w:val="24"/>
-          <w:shd w:val="clear" w:color="auto" w:fill="FFFFFF"/>
-        </w:rPr>
-        <w:t>Social indicators research</w:t>
-      </w:r>
-      <w:r>
-        <w:rPr>
-          <w:sz w:val="24"/>
-          <w:szCs w:val="24"/>
-          <w:shd w:val="clear" w:color="auto" w:fill="FFFFFF"/>
-        </w:rPr>
-        <w:t>, </w:t>
-      </w:r>
-      <w:r>
-        <w:rPr>
-          <w:i/>
-          <w:iCs/>
-          <w:sz w:val="24"/>
-          <w:szCs w:val="24"/>
-          <w:shd w:val="clear" w:color="auto" w:fill="FFFFFF"/>
-        </w:rPr>
-        <w:t>24</w:t>
-      </w:r>
-      <w:r>
-        <w:rPr>
-          <w:sz w:val="24"/>
-          <w:szCs w:val="24"/>
-          <w:shd w:val="clear" w:color="auto" w:fill="FFFFFF"/>
-        </w:rPr>
-        <w:t>(1), pp.1-34.</w:t>
-      </w:r>
-    </w:p>
-    <w:p>
-      <w:pPr>
-        <w:spacing w:line="360" w:lineRule="atLeast"/>
-        <w:jc w:val="both"/>
-        <w:rPr>
-          <w:sz w:val="24"/>
-          <w:szCs w:val="24"/>
-          <w:lang w:val="en-GB" w:eastAsia="en-GB"/>
-        </w:rPr>
-      </w:pPr>
-    </w:p>
-    <w:p>
-      <w:pPr>
-        <w:spacing w:line="360" w:lineRule="atLeast"/>
-        <w:jc w:val="both"/>
-        <w:rPr>
-          <w:sz w:val="24"/>
-          <w:szCs w:val="24"/>
-          <w:lang w:val="en-GB" w:eastAsia="en-GB"/>
-        </w:rPr>
-      </w:pPr>
-      <w:proofErr w:type="spellStart"/>
-      <w:r>
-        <w:rPr>
-          <w:sz w:val="24"/>
-          <w:szCs w:val="24"/>
-          <w:lang w:val="en-GB" w:eastAsia="en-GB"/>
-        </w:rPr>
-        <w:t>Worldhappiness.report</w:t>
-      </w:r>
-      <w:proofErr w:type="spellEnd"/>
-      <w:r>
-        <w:rPr>
-          <w:sz w:val="24"/>
-          <w:szCs w:val="24"/>
-          <w:lang w:val="en-GB" w:eastAsia="en-GB"/>
-        </w:rPr>
-        <w:t>. (2019). </w:t>
+        <w:lastRenderedPageBreak/>
+        <w:t>Worldhappiness.report. (2019). </w:t>
       </w:r>
       <w:r>
         <w:rPr>
@@ -12657,16 +12130,31 @@
       </w:rPr>
       <w:t xml:space="preserve"> of </w:t>
     </w:r>
-    <w:fldSimple w:instr=" NUMPAGES  \* Arabic  \* MERGEFORMAT ">
-      <w:r>
-        <w:rPr>
-          <w:rFonts w:ascii="Arial" w:hAnsi="Arial" w:cs="Arial"/>
-          <w:noProof/>
-          <w:sz w:val="18"/>
-        </w:rPr>
-        <w:t>8</w:t>
-      </w:r>
-    </w:fldSimple>
+    <w:r>
+      <w:fldChar w:fldCharType="begin"/>
+    </w:r>
+    <w:r>
+      <w:instrText xml:space="preserve"> NUMPAGES  \* Arabic  \* MERGEFORMAT </w:instrText>
+    </w:r>
+    <w:r>
+      <w:fldChar w:fldCharType="separate"/>
+    </w:r>
+    <w:r>
+      <w:rPr>
+        <w:rFonts w:ascii="Arial" w:hAnsi="Arial" w:cs="Arial"/>
+        <w:noProof/>
+        <w:sz w:val="18"/>
+      </w:rPr>
+      <w:t>8</w:t>
+    </w:r>
+    <w:r>
+      <w:rPr>
+        <w:rFonts w:ascii="Arial" w:hAnsi="Arial" w:cs="Arial"/>
+        <w:noProof/>
+        <w:sz w:val="18"/>
+      </w:rPr>
+      <w:fldChar w:fldCharType="end"/>
+    </w:r>
   </w:p>
 </w:ftr>
 </file>
@@ -16713,7 +16201,7 @@
 </file>
 
 <file path=customXml/itemProps1.xml><?xml version="1.0" encoding="utf-8"?>
-<ds:datastoreItem xmlns:ds="http://schemas.openxmlformats.org/officeDocument/2006/customXml" ds:itemID="{2C4C77D6-14B2-1140-B8A0-1074C40E7DF8}">
+<ds:datastoreItem xmlns:ds="http://schemas.openxmlformats.org/officeDocument/2006/customXml" ds:itemID="{425F73F7-5A17-A443-A9A1-E48A486CE556}">
   <ds:schemaRefs>
     <ds:schemaRef ds:uri="http://schemas.openxmlformats.org/officeDocument/2006/bibliography"/>
   </ds:schemaRefs>

</xml_diff>

<commit_message>
proofread data analysis and result
</commit_message>
<xml_diff>
--- a/Group_65_Coursework_7COM1079.docx
+++ b/Group_65_Coursework_7COM1079.docx
@@ -362,6 +362,7 @@
               </w:rPr>
               <w:t xml:space="preserve"> </w:t>
             </w:r>
+            <w:proofErr w:type="spellStart"/>
             <w:r>
               <w:rPr>
                 <w:rFonts w:ascii="Arial" w:hAnsi="Arial" w:cs="Arial"/>
@@ -369,7 +370,17 @@
                 <w:szCs w:val="18"/>
                 <w:lang w:val="en-GB"/>
               </w:rPr>
-              <w:t>Dr. John Noll</w:t>
+              <w:t>Dr.</w:t>
+            </w:r>
+            <w:proofErr w:type="spellEnd"/>
+            <w:r>
+              <w:rPr>
+                <w:rFonts w:ascii="Arial" w:hAnsi="Arial" w:cs="Arial"/>
+                <w:sz w:val="20"/>
+                <w:szCs w:val="18"/>
+                <w:lang w:val="en-GB"/>
+              </w:rPr>
+              <w:t xml:space="preserve"> John Noll</w:t>
             </w:r>
           </w:p>
         </w:tc>
@@ -611,13 +622,41 @@
                 <w:lang w:val="en-GB"/>
               </w:rPr>
             </w:pPr>
+            <w:proofErr w:type="spellStart"/>
             <w:r>
               <w:rPr>
                 <w:rFonts w:ascii="Arial" w:hAnsi="Arial" w:cs="Arial"/>
                 <w:sz w:val="20"/>
                 <w:shd w:val="clear" w:color="auto" w:fill="FFFFFF"/>
               </w:rPr>
-              <w:t>Heena Mohammedhanif Shaikh </w:t>
+              <w:t>Heena</w:t>
+            </w:r>
+            <w:proofErr w:type="spellEnd"/>
+            <w:r>
+              <w:rPr>
+                <w:rFonts w:ascii="Arial" w:hAnsi="Arial" w:cs="Arial"/>
+                <w:sz w:val="20"/>
+                <w:shd w:val="clear" w:color="auto" w:fill="FFFFFF"/>
+              </w:rPr>
+              <w:t xml:space="preserve"> </w:t>
+            </w:r>
+            <w:proofErr w:type="spellStart"/>
+            <w:r>
+              <w:rPr>
+                <w:rFonts w:ascii="Arial" w:hAnsi="Arial" w:cs="Arial"/>
+                <w:sz w:val="20"/>
+                <w:shd w:val="clear" w:color="auto" w:fill="FFFFFF"/>
+              </w:rPr>
+              <w:t>Mohammedhanif</w:t>
+            </w:r>
+            <w:proofErr w:type="spellEnd"/>
+            <w:r>
+              <w:rPr>
+                <w:rFonts w:ascii="Arial" w:hAnsi="Arial" w:cs="Arial"/>
+                <w:sz w:val="20"/>
+                <w:shd w:val="clear" w:color="auto" w:fill="FFFFFF"/>
+              </w:rPr>
+              <w:t xml:space="preserve"> Shaikh </w:t>
             </w:r>
           </w:p>
         </w:tc>
@@ -690,7 +729,25 @@
                 <w:sz w:val="20"/>
                 <w:lang w:val="en-GB"/>
               </w:rPr>
-              <w:t>Md Sakhawat Hussain</w:t>
+              <w:t xml:space="preserve">Md </w:t>
+            </w:r>
+            <w:proofErr w:type="spellStart"/>
+            <w:r>
+              <w:rPr>
+                <w:rFonts w:ascii="Arial" w:hAnsi="Arial" w:cs="Arial"/>
+                <w:sz w:val="20"/>
+                <w:lang w:val="en-GB"/>
+              </w:rPr>
+              <w:t>Sakhawat</w:t>
+            </w:r>
+            <w:proofErr w:type="spellEnd"/>
+            <w:r>
+              <w:rPr>
+                <w:rFonts w:ascii="Arial" w:hAnsi="Arial" w:cs="Arial"/>
+                <w:sz w:val="20"/>
+                <w:lang w:val="en-GB"/>
+              </w:rPr>
+              <w:t xml:space="preserve"> Hussain</w:t>
             </w:r>
           </w:p>
         </w:tc>
@@ -751,13 +808,23 @@
                 <w:lang w:val="en-GB"/>
               </w:rPr>
             </w:pPr>
+            <w:proofErr w:type="spellStart"/>
             <w:r>
               <w:rPr>
                 <w:rFonts w:ascii="Arial" w:hAnsi="Arial" w:cs="Arial"/>
                 <w:sz w:val="20"/>
                 <w:shd w:val="clear" w:color="auto" w:fill="FFFFFF"/>
               </w:rPr>
-              <w:t>Ramjot Kaur</w:t>
+              <w:t>Ramjot</w:t>
+            </w:r>
+            <w:proofErr w:type="spellEnd"/>
+            <w:r>
+              <w:rPr>
+                <w:rFonts w:ascii="Arial" w:hAnsi="Arial" w:cs="Arial"/>
+                <w:sz w:val="20"/>
+                <w:shd w:val="clear" w:color="auto" w:fill="FFFFFF"/>
+              </w:rPr>
+              <w:t xml:space="preserve"> Kaur</w:t>
             </w:r>
           </w:p>
         </w:tc>
@@ -824,7 +891,25 @@
                 <w:sz w:val="20"/>
                 <w:shd w:val="clear" w:color="auto" w:fill="FFFFFF"/>
               </w:rPr>
-              <w:t>Dhanesh Nilesh Kotadiya </w:t>
+              <w:t xml:space="preserve">Dhanesh Nilesh </w:t>
+            </w:r>
+            <w:proofErr w:type="spellStart"/>
+            <w:r>
+              <w:rPr>
+                <w:rFonts w:ascii="Arial" w:hAnsi="Arial" w:cs="Arial"/>
+                <w:sz w:val="20"/>
+                <w:shd w:val="clear" w:color="auto" w:fill="FFFFFF"/>
+              </w:rPr>
+              <w:t>Kotadiya</w:t>
+            </w:r>
+            <w:proofErr w:type="spellEnd"/>
+            <w:r>
+              <w:rPr>
+                <w:rFonts w:ascii="Arial" w:hAnsi="Arial" w:cs="Arial"/>
+                <w:sz w:val="20"/>
+                <w:shd w:val="clear" w:color="auto" w:fill="FFFFFF"/>
+              </w:rPr>
+              <w:t> </w:t>
             </w:r>
           </w:p>
         </w:tc>
@@ -885,13 +970,23 @@
                 <w:lang w:val="en-GB"/>
               </w:rPr>
             </w:pPr>
+            <w:proofErr w:type="spellStart"/>
             <w:r>
               <w:rPr>
                 <w:rFonts w:ascii="Arial" w:hAnsi="Arial" w:cs="Arial"/>
                 <w:sz w:val="20"/>
                 <w:shd w:val="clear" w:color="auto" w:fill="FFFFFF"/>
               </w:rPr>
-              <w:t>Kamalpreet Kaur</w:t>
+              <w:t>Kamalpreet</w:t>
+            </w:r>
+            <w:proofErr w:type="spellEnd"/>
+            <w:r>
+              <w:rPr>
+                <w:rFonts w:ascii="Arial" w:hAnsi="Arial" w:cs="Arial"/>
+                <w:sz w:val="20"/>
+                <w:shd w:val="clear" w:color="auto" w:fill="FFFFFF"/>
+              </w:rPr>
+              <w:t xml:space="preserve"> Kaur</w:t>
             </w:r>
           </w:p>
         </w:tc>
@@ -1569,7 +1664,7 @@
           <w:szCs w:val="36"/>
           <w:lang w:val="en-GB"/>
         </w:rPr>
-        <w:t>A</w:t>
+        <w:t>an</w:t>
       </w:r>
       <w:r>
         <w:rPr>
@@ -1579,7 +1674,7 @@
           <w:szCs w:val="36"/>
           <w:lang w:val="en-GB"/>
         </w:rPr>
-        <w:t xml:space="preserve">n </w:t>
+        <w:t xml:space="preserve"> </w:t>
       </w:r>
       <w:r>
         <w:rPr>
@@ -1609,7 +1704,7 @@
           <w:szCs w:val="36"/>
           <w:lang w:val="en-GB"/>
         </w:rPr>
-        <w:t>I</w:t>
+        <w:t>in</w:t>
       </w:r>
       <w:r>
         <w:rPr>
@@ -1619,7 +1714,7 @@
           <w:szCs w:val="36"/>
           <w:lang w:val="en-GB"/>
         </w:rPr>
-        <w:t xml:space="preserve">n </w:t>
+        <w:t xml:space="preserve"> </w:t>
       </w:r>
       <w:r>
         <w:rPr>
@@ -1665,6 +1760,7 @@
           <w:lang w:val="en-GB"/>
         </w:rPr>
       </w:pPr>
+      <w:proofErr w:type="gramStart"/>
       <w:r>
         <w:rPr>
           <w:b/>
@@ -1695,6 +1791,9 @@
         </w:rPr>
         <w:t>Introduction</w:t>
       </w:r>
+      <w:bookmarkStart w:id="0" w:name="_GoBack"/>
+      <w:bookmarkEnd w:id="0"/>
+      <w:proofErr w:type="gramEnd"/>
     </w:p>
     <w:p>
       <w:pPr>
@@ -1744,7 +1843,27 @@
           <w:szCs w:val="24"/>
           <w:lang w:val="en-GB"/>
         </w:rPr>
-        <w:t xml:space="preserve">. According to Veenhoven (1991), happiness can be characterised by how much a person likes the life he leads. Happiness can also be </w:t>
+        <w:t xml:space="preserve">. According to </w:t>
+      </w:r>
+      <w:proofErr w:type="spellStart"/>
+      <w:r>
+        <w:rPr>
+          <w:bCs/>
+          <w:sz w:val="24"/>
+          <w:szCs w:val="24"/>
+          <w:lang w:val="en-GB"/>
+        </w:rPr>
+        <w:t>Veenhoven</w:t>
+      </w:r>
+      <w:proofErr w:type="spellEnd"/>
+      <w:r>
+        <w:rPr>
+          <w:bCs/>
+          <w:sz w:val="24"/>
+          <w:szCs w:val="24"/>
+          <w:lang w:val="en-GB"/>
+        </w:rPr>
+        <w:t xml:space="preserve"> (1991), happiness can be characterised by how much a person likes the life he leads. Happiness can also be </w:t>
       </w:r>
       <w:r>
         <w:rPr>
@@ -2135,7 +2254,47 @@
           <w:szCs w:val="24"/>
           <w:lang w:val="en-GB"/>
         </w:rPr>
-        <w:t xml:space="preserve"> (Andreasson and Birkjær, 2018).</w:t>
+        <w:t xml:space="preserve"> (</w:t>
+      </w:r>
+      <w:proofErr w:type="spellStart"/>
+      <w:r>
+        <w:rPr>
+          <w:bCs/>
+          <w:sz w:val="24"/>
+          <w:szCs w:val="24"/>
+          <w:lang w:val="en-GB"/>
+        </w:rPr>
+        <w:t>Andreasson</w:t>
+      </w:r>
+      <w:proofErr w:type="spellEnd"/>
+      <w:r>
+        <w:rPr>
+          <w:bCs/>
+          <w:sz w:val="24"/>
+          <w:szCs w:val="24"/>
+          <w:lang w:val="en-GB"/>
+        </w:rPr>
+        <w:t xml:space="preserve"> and </w:t>
+      </w:r>
+      <w:proofErr w:type="spellStart"/>
+      <w:r>
+        <w:rPr>
+          <w:bCs/>
+          <w:sz w:val="24"/>
+          <w:szCs w:val="24"/>
+          <w:lang w:val="en-GB"/>
+        </w:rPr>
+        <w:t>Birkjær</w:t>
+      </w:r>
+      <w:proofErr w:type="spellEnd"/>
+      <w:r>
+        <w:rPr>
+          <w:bCs/>
+          <w:sz w:val="24"/>
+          <w:szCs w:val="24"/>
+          <w:lang w:val="en-GB"/>
+        </w:rPr>
+        <w:t>, 2018).</w:t>
       </w:r>
       <w:r>
         <w:rPr>
@@ -2573,14 +2732,25 @@
         </w:rPr>
         <w:t xml:space="preserve">the </w:t>
       </w:r>
-      <w:r>
-        <w:rPr>
-          <w:bCs/>
-          <w:sz w:val="24"/>
-          <w:szCs w:val="24"/>
-          <w:lang w:val="en-GB"/>
-        </w:rPr>
-        <w:t xml:space="preserve">Gapminder tool </w:t>
+      <w:proofErr w:type="spellStart"/>
+      <w:r>
+        <w:rPr>
+          <w:bCs/>
+          <w:sz w:val="24"/>
+          <w:szCs w:val="24"/>
+          <w:lang w:val="en-GB"/>
+        </w:rPr>
+        <w:t>Gapminder</w:t>
+      </w:r>
+      <w:proofErr w:type="spellEnd"/>
+      <w:r>
+        <w:rPr>
+          <w:bCs/>
+          <w:sz w:val="24"/>
+          <w:szCs w:val="24"/>
+          <w:lang w:val="en-GB"/>
+        </w:rPr>
+        <w:t xml:space="preserve"> tool </w:t>
       </w:r>
       <w:r>
         <w:rPr>
@@ -3590,6 +3760,7 @@
           <w:lang w:val="en-GB"/>
         </w:rPr>
       </w:pPr>
+      <w:proofErr w:type="gramStart"/>
       <w:r>
         <w:rPr>
           <w:b/>
@@ -3617,6 +3788,7 @@
         </w:rPr>
         <w:t>Background</w:t>
       </w:r>
+      <w:proofErr w:type="gramEnd"/>
     </w:p>
     <w:p>
       <w:pPr>
@@ -3780,15 +3952,33 @@
           <w:szCs w:val="24"/>
           <w:lang w:val="en-GB"/>
         </w:rPr>
-        <w:t xml:space="preserve"> are the happines</w:t>
-      </w:r>
-      <w:r>
-        <w:rPr>
-          <w:sz w:val="24"/>
-          <w:szCs w:val="24"/>
-          <w:lang w:val="en-GB"/>
-        </w:rPr>
-        <w:t xml:space="preserve">t because </w:t>
+        <w:t xml:space="preserve"> are the </w:t>
+      </w:r>
+      <w:proofErr w:type="spellStart"/>
+      <w:r>
+        <w:rPr>
+          <w:sz w:val="24"/>
+          <w:szCs w:val="24"/>
+          <w:lang w:val="en-GB"/>
+        </w:rPr>
+        <w:t>happines</w:t>
+      </w:r>
+      <w:r>
+        <w:rPr>
+          <w:sz w:val="24"/>
+          <w:szCs w:val="24"/>
+          <w:lang w:val="en-GB"/>
+        </w:rPr>
+        <w:t>t</w:t>
+      </w:r>
+      <w:proofErr w:type="spellEnd"/>
+      <w:r>
+        <w:rPr>
+          <w:sz w:val="24"/>
+          <w:szCs w:val="24"/>
+          <w:lang w:val="en-GB"/>
+        </w:rPr>
+        <w:t xml:space="preserve"> because </w:t>
       </w:r>
       <w:r>
         <w:rPr>
@@ -3892,7 +4082,43 @@
           <w:szCs w:val="24"/>
           <w:lang w:val="en-GB"/>
         </w:rPr>
-        <w:t xml:space="preserve"> income (Andreasson and Birkjær, 2018). It is</w:t>
+        <w:t xml:space="preserve"> income (</w:t>
+      </w:r>
+      <w:proofErr w:type="spellStart"/>
+      <w:r>
+        <w:rPr>
+          <w:sz w:val="24"/>
+          <w:szCs w:val="24"/>
+          <w:lang w:val="en-GB"/>
+        </w:rPr>
+        <w:t>Andreasson</w:t>
+      </w:r>
+      <w:proofErr w:type="spellEnd"/>
+      <w:r>
+        <w:rPr>
+          <w:sz w:val="24"/>
+          <w:szCs w:val="24"/>
+          <w:lang w:val="en-GB"/>
+        </w:rPr>
+        <w:t xml:space="preserve"> and </w:t>
+      </w:r>
+      <w:proofErr w:type="spellStart"/>
+      <w:r>
+        <w:rPr>
+          <w:sz w:val="24"/>
+          <w:szCs w:val="24"/>
+          <w:lang w:val="en-GB"/>
+        </w:rPr>
+        <w:t>Birkjær</w:t>
+      </w:r>
+      <w:proofErr w:type="spellEnd"/>
+      <w:r>
+        <w:rPr>
+          <w:sz w:val="24"/>
+          <w:szCs w:val="24"/>
+          <w:lang w:val="en-GB"/>
+        </w:rPr>
+        <w:t>, 2018). It is</w:t>
       </w:r>
       <w:r>
         <w:rPr>
@@ -4028,7 +4254,25 @@
           <w:szCs w:val="24"/>
           <w:lang w:val="en-GB"/>
         </w:rPr>
-        <w:t xml:space="preserve"> are narrowing in on such questions, in addition to</w:t>
+        <w:t xml:space="preserve"> </w:t>
+      </w:r>
+      <w:proofErr w:type="gramStart"/>
+      <w:r>
+        <w:rPr>
+          <w:sz w:val="24"/>
+          <w:szCs w:val="24"/>
+          <w:lang w:val="en-GB"/>
+        </w:rPr>
+        <w:t>are</w:t>
+      </w:r>
+      <w:proofErr w:type="gramEnd"/>
+      <w:r>
+        <w:rPr>
+          <w:sz w:val="24"/>
+          <w:szCs w:val="24"/>
+          <w:lang w:val="en-GB"/>
+        </w:rPr>
+        <w:t xml:space="preserve"> narrowing in on such questions, in addition to</w:t>
       </w:r>
       <w:r>
         <w:rPr>
@@ -4657,7 +4901,27 @@
           <w:szCs w:val="24"/>
           <w:lang w:val="en-GB"/>
         </w:rPr>
-        <w:t xml:space="preserve"> Gapminder tools (Gapminder.org, 2019)</w:t>
+        <w:t xml:space="preserve"> </w:t>
+      </w:r>
+      <w:proofErr w:type="spellStart"/>
+      <w:r>
+        <w:rPr>
+          <w:bCs/>
+          <w:sz w:val="24"/>
+          <w:szCs w:val="24"/>
+          <w:lang w:val="en-GB"/>
+        </w:rPr>
+        <w:t>Gapminder</w:t>
+      </w:r>
+      <w:proofErr w:type="spellEnd"/>
+      <w:r>
+        <w:rPr>
+          <w:bCs/>
+          <w:sz w:val="24"/>
+          <w:szCs w:val="24"/>
+          <w:lang w:val="en-GB"/>
+        </w:rPr>
+        <w:t xml:space="preserve"> tools (Gapminder.org, 2019)</w:t>
       </w:r>
       <w:r>
         <w:rPr>
@@ -4819,6 +5083,7 @@
           <w:lang w:val="en-GB"/>
         </w:rPr>
       </w:pPr>
+      <w:proofErr w:type="gramStart"/>
       <w:r>
         <w:rPr>
           <w:b/>
@@ -4839,6 +5104,7 @@
         </w:rPr>
         <w:t xml:space="preserve"> </w:t>
       </w:r>
+      <w:proofErr w:type="spellStart"/>
       <w:r>
         <w:rPr>
           <w:b/>
@@ -4847,7 +5113,19 @@
           <w:szCs w:val="24"/>
           <w:lang w:val="en-GB"/>
         </w:rPr>
-        <w:t>Reaserch Questions</w:t>
+        <w:t>Reaserch</w:t>
+      </w:r>
+      <w:proofErr w:type="spellEnd"/>
+      <w:proofErr w:type="gramEnd"/>
+      <w:r>
+        <w:rPr>
+          <w:b/>
+          <w:bCs/>
+          <w:sz w:val="24"/>
+          <w:szCs w:val="24"/>
+          <w:lang w:val="en-GB"/>
+        </w:rPr>
+        <w:t xml:space="preserve"> Questions</w:t>
       </w:r>
     </w:p>
     <w:p>
@@ -5066,6 +5344,7 @@
           <w:lang w:val="en-GB"/>
         </w:rPr>
       </w:pPr>
+      <w:proofErr w:type="gramStart"/>
       <w:r>
         <w:rPr>
           <w:b/>
@@ -5093,6 +5372,7 @@
         </w:rPr>
         <w:t>Method</w:t>
       </w:r>
+      <w:proofErr w:type="gramEnd"/>
     </w:p>
     <w:p>
       <w:pPr>
@@ -5120,23 +5400,25 @@
           <w:szCs w:val="24"/>
           <w:lang w:val="en-GB"/>
         </w:rPr>
-        <w:t xml:space="preserve">In attempt to answer our questions, we used world happiness dataset from kaggle.com which provided by Sustainable Development Solutions Network (2012). This dataset was taken from The World Happiness Report, a landmark survey of the state of global happiness and this dataset has data from 2015-2019. More detail can found on </w:t>
-      </w:r>
-      <w:r>
-        <w:rPr>
-          <w:sz w:val="24"/>
-          <w:szCs w:val="24"/>
-          <w:lang w:val="en-GB" w:eastAsia="en-GB"/>
-        </w:rPr>
-        <w:t xml:space="preserve">Sustainable Development Solutions Network (2012) </w:t>
-      </w:r>
-      <w:r>
-        <w:rPr>
-          <w:sz w:val="24"/>
-          <w:szCs w:val="24"/>
-          <w:lang w:val="en-GB"/>
-        </w:rPr>
-        <w:t>and Worldhappiness.report (2019).</w:t>
+        <w:t xml:space="preserve">In an attempt to answer our questions, we used the world happiness dataset from kaggle.com provided by the Sustainable Development Solutions Network (2012). The dataset was taken from the World Happiness Survey, a landmark survey of the state of global happiness and has data from 2015 to 2019. More detail can find on Sustainable Development Solutions Network (2012) and </w:t>
+      </w:r>
+      <w:proofErr w:type="spellStart"/>
+      <w:r>
+        <w:rPr>
+          <w:sz w:val="24"/>
+          <w:szCs w:val="24"/>
+          <w:lang w:val="en-GB"/>
+        </w:rPr>
+        <w:t>Worldhappiness.report</w:t>
+      </w:r>
+      <w:proofErr w:type="spellEnd"/>
+      <w:r>
+        <w:rPr>
+          <w:sz w:val="24"/>
+          <w:szCs w:val="24"/>
+          <w:lang w:val="en-GB"/>
+        </w:rPr>
+        <w:t xml:space="preserve"> (2019).</w:t>
       </w:r>
     </w:p>
     <w:p>
@@ -5152,19 +5434,20 @@
     <w:p>
       <w:pPr>
         <w:spacing w:line="276" w:lineRule="auto"/>
-        <w:rPr>
-          <w:sz w:val="24"/>
-          <w:szCs w:val="24"/>
-          <w:lang w:val="en-GB"/>
-        </w:rPr>
-      </w:pPr>
-      <w:r>
-        <w:rPr>
-          <w:sz w:val="24"/>
-          <w:szCs w:val="24"/>
-          <w:lang w:val="en-GB"/>
-        </w:rPr>
-        <w:t>To find our answer, we did some analysis of the 2015 and 2016 datasets. After that, we created a different dataset with information on 7 countries from 2015 to 2018, and we analyse this dataset for further analysis.</w:t>
+        <w:jc w:val="both"/>
+        <w:rPr>
+          <w:sz w:val="24"/>
+          <w:szCs w:val="24"/>
+          <w:lang w:val="en-GB"/>
+        </w:rPr>
+      </w:pPr>
+      <w:r>
+        <w:rPr>
+          <w:sz w:val="24"/>
+          <w:szCs w:val="24"/>
+          <w:lang w:val="en-GB"/>
+        </w:rPr>
+        <w:t>To find our answer we did some analysis of the datasets for 2015 and 2016. After that, we created a different dataset with information on 7 countries from 2015 to 2018, and we use this dataset for further analysis.</w:t>
       </w:r>
     </w:p>
     <w:p>
@@ -5189,6 +5472,7 @@
           <w:lang w:val="en-GB"/>
         </w:rPr>
       </w:pPr>
+      <w:proofErr w:type="gramStart"/>
       <w:r>
         <w:rPr>
           <w:b/>
@@ -5214,7 +5498,17 @@
           <w:szCs w:val="24"/>
           <w:lang w:val="en-GB"/>
         </w:rPr>
-        <w:t>Data Analysis</w:t>
+        <w:t>Data</w:t>
+      </w:r>
+      <w:proofErr w:type="gramEnd"/>
+      <w:r>
+        <w:rPr>
+          <w:b/>
+          <w:sz w:val="24"/>
+          <w:szCs w:val="24"/>
+          <w:lang w:val="en-GB"/>
+        </w:rPr>
+        <w:t xml:space="preserve"> Analysis</w:t>
       </w:r>
     </w:p>
     <w:p>
@@ -5244,7 +5538,23 @@
           <w:szCs w:val="24"/>
           <w:lang w:val="en-GB"/>
         </w:rPr>
-        <w:t>The analysis of this paper focuses on two aspects, which influence more happiness in the World Happiness Report and why developing countries are lagging in this race. To get our answer we proposed the following hyptheses and every hypothesis test is done using SPSS.</w:t>
+        <w:t>The analysis of this paper focuses on two aspects</w:t>
+      </w:r>
+      <w:r>
+        <w:rPr>
+          <w:sz w:val="24"/>
+          <w:szCs w:val="24"/>
+          <w:lang w:val="en-GB"/>
+        </w:rPr>
+        <w:t xml:space="preserve">. </w:t>
+      </w:r>
+      <w:r>
+        <w:rPr>
+          <w:sz w:val="24"/>
+          <w:szCs w:val="24"/>
+          <w:lang w:val="en-GB"/>
+        </w:rPr>
+        <w:t>What influence happiness in the World Happiness Report and why developing countries are lagging in this race. To get our response, we suggested the following hypotheses, and every hypotheses test is performed using SPSS.</w:t>
       </w:r>
     </w:p>
     <w:p>
@@ -5347,7 +5657,7 @@
           <w:sz w:val="24"/>
           <w:szCs w:val="24"/>
         </w:rPr>
-        <w:t xml:space="preserve">social support ) </w:t>
+        <w:t xml:space="preserve">social support) </w:t>
       </w:r>
       <w:r>
         <w:rPr>
@@ -5445,14 +5755,6 @@
           <w:szCs w:val="24"/>
           <w:lang w:val="en-GB"/>
         </w:rPr>
-        <w:t xml:space="preserve"> The difference between Southern Asian</w:t>
-      </w:r>
-      <w:r>
-        <w:rPr>
-          <w:sz w:val="24"/>
-          <w:szCs w:val="24"/>
-          <w:lang w:val="en-GB"/>
-        </w:rPr>
         <w:t xml:space="preserve"> </w:t>
       </w:r>
       <w:r>
@@ -5461,15 +5763,7 @@
           <w:szCs w:val="24"/>
           <w:lang w:val="en-GB"/>
         </w:rPr>
-        <w:t>(Bangladesh, India, Pakistan) and Scandinavian countries in the impact of socia</w:t>
-      </w:r>
-      <w:r>
-        <w:rPr>
-          <w:sz w:val="24"/>
-          <w:szCs w:val="24"/>
-          <w:lang w:val="en-GB"/>
-        </w:rPr>
-        <w:t>l support on the happiness score.</w:t>
+        <w:t>The difference between the Southern Asian countries (Bangladesh, India, Pakistan) and the Scandinavian countries in the effect of social support on happiness.</w:t>
       </w:r>
     </w:p>
     <w:p>
@@ -5494,6 +5788,7 @@
           <w:lang w:val="en-GB"/>
         </w:rPr>
       </w:pPr>
+      <w:proofErr w:type="gramStart"/>
       <w:r>
         <w:rPr>
           <w:b/>
@@ -5503,6 +5798,7 @@
         </w:rPr>
         <w:t>4  Result</w:t>
       </w:r>
+      <w:proofErr w:type="gramEnd"/>
     </w:p>
     <w:p>
       <w:pPr>
@@ -5538,7 +5834,23 @@
           <w:szCs w:val="24"/>
           <w:lang w:val="en-GB"/>
         </w:rPr>
-        <w:t xml:space="preserve"> we will tried to find out, </w:t>
+        <w:t xml:space="preserve"> we will </w:t>
+      </w:r>
+      <w:r>
+        <w:rPr>
+          <w:sz w:val="24"/>
+          <w:szCs w:val="24"/>
+          <w:lang w:val="en-GB"/>
+        </w:rPr>
+        <w:t xml:space="preserve">try </w:t>
+      </w:r>
+      <w:r>
+        <w:rPr>
+          <w:sz w:val="24"/>
+          <w:szCs w:val="24"/>
+          <w:lang w:val="en-GB"/>
+        </w:rPr>
+        <w:t xml:space="preserve">to find out, </w:t>
       </w:r>
       <w:r>
         <w:rPr>
@@ -6118,36 +6430,7 @@
           <w:sz w:val="24"/>
           <w:szCs w:val="24"/>
         </w:rPr>
-        <w:t xml:space="preserve">With F- value </w:t>
-      </w:r>
-      <w:r>
-        <w:rPr>
-          <w:sz w:val="24"/>
-          <w:szCs w:val="24"/>
-        </w:rPr>
-        <w:t xml:space="preserve">of 87.809 and P- value of </w:t>
-      </w:r>
-      <w:r>
-        <w:rPr>
-          <w:sz w:val="24"/>
-          <w:szCs w:val="24"/>
-        </w:rPr>
-        <w:t xml:space="preserve">0.000 in table 2, it is observed that the relationship between </w:t>
-      </w:r>
-      <w:r>
-        <w:rPr>
-          <w:color w:val="000000"/>
-          <w:sz w:val="24"/>
-          <w:szCs w:val="24"/>
-        </w:rPr>
-        <w:t>economy GDP per capita, life expectancy, freedom, trust in government, family support, and generosity</w:t>
-      </w:r>
-      <w:r>
-        <w:rPr>
-          <w:sz w:val="24"/>
-          <w:szCs w:val="24"/>
-        </w:rPr>
-        <w:t xml:space="preserve"> and happiness score is significant.</w:t>
+        <w:t>With an F-value of 87,809 and a P-value of 0.000 in Table 2, it is observed that the relationship between GDP per capita economy, life expectancy, freedom trust in government, family support, and generosity and happiness is significant.</w:t>
       </w:r>
     </w:p>
     <w:p>
@@ -6235,18 +6518,29 @@
                 <w:sz w:val="24"/>
                 <w:szCs w:val="24"/>
               </w:rPr>
-              <w:t xml:space="preserve"> ANOVA</w:t>
-            </w:r>
+              <w:t xml:space="preserve"> </w:t>
+            </w:r>
+            <w:proofErr w:type="spellStart"/>
             <w:r>
               <w:rPr>
                 <w:bCs/>
                 <w:color w:val="000000"/>
                 <w:sz w:val="24"/>
                 <w:szCs w:val="24"/>
+              </w:rPr>
+              <w:t>ANOVA</w:t>
+            </w:r>
+            <w:r>
+              <w:rPr>
+                <w:bCs/>
+                <w:color w:val="000000"/>
+                <w:sz w:val="24"/>
+                <w:szCs w:val="24"/>
                 <w:vertAlign w:val="superscript"/>
               </w:rPr>
               <w:t>a</w:t>
             </w:r>
+            <w:proofErr w:type="spellEnd"/>
           </w:p>
         </w:tc>
       </w:tr>
@@ -7304,6 +7598,7 @@
               </w:rPr>
               <w:t xml:space="preserve">Table 3. </w:t>
             </w:r>
+            <w:proofErr w:type="spellStart"/>
             <w:r>
               <w:rPr>
                 <w:bCs/>
@@ -7323,6 +7618,7 @@
               </w:rPr>
               <w:t>a</w:t>
             </w:r>
+            <w:proofErr w:type="spellEnd"/>
           </w:p>
         </w:tc>
       </w:tr>
@@ -9432,7 +9728,31 @@
           <w:szCs w:val="24"/>
           <w:lang w:val="en-GB"/>
         </w:rPr>
-        <w:t xml:space="preserve">Table 3, </w:t>
+        <w:t>Table</w:t>
+      </w:r>
+      <w:r>
+        <w:rPr>
+          <w:sz w:val="24"/>
+          <w:szCs w:val="24"/>
+          <w:lang w:val="en-GB"/>
+        </w:rPr>
+        <w:t xml:space="preserve"> </w:t>
+      </w:r>
+      <w:r>
+        <w:rPr>
+          <w:sz w:val="24"/>
+          <w:szCs w:val="24"/>
+          <w:lang w:val="en-GB"/>
+        </w:rPr>
+        <w:t>3</w:t>
+      </w:r>
+      <w:r>
+        <w:rPr>
+          <w:sz w:val="24"/>
+          <w:szCs w:val="24"/>
+          <w:lang w:val="en-GB"/>
+        </w:rPr>
+        <w:t xml:space="preserve"> </w:t>
       </w:r>
       <w:r>
         <w:rPr>
@@ -9498,7 +9818,23 @@
           <w:sz w:val="24"/>
           <w:szCs w:val="24"/>
         </w:rPr>
-        <w:t xml:space="preserve"> (Econo_GDP) + b</w:t>
+        <w:t xml:space="preserve"> (</w:t>
+      </w:r>
+      <w:proofErr w:type="spellStart"/>
+      <w:r>
+        <w:rPr>
+          <w:sz w:val="24"/>
+          <w:szCs w:val="24"/>
+        </w:rPr>
+        <w:t>Econo_GDP</w:t>
+      </w:r>
+      <w:proofErr w:type="spellEnd"/>
+      <w:r>
+        <w:rPr>
+          <w:sz w:val="24"/>
+          <w:szCs w:val="24"/>
+        </w:rPr>
+        <w:t>) + b</w:t>
       </w:r>
       <w:r>
         <w:rPr>
@@ -9841,6 +10177,20 @@
     </w:p>
     <w:p>
       <w:pPr>
+        <w:autoSpaceDE w:val="0"/>
+        <w:autoSpaceDN w:val="0"/>
+        <w:adjustRightInd w:val="0"/>
+        <w:spacing w:line="276" w:lineRule="auto"/>
+        <w:jc w:val="center"/>
+        <w:rPr>
+          <w:sz w:val="24"/>
+          <w:szCs w:val="24"/>
+          <w:vertAlign w:val="subscript"/>
+        </w:rPr>
+      </w:pPr>
+    </w:p>
+    <w:p>
+      <w:pPr>
         <w:spacing w:line="276" w:lineRule="auto"/>
         <w:jc w:val="both"/>
         <w:rPr>
@@ -9853,140 +10203,7 @@
           <w:sz w:val="24"/>
           <w:szCs w:val="24"/>
         </w:rPr>
-        <w:t xml:space="preserve">That is, the regression coefficients value for economy GDP per capita, family, heath (life expectancy), freedom, trust (government corruption) and generosity, as obtained from coefficients table </w:t>
-      </w:r>
-      <w:r>
-        <w:rPr>
-          <w:sz w:val="24"/>
-          <w:szCs w:val="24"/>
-        </w:rPr>
-        <w:t xml:space="preserve">are 0.303, 0.335, 0.210, 0.175, 0.082 and 0.043 </w:t>
-      </w:r>
-      <w:r>
-        <w:rPr>
-          <w:sz w:val="24"/>
-          <w:szCs w:val="24"/>
-        </w:rPr>
-        <w:t>respectively, which shows that “</w:t>
-      </w:r>
-      <w:r>
-        <w:rPr>
-          <w:sz w:val="24"/>
-          <w:szCs w:val="24"/>
-        </w:rPr>
-        <w:t>Family</w:t>
-      </w:r>
-      <w:r>
-        <w:rPr>
-          <w:sz w:val="24"/>
-          <w:szCs w:val="24"/>
-        </w:rPr>
-        <w:t>” is of more effect than “</w:t>
-      </w:r>
-      <w:r>
-        <w:rPr>
-          <w:sz w:val="24"/>
-          <w:szCs w:val="24"/>
-        </w:rPr>
-        <w:t>E</w:t>
-      </w:r>
-      <w:r>
-        <w:rPr>
-          <w:sz w:val="24"/>
-          <w:szCs w:val="24"/>
-        </w:rPr>
-        <w:t>conomy GDP per capita”, while “</w:t>
-      </w:r>
-      <w:r>
-        <w:rPr>
-          <w:sz w:val="24"/>
-          <w:szCs w:val="24"/>
-        </w:rPr>
-        <w:t>Health</w:t>
-      </w:r>
-      <w:r>
-        <w:rPr>
-          <w:sz w:val="24"/>
-          <w:szCs w:val="24"/>
-        </w:rPr>
-        <w:t xml:space="preserve">, </w:t>
-      </w:r>
-      <w:r>
-        <w:rPr>
-          <w:sz w:val="24"/>
-          <w:szCs w:val="24"/>
-        </w:rPr>
-        <w:t>Freedom</w:t>
-      </w:r>
-      <w:r>
-        <w:rPr>
-          <w:sz w:val="24"/>
-          <w:szCs w:val="24"/>
-        </w:rPr>
-        <w:t xml:space="preserve">, and </w:t>
-      </w:r>
-      <w:r>
-        <w:rPr>
-          <w:sz w:val="24"/>
-          <w:szCs w:val="24"/>
-        </w:rPr>
-        <w:t>Trust in Government</w:t>
-      </w:r>
-      <w:r>
-        <w:rPr>
-          <w:sz w:val="24"/>
-          <w:szCs w:val="24"/>
-        </w:rPr>
-        <w:t>” is of less effect than “</w:t>
-      </w:r>
-      <w:r>
-        <w:rPr>
-          <w:sz w:val="24"/>
-          <w:szCs w:val="24"/>
-        </w:rPr>
-        <w:t>E</w:t>
-      </w:r>
-      <w:r>
-        <w:rPr>
-          <w:sz w:val="24"/>
-          <w:szCs w:val="24"/>
-        </w:rPr>
-        <w:t>conomy GDP per capita” while “</w:t>
-      </w:r>
-      <w:r>
-        <w:rPr>
-          <w:sz w:val="24"/>
-          <w:szCs w:val="24"/>
-        </w:rPr>
-        <w:t>Generosity</w:t>
-      </w:r>
-      <w:r>
-        <w:rPr>
-          <w:sz w:val="24"/>
-          <w:szCs w:val="24"/>
-        </w:rPr>
-        <w:t xml:space="preserve">” is of less effect than the five above in explaining social support on world happiness score. Furthermore, the table reveals that, with </w:t>
-      </w:r>
-      <w:r>
-        <w:rPr>
-          <w:sz w:val="24"/>
-          <w:szCs w:val="24"/>
-        </w:rPr>
-        <w:t xml:space="preserve">P-values of 0.000, 0.000, 0.002, 0.001, 0.074 and 0.321 </w:t>
-      </w:r>
-      <w:r>
-        <w:rPr>
-          <w:sz w:val="24"/>
-          <w:szCs w:val="24"/>
-        </w:rPr>
-        <w:t xml:space="preserve">with </w:t>
-      </w:r>
-      <w:r>
-        <w:rPr>
-          <w:sz w:val="24"/>
-          <w:szCs w:val="24"/>
-        </w:rPr>
-        <w:t>economy GDP per capita, family, heath (life expectancy), freedom, trust (government corruption) and generosity respectively. Therefore, it can be concluded that economy GDP per capita, family, health (life expectancy), freedom, trust (government corruption) and generosity has significant relationship with world happiness score.</w:t>
+        <w:t>The regression coefficients value for economy GDP per capita, family, health (life expectancy), freedom, trust (government corruption) and generosity, as obtained from coefficients table are 0.303, 0.335, 0.210, 0.175, 0.082 and 0.043 respectively, which shows that “Family” is of more effect than “Economy GDP per capita”, while “Health, Freedom, and Trust in Government” is of less effect than “Economy GDP per capita” while “Generosity” is of less effect than the five above in explaining social support on world happiness score. Furthermore, the table reveals that, with P-values of 0.000, 0.000, 0.002, 0.001, 0.074 and 0.321 with economy GDP per capita, family, health (life expectancy), freedom, trust (government corruption) and generosity respectively. Therefore, it can be concluded that economy GDP per capita, family, health (life expectancy), freedom, trust (government corruption) and generosity has a significant relationship with world happiness score.</w:t>
       </w:r>
     </w:p>
     <w:p>
@@ -10016,54 +10233,7 @@
           <w:sz w:val="24"/>
           <w:szCs w:val="24"/>
         </w:rPr>
-        <w:t xml:space="preserve">We also did one test with some Scandinavian Countries and South Asian Countries and found out that </w:t>
-      </w:r>
-      <w:r>
-        <w:rPr>
-          <w:sz w:val="24"/>
-          <w:szCs w:val="24"/>
-          <w:lang w:val="en-GB"/>
-        </w:rPr>
-        <w:t>R</w:t>
-      </w:r>
-      <w:r>
-        <w:rPr>
-          <w:sz w:val="24"/>
-          <w:szCs w:val="24"/>
-          <w:vertAlign w:val="superscript"/>
-          <w:lang w:val="en-GB"/>
-        </w:rPr>
-        <w:t>2</w:t>
-      </w:r>
-      <w:r>
-        <w:rPr>
-          <w:sz w:val="24"/>
-          <w:szCs w:val="24"/>
-          <w:lang w:val="en-GB"/>
-        </w:rPr>
-        <w:t xml:space="preserve"> is 98%</w:t>
-      </w:r>
-      <w:r>
-        <w:rPr>
-          <w:sz w:val="24"/>
-          <w:szCs w:val="24"/>
-          <w:lang w:val="en-GB"/>
-        </w:rPr>
-        <w:t xml:space="preserve">, </w:t>
-      </w:r>
-      <w:r>
-        <w:rPr>
-          <w:sz w:val="24"/>
-          <w:szCs w:val="24"/>
-        </w:rPr>
-        <w:t>F- value of 209.823 and P- value of 0.000</w:t>
-      </w:r>
-      <w:r>
-        <w:rPr>
-          <w:sz w:val="24"/>
-          <w:szCs w:val="24"/>
-        </w:rPr>
-        <w:t xml:space="preserve"> table 1.1 and 2.1 showing the result.</w:t>
+        <w:t>We also did one test with some Scandinavian Countries and South Asian Countries and found out that R2 is 98%, F- value of 209.823 and P- value of 0.000 tables 1.1 and 2.1 showing the result.</w:t>
       </w:r>
     </w:p>
     <w:tbl>
@@ -10695,18 +10865,29 @@
                 <w:sz w:val="24"/>
                 <w:szCs w:val="24"/>
               </w:rPr>
-              <w:t xml:space="preserve"> ANOVA</w:t>
-            </w:r>
+              <w:t xml:space="preserve"> </w:t>
+            </w:r>
+            <w:proofErr w:type="spellStart"/>
             <w:r>
               <w:rPr>
                 <w:bCs/>
                 <w:color w:val="000000"/>
                 <w:sz w:val="24"/>
                 <w:szCs w:val="24"/>
+              </w:rPr>
+              <w:t>ANOVA</w:t>
+            </w:r>
+            <w:r>
+              <w:rPr>
+                <w:bCs/>
+                <w:color w:val="000000"/>
+                <w:sz w:val="24"/>
+                <w:szCs w:val="24"/>
                 <w:vertAlign w:val="superscript"/>
               </w:rPr>
               <w:t>a</w:t>
             </w:r>
+            <w:proofErr w:type="spellEnd"/>
           </w:p>
         </w:tc>
       </w:tr>
@@ -11704,28 +11885,7 @@
           <w:sz w:val="24"/>
           <w:szCs w:val="24"/>
         </w:rPr>
-        <w:t>Now, we are trying to find out difference between Scandinavian countries</w:t>
-      </w:r>
-      <w:r>
-        <w:rPr>
-          <w:sz w:val="24"/>
-          <w:szCs w:val="24"/>
-        </w:rPr>
-        <w:t xml:space="preserve"> </w:t>
-      </w:r>
-      <w:r>
-        <w:rPr>
-          <w:sz w:val="24"/>
-          <w:szCs w:val="24"/>
-        </w:rPr>
-        <w:t>(Denmark, Iceland, Norway, Switzerland)</w:t>
-      </w:r>
-      <w:r>
-        <w:rPr>
-          <w:sz w:val="24"/>
-          <w:szCs w:val="24"/>
-        </w:rPr>
-        <w:t xml:space="preserve"> and South Asian countries (Bangladesh, India, Pakistan). </w:t>
+        <w:t>We are attempting to find a difference between the Scandinavian countries (Denmark, Iceland, Norway, Switzerland) and the South Asian countries (Bangladesh, India, Pakistan).</w:t>
       </w:r>
     </w:p>
     <w:p>
@@ -13513,7 +13673,7 @@
           <w:sz w:val="24"/>
           <w:szCs w:val="24"/>
         </w:rPr>
-        <w:t>The table above is to determine the weight of each of the components (social support) to southern Asian and western Europe; reference is made to their regression coefficients as shown in table above. Using the standardized beta coefficients, the constant “a” would disappear and the regression equation is of the form:</w:t>
+        <w:t>The table above is to determine the weight of each of the components (social support) to southern Asian and Scandinavian Countries; reference is made to their regression coefficients as shown in the table above. Using the standardized beta coefficients, the constant “a” would disappear and the regression equation is of the form:</w:t>
       </w:r>
     </w:p>
     <w:p>
@@ -13571,199 +13731,12 @@
         <w:autoSpaceDN w:val="0"/>
         <w:adjustRightInd w:val="0"/>
         <w:spacing w:line="276" w:lineRule="auto"/>
-        <w:jc w:val="center"/>
-        <w:rPr>
-          <w:sz w:val="24"/>
-          <w:szCs w:val="24"/>
-        </w:rPr>
-      </w:pPr>
-      <w:r>
-        <w:rPr>
-          <w:sz w:val="24"/>
-          <w:szCs w:val="24"/>
-        </w:rPr>
-        <w:t>Y (Happiness Score) = a + b</w:t>
-      </w:r>
-      <w:r>
-        <w:rPr>
-          <w:sz w:val="24"/>
-          <w:szCs w:val="24"/>
-          <w:vertAlign w:val="subscript"/>
-        </w:rPr>
-        <w:t>1</w:t>
-      </w:r>
-      <w:r>
-        <w:rPr>
-          <w:sz w:val="24"/>
-          <w:szCs w:val="24"/>
-        </w:rPr>
-        <w:t>x</w:t>
-      </w:r>
-      <w:r>
-        <w:rPr>
-          <w:sz w:val="24"/>
-          <w:szCs w:val="24"/>
-          <w:vertAlign w:val="subscript"/>
-        </w:rPr>
-        <w:t>1</w:t>
-      </w:r>
-      <w:r>
-        <w:rPr>
-          <w:sz w:val="24"/>
-          <w:szCs w:val="24"/>
-        </w:rPr>
-        <w:t xml:space="preserve"> (Econo_GDP) + b</w:t>
-      </w:r>
-      <w:r>
-        <w:rPr>
-          <w:sz w:val="24"/>
-          <w:szCs w:val="24"/>
-          <w:vertAlign w:val="subscript"/>
-        </w:rPr>
-        <w:t>2</w:t>
-      </w:r>
-      <w:r>
-        <w:rPr>
-          <w:sz w:val="24"/>
-          <w:szCs w:val="24"/>
-        </w:rPr>
-        <w:t>x</w:t>
-      </w:r>
-      <w:r>
-        <w:rPr>
-          <w:sz w:val="24"/>
-          <w:szCs w:val="24"/>
-          <w:vertAlign w:val="subscript"/>
-        </w:rPr>
-        <w:t>2</w:t>
-      </w:r>
-      <w:r>
-        <w:rPr>
-          <w:sz w:val="24"/>
-          <w:szCs w:val="24"/>
-        </w:rPr>
-        <w:t xml:space="preserve"> (Family) + b</w:t>
-      </w:r>
-      <w:r>
-        <w:rPr>
-          <w:sz w:val="24"/>
-          <w:szCs w:val="24"/>
-          <w:vertAlign w:val="subscript"/>
-        </w:rPr>
-        <w:t>3</w:t>
-      </w:r>
-      <w:r>
-        <w:rPr>
-          <w:sz w:val="24"/>
-          <w:szCs w:val="24"/>
-        </w:rPr>
-        <w:t>x</w:t>
-      </w:r>
-      <w:r>
-        <w:rPr>
-          <w:sz w:val="24"/>
-          <w:szCs w:val="24"/>
-          <w:vertAlign w:val="subscript"/>
-        </w:rPr>
-        <w:t>3</w:t>
-      </w:r>
-      <w:r>
-        <w:rPr>
-          <w:sz w:val="24"/>
-          <w:szCs w:val="24"/>
-        </w:rPr>
-        <w:t xml:space="preserve"> (Health) + b</w:t>
-      </w:r>
-      <w:r>
-        <w:rPr>
-          <w:sz w:val="24"/>
-          <w:szCs w:val="24"/>
-          <w:vertAlign w:val="subscript"/>
-        </w:rPr>
-        <w:t>4</w:t>
-      </w:r>
-      <w:r>
-        <w:rPr>
-          <w:sz w:val="24"/>
-          <w:szCs w:val="24"/>
-        </w:rPr>
-        <w:t>x</w:t>
-      </w:r>
-      <w:r>
-        <w:rPr>
-          <w:sz w:val="24"/>
-          <w:szCs w:val="24"/>
-          <w:vertAlign w:val="subscript"/>
-        </w:rPr>
-        <w:t>4</w:t>
-      </w:r>
-      <w:r>
-        <w:rPr>
-          <w:sz w:val="24"/>
-          <w:szCs w:val="24"/>
-        </w:rPr>
-        <w:t xml:space="preserve"> (Freedom) + b</w:t>
-      </w:r>
-      <w:r>
-        <w:rPr>
-          <w:sz w:val="24"/>
-          <w:szCs w:val="24"/>
-          <w:vertAlign w:val="subscript"/>
-        </w:rPr>
-        <w:t>5</w:t>
-      </w:r>
-      <w:r>
-        <w:rPr>
-          <w:sz w:val="24"/>
-          <w:szCs w:val="24"/>
-        </w:rPr>
-        <w:t>x</w:t>
-      </w:r>
-      <w:r>
-        <w:rPr>
-          <w:sz w:val="24"/>
-          <w:szCs w:val="24"/>
-          <w:vertAlign w:val="subscript"/>
-        </w:rPr>
-        <w:t>5</w:t>
-      </w:r>
-      <w:r>
-        <w:rPr>
-          <w:sz w:val="24"/>
-          <w:szCs w:val="24"/>
-        </w:rPr>
-        <w:t xml:space="preserve"> (Trust) + b</w:t>
-      </w:r>
-      <w:r>
-        <w:rPr>
-          <w:sz w:val="24"/>
-          <w:szCs w:val="24"/>
-          <w:vertAlign w:val="subscript"/>
-        </w:rPr>
-        <w:t>6</w:t>
-      </w:r>
-      <w:r>
-        <w:rPr>
-          <w:sz w:val="24"/>
-          <w:szCs w:val="24"/>
-        </w:rPr>
-        <w:t>x</w:t>
-      </w:r>
-      <w:r>
-        <w:rPr>
-          <w:sz w:val="24"/>
-          <w:szCs w:val="24"/>
-          <w:vertAlign w:val="subscript"/>
-        </w:rPr>
-        <w:t>6</w:t>
-      </w:r>
-      <w:r>
-        <w:rPr>
-          <w:sz w:val="24"/>
-          <w:szCs w:val="24"/>
-        </w:rPr>
-        <w:t xml:space="preserve"> (Generosity)</w:t>
-      </w:r>
+        <w:jc w:val="both"/>
+        <w:rPr>
+          <w:sz w:val="24"/>
+          <w:szCs w:val="24"/>
+        </w:rPr>
+      </w:pPr>
     </w:p>
     <w:p>
       <w:pPr>
@@ -13782,6 +13755,222 @@
           <w:sz w:val="24"/>
           <w:szCs w:val="24"/>
         </w:rPr>
+        <w:t>Y (Happiness Score) = a + b</w:t>
+      </w:r>
+      <w:r>
+        <w:rPr>
+          <w:sz w:val="24"/>
+          <w:szCs w:val="24"/>
+          <w:vertAlign w:val="subscript"/>
+        </w:rPr>
+        <w:t>1</w:t>
+      </w:r>
+      <w:r>
+        <w:rPr>
+          <w:sz w:val="24"/>
+          <w:szCs w:val="24"/>
+        </w:rPr>
+        <w:t>x</w:t>
+      </w:r>
+      <w:r>
+        <w:rPr>
+          <w:sz w:val="24"/>
+          <w:szCs w:val="24"/>
+          <w:vertAlign w:val="subscript"/>
+        </w:rPr>
+        <w:t>1</w:t>
+      </w:r>
+      <w:r>
+        <w:rPr>
+          <w:sz w:val="24"/>
+          <w:szCs w:val="24"/>
+        </w:rPr>
+        <w:t xml:space="preserve"> (</w:t>
+      </w:r>
+      <w:proofErr w:type="spellStart"/>
+      <w:r>
+        <w:rPr>
+          <w:sz w:val="24"/>
+          <w:szCs w:val="24"/>
+        </w:rPr>
+        <w:t>Econo_GDP</w:t>
+      </w:r>
+      <w:proofErr w:type="spellEnd"/>
+      <w:r>
+        <w:rPr>
+          <w:sz w:val="24"/>
+          <w:szCs w:val="24"/>
+        </w:rPr>
+        <w:t>) + b</w:t>
+      </w:r>
+      <w:r>
+        <w:rPr>
+          <w:sz w:val="24"/>
+          <w:szCs w:val="24"/>
+          <w:vertAlign w:val="subscript"/>
+        </w:rPr>
+        <w:t>2</w:t>
+      </w:r>
+      <w:r>
+        <w:rPr>
+          <w:sz w:val="24"/>
+          <w:szCs w:val="24"/>
+        </w:rPr>
+        <w:t>x</w:t>
+      </w:r>
+      <w:r>
+        <w:rPr>
+          <w:sz w:val="24"/>
+          <w:szCs w:val="24"/>
+          <w:vertAlign w:val="subscript"/>
+        </w:rPr>
+        <w:t>2</w:t>
+      </w:r>
+      <w:r>
+        <w:rPr>
+          <w:sz w:val="24"/>
+          <w:szCs w:val="24"/>
+        </w:rPr>
+        <w:t xml:space="preserve"> (Family) + b</w:t>
+      </w:r>
+      <w:r>
+        <w:rPr>
+          <w:sz w:val="24"/>
+          <w:szCs w:val="24"/>
+          <w:vertAlign w:val="subscript"/>
+        </w:rPr>
+        <w:t>3</w:t>
+      </w:r>
+      <w:r>
+        <w:rPr>
+          <w:sz w:val="24"/>
+          <w:szCs w:val="24"/>
+        </w:rPr>
+        <w:t>x</w:t>
+      </w:r>
+      <w:r>
+        <w:rPr>
+          <w:sz w:val="24"/>
+          <w:szCs w:val="24"/>
+          <w:vertAlign w:val="subscript"/>
+        </w:rPr>
+        <w:t>3</w:t>
+      </w:r>
+      <w:r>
+        <w:rPr>
+          <w:sz w:val="24"/>
+          <w:szCs w:val="24"/>
+        </w:rPr>
+        <w:t xml:space="preserve"> (Health) + b</w:t>
+      </w:r>
+      <w:r>
+        <w:rPr>
+          <w:sz w:val="24"/>
+          <w:szCs w:val="24"/>
+          <w:vertAlign w:val="subscript"/>
+        </w:rPr>
+        <w:t>4</w:t>
+      </w:r>
+      <w:r>
+        <w:rPr>
+          <w:sz w:val="24"/>
+          <w:szCs w:val="24"/>
+        </w:rPr>
+        <w:t>x</w:t>
+      </w:r>
+      <w:r>
+        <w:rPr>
+          <w:sz w:val="24"/>
+          <w:szCs w:val="24"/>
+          <w:vertAlign w:val="subscript"/>
+        </w:rPr>
+        <w:t>4</w:t>
+      </w:r>
+      <w:r>
+        <w:rPr>
+          <w:sz w:val="24"/>
+          <w:szCs w:val="24"/>
+        </w:rPr>
+        <w:t xml:space="preserve"> (Freedom) + b</w:t>
+      </w:r>
+      <w:r>
+        <w:rPr>
+          <w:sz w:val="24"/>
+          <w:szCs w:val="24"/>
+          <w:vertAlign w:val="subscript"/>
+        </w:rPr>
+        <w:t>5</w:t>
+      </w:r>
+      <w:r>
+        <w:rPr>
+          <w:sz w:val="24"/>
+          <w:szCs w:val="24"/>
+        </w:rPr>
+        <w:t>x</w:t>
+      </w:r>
+      <w:r>
+        <w:rPr>
+          <w:sz w:val="24"/>
+          <w:szCs w:val="24"/>
+          <w:vertAlign w:val="subscript"/>
+        </w:rPr>
+        <w:t>5</w:t>
+      </w:r>
+      <w:r>
+        <w:rPr>
+          <w:sz w:val="24"/>
+          <w:szCs w:val="24"/>
+        </w:rPr>
+        <w:t xml:space="preserve"> (Trust) + b</w:t>
+      </w:r>
+      <w:r>
+        <w:rPr>
+          <w:sz w:val="24"/>
+          <w:szCs w:val="24"/>
+          <w:vertAlign w:val="subscript"/>
+        </w:rPr>
+        <w:t>6</w:t>
+      </w:r>
+      <w:r>
+        <w:rPr>
+          <w:sz w:val="24"/>
+          <w:szCs w:val="24"/>
+        </w:rPr>
+        <w:t>x</w:t>
+      </w:r>
+      <w:r>
+        <w:rPr>
+          <w:sz w:val="24"/>
+          <w:szCs w:val="24"/>
+          <w:vertAlign w:val="subscript"/>
+        </w:rPr>
+        <w:t>6</w:t>
+      </w:r>
+      <w:r>
+        <w:rPr>
+          <w:sz w:val="24"/>
+          <w:szCs w:val="24"/>
+        </w:rPr>
+        <w:t xml:space="preserve"> (Generosity)</w:t>
+      </w:r>
+    </w:p>
+    <w:p>
+      <w:pPr>
+        <w:autoSpaceDE w:val="0"/>
+        <w:autoSpaceDN w:val="0"/>
+        <w:adjustRightInd w:val="0"/>
+        <w:spacing w:line="276" w:lineRule="auto"/>
+        <w:jc w:val="center"/>
+        <w:rPr>
+          <w:sz w:val="24"/>
+          <w:szCs w:val="24"/>
+        </w:rPr>
+      </w:pPr>
+      <w:r>
+        <w:rPr>
+          <w:sz w:val="24"/>
+          <w:szCs w:val="24"/>
+        </w:rPr>
         <w:t>Y = – 0.902x</w:t>
       </w:r>
       <w:r>
@@ -13885,7 +14074,7 @@
           <w:sz w:val="24"/>
           <w:szCs w:val="24"/>
         </w:rPr>
-        <w:t>That is, the regression coefficients for economy GDP per capita, family, heath (life expectancy), freedom, trust (government corruption) and generosity as obtained from coefficients table are -0.902, 0.467, -0.850, -0.736, -0.099 and -0.030 respectively, which shows that “Family” is of more effect than “generosity”, while “trust” and “freedom” is of less effect than “generosity” and “health” is of less effect than the four above while “economy GDP per capita” is of less effect than the five above in explaining social support in Southern Asian. The table further reveals that, with P-values of 0.013, 0.022, 0.030, 0.147, 0.793 and 0.954 for economy GDP per capita, family, heath (life expectancy), freedom, trust (government corruption) and generosity respectively. Therefore, it can be concluded that there is significant variation among the social supports to their happiness score in southern Asian.</w:t>
+        <w:t>The regression coefficients for economy GDP per capita, family, health (life expectancy), freedom, trust (government corruption) and generosity as obtained from coefficients table are -0.902, 0.467, -0.850, -0.736, -0.099 and -0.030 respectively, which shows that “Family” is of more effect than “generosity”, while “trust” and “freedom” is of less effect than “generosity” and “health” is of less effect than the four above while “economy GDP per capita” is of less effect than the five above in explaining social support in Southern Asian. The table further reveals that, with P-values of 0.013, 0.022, 0.030, 0.147, 0.793 and 0.954 for economy GDP per capita, family, health (life expectancy), freedom, trust (government corruption) and generosity respectively. Therefore, it can be concluded that there is significant variation among the social supports of their happiness score in Southern Asian.</w:t>
       </w:r>
     </w:p>
     <w:p>
@@ -13896,26 +14085,53 @@
         <w:spacing w:line="276" w:lineRule="auto"/>
         <w:jc w:val="both"/>
         <w:rPr>
+          <w:sz w:val="24"/>
+          <w:szCs w:val="24"/>
+        </w:rPr>
+      </w:pPr>
+    </w:p>
+    <w:p>
+      <w:pPr>
+        <w:autoSpaceDE w:val="0"/>
+        <w:autoSpaceDN w:val="0"/>
+        <w:adjustRightInd w:val="0"/>
+        <w:spacing w:line="276" w:lineRule="auto"/>
+        <w:jc w:val="both"/>
+        <w:rPr>
+          <w:sz w:val="24"/>
+          <w:szCs w:val="24"/>
+        </w:rPr>
+      </w:pPr>
+      <w:r>
+        <w:rPr>
           <w:b/>
           <w:sz w:val="24"/>
           <w:szCs w:val="24"/>
         </w:rPr>
-      </w:pPr>
-      <w:r>
+        <w:lastRenderedPageBreak/>
+        <w:t xml:space="preserve">Scandinavian Countries </w:t>
+      </w:r>
+      <w:r>
+        <w:rPr>
+          <w:sz w:val="24"/>
+          <w:szCs w:val="24"/>
+        </w:rPr>
+        <w:t>(Denmark, Iceland, Norway, Switzerland)</w:t>
+      </w:r>
+    </w:p>
+    <w:p>
+      <w:pPr>
+        <w:autoSpaceDE w:val="0"/>
+        <w:autoSpaceDN w:val="0"/>
+        <w:adjustRightInd w:val="0"/>
+        <w:spacing w:line="276" w:lineRule="auto"/>
+        <w:jc w:val="both"/>
         <w:rPr>
           <w:b/>
           <w:sz w:val="24"/>
           <w:szCs w:val="24"/>
         </w:rPr>
-        <w:t xml:space="preserve">Scandinavian Countries </w:t>
-      </w:r>
-      <w:r>
-        <w:rPr>
-          <w:sz w:val="24"/>
-          <w:szCs w:val="24"/>
-        </w:rPr>
-        <w:t>(Denmark, Iceland, Norway, Switzerland)</w:t>
-      </w:r>
+      </w:pPr>
     </w:p>
     <w:p>
       <w:pPr>
@@ -13934,7 +14150,6 @@
           <w:sz w:val="24"/>
           <w:szCs w:val="24"/>
         </w:rPr>
-        <w:lastRenderedPageBreak/>
         <w:t>Y (Happiness Score) = a + b</w:t>
       </w:r>
       <w:r>
@@ -13965,7 +14180,23 @@
           <w:sz w:val="24"/>
           <w:szCs w:val="24"/>
         </w:rPr>
-        <w:t xml:space="preserve"> (Econo_GDP) + b</w:t>
+        <w:t xml:space="preserve"> (</w:t>
+      </w:r>
+      <w:proofErr w:type="spellStart"/>
+      <w:r>
+        <w:rPr>
+          <w:sz w:val="24"/>
+          <w:szCs w:val="24"/>
+        </w:rPr>
+        <w:t>Econo_GDP</w:t>
+      </w:r>
+      <w:proofErr w:type="spellEnd"/>
+      <w:r>
+        <w:rPr>
+          <w:sz w:val="24"/>
+          <w:szCs w:val="24"/>
+        </w:rPr>
+        <w:t>) + b</w:t>
       </w:r>
       <w:r>
         <w:rPr>
@@ -14128,6 +14359,7 @@
         <w:rPr>
           <w:sz w:val="24"/>
           <w:szCs w:val="24"/>
+          <w:vertAlign w:val="subscript"/>
         </w:rPr>
       </w:pPr>
       <w:r>
@@ -14223,47 +14455,19 @@
     </w:p>
     <w:p>
       <w:pPr>
-        <w:autoSpaceDE w:val="0"/>
-        <w:autoSpaceDN w:val="0"/>
-        <w:adjustRightInd w:val="0"/>
-        <w:spacing w:line="276" w:lineRule="auto"/>
-        <w:jc w:val="both"/>
-        <w:rPr>
-          <w:sz w:val="24"/>
-          <w:szCs w:val="24"/>
-          <w:lang w:val="en-GB"/>
-        </w:rPr>
-      </w:pPr>
-      <w:r>
-        <w:rPr>
-          <w:sz w:val="24"/>
-          <w:szCs w:val="24"/>
-        </w:rPr>
-        <w:t xml:space="preserve">That is, the regression coefficients for economy GDP per capita, family, heath (life expectancy), freedom, trust (government corruption) and generosity as obtained from coefficients table are 3.593, -8.903, 14.528, 2261.719 and -8.647 respectively, which shows that “freedom” is of more effect than “generosity”, while “trust” and “health” is of less effect than “generosity” and “economy GDP per capita” is of less effect than the four above while “family” is of less effect than the five above in explaining social support in Western Europe. The table further reveals that, with P-values of 0.775, 0.662, 0.944, 0.235, 0.705 and 0.693 for economy GDP per capita, family, heath (life expectancy), freedom, trust (government corruption) and generosity respectively. Therefore, it can be concluded that there is no significant variation among the social supports to their happiness score in </w:t>
-      </w:r>
-      <w:r>
-        <w:rPr>
-          <w:sz w:val="24"/>
-          <w:szCs w:val="24"/>
-        </w:rPr>
-        <w:t>Scandinavian Countries</w:t>
-      </w:r>
-      <w:r>
-        <w:rPr>
-          <w:sz w:val="24"/>
-          <w:szCs w:val="24"/>
-        </w:rPr>
-        <w:t>.</w:t>
-      </w:r>
-    </w:p>
-    <w:p>
-      <w:pPr>
-        <w:rPr>
-          <w:sz w:val="24"/>
-          <w:szCs w:val="24"/>
-          <w:lang w:val="en-GB"/>
-        </w:rPr>
-      </w:pPr>
+        <w:rPr>
+          <w:sz w:val="24"/>
+          <w:szCs w:val="24"/>
+          <w:lang w:val="en-GB"/>
+        </w:rPr>
+      </w:pPr>
+      <w:r>
+        <w:rPr>
+          <w:sz w:val="24"/>
+          <w:szCs w:val="24"/>
+        </w:rPr>
+        <w:t>The regression coefficients for economy GDP per capita, family, health (life expectancy), freedom, trust (government corruption) and generosity as obtained from coefficients table are 3.593, -8.903, 14.528, 2261.719 and -8.647 respectively, which shows that “freedom” is of more effect than “generosity”, while “trust” and “health” is of less effect than “generosity” and “economy GDP per capita” is of less effect than the four above while “family” is of less effect than the five above in explaining social support in Scandinavian Countries. The table further reveals that, with P-values of 0.775, 0.662, 0.944, 0.235, 0.705 and 0.693 for economy GDP per capita, family, health (life expectancy), freedom, trust (government corruption) and generosity respectively. Therefore, it can be concluded that there is no significant variation among the social supports of their happiness score in Scandinavian Countries</w:t>
+      </w:r>
     </w:p>
     <w:p>
       <w:pPr>
@@ -14327,13 +14531,41 @@
           <w:shd w:val="clear" w:color="auto" w:fill="FFFFFF"/>
         </w:rPr>
       </w:pPr>
+      <w:proofErr w:type="spellStart"/>
       <w:r>
         <w:rPr>
           <w:sz w:val="24"/>
           <w:szCs w:val="24"/>
           <w:shd w:val="clear" w:color="auto" w:fill="FFFFFF"/>
         </w:rPr>
-        <w:t>Andreasson, U. and Birkjær, M., 2018. </w:t>
+        <w:t>Andreasson</w:t>
+      </w:r>
+      <w:proofErr w:type="spellEnd"/>
+      <w:r>
+        <w:rPr>
+          <w:sz w:val="24"/>
+          <w:szCs w:val="24"/>
+          <w:shd w:val="clear" w:color="auto" w:fill="FFFFFF"/>
+        </w:rPr>
+        <w:t xml:space="preserve">, U. and </w:t>
+      </w:r>
+      <w:proofErr w:type="spellStart"/>
+      <w:r>
+        <w:rPr>
+          <w:sz w:val="24"/>
+          <w:szCs w:val="24"/>
+          <w:shd w:val="clear" w:color="auto" w:fill="FFFFFF"/>
+        </w:rPr>
+        <w:t>Birkjær</w:t>
+      </w:r>
+      <w:proofErr w:type="spellEnd"/>
+      <w:r>
+        <w:rPr>
+          <w:sz w:val="24"/>
+          <w:szCs w:val="24"/>
+          <w:shd w:val="clear" w:color="auto" w:fill="FFFFFF"/>
+        </w:rPr>
+        <w:t>, M., 2018. </w:t>
       </w:r>
       <w:r>
         <w:rPr>
@@ -14383,13 +14615,23 @@
         </w:rPr>
         <w:t>Gapminder.org. (2019). </w:t>
       </w:r>
+      <w:proofErr w:type="spellStart"/>
       <w:r>
         <w:rPr>
           <w:rStyle w:val="Emphasis"/>
           <w:sz w:val="24"/>
           <w:szCs w:val="24"/>
         </w:rPr>
-        <w:t>Gapminder Tools</w:t>
+        <w:t>Gapminder</w:t>
+      </w:r>
+      <w:proofErr w:type="spellEnd"/>
+      <w:r>
+        <w:rPr>
+          <w:rStyle w:val="Emphasis"/>
+          <w:sz w:val="24"/>
+          <w:szCs w:val="24"/>
+        </w:rPr>
+        <w:t xml:space="preserve"> Tools</w:t>
       </w:r>
       <w:r>
         <w:rPr>
@@ -14691,7 +14933,29 @@
           <w:szCs w:val="24"/>
           <w:lang w:val="en-GB" w:eastAsia="en-GB"/>
         </w:rPr>
-        <w:t>How South Asia can continue as world’s fastest growing subregion - Lei Lei Song</w:t>
+        <w:t xml:space="preserve">How South Asia can continue as world’s fastest growing subregion - Lei </w:t>
+      </w:r>
+      <w:proofErr w:type="spellStart"/>
+      <w:r>
+        <w:rPr>
+          <w:i/>
+          <w:iCs/>
+          <w:sz w:val="24"/>
+          <w:szCs w:val="24"/>
+          <w:lang w:val="en-GB" w:eastAsia="en-GB"/>
+        </w:rPr>
+        <w:t>Lei</w:t>
+      </w:r>
+      <w:proofErr w:type="spellEnd"/>
+      <w:r>
+        <w:rPr>
+          <w:i/>
+          <w:iCs/>
+          <w:sz w:val="24"/>
+          <w:szCs w:val="24"/>
+          <w:lang w:val="en-GB" w:eastAsia="en-GB"/>
+        </w:rPr>
+        <w:t xml:space="preserve"> Song</w:t>
       </w:r>
       <w:r>
         <w:rPr>
@@ -14770,13 +15034,41 @@
           <w:shd w:val="clear" w:color="auto" w:fill="FFFFFF"/>
         </w:rPr>
       </w:pPr>
+      <w:proofErr w:type="spellStart"/>
       <w:r>
         <w:rPr>
           <w:sz w:val="24"/>
           <w:szCs w:val="24"/>
           <w:shd w:val="clear" w:color="auto" w:fill="FFFFFF"/>
         </w:rPr>
-        <w:t>Veenhoven, R., 1991. Is happiness relative?. </w:t>
+        <w:t>Veenhoven</w:t>
+      </w:r>
+      <w:proofErr w:type="spellEnd"/>
+      <w:r>
+        <w:rPr>
+          <w:sz w:val="24"/>
+          <w:szCs w:val="24"/>
+          <w:shd w:val="clear" w:color="auto" w:fill="FFFFFF"/>
+        </w:rPr>
+        <w:t xml:space="preserve">, R., 1991. Is happiness </w:t>
+      </w:r>
+      <w:proofErr w:type="gramStart"/>
+      <w:r>
+        <w:rPr>
+          <w:sz w:val="24"/>
+          <w:szCs w:val="24"/>
+          <w:shd w:val="clear" w:color="auto" w:fill="FFFFFF"/>
+        </w:rPr>
+        <w:t>relative?.</w:t>
+      </w:r>
+      <w:proofErr w:type="gramEnd"/>
+      <w:r>
+        <w:rPr>
+          <w:sz w:val="24"/>
+          <w:szCs w:val="24"/>
+          <w:shd w:val="clear" w:color="auto" w:fill="FFFFFF"/>
+        </w:rPr>
+        <w:t> </w:t>
       </w:r>
       <w:r>
         <w:rPr>
@@ -14836,13 +15128,23 @@
           <w:lang w:val="en-GB" w:eastAsia="en-GB"/>
         </w:rPr>
       </w:pPr>
+      <w:proofErr w:type="spellStart"/>
       <w:r>
         <w:rPr>
           <w:sz w:val="24"/>
           <w:szCs w:val="24"/>
           <w:lang w:val="en-GB" w:eastAsia="en-GB"/>
         </w:rPr>
-        <w:t>Worldhappiness.report. (2019). </w:t>
+        <w:t>Worldhappiness.report</w:t>
+      </w:r>
+      <w:proofErr w:type="spellEnd"/>
+      <w:r>
+        <w:rPr>
+          <w:sz w:val="24"/>
+          <w:szCs w:val="24"/>
+          <w:lang w:val="en-GB" w:eastAsia="en-GB"/>
+        </w:rPr>
+        <w:t>. (2019). </w:t>
       </w:r>
       <w:r>
         <w:rPr>
@@ -14897,8 +15199,6 @@
           <w:lang w:val="en-GB" w:eastAsia="en-GB"/>
         </w:rPr>
       </w:pPr>
-      <w:bookmarkStart w:id="0" w:name="_GoBack"/>
-      <w:bookmarkEnd w:id="0"/>
     </w:p>
     <w:sectPr>
       <w:headerReference w:type="default" r:id="rId10"/>
@@ -14993,16 +15293,31 @@
       </w:rPr>
       <w:t xml:space="preserve"> of </w:t>
     </w:r>
-    <w:fldSimple w:instr=" NUMPAGES  \* Arabic  \* MERGEFORMAT ">
-      <w:r>
-        <w:rPr>
-          <w:rFonts w:ascii="Arial" w:hAnsi="Arial" w:cs="Arial"/>
-          <w:noProof/>
-          <w:sz w:val="18"/>
-        </w:rPr>
-        <w:t>8</w:t>
-      </w:r>
-    </w:fldSimple>
+    <w:r>
+      <w:fldChar w:fldCharType="begin"/>
+    </w:r>
+    <w:r>
+      <w:instrText xml:space="preserve"> NUMPAGES  \* Arabic  \* MERGEFORMAT </w:instrText>
+    </w:r>
+    <w:r>
+      <w:fldChar w:fldCharType="separate"/>
+    </w:r>
+    <w:r>
+      <w:rPr>
+        <w:rFonts w:ascii="Arial" w:hAnsi="Arial" w:cs="Arial"/>
+        <w:noProof/>
+        <w:sz w:val="18"/>
+      </w:rPr>
+      <w:t>8</w:t>
+    </w:r>
+    <w:r>
+      <w:rPr>
+        <w:rFonts w:ascii="Arial" w:hAnsi="Arial" w:cs="Arial"/>
+        <w:noProof/>
+        <w:sz w:val="18"/>
+      </w:rPr>
+      <w:fldChar w:fldCharType="end"/>
+    </w:r>
   </w:p>
 </w:ftr>
 </file>
@@ -19141,7 +19456,7 @@
 </file>
 
 <file path=customXml/itemProps1.xml><?xml version="1.0" encoding="utf-8"?>
-<ds:datastoreItem xmlns:ds="http://schemas.openxmlformats.org/officeDocument/2006/customXml" ds:itemID="{979BE00C-8581-664C-A6D4-9994AA72606E}">
+<ds:datastoreItem xmlns:ds="http://schemas.openxmlformats.org/officeDocument/2006/customXml" ds:itemID="{0D168132-00FC-4A40-910C-9442F2BABEF7}">
   <ds:schemaRefs>
     <ds:schemaRef ds:uri="http://schemas.openxmlformats.org/officeDocument/2006/bibliography"/>
   </ds:schemaRefs>

</xml_diff>

<commit_message>
updated to readme and docs
</commit_message>
<xml_diff>
--- a/Group_65_Coursework_7COM1079.docx
+++ b/Group_65_Coursework_7COM1079.docx
@@ -303,7 +303,17 @@
                 <w:szCs w:val="18"/>
                 <w:lang w:val="en-GB"/>
               </w:rPr>
-              <w:t>: Group 65</w:t>
+              <w:t xml:space="preserve">: </w:t>
+            </w:r>
+            <w:r>
+              <w:rPr>
+                <w:rFonts w:ascii="Arial" w:hAnsi="Arial" w:cs="Arial"/>
+                <w:b/>
+                <w:sz w:val="20"/>
+                <w:szCs w:val="18"/>
+                <w:lang w:val="en-GB"/>
+              </w:rPr>
+              <w:t>Coursework 65</w:t>
             </w:r>
           </w:p>
         </w:tc>
@@ -362,7 +372,6 @@
               </w:rPr>
               <w:t xml:space="preserve"> </w:t>
             </w:r>
-            <w:proofErr w:type="spellStart"/>
             <w:r>
               <w:rPr>
                 <w:rFonts w:ascii="Arial" w:hAnsi="Arial" w:cs="Arial"/>
@@ -370,17 +379,7 @@
                 <w:szCs w:val="18"/>
                 <w:lang w:val="en-GB"/>
               </w:rPr>
-              <w:t>Dr.</w:t>
-            </w:r>
-            <w:proofErr w:type="spellEnd"/>
-            <w:r>
-              <w:rPr>
-                <w:rFonts w:ascii="Arial" w:hAnsi="Arial" w:cs="Arial"/>
-                <w:sz w:val="20"/>
-                <w:szCs w:val="18"/>
-                <w:lang w:val="en-GB"/>
-              </w:rPr>
-              <w:t xml:space="preserve"> John Noll</w:t>
+              <w:t>Dr. John Noll</w:t>
             </w:r>
           </w:p>
         </w:tc>
@@ -510,25 +509,10 @@
                 <w:sz w:val="20"/>
                 <w:lang w:val="en-GB"/>
               </w:rPr>
-              <w:t xml:space="preserve"> </w:t>
-            </w:r>
-            <w:r>
-              <w:rPr>
-                <w:rFonts w:ascii="Arial" w:hAnsi="Arial" w:cs="Arial"/>
-                <w:b/>
-                <w:sz w:val="20"/>
-                <w:lang w:val="en-GB"/>
-              </w:rPr>
-              <w:t>ONLY</w:t>
-            </w:r>
-            <w:r>
-              <w:rPr>
-                <w:rFonts w:ascii="Arial" w:hAnsi="Arial" w:cs="Arial"/>
-                <w:sz w:val="20"/>
-                <w:lang w:val="en-GB"/>
-              </w:rPr>
               <w:t>:</w:t>
             </w:r>
+            <w:bookmarkStart w:id="0" w:name="_GoBack"/>
+            <w:bookmarkEnd w:id="0"/>
           </w:p>
         </w:tc>
         <w:tc>
@@ -622,41 +606,13 @@
                 <w:lang w:val="en-GB"/>
               </w:rPr>
             </w:pPr>
-            <w:proofErr w:type="spellStart"/>
             <w:r>
               <w:rPr>
                 <w:rFonts w:ascii="Arial" w:hAnsi="Arial" w:cs="Arial"/>
                 <w:sz w:val="20"/>
                 <w:shd w:val="clear" w:color="auto" w:fill="FFFFFF"/>
               </w:rPr>
-              <w:t>Heena</w:t>
-            </w:r>
-            <w:proofErr w:type="spellEnd"/>
-            <w:r>
-              <w:rPr>
-                <w:rFonts w:ascii="Arial" w:hAnsi="Arial" w:cs="Arial"/>
-                <w:sz w:val="20"/>
-                <w:shd w:val="clear" w:color="auto" w:fill="FFFFFF"/>
-              </w:rPr>
-              <w:t xml:space="preserve"> </w:t>
-            </w:r>
-            <w:proofErr w:type="spellStart"/>
-            <w:r>
-              <w:rPr>
-                <w:rFonts w:ascii="Arial" w:hAnsi="Arial" w:cs="Arial"/>
-                <w:sz w:val="20"/>
-                <w:shd w:val="clear" w:color="auto" w:fill="FFFFFF"/>
-              </w:rPr>
-              <w:t>Mohammedhanif</w:t>
-            </w:r>
-            <w:proofErr w:type="spellEnd"/>
-            <w:r>
-              <w:rPr>
-                <w:rFonts w:ascii="Arial" w:hAnsi="Arial" w:cs="Arial"/>
-                <w:sz w:val="20"/>
-                <w:shd w:val="clear" w:color="auto" w:fill="FFFFFF"/>
-              </w:rPr>
-              <w:t xml:space="preserve"> Shaikh </w:t>
+              <w:t>Heena Mohammedhanif Shaikh </w:t>
             </w:r>
           </w:p>
         </w:tc>
@@ -729,25 +685,7 @@
                 <w:sz w:val="20"/>
                 <w:lang w:val="en-GB"/>
               </w:rPr>
-              <w:t xml:space="preserve">Md </w:t>
-            </w:r>
-            <w:proofErr w:type="spellStart"/>
-            <w:r>
-              <w:rPr>
-                <w:rFonts w:ascii="Arial" w:hAnsi="Arial" w:cs="Arial"/>
-                <w:sz w:val="20"/>
-                <w:lang w:val="en-GB"/>
-              </w:rPr>
-              <w:t>Sakhawat</w:t>
-            </w:r>
-            <w:proofErr w:type="spellEnd"/>
-            <w:r>
-              <w:rPr>
-                <w:rFonts w:ascii="Arial" w:hAnsi="Arial" w:cs="Arial"/>
-                <w:sz w:val="20"/>
-                <w:lang w:val="en-GB"/>
-              </w:rPr>
-              <w:t xml:space="preserve"> Hussain</w:t>
+              <w:t>Md Sakhawat Hussain</w:t>
             </w:r>
           </w:p>
         </w:tc>
@@ -808,23 +746,13 @@
                 <w:lang w:val="en-GB"/>
               </w:rPr>
             </w:pPr>
-            <w:proofErr w:type="spellStart"/>
             <w:r>
               <w:rPr>
                 <w:rFonts w:ascii="Arial" w:hAnsi="Arial" w:cs="Arial"/>
                 <w:sz w:val="20"/>
                 <w:shd w:val="clear" w:color="auto" w:fill="FFFFFF"/>
               </w:rPr>
-              <w:t>Ramjot</w:t>
-            </w:r>
-            <w:proofErr w:type="spellEnd"/>
-            <w:r>
-              <w:rPr>
-                <w:rFonts w:ascii="Arial" w:hAnsi="Arial" w:cs="Arial"/>
-                <w:sz w:val="20"/>
-                <w:shd w:val="clear" w:color="auto" w:fill="FFFFFF"/>
-              </w:rPr>
-              <w:t xml:space="preserve"> Kaur</w:t>
+              <w:t>Ramjot Kaur</w:t>
             </w:r>
           </w:p>
         </w:tc>
@@ -891,25 +819,7 @@
                 <w:sz w:val="20"/>
                 <w:shd w:val="clear" w:color="auto" w:fill="FFFFFF"/>
               </w:rPr>
-              <w:t xml:space="preserve">Dhanesh Nilesh </w:t>
-            </w:r>
-            <w:proofErr w:type="spellStart"/>
-            <w:r>
-              <w:rPr>
-                <w:rFonts w:ascii="Arial" w:hAnsi="Arial" w:cs="Arial"/>
-                <w:sz w:val="20"/>
-                <w:shd w:val="clear" w:color="auto" w:fill="FFFFFF"/>
-              </w:rPr>
-              <w:t>Kotadiya</w:t>
-            </w:r>
-            <w:proofErr w:type="spellEnd"/>
-            <w:r>
-              <w:rPr>
-                <w:rFonts w:ascii="Arial" w:hAnsi="Arial" w:cs="Arial"/>
-                <w:sz w:val="20"/>
-                <w:shd w:val="clear" w:color="auto" w:fill="FFFFFF"/>
-              </w:rPr>
-              <w:t> </w:t>
+              <w:t>Dhanesh Nilesh Kotadiya </w:t>
             </w:r>
           </w:p>
         </w:tc>
@@ -970,23 +880,13 @@
                 <w:lang w:val="en-GB"/>
               </w:rPr>
             </w:pPr>
-            <w:proofErr w:type="spellStart"/>
             <w:r>
               <w:rPr>
                 <w:rFonts w:ascii="Arial" w:hAnsi="Arial" w:cs="Arial"/>
                 <w:sz w:val="20"/>
                 <w:shd w:val="clear" w:color="auto" w:fill="FFFFFF"/>
               </w:rPr>
-              <w:t>Kamalpreet</w:t>
-            </w:r>
-            <w:proofErr w:type="spellEnd"/>
-            <w:r>
-              <w:rPr>
-                <w:rFonts w:ascii="Arial" w:hAnsi="Arial" w:cs="Arial"/>
-                <w:sz w:val="20"/>
-                <w:shd w:val="clear" w:color="auto" w:fill="FFFFFF"/>
-              </w:rPr>
-              <w:t xml:space="preserve"> Kaur</w:t>
+              <w:t>Kamalpreet Kaur</w:t>
             </w:r>
           </w:p>
         </w:tc>
@@ -1760,7 +1660,6 @@
           <w:lang w:val="en-GB"/>
         </w:rPr>
       </w:pPr>
-      <w:proofErr w:type="gramStart"/>
       <w:r>
         <w:rPr>
           <w:b/>
@@ -1791,9 +1690,6 @@
         </w:rPr>
         <w:t>Introduction</w:t>
       </w:r>
-      <w:bookmarkStart w:id="0" w:name="_GoBack"/>
-      <w:bookmarkEnd w:id="0"/>
-      <w:proofErr w:type="gramEnd"/>
     </w:p>
     <w:p>
       <w:pPr>
@@ -1843,27 +1739,7 @@
           <w:szCs w:val="24"/>
           <w:lang w:val="en-GB"/>
         </w:rPr>
-        <w:t xml:space="preserve">. According to </w:t>
-      </w:r>
-      <w:proofErr w:type="spellStart"/>
-      <w:r>
-        <w:rPr>
-          <w:bCs/>
-          <w:sz w:val="24"/>
-          <w:szCs w:val="24"/>
-          <w:lang w:val="en-GB"/>
-        </w:rPr>
-        <w:t>Veenhoven</w:t>
-      </w:r>
-      <w:proofErr w:type="spellEnd"/>
-      <w:r>
-        <w:rPr>
-          <w:bCs/>
-          <w:sz w:val="24"/>
-          <w:szCs w:val="24"/>
-          <w:lang w:val="en-GB"/>
-        </w:rPr>
-        <w:t xml:space="preserve"> (1991), happiness can be characterised by how much a person likes the life he leads. Happiness can also be </w:t>
+        <w:t xml:space="preserve">. According to Veenhoven (1991), happiness can be characterised by how much a person likes the life he leads. Happiness can also be </w:t>
       </w:r>
       <w:r>
         <w:rPr>
@@ -2254,47 +2130,7 @@
           <w:szCs w:val="24"/>
           <w:lang w:val="en-GB"/>
         </w:rPr>
-        <w:t xml:space="preserve"> (</w:t>
-      </w:r>
-      <w:proofErr w:type="spellStart"/>
-      <w:r>
-        <w:rPr>
-          <w:bCs/>
-          <w:sz w:val="24"/>
-          <w:szCs w:val="24"/>
-          <w:lang w:val="en-GB"/>
-        </w:rPr>
-        <w:t>Andreasson</w:t>
-      </w:r>
-      <w:proofErr w:type="spellEnd"/>
-      <w:r>
-        <w:rPr>
-          <w:bCs/>
-          <w:sz w:val="24"/>
-          <w:szCs w:val="24"/>
-          <w:lang w:val="en-GB"/>
-        </w:rPr>
-        <w:t xml:space="preserve"> and </w:t>
-      </w:r>
-      <w:proofErr w:type="spellStart"/>
-      <w:r>
-        <w:rPr>
-          <w:bCs/>
-          <w:sz w:val="24"/>
-          <w:szCs w:val="24"/>
-          <w:lang w:val="en-GB"/>
-        </w:rPr>
-        <w:t>Birkjær</w:t>
-      </w:r>
-      <w:proofErr w:type="spellEnd"/>
-      <w:r>
-        <w:rPr>
-          <w:bCs/>
-          <w:sz w:val="24"/>
-          <w:szCs w:val="24"/>
-          <w:lang w:val="en-GB"/>
-        </w:rPr>
-        <w:t>, 2018).</w:t>
+        <w:t xml:space="preserve"> (Andreasson and Birkjær, 2018).</w:t>
       </w:r>
       <w:r>
         <w:rPr>
@@ -2732,25 +2568,14 @@
         </w:rPr>
         <w:t xml:space="preserve">the </w:t>
       </w:r>
-      <w:proofErr w:type="spellStart"/>
-      <w:r>
-        <w:rPr>
-          <w:bCs/>
-          <w:sz w:val="24"/>
-          <w:szCs w:val="24"/>
-          <w:lang w:val="en-GB"/>
-        </w:rPr>
-        <w:t>Gapminder</w:t>
-      </w:r>
-      <w:proofErr w:type="spellEnd"/>
-      <w:r>
-        <w:rPr>
-          <w:bCs/>
-          <w:sz w:val="24"/>
-          <w:szCs w:val="24"/>
-          <w:lang w:val="en-GB"/>
-        </w:rPr>
-        <w:t xml:space="preserve"> tool </w:t>
+      <w:r>
+        <w:rPr>
+          <w:bCs/>
+          <w:sz w:val="24"/>
+          <w:szCs w:val="24"/>
+          <w:lang w:val="en-GB"/>
+        </w:rPr>
+        <w:t xml:space="preserve">Gapminder tool </w:t>
       </w:r>
       <w:r>
         <w:rPr>
@@ -3760,7 +3585,6 @@
           <w:lang w:val="en-GB"/>
         </w:rPr>
       </w:pPr>
-      <w:proofErr w:type="gramStart"/>
       <w:r>
         <w:rPr>
           <w:b/>
@@ -3788,7 +3612,6 @@
         </w:rPr>
         <w:t>Background</w:t>
       </w:r>
-      <w:proofErr w:type="gramEnd"/>
     </w:p>
     <w:p>
       <w:pPr>
@@ -3952,33 +3775,15 @@
           <w:szCs w:val="24"/>
           <w:lang w:val="en-GB"/>
         </w:rPr>
-        <w:t xml:space="preserve"> are the </w:t>
-      </w:r>
-      <w:proofErr w:type="spellStart"/>
-      <w:r>
-        <w:rPr>
-          <w:sz w:val="24"/>
-          <w:szCs w:val="24"/>
-          <w:lang w:val="en-GB"/>
-        </w:rPr>
-        <w:t>happines</w:t>
-      </w:r>
-      <w:r>
-        <w:rPr>
-          <w:sz w:val="24"/>
-          <w:szCs w:val="24"/>
-          <w:lang w:val="en-GB"/>
-        </w:rPr>
-        <w:t>t</w:t>
-      </w:r>
-      <w:proofErr w:type="spellEnd"/>
-      <w:r>
-        <w:rPr>
-          <w:sz w:val="24"/>
-          <w:szCs w:val="24"/>
-          <w:lang w:val="en-GB"/>
-        </w:rPr>
-        <w:t xml:space="preserve"> because </w:t>
+        <w:t xml:space="preserve"> are the happines</w:t>
+      </w:r>
+      <w:r>
+        <w:rPr>
+          <w:sz w:val="24"/>
+          <w:szCs w:val="24"/>
+          <w:lang w:val="en-GB"/>
+        </w:rPr>
+        <w:t xml:space="preserve">t because </w:t>
       </w:r>
       <w:r>
         <w:rPr>
@@ -4082,43 +3887,7 @@
           <w:szCs w:val="24"/>
           <w:lang w:val="en-GB"/>
         </w:rPr>
-        <w:t xml:space="preserve"> income (</w:t>
-      </w:r>
-      <w:proofErr w:type="spellStart"/>
-      <w:r>
-        <w:rPr>
-          <w:sz w:val="24"/>
-          <w:szCs w:val="24"/>
-          <w:lang w:val="en-GB"/>
-        </w:rPr>
-        <w:t>Andreasson</w:t>
-      </w:r>
-      <w:proofErr w:type="spellEnd"/>
-      <w:r>
-        <w:rPr>
-          <w:sz w:val="24"/>
-          <w:szCs w:val="24"/>
-          <w:lang w:val="en-GB"/>
-        </w:rPr>
-        <w:t xml:space="preserve"> and </w:t>
-      </w:r>
-      <w:proofErr w:type="spellStart"/>
-      <w:r>
-        <w:rPr>
-          <w:sz w:val="24"/>
-          <w:szCs w:val="24"/>
-          <w:lang w:val="en-GB"/>
-        </w:rPr>
-        <w:t>Birkjær</w:t>
-      </w:r>
-      <w:proofErr w:type="spellEnd"/>
-      <w:r>
-        <w:rPr>
-          <w:sz w:val="24"/>
-          <w:szCs w:val="24"/>
-          <w:lang w:val="en-GB"/>
-        </w:rPr>
-        <w:t>, 2018). It is</w:t>
+        <w:t xml:space="preserve"> income (Andreasson and Birkjær, 2018). It is</w:t>
       </w:r>
       <w:r>
         <w:rPr>
@@ -4254,25 +4023,7 @@
           <w:szCs w:val="24"/>
           <w:lang w:val="en-GB"/>
         </w:rPr>
-        <w:t xml:space="preserve"> </w:t>
-      </w:r>
-      <w:proofErr w:type="gramStart"/>
-      <w:r>
-        <w:rPr>
-          <w:sz w:val="24"/>
-          <w:szCs w:val="24"/>
-          <w:lang w:val="en-GB"/>
-        </w:rPr>
-        <w:t>are</w:t>
-      </w:r>
-      <w:proofErr w:type="gramEnd"/>
-      <w:r>
-        <w:rPr>
-          <w:sz w:val="24"/>
-          <w:szCs w:val="24"/>
-          <w:lang w:val="en-GB"/>
-        </w:rPr>
-        <w:t xml:space="preserve"> narrowing in on such questions, in addition to</w:t>
+        <w:t xml:space="preserve"> are narrowing in on such questions, in addition to</w:t>
       </w:r>
       <w:r>
         <w:rPr>
@@ -4901,27 +4652,7 @@
           <w:szCs w:val="24"/>
           <w:lang w:val="en-GB"/>
         </w:rPr>
-        <w:t xml:space="preserve"> </w:t>
-      </w:r>
-      <w:proofErr w:type="spellStart"/>
-      <w:r>
-        <w:rPr>
-          <w:bCs/>
-          <w:sz w:val="24"/>
-          <w:szCs w:val="24"/>
-          <w:lang w:val="en-GB"/>
-        </w:rPr>
-        <w:t>Gapminder</w:t>
-      </w:r>
-      <w:proofErr w:type="spellEnd"/>
-      <w:r>
-        <w:rPr>
-          <w:bCs/>
-          <w:sz w:val="24"/>
-          <w:szCs w:val="24"/>
-          <w:lang w:val="en-GB"/>
-        </w:rPr>
-        <w:t xml:space="preserve"> tools (Gapminder.org, 2019)</w:t>
+        <w:t xml:space="preserve"> Gapminder tools (Gapminder.org, 2019)</w:t>
       </w:r>
       <w:r>
         <w:rPr>
@@ -5083,7 +4814,6 @@
           <w:lang w:val="en-GB"/>
         </w:rPr>
       </w:pPr>
-      <w:proofErr w:type="gramStart"/>
       <w:r>
         <w:rPr>
           <w:b/>
@@ -5104,7 +4834,6 @@
         </w:rPr>
         <w:t xml:space="preserve"> </w:t>
       </w:r>
-      <w:proofErr w:type="spellStart"/>
       <w:r>
         <w:rPr>
           <w:b/>
@@ -5113,19 +4842,7 @@
           <w:szCs w:val="24"/>
           <w:lang w:val="en-GB"/>
         </w:rPr>
-        <w:t>Reaserch</w:t>
-      </w:r>
-      <w:proofErr w:type="spellEnd"/>
-      <w:proofErr w:type="gramEnd"/>
-      <w:r>
-        <w:rPr>
-          <w:b/>
-          <w:bCs/>
-          <w:sz w:val="24"/>
-          <w:szCs w:val="24"/>
-          <w:lang w:val="en-GB"/>
-        </w:rPr>
-        <w:t xml:space="preserve"> Questions</w:t>
+        <w:t>Reaserch Questions</w:t>
       </w:r>
     </w:p>
     <w:p>
@@ -5344,7 +5061,6 @@
           <w:lang w:val="en-GB"/>
         </w:rPr>
       </w:pPr>
-      <w:proofErr w:type="gramStart"/>
       <w:r>
         <w:rPr>
           <w:b/>
@@ -5372,7 +5088,6 @@
         </w:rPr>
         <w:t>Method</w:t>
       </w:r>
-      <w:proofErr w:type="gramEnd"/>
     </w:p>
     <w:p>
       <w:pPr>
@@ -5400,25 +5115,7 @@
           <w:szCs w:val="24"/>
           <w:lang w:val="en-GB"/>
         </w:rPr>
-        <w:t xml:space="preserve">In an attempt to answer our questions, we used the world happiness dataset from kaggle.com provided by the Sustainable Development Solutions Network (2012). The dataset was taken from the World Happiness Survey, a landmark survey of the state of global happiness and has data from 2015 to 2019. More detail can find on Sustainable Development Solutions Network (2012) and </w:t>
-      </w:r>
-      <w:proofErr w:type="spellStart"/>
-      <w:r>
-        <w:rPr>
-          <w:sz w:val="24"/>
-          <w:szCs w:val="24"/>
-          <w:lang w:val="en-GB"/>
-        </w:rPr>
-        <w:t>Worldhappiness.report</w:t>
-      </w:r>
-      <w:proofErr w:type="spellEnd"/>
-      <w:r>
-        <w:rPr>
-          <w:sz w:val="24"/>
-          <w:szCs w:val="24"/>
-          <w:lang w:val="en-GB"/>
-        </w:rPr>
-        <w:t xml:space="preserve"> (2019).</w:t>
+        <w:t>In an attempt to answer our questions, we used the world happiness dataset from kaggle.com provided by the Sustainable Development Solutions Network (2012). The dataset was taken from the World Happiness Survey, a landmark survey of the state of global happiness and has data from 2015 to 2019. More detail can find on Sustainable Development Solutions Network (2012) and Worldhappiness.report (2019).</w:t>
       </w:r>
     </w:p>
     <w:p>
@@ -5472,7 +5169,6 @@
           <w:lang w:val="en-GB"/>
         </w:rPr>
       </w:pPr>
-      <w:proofErr w:type="gramStart"/>
       <w:r>
         <w:rPr>
           <w:b/>
@@ -5498,17 +5194,7 @@
           <w:szCs w:val="24"/>
           <w:lang w:val="en-GB"/>
         </w:rPr>
-        <w:t>Data</w:t>
-      </w:r>
-      <w:proofErr w:type="gramEnd"/>
-      <w:r>
-        <w:rPr>
-          <w:b/>
-          <w:sz w:val="24"/>
-          <w:szCs w:val="24"/>
-          <w:lang w:val="en-GB"/>
-        </w:rPr>
-        <w:t xml:space="preserve"> Analysis</w:t>
+        <w:t>Data Analysis</w:t>
       </w:r>
     </w:p>
     <w:p>
@@ -5788,7 +5474,6 @@
           <w:lang w:val="en-GB"/>
         </w:rPr>
       </w:pPr>
-      <w:proofErr w:type="gramStart"/>
       <w:r>
         <w:rPr>
           <w:b/>
@@ -5798,7 +5483,6 @@
         </w:rPr>
         <w:t>4  Result</w:t>
       </w:r>
-      <w:proofErr w:type="gramEnd"/>
     </w:p>
     <w:p>
       <w:pPr>
@@ -6518,29 +6202,18 @@
                 <w:sz w:val="24"/>
                 <w:szCs w:val="24"/>
               </w:rPr>
-              <w:t xml:space="preserve"> </w:t>
-            </w:r>
-            <w:proofErr w:type="spellStart"/>
+              <w:t xml:space="preserve"> ANOVA</w:t>
+            </w:r>
             <w:r>
               <w:rPr>
                 <w:bCs/>
                 <w:color w:val="000000"/>
                 <w:sz w:val="24"/>
                 <w:szCs w:val="24"/>
-              </w:rPr>
-              <w:t>ANOVA</w:t>
-            </w:r>
-            <w:r>
-              <w:rPr>
-                <w:bCs/>
-                <w:color w:val="000000"/>
-                <w:sz w:val="24"/>
-                <w:szCs w:val="24"/>
                 <w:vertAlign w:val="superscript"/>
               </w:rPr>
               <w:t>a</w:t>
             </w:r>
-            <w:proofErr w:type="spellEnd"/>
           </w:p>
         </w:tc>
       </w:tr>
@@ -7598,7 +7271,6 @@
               </w:rPr>
               <w:t xml:space="preserve">Table 3. </w:t>
             </w:r>
-            <w:proofErr w:type="spellStart"/>
             <w:r>
               <w:rPr>
                 <w:bCs/>
@@ -7618,7 +7290,6 @@
               </w:rPr>
               <w:t>a</w:t>
             </w:r>
-            <w:proofErr w:type="spellEnd"/>
           </w:p>
         </w:tc>
       </w:tr>
@@ -9818,23 +9489,7 @@
           <w:sz w:val="24"/>
           <w:szCs w:val="24"/>
         </w:rPr>
-        <w:t xml:space="preserve"> (</w:t>
-      </w:r>
-      <w:proofErr w:type="spellStart"/>
-      <w:r>
-        <w:rPr>
-          <w:sz w:val="24"/>
-          <w:szCs w:val="24"/>
-        </w:rPr>
-        <w:t>Econo_GDP</w:t>
-      </w:r>
-      <w:proofErr w:type="spellEnd"/>
-      <w:r>
-        <w:rPr>
-          <w:sz w:val="24"/>
-          <w:szCs w:val="24"/>
-        </w:rPr>
-        <w:t>) + b</w:t>
+        <w:t xml:space="preserve"> (Econo_GDP) + b</w:t>
       </w:r>
       <w:r>
         <w:rPr>
@@ -10865,29 +10520,18 @@
                 <w:sz w:val="24"/>
                 <w:szCs w:val="24"/>
               </w:rPr>
-              <w:t xml:space="preserve"> </w:t>
-            </w:r>
-            <w:proofErr w:type="spellStart"/>
+              <w:t xml:space="preserve"> ANOVA</w:t>
+            </w:r>
             <w:r>
               <w:rPr>
                 <w:bCs/>
                 <w:color w:val="000000"/>
                 <w:sz w:val="24"/>
                 <w:szCs w:val="24"/>
-              </w:rPr>
-              <w:t>ANOVA</w:t>
-            </w:r>
-            <w:r>
-              <w:rPr>
-                <w:bCs/>
-                <w:color w:val="000000"/>
-                <w:sz w:val="24"/>
-                <w:szCs w:val="24"/>
                 <w:vertAlign w:val="superscript"/>
               </w:rPr>
               <w:t>a</w:t>
             </w:r>
-            <w:proofErr w:type="spellEnd"/>
           </w:p>
         </w:tc>
       </w:tr>
@@ -13785,23 +13429,7 @@
           <w:sz w:val="24"/>
           <w:szCs w:val="24"/>
         </w:rPr>
-        <w:t xml:space="preserve"> (</w:t>
-      </w:r>
-      <w:proofErr w:type="spellStart"/>
-      <w:r>
-        <w:rPr>
-          <w:sz w:val="24"/>
-          <w:szCs w:val="24"/>
-        </w:rPr>
-        <w:t>Econo_GDP</w:t>
-      </w:r>
-      <w:proofErr w:type="spellEnd"/>
-      <w:r>
-        <w:rPr>
-          <w:sz w:val="24"/>
-          <w:szCs w:val="24"/>
-        </w:rPr>
-        <w:t>) + b</w:t>
+        <w:t xml:space="preserve"> (Econo_GDP) + b</w:t>
       </w:r>
       <w:r>
         <w:rPr>
@@ -14180,23 +13808,7 @@
           <w:sz w:val="24"/>
           <w:szCs w:val="24"/>
         </w:rPr>
-        <w:t xml:space="preserve"> (</w:t>
-      </w:r>
-      <w:proofErr w:type="spellStart"/>
-      <w:r>
-        <w:rPr>
-          <w:sz w:val="24"/>
-          <w:szCs w:val="24"/>
-        </w:rPr>
-        <w:t>Econo_GDP</w:t>
-      </w:r>
-      <w:proofErr w:type="spellEnd"/>
-      <w:r>
-        <w:rPr>
-          <w:sz w:val="24"/>
-          <w:szCs w:val="24"/>
-        </w:rPr>
-        <w:t>) + b</w:t>
+        <w:t xml:space="preserve"> (Econo_GDP) + b</w:t>
       </w:r>
       <w:r>
         <w:rPr>
@@ -14531,41 +14143,13 @@
           <w:shd w:val="clear" w:color="auto" w:fill="FFFFFF"/>
         </w:rPr>
       </w:pPr>
-      <w:proofErr w:type="spellStart"/>
       <w:r>
         <w:rPr>
           <w:sz w:val="24"/>
           <w:szCs w:val="24"/>
           <w:shd w:val="clear" w:color="auto" w:fill="FFFFFF"/>
         </w:rPr>
-        <w:t>Andreasson</w:t>
-      </w:r>
-      <w:proofErr w:type="spellEnd"/>
-      <w:r>
-        <w:rPr>
-          <w:sz w:val="24"/>
-          <w:szCs w:val="24"/>
-          <w:shd w:val="clear" w:color="auto" w:fill="FFFFFF"/>
-        </w:rPr>
-        <w:t xml:space="preserve">, U. and </w:t>
-      </w:r>
-      <w:proofErr w:type="spellStart"/>
-      <w:r>
-        <w:rPr>
-          <w:sz w:val="24"/>
-          <w:szCs w:val="24"/>
-          <w:shd w:val="clear" w:color="auto" w:fill="FFFFFF"/>
-        </w:rPr>
-        <w:t>Birkjær</w:t>
-      </w:r>
-      <w:proofErr w:type="spellEnd"/>
-      <w:r>
-        <w:rPr>
-          <w:sz w:val="24"/>
-          <w:szCs w:val="24"/>
-          <w:shd w:val="clear" w:color="auto" w:fill="FFFFFF"/>
-        </w:rPr>
-        <w:t>, M., 2018. </w:t>
+        <w:t>Andreasson, U. and Birkjær, M., 2018. </w:t>
       </w:r>
       <w:r>
         <w:rPr>
@@ -14615,23 +14199,13 @@
         </w:rPr>
         <w:t>Gapminder.org. (2019). </w:t>
       </w:r>
-      <w:proofErr w:type="spellStart"/>
       <w:r>
         <w:rPr>
           <w:rStyle w:val="Emphasis"/>
           <w:sz w:val="24"/>
           <w:szCs w:val="24"/>
         </w:rPr>
-        <w:t>Gapminder</w:t>
-      </w:r>
-      <w:proofErr w:type="spellEnd"/>
-      <w:r>
-        <w:rPr>
-          <w:rStyle w:val="Emphasis"/>
-          <w:sz w:val="24"/>
-          <w:szCs w:val="24"/>
-        </w:rPr>
-        <w:t xml:space="preserve"> Tools</w:t>
+        <w:t>Gapminder Tools</w:t>
       </w:r>
       <w:r>
         <w:rPr>
@@ -14933,9 +14507,47 @@
           <w:szCs w:val="24"/>
           <w:lang w:val="en-GB" w:eastAsia="en-GB"/>
         </w:rPr>
-        <w:t xml:space="preserve">How South Asia can continue as world’s fastest growing subregion - Lei </w:t>
-      </w:r>
-      <w:proofErr w:type="spellStart"/>
+        <w:t>How South Asia can continue as world’s fastest growing subregion - Lei Lei Song</w:t>
+      </w:r>
+      <w:r>
+        <w:rPr>
+          <w:sz w:val="24"/>
+          <w:szCs w:val="24"/>
+          <w:lang w:val="en-GB" w:eastAsia="en-GB"/>
+        </w:rPr>
+        <w:t>. [online] Asian Development Bank. Available at: https://www.adb.org/news/op-ed/how-south-asia-can-continue-world-s-fastest-growing-subregion-lei-lei-song [Accessed 17 Dec. 2019].</w:t>
+      </w:r>
+    </w:p>
+    <w:p>
+      <w:pPr>
+        <w:spacing w:line="360" w:lineRule="atLeast"/>
+        <w:jc w:val="both"/>
+        <w:rPr>
+          <w:sz w:val="24"/>
+          <w:szCs w:val="24"/>
+          <w:lang w:val="en-GB" w:eastAsia="en-GB"/>
+        </w:rPr>
+      </w:pPr>
+    </w:p>
+    <w:p>
+      <w:pPr>
+        <w:spacing w:line="360" w:lineRule="atLeast"/>
+        <w:jc w:val="both"/>
+        <w:rPr>
+          <w:sz w:val="24"/>
+          <w:szCs w:val="24"/>
+          <w:lang w:val="en-GB" w:eastAsia="en-GB"/>
+        </w:rPr>
+      </w:pPr>
+      <w:r>
+        <w:rPr>
+          <w:sz w:val="24"/>
+          <w:szCs w:val="24"/>
+          <w:lang w:val="en-GB" w:eastAsia="en-GB"/>
+        </w:rPr>
+        <w:lastRenderedPageBreak/>
+        <w:t>Sustainable Development Solutions Network (2012). </w:t>
+      </w:r>
       <w:r>
         <w:rPr>
           <w:i/>
@@ -14944,26 +14556,79 @@
           <w:szCs w:val="24"/>
           <w:lang w:val="en-GB" w:eastAsia="en-GB"/>
         </w:rPr>
-        <w:t>Lei</w:t>
-      </w:r>
-      <w:proofErr w:type="spellEnd"/>
+        <w:t>World Happiness Report</w:t>
+      </w:r>
+      <w:r>
+        <w:rPr>
+          <w:sz w:val="24"/>
+          <w:szCs w:val="24"/>
+          <w:lang w:val="en-GB" w:eastAsia="en-GB"/>
+        </w:rPr>
+        <w:t>. [online] Available at: https://www.kaggle.com/unsdsn/world-happiness [Accessed 16 Dec. 2019].</w:t>
+      </w:r>
+    </w:p>
+    <w:p>
+      <w:pPr>
+        <w:jc w:val="both"/>
+        <w:rPr>
+          <w:sz w:val="24"/>
+          <w:szCs w:val="24"/>
+          <w:lang w:val="en-GB"/>
+        </w:rPr>
+      </w:pPr>
+    </w:p>
+    <w:p>
+      <w:pPr>
+        <w:jc w:val="both"/>
+        <w:rPr>
+          <w:sz w:val="24"/>
+          <w:szCs w:val="24"/>
+          <w:shd w:val="clear" w:color="auto" w:fill="FFFFFF"/>
+        </w:rPr>
+      </w:pPr>
+      <w:r>
+        <w:rPr>
+          <w:sz w:val="24"/>
+          <w:szCs w:val="24"/>
+          <w:shd w:val="clear" w:color="auto" w:fill="FFFFFF"/>
+        </w:rPr>
+        <w:t>Veenhoven, R., 1991. Is happiness relative?. </w:t>
+      </w:r>
       <w:r>
         <w:rPr>
           <w:i/>
           <w:iCs/>
           <w:sz w:val="24"/>
           <w:szCs w:val="24"/>
-          <w:lang w:val="en-GB" w:eastAsia="en-GB"/>
-        </w:rPr>
-        <w:t xml:space="preserve"> Song</w:t>
-      </w:r>
-      <w:r>
-        <w:rPr>
-          <w:sz w:val="24"/>
-          <w:szCs w:val="24"/>
-          <w:lang w:val="en-GB" w:eastAsia="en-GB"/>
-        </w:rPr>
-        <w:t>. [online] Asian Development Bank. Available at: https://www.adb.org/news/op-ed/how-south-asia-can-continue-world-s-fastest-growing-subregion-lei-lei-song [Accessed 17 Dec. 2019].</w:t>
+          <w:shd w:val="clear" w:color="auto" w:fill="FFFFFF"/>
+        </w:rPr>
+        <w:t>Social indicators research</w:t>
+      </w:r>
+      <w:r>
+        <w:rPr>
+          <w:sz w:val="24"/>
+          <w:szCs w:val="24"/>
+          <w:shd w:val="clear" w:color="auto" w:fill="FFFFFF"/>
+        </w:rPr>
+        <w:t>, </w:t>
+      </w:r>
+      <w:r>
+        <w:rPr>
+          <w:i/>
+          <w:iCs/>
+          <w:sz w:val="24"/>
+          <w:szCs w:val="24"/>
+          <w:shd w:val="clear" w:color="auto" w:fill="FFFFFF"/>
+        </w:rPr>
+        <w:t>24</w:t>
+      </w:r>
+      <w:r>
+        <w:rPr>
+          <w:sz w:val="24"/>
+          <w:szCs w:val="24"/>
+          <w:shd w:val="clear" w:color="auto" w:fill="FFFFFF"/>
+        </w:rPr>
+        <w:t>(1), pp.1-34.</w:t>
       </w:r>
     </w:p>
     <w:p>
@@ -14993,158 +14658,7 @@
           <w:szCs w:val="24"/>
           <w:lang w:val="en-GB" w:eastAsia="en-GB"/>
         </w:rPr>
-        <w:lastRenderedPageBreak/>
-        <w:t>Sustainable Development Solutions Network (2012). </w:t>
-      </w:r>
-      <w:r>
-        <w:rPr>
-          <w:i/>
-          <w:iCs/>
-          <w:sz w:val="24"/>
-          <w:szCs w:val="24"/>
-          <w:lang w:val="en-GB" w:eastAsia="en-GB"/>
-        </w:rPr>
-        <w:t>World Happiness Report</w:t>
-      </w:r>
-      <w:r>
-        <w:rPr>
-          <w:sz w:val="24"/>
-          <w:szCs w:val="24"/>
-          <w:lang w:val="en-GB" w:eastAsia="en-GB"/>
-        </w:rPr>
-        <w:t>. [online] Available at: https://www.kaggle.com/unsdsn/world-happiness [Accessed 16 Dec. 2019].</w:t>
-      </w:r>
-    </w:p>
-    <w:p>
-      <w:pPr>
-        <w:jc w:val="both"/>
-        <w:rPr>
-          <w:sz w:val="24"/>
-          <w:szCs w:val="24"/>
-          <w:lang w:val="en-GB"/>
-        </w:rPr>
-      </w:pPr>
-    </w:p>
-    <w:p>
-      <w:pPr>
-        <w:jc w:val="both"/>
-        <w:rPr>
-          <w:sz w:val="24"/>
-          <w:szCs w:val="24"/>
-          <w:shd w:val="clear" w:color="auto" w:fill="FFFFFF"/>
-        </w:rPr>
-      </w:pPr>
-      <w:proofErr w:type="spellStart"/>
-      <w:r>
-        <w:rPr>
-          <w:sz w:val="24"/>
-          <w:szCs w:val="24"/>
-          <w:shd w:val="clear" w:color="auto" w:fill="FFFFFF"/>
-        </w:rPr>
-        <w:t>Veenhoven</w:t>
-      </w:r>
-      <w:proofErr w:type="spellEnd"/>
-      <w:r>
-        <w:rPr>
-          <w:sz w:val="24"/>
-          <w:szCs w:val="24"/>
-          <w:shd w:val="clear" w:color="auto" w:fill="FFFFFF"/>
-        </w:rPr>
-        <w:t xml:space="preserve">, R., 1991. Is happiness </w:t>
-      </w:r>
-      <w:proofErr w:type="gramStart"/>
-      <w:r>
-        <w:rPr>
-          <w:sz w:val="24"/>
-          <w:szCs w:val="24"/>
-          <w:shd w:val="clear" w:color="auto" w:fill="FFFFFF"/>
-        </w:rPr>
-        <w:t>relative?.</w:t>
-      </w:r>
-      <w:proofErr w:type="gramEnd"/>
-      <w:r>
-        <w:rPr>
-          <w:sz w:val="24"/>
-          <w:szCs w:val="24"/>
-          <w:shd w:val="clear" w:color="auto" w:fill="FFFFFF"/>
-        </w:rPr>
-        <w:t> </w:t>
-      </w:r>
-      <w:r>
-        <w:rPr>
-          <w:i/>
-          <w:iCs/>
-          <w:sz w:val="24"/>
-          <w:szCs w:val="24"/>
-          <w:shd w:val="clear" w:color="auto" w:fill="FFFFFF"/>
-        </w:rPr>
-        <w:t>Social indicators research</w:t>
-      </w:r>
-      <w:r>
-        <w:rPr>
-          <w:sz w:val="24"/>
-          <w:szCs w:val="24"/>
-          <w:shd w:val="clear" w:color="auto" w:fill="FFFFFF"/>
-        </w:rPr>
-        <w:t>, </w:t>
-      </w:r>
-      <w:r>
-        <w:rPr>
-          <w:i/>
-          <w:iCs/>
-          <w:sz w:val="24"/>
-          <w:szCs w:val="24"/>
-          <w:shd w:val="clear" w:color="auto" w:fill="FFFFFF"/>
-        </w:rPr>
-        <w:t>24</w:t>
-      </w:r>
-      <w:r>
-        <w:rPr>
-          <w:sz w:val="24"/>
-          <w:szCs w:val="24"/>
-          <w:shd w:val="clear" w:color="auto" w:fill="FFFFFF"/>
-        </w:rPr>
-        <w:t>(1), pp.1-34.</w:t>
-      </w:r>
-    </w:p>
-    <w:p>
-      <w:pPr>
-        <w:spacing w:line="360" w:lineRule="atLeast"/>
-        <w:jc w:val="both"/>
-        <w:rPr>
-          <w:sz w:val="24"/>
-          <w:szCs w:val="24"/>
-          <w:lang w:val="en-GB" w:eastAsia="en-GB"/>
-        </w:rPr>
-      </w:pPr>
-    </w:p>
-    <w:p>
-      <w:pPr>
-        <w:spacing w:line="360" w:lineRule="atLeast"/>
-        <w:jc w:val="both"/>
-        <w:rPr>
-          <w:sz w:val="24"/>
-          <w:szCs w:val="24"/>
-          <w:lang w:val="en-GB" w:eastAsia="en-GB"/>
-        </w:rPr>
-      </w:pPr>
-      <w:proofErr w:type="spellStart"/>
-      <w:r>
-        <w:rPr>
-          <w:sz w:val="24"/>
-          <w:szCs w:val="24"/>
-          <w:lang w:val="en-GB" w:eastAsia="en-GB"/>
-        </w:rPr>
-        <w:t>Worldhappiness.report</w:t>
-      </w:r>
-      <w:proofErr w:type="spellEnd"/>
-      <w:r>
-        <w:rPr>
-          <w:sz w:val="24"/>
-          <w:szCs w:val="24"/>
-          <w:lang w:val="en-GB" w:eastAsia="en-GB"/>
-        </w:rPr>
-        <w:t>. (2019). </w:t>
+        <w:t>Worldhappiness.report. (2019). </w:t>
       </w:r>
       <w:r>
         <w:rPr>
@@ -19456,7 +18970,7 @@
 </file>
 
 <file path=customXml/itemProps1.xml><?xml version="1.0" encoding="utf-8"?>
-<ds:datastoreItem xmlns:ds="http://schemas.openxmlformats.org/officeDocument/2006/customXml" ds:itemID="{0D168132-00FC-4A40-910C-9442F2BABEF7}">
+<ds:datastoreItem xmlns:ds="http://schemas.openxmlformats.org/officeDocument/2006/customXml" ds:itemID="{CAD29484-62BF-0E4E-BBD8-00DB07EB959D}">
   <ds:schemaRefs>
     <ds:schemaRef ds:uri="http://schemas.openxmlformats.org/officeDocument/2006/bibliography"/>
   </ds:schemaRefs>

</xml_diff>

<commit_message>
added conclusion and discusion
</commit_message>
<xml_diff>
--- a/Group_65_Coursework_7COM1079.docx
+++ b/Group_65_Coursework_7COM1079.docx
@@ -4107,7 +4107,6 @@
           <w:szCs w:val="28"/>
         </w:rPr>
       </w:pPr>
-      <w:proofErr w:type="gramStart"/>
       <w:r>
         <w:rPr>
           <w:b/>
@@ -4116,7 +4115,6 @@
         </w:rPr>
         <w:t>4  Result</w:t>
       </w:r>
-      <w:proofErr w:type="gramEnd"/>
     </w:p>
     <w:p>
       <w:pPr>
@@ -11371,16 +11369,7 @@
           <w:sz w:val="28"/>
           <w:szCs w:val="28"/>
         </w:rPr>
-        <w:t xml:space="preserve"> </w:t>
-      </w:r>
-      <w:bookmarkStart w:id="0" w:name="_GoBack"/>
-      <w:bookmarkEnd w:id="0"/>
-      <w:r>
-        <w:rPr>
-          <w:sz w:val="28"/>
-          <w:szCs w:val="28"/>
-        </w:rPr>
-        <w:t xml:space="preserve">we have found that family, generosity and trust in government have a greater impact on people's happiness in all of these countries, even though GDP per capita and health are improving. Bhattacharyya et al (2009) in his paper shows that GDP would not be a key factor for the nation's happiness. </w:t>
+        <w:t xml:space="preserve"> we have found that family, generosity and trust in government have a greater impact on people's happiness in all of these countries, even though GDP per capita and health are improving. Bhattacharyya et al (2009) in his paper shows that GDP would not be a key factor for the nation's happiness. </w:t>
       </w:r>
     </w:p>
     <w:p>
@@ -11526,6 +11515,20 @@
           <w:lang w:val="en-US"/>
         </w:rPr>
       </w:pPr>
+    </w:p>
+    <w:p>
+      <w:pPr>
+        <w:pStyle w:val="Title"/>
+        <w:spacing w:after="120"/>
+        <w:rPr>
+          <w:rFonts w:ascii="Times New Roman" w:hAnsi="Times New Roman" w:cs="Times New Roman"/>
+          <w:sz w:val="28"/>
+          <w:szCs w:val="28"/>
+          <w:lang w:val="en-US"/>
+        </w:rPr>
+      </w:pPr>
+      <w:bookmarkStart w:id="0" w:name="_GoBack"/>
+      <w:bookmarkEnd w:id="0"/>
       <w:r>
         <w:rPr>
           <w:rFonts w:ascii="Times New Roman" w:hAnsi="Times New Roman" w:cs="Times New Roman"/>
@@ -12017,6 +12020,7 @@
         <w:jc w:val="both"/>
       </w:pPr>
       <w:r>
+        <w:lastRenderedPageBreak/>
         <w:t>Sustainable Development Solutions Network (2012). </w:t>
       </w:r>
       <w:r>
@@ -12047,7 +12051,6 @@
         <w:rPr>
           <w:shd w:val="clear" w:color="auto" w:fill="FFFFFF"/>
         </w:rPr>
-        <w:lastRenderedPageBreak/>
         <w:t>Veenhoven</w:t>
       </w:r>
       <w:proofErr w:type="spellEnd"/>
@@ -12238,31 +12241,16 @@
       </w:rPr>
       <w:t xml:space="preserve"> of </w:t>
     </w:r>
-    <w:r>
-      <w:fldChar w:fldCharType="begin"/>
-    </w:r>
-    <w:r>
-      <w:instrText xml:space="preserve"> NUMPAGES  \* Arabic  \* MERGEFORMAT </w:instrText>
-    </w:r>
-    <w:r>
-      <w:fldChar w:fldCharType="separate"/>
-    </w:r>
-    <w:r>
-      <w:rPr>
-        <w:rFonts w:ascii="Arial" w:hAnsi="Arial" w:cs="Arial"/>
-        <w:noProof/>
-        <w:sz w:val="18"/>
-      </w:rPr>
-      <w:t>8</w:t>
-    </w:r>
-    <w:r>
-      <w:rPr>
-        <w:rFonts w:ascii="Arial" w:hAnsi="Arial" w:cs="Arial"/>
-        <w:noProof/>
-        <w:sz w:val="18"/>
-      </w:rPr>
-      <w:fldChar w:fldCharType="end"/>
-    </w:r>
+    <w:fldSimple w:instr=" NUMPAGES  \* Arabic  \* MERGEFORMAT ">
+      <w:r>
+        <w:rPr>
+          <w:rFonts w:ascii="Arial" w:hAnsi="Arial" w:cs="Arial"/>
+          <w:noProof/>
+          <w:sz w:val="18"/>
+        </w:rPr>
+        <w:t>8</w:t>
+      </w:r>
+    </w:fldSimple>
   </w:p>
 </w:ftr>
 </file>
@@ -16419,7 +16407,7 @@
 </file>
 
 <file path=customXml/itemProps1.xml><?xml version="1.0" encoding="utf-8"?>
-<ds:datastoreItem xmlns:ds="http://schemas.openxmlformats.org/officeDocument/2006/customXml" ds:itemID="{02D4E67F-920C-BB44-B682-8030CD531802}">
+<ds:datastoreItem xmlns:ds="http://schemas.openxmlformats.org/officeDocument/2006/customXml" ds:itemID="{0CA881FF-2B87-7F46-8A50-C595664F156F}">
   <ds:schemaRefs>
     <ds:schemaRef ds:uri="http://schemas.openxmlformats.org/officeDocument/2006/bibliography"/>
   </ds:schemaRefs>

</xml_diff>

<commit_message>
tryprography fixed and everything cehcked again
</commit_message>
<xml_diff>
--- a/Group_65_Coursework_7COM1079.docx
+++ b/Group_65_Coursework_7COM1079.docx
@@ -1652,7 +1652,7 @@
     </w:p>
     <w:p>
       <w:pPr>
-        <w:spacing w:line="276" w:lineRule="auto"/>
+        <w:spacing w:after="120" w:line="276" w:lineRule="auto"/>
         <w:rPr>
           <w:b/>
           <w:bCs/>
@@ -1660,7 +1660,6 @@
           <w:szCs w:val="28"/>
         </w:rPr>
       </w:pPr>
-      <w:proofErr w:type="gramStart"/>
       <w:r>
         <w:rPr>
           <w:b/>
@@ -1668,34 +1667,152 @@
           <w:sz w:val="28"/>
           <w:szCs w:val="28"/>
         </w:rPr>
-        <w:t xml:space="preserve">1 </w:t>
-      </w:r>
-      <w:r>
-        <w:rPr>
-          <w:b/>
-          <w:bCs/>
-          <w:sz w:val="28"/>
-          <w:szCs w:val="28"/>
-        </w:rPr>
-        <w:t xml:space="preserve"> </w:t>
-      </w:r>
-      <w:r>
-        <w:rPr>
-          <w:b/>
-          <w:bCs/>
-          <w:sz w:val="28"/>
-          <w:szCs w:val="28"/>
-        </w:rPr>
-        <w:t>Introduction</w:t>
-      </w:r>
-      <w:proofErr w:type="gramEnd"/>
+        <w:t>1 Introduction</w:t>
+      </w:r>
     </w:p>
     <w:p>
       <w:pPr>
+        <w:jc w:val="both"/>
+        <w:rPr>
+          <w:bCs/>
+        </w:rPr>
+      </w:pPr>
+      <w:r>
+        <w:rPr>
+          <w:bCs/>
+        </w:rPr>
+        <w:t xml:space="preserve">Before we continue our discussion, it is essential that we begin by defining happiness. According to </w:t>
+      </w:r>
+      <w:proofErr w:type="spellStart"/>
+      <w:r>
+        <w:rPr>
+          <w:bCs/>
+        </w:rPr>
+        <w:t>Veenhoven</w:t>
+      </w:r>
+      <w:proofErr w:type="spellEnd"/>
+      <w:r>
+        <w:rPr>
+          <w:bCs/>
+        </w:rPr>
+        <w:t xml:space="preserve"> (1991), happiness can be characterised by how much a person likes the life he leads. Happiness can also be associated with a person's perceived life satisfaction. Since 2012, the UN (United Nations) have opted to assess the development of well-being. In 2012, the World Happiness Report was released by the United Nations Sustainable Development Solutions Network, in collaboration with the Ernesto Illy Foundation. By April 2019, the UN had released seven world happiness reports and a ground-breaking survey on the state of global happiness (World Happiness Report, 2019).</w:t>
+      </w:r>
+    </w:p>
+    <w:p>
+      <w:pPr>
+        <w:jc w:val="both"/>
+        <w:rPr>
+          <w:bCs/>
+        </w:rPr>
+      </w:pPr>
+    </w:p>
+    <w:p>
+      <w:pPr>
+        <w:jc w:val="both"/>
+        <w:rPr>
+          <w:bCs/>
+        </w:rPr>
+      </w:pPr>
+      <w:r>
+        <w:rPr>
+          <w:bCs/>
+        </w:rPr>
+        <w:t>The World Happiness Report shows that the Scandinavian countries of the world rank happier than other nations, even though the people of such countries still report that they encounter struggles and suffering (</w:t>
+      </w:r>
+      <w:proofErr w:type="spellStart"/>
+      <w:r>
+        <w:rPr>
+          <w:bCs/>
+        </w:rPr>
+        <w:t>Andreasson</w:t>
+      </w:r>
+      <w:proofErr w:type="spellEnd"/>
+      <w:r>
+        <w:rPr>
+          <w:bCs/>
+        </w:rPr>
+        <w:t xml:space="preserve"> and </w:t>
+      </w:r>
+      <w:proofErr w:type="spellStart"/>
+      <w:r>
+        <w:rPr>
+          <w:bCs/>
+        </w:rPr>
+        <w:t>Birkjær</w:t>
+      </w:r>
+      <w:proofErr w:type="spellEnd"/>
+      <w:r>
+        <w:rPr>
+          <w:bCs/>
+        </w:rPr>
+        <w:t>, 2018). This leads one to wonder; what makes the people of Scandinavia the happiest in the world? Is it because Scandinavian countries are some of the world’s most developed nations? Information from the World Happiness Report shows that several factors play a role in contributing to why developed countries are happier than developing countries. Some of these factors include GDP per capita, family, life expectancy, freedom, generosity and trust in government (kaggle.com). This poses the question; what exactly are developing countries doing with respect to these factors?</w:t>
+      </w:r>
+    </w:p>
+    <w:p>
+      <w:pPr>
+        <w:jc w:val="both"/>
+        <w:rPr>
+          <w:bCs/>
+        </w:rPr>
+      </w:pPr>
+    </w:p>
+    <w:p>
+      <w:pPr>
+        <w:jc w:val="both"/>
+        <w:rPr>
+          <w:bCs/>
+        </w:rPr>
+      </w:pPr>
+      <w:r>
+        <w:rPr>
+          <w:bCs/>
+        </w:rPr>
+        <w:t xml:space="preserve">Developing countries such as Bangladesh and India are quickly becoming some of the fastest growing countries in the world (Song, 2019). Through using the </w:t>
+      </w:r>
+      <w:proofErr w:type="spellStart"/>
+      <w:r>
+        <w:rPr>
+          <w:bCs/>
+        </w:rPr>
+        <w:t>Gapminder</w:t>
+      </w:r>
+      <w:proofErr w:type="spellEnd"/>
+      <w:r>
+        <w:rPr>
+          <w:bCs/>
+        </w:rPr>
+        <w:t xml:space="preserve"> tool it was found that Scandinavian countries are more stable in every factor previously mentioned while south Asian developing countries economy are on the rise. On the other side world </w:t>
+      </w:r>
+      <w:r>
+        <w:rPr>
+          <w:bCs/>
+        </w:rPr>
+        <w:t>happiness report</w:t>
+      </w:r>
+      <w:r>
+        <w:rPr>
+          <w:bCs/>
+        </w:rPr>
+        <w:t xml:space="preserve"> </w:t>
+      </w:r>
+      <w:r>
+        <w:rPr>
+          <w:bCs/>
+        </w:rPr>
+        <w:t xml:space="preserve">showing a different view. </w:t>
+      </w:r>
+      <w:r>
+        <w:rPr>
+          <w:bCs/>
+        </w:rPr>
+        <w:t>Scandinavian countries with stable economies were also more stable in their happiness score. On the other hand, South Asian countries such as Bangladesh and India are growing rapidly, however their happiness scores are not growing at all. What is keeping the people of these nations from being happy? This study aims to assess why the citizens of developing countries such as Bangladesh and India are not as happy compared to their Scandinavian counterparts, and how they can be happier.</w:t>
+      </w:r>
+    </w:p>
+    <w:p>
+      <w:pPr>
         <w:spacing w:line="276" w:lineRule="auto"/>
         <w:jc w:val="both"/>
         <w:rPr>
-          <w:b/>
           <w:bCs/>
         </w:rPr>
       </w:pPr>
@@ -1711,189 +1828,7 @@
         <w:rPr>
           <w:bCs/>
         </w:rPr>
-        <w:t xml:space="preserve">Before we continue our discussion, it </w:t>
-      </w:r>
-      <w:r>
-        <w:rPr>
-          <w:bCs/>
-        </w:rPr>
-        <w:t>is essential that we begin by defining happiness</w:t>
-      </w:r>
-      <w:r>
-        <w:rPr>
-          <w:bCs/>
-        </w:rPr>
-        <w:t xml:space="preserve">. According to </w:t>
-      </w:r>
-      <w:proofErr w:type="spellStart"/>
-      <w:r>
-        <w:rPr>
-          <w:bCs/>
-        </w:rPr>
-        <w:t>Veenhoven</w:t>
-      </w:r>
-      <w:proofErr w:type="spellEnd"/>
-      <w:r>
-        <w:rPr>
-          <w:bCs/>
-        </w:rPr>
-        <w:t xml:space="preserve"> (1991), happiness can be characterised by how much a person likes the life he leads. Happiness can also be </w:t>
-      </w:r>
-      <w:r>
-        <w:rPr>
-          <w:bCs/>
-        </w:rPr>
-        <w:t>associated with</w:t>
-      </w:r>
-      <w:r>
-        <w:rPr>
-          <w:bCs/>
-        </w:rPr>
-        <w:t xml:space="preserve"> a person's </w:t>
-      </w:r>
-      <w:r>
-        <w:rPr>
-          <w:bCs/>
-        </w:rPr>
-        <w:t xml:space="preserve">perceived </w:t>
-      </w:r>
-      <w:r>
-        <w:rPr>
-          <w:bCs/>
-        </w:rPr>
-        <w:t xml:space="preserve">life satisfaction. Since 2012, the UN (United Nations) have opted to assess the development of well-being. </w:t>
-      </w:r>
-      <w:r>
-        <w:rPr>
-          <w:bCs/>
-        </w:rPr>
-        <w:t>In 2012</w:t>
-      </w:r>
-      <w:r>
-        <w:rPr>
-          <w:bCs/>
-        </w:rPr>
-        <w:t>, the World Happiness Report was released by the United Nations Sustainable Development Solutions Network</w:t>
-      </w:r>
-      <w:r>
-        <w:rPr>
-          <w:bCs/>
-        </w:rPr>
-        <w:t xml:space="preserve">, </w:t>
-      </w:r>
-      <w:r>
-        <w:rPr>
-          <w:bCs/>
-        </w:rPr>
-        <w:t xml:space="preserve">in collaboration with the Ernesto Illy Foundation. </w:t>
-      </w:r>
-      <w:r>
-        <w:rPr>
-          <w:bCs/>
-        </w:rPr>
-        <w:t>By April 2019</w:t>
-      </w:r>
-      <w:r>
-        <w:rPr>
-          <w:bCs/>
-        </w:rPr>
-        <w:t xml:space="preserve">, the UN </w:t>
-      </w:r>
-      <w:r>
-        <w:rPr>
-          <w:bCs/>
-        </w:rPr>
-        <w:t xml:space="preserve">had </w:t>
-      </w:r>
-      <w:r>
-        <w:rPr>
-          <w:bCs/>
-        </w:rPr>
-        <w:t xml:space="preserve">released </w:t>
-      </w:r>
-      <w:r>
-        <w:rPr>
-          <w:bCs/>
-        </w:rPr>
-        <w:t>seven</w:t>
-      </w:r>
-      <w:r>
-        <w:rPr>
-          <w:bCs/>
-        </w:rPr>
-        <w:t xml:space="preserve"> </w:t>
-      </w:r>
-      <w:r>
-        <w:rPr>
-          <w:bCs/>
-        </w:rPr>
-        <w:t>w</w:t>
-      </w:r>
-      <w:r>
-        <w:rPr>
-          <w:bCs/>
-        </w:rPr>
-        <w:t xml:space="preserve">orld </w:t>
-      </w:r>
-      <w:r>
-        <w:rPr>
-          <w:bCs/>
-        </w:rPr>
-        <w:t>h</w:t>
-      </w:r>
-      <w:r>
-        <w:rPr>
-          <w:bCs/>
-        </w:rPr>
-        <w:t xml:space="preserve">appiness reports and </w:t>
-      </w:r>
-      <w:r>
-        <w:rPr>
-          <w:bCs/>
-        </w:rPr>
-        <w:t xml:space="preserve">a </w:t>
-      </w:r>
-      <w:r>
-        <w:rPr>
-          <w:bCs/>
-        </w:rPr>
-        <w:t>ground-breaking survey o</w:t>
-      </w:r>
-      <w:r>
-        <w:rPr>
-          <w:bCs/>
-        </w:rPr>
-        <w:t>n</w:t>
-      </w:r>
-      <w:r>
-        <w:rPr>
-          <w:bCs/>
-        </w:rPr>
-        <w:t xml:space="preserve"> the state of global happiness (World</w:t>
-      </w:r>
-      <w:r>
-        <w:rPr>
-          <w:bCs/>
-        </w:rPr>
-        <w:t xml:space="preserve"> H</w:t>
-      </w:r>
-      <w:r>
-        <w:rPr>
-          <w:bCs/>
-        </w:rPr>
-        <w:t>appiness</w:t>
-      </w:r>
-      <w:r>
-        <w:rPr>
-          <w:bCs/>
-        </w:rPr>
-        <w:t xml:space="preserve"> R</w:t>
-      </w:r>
-      <w:r>
-        <w:rPr>
-          <w:bCs/>
-        </w:rPr>
-        <w:t>eport, 2019).</w:t>
+        <w:t xml:space="preserve">To find out, we analysed the World Happiness Report dataset from the Sustainable Development Solutions Network (2012). This data set includes data from 156-159 countries from 2015 to 2019. To get a more specific answer to our questions posed earlier, we decided to compare seven countries from two different regions; Scandinavia and South Asia. These countries are Denmark, Iceland, Norway, Switzerland, Bangladesh, India and Pakistan. </w:t>
       </w:r>
     </w:p>
     <w:p>
@@ -1915,323 +1850,32 @@
         <w:rPr>
           <w:bCs/>
         </w:rPr>
-        <w:t xml:space="preserve">The World Happiness Report shows that the Scandinavian countries of the world </w:t>
+        <w:t xml:space="preserve">The analysis shows that </w:t>
       </w:r>
       <w:r>
         <w:rPr>
           <w:bCs/>
         </w:rPr>
-        <w:t>rank</w:t>
+        <w:t xml:space="preserve">the economy and GDP per capita, </w:t>
       </w:r>
       <w:r>
         <w:rPr>
           <w:bCs/>
         </w:rPr>
-        <w:t xml:space="preserve"> happier than other nations,</w:t>
+        <w:t>Family</w:t>
       </w:r>
       <w:r>
         <w:rPr>
           <w:bCs/>
         </w:rPr>
-        <w:t xml:space="preserve"> even though</w:t>
+        <w:t xml:space="preserve">, health and life expectancy, freedom, trust of government and lack of corruption and generosity have a significant relationship with world happiness. On the other hand, it shows a significant variation in social support for happiness scores in Southern Asian countries such as Bangladesh, India and Pakistan. We </w:t>
       </w:r>
       <w:r>
         <w:rPr>
           <w:bCs/>
         </w:rPr>
-        <w:t xml:space="preserve"> </w:t>
-      </w:r>
-      <w:r>
-        <w:rPr>
-          <w:bCs/>
-        </w:rPr>
-        <w:t xml:space="preserve">the </w:t>
-      </w:r>
-      <w:r>
-        <w:rPr>
-          <w:bCs/>
-        </w:rPr>
-        <w:t>people</w:t>
-      </w:r>
-      <w:r>
-        <w:rPr>
-          <w:bCs/>
-        </w:rPr>
-        <w:t xml:space="preserve"> of such countries still</w:t>
-      </w:r>
-      <w:r>
-        <w:rPr>
-          <w:bCs/>
-        </w:rPr>
-        <w:t xml:space="preserve"> report that they</w:t>
-      </w:r>
-      <w:r>
-        <w:rPr>
-          <w:bCs/>
-        </w:rPr>
-        <w:t xml:space="preserve"> encounter</w:t>
-      </w:r>
-      <w:r>
-        <w:rPr>
-          <w:bCs/>
-        </w:rPr>
-        <w:t xml:space="preserve"> struggl</w:t>
-      </w:r>
-      <w:r>
-        <w:rPr>
-          <w:bCs/>
-        </w:rPr>
-        <w:t>es</w:t>
-      </w:r>
-      <w:r>
-        <w:rPr>
-          <w:bCs/>
-        </w:rPr>
-        <w:t xml:space="preserve"> and suffer</w:t>
-      </w:r>
-      <w:r>
-        <w:rPr>
-          <w:bCs/>
-        </w:rPr>
-        <w:t>ing</w:t>
-      </w:r>
-      <w:r>
-        <w:rPr>
-          <w:bCs/>
-        </w:rPr>
-        <w:t xml:space="preserve"> (</w:t>
-      </w:r>
-      <w:proofErr w:type="spellStart"/>
-      <w:r>
-        <w:rPr>
-          <w:bCs/>
-        </w:rPr>
-        <w:t>Andreasson</w:t>
-      </w:r>
-      <w:proofErr w:type="spellEnd"/>
-      <w:r>
-        <w:rPr>
-          <w:bCs/>
-        </w:rPr>
-        <w:t xml:space="preserve"> and </w:t>
-      </w:r>
-      <w:proofErr w:type="spellStart"/>
-      <w:r>
-        <w:rPr>
-          <w:bCs/>
-        </w:rPr>
-        <w:t>Birkjær</w:t>
-      </w:r>
-      <w:proofErr w:type="spellEnd"/>
-      <w:r>
-        <w:rPr>
-          <w:bCs/>
-        </w:rPr>
-        <w:t>, 2018).</w:t>
-      </w:r>
-      <w:r>
-        <w:rPr>
-          <w:bCs/>
-        </w:rPr>
-        <w:t xml:space="preserve"> This leads one to wonder;</w:t>
-      </w:r>
-      <w:r>
-        <w:rPr>
-          <w:bCs/>
-        </w:rPr>
-        <w:t xml:space="preserve"> what makes the people of Scandinavia the happiest in the world? Is it because Scandinavian countries are </w:t>
-      </w:r>
-      <w:r>
-        <w:rPr>
-          <w:bCs/>
-        </w:rPr>
-        <w:t xml:space="preserve">some of the world’s most </w:t>
-      </w:r>
-      <w:r>
-        <w:rPr>
-          <w:bCs/>
-        </w:rPr>
-        <w:t>develope</w:t>
-      </w:r>
-      <w:r>
-        <w:rPr>
-          <w:bCs/>
-        </w:rPr>
-        <w:t>d nations</w:t>
-      </w:r>
-      <w:r>
-        <w:rPr>
-          <w:bCs/>
-        </w:rPr>
-        <w:t xml:space="preserve">? </w:t>
-      </w:r>
-      <w:r>
-        <w:rPr>
-          <w:bCs/>
-        </w:rPr>
-        <w:t xml:space="preserve">Information from the </w:t>
-      </w:r>
-      <w:r>
-        <w:rPr>
-          <w:bCs/>
-        </w:rPr>
-        <w:t xml:space="preserve">World </w:t>
-      </w:r>
-      <w:r>
-        <w:rPr>
-          <w:bCs/>
-        </w:rPr>
-        <w:t>H</w:t>
-      </w:r>
-      <w:r>
-        <w:rPr>
-          <w:bCs/>
-        </w:rPr>
-        <w:t xml:space="preserve">appiness </w:t>
-      </w:r>
-      <w:r>
-        <w:rPr>
-          <w:bCs/>
-        </w:rPr>
-        <w:t>R</w:t>
-      </w:r>
-      <w:r>
-        <w:rPr>
-          <w:bCs/>
-        </w:rPr>
-        <w:t>eport</w:t>
-      </w:r>
-      <w:r>
-        <w:rPr>
-          <w:bCs/>
-        </w:rPr>
-        <w:t xml:space="preserve"> </w:t>
-      </w:r>
-      <w:r>
-        <w:rPr>
-          <w:bCs/>
-        </w:rPr>
-        <w:t>shows that</w:t>
-      </w:r>
-      <w:r>
-        <w:rPr>
-          <w:bCs/>
-        </w:rPr>
-        <w:t xml:space="preserve"> several factors play a role in contributing to why</w:t>
-      </w:r>
-      <w:r>
-        <w:rPr>
-          <w:bCs/>
-        </w:rPr>
-        <w:t xml:space="preserve"> developed countries are happier than developing countries</w:t>
-      </w:r>
-      <w:r>
-        <w:rPr>
-          <w:bCs/>
-        </w:rPr>
-        <w:t xml:space="preserve">. Some of these factors include </w:t>
-      </w:r>
-      <w:r>
-        <w:rPr>
-          <w:bCs/>
-        </w:rPr>
-        <w:t xml:space="preserve">GDP per capita, </w:t>
-      </w:r>
-      <w:r>
-        <w:rPr>
-          <w:bCs/>
-        </w:rPr>
-        <w:t>f</w:t>
-      </w:r>
-      <w:r>
-        <w:rPr>
-          <w:bCs/>
-        </w:rPr>
-        <w:t xml:space="preserve">amily, </w:t>
-      </w:r>
-      <w:r>
-        <w:rPr>
-          <w:bCs/>
-        </w:rPr>
-        <w:t>l</w:t>
-      </w:r>
-      <w:r>
-        <w:rPr>
-          <w:bCs/>
-        </w:rPr>
-        <w:t xml:space="preserve">ife expectancy, </w:t>
-      </w:r>
-      <w:r>
-        <w:rPr>
-          <w:bCs/>
-        </w:rPr>
-        <w:t>f</w:t>
-      </w:r>
-      <w:r>
-        <w:rPr>
-          <w:bCs/>
-        </w:rPr>
-        <w:t>reedom</w:t>
-      </w:r>
-      <w:r>
-        <w:rPr>
-          <w:bCs/>
-        </w:rPr>
-        <w:t>, g</w:t>
-      </w:r>
-      <w:r>
-        <w:rPr>
-          <w:bCs/>
-        </w:rPr>
-        <w:t xml:space="preserve">enerosity and trust in government (kaggle.com). </w:t>
-      </w:r>
-      <w:r>
-        <w:rPr>
-          <w:bCs/>
-        </w:rPr>
-        <w:t>This poses the question; w</w:t>
-      </w:r>
-      <w:r>
-        <w:rPr>
-          <w:bCs/>
-        </w:rPr>
-        <w:t>hat</w:t>
-      </w:r>
-      <w:r>
-        <w:rPr>
-          <w:bCs/>
-        </w:rPr>
-        <w:t xml:space="preserve"> exactly</w:t>
-      </w:r>
-      <w:r>
-        <w:rPr>
-          <w:bCs/>
-        </w:rPr>
-        <w:t xml:space="preserve"> are</w:t>
-      </w:r>
-      <w:r>
-        <w:rPr>
-          <w:bCs/>
-        </w:rPr>
-        <w:t xml:space="preserve"> </w:t>
-      </w:r>
-      <w:r>
-        <w:rPr>
-          <w:bCs/>
-        </w:rPr>
-        <w:t xml:space="preserve">developing countries doing </w:t>
-      </w:r>
-      <w:r>
-        <w:rPr>
-          <w:bCs/>
-        </w:rPr>
-        <w:t>with respect to these factors</w:t>
-      </w:r>
-      <w:r>
-        <w:rPr>
-          <w:bCs/>
-        </w:rPr>
-        <w:t>?</w:t>
+        <w:lastRenderedPageBreak/>
+        <w:t xml:space="preserve">hypothesise that this is because of the imbalance in generosity and freedom experienced by the citizens in such countries. </w:t>
       </w:r>
     </w:p>
     <w:p>
@@ -2253,1375 +1897,168 @@
         <w:rPr>
           <w:bCs/>
         </w:rPr>
-        <w:t xml:space="preserve">Developing countries </w:t>
-      </w:r>
-      <w:r>
-        <w:rPr>
-          <w:bCs/>
-        </w:rPr>
-        <w:t>such as</w:t>
-      </w:r>
-      <w:r>
-        <w:rPr>
-          <w:bCs/>
-        </w:rPr>
-        <w:t xml:space="preserve"> Bangladesh and India</w:t>
-      </w:r>
-      <w:r>
-        <w:rPr>
-          <w:bCs/>
-        </w:rPr>
-        <w:t xml:space="preserve"> are quickly</w:t>
-      </w:r>
-      <w:r>
-        <w:rPr>
-          <w:bCs/>
-        </w:rPr>
-        <w:t xml:space="preserve"> be</w:t>
-      </w:r>
-      <w:r>
-        <w:rPr>
-          <w:bCs/>
-        </w:rPr>
-        <w:t>coming some of</w:t>
-      </w:r>
-      <w:r>
-        <w:rPr>
-          <w:bCs/>
-        </w:rPr>
-        <w:t xml:space="preserve"> the fastest growing countr</w:t>
-      </w:r>
-      <w:r>
-        <w:rPr>
-          <w:bCs/>
-        </w:rPr>
-        <w:t>ies</w:t>
-      </w:r>
-      <w:r>
-        <w:rPr>
-          <w:bCs/>
-        </w:rPr>
-        <w:t xml:space="preserve"> in the world (Song, 2019). </w:t>
-      </w:r>
-      <w:r>
-        <w:rPr>
-          <w:bCs/>
-        </w:rPr>
-        <w:t>Through</w:t>
-      </w:r>
-      <w:r>
-        <w:rPr>
-          <w:bCs/>
-        </w:rPr>
-        <w:t xml:space="preserve"> using </w:t>
-      </w:r>
-      <w:r>
-        <w:rPr>
-          <w:bCs/>
-        </w:rPr>
-        <w:t xml:space="preserve">the </w:t>
-      </w:r>
-      <w:proofErr w:type="spellStart"/>
-      <w:r>
-        <w:rPr>
-          <w:bCs/>
-        </w:rPr>
-        <w:t>Gapminder</w:t>
-      </w:r>
-      <w:proofErr w:type="spellEnd"/>
-      <w:r>
-        <w:rPr>
-          <w:bCs/>
-        </w:rPr>
-        <w:t xml:space="preserve"> tool </w:t>
-      </w:r>
-      <w:r>
-        <w:rPr>
-          <w:bCs/>
-        </w:rPr>
-        <w:t>it was</w:t>
-      </w:r>
-      <w:r>
-        <w:rPr>
-          <w:bCs/>
-        </w:rPr>
-        <w:t xml:space="preserve"> found that Scandinavian countr</w:t>
-      </w:r>
-      <w:r>
-        <w:rPr>
-          <w:bCs/>
-        </w:rPr>
-        <w:t>ies</w:t>
-      </w:r>
-      <w:r>
-        <w:rPr>
-          <w:bCs/>
-        </w:rPr>
-        <w:t xml:space="preserve"> </w:t>
-      </w:r>
-      <w:r>
-        <w:rPr>
-          <w:bCs/>
-        </w:rPr>
-        <w:t>are</w:t>
-      </w:r>
-      <w:r>
-        <w:rPr>
-          <w:bCs/>
-        </w:rPr>
-        <w:t xml:space="preserve"> more stable in every </w:t>
-      </w:r>
-      <w:r>
-        <w:rPr>
-          <w:bCs/>
-        </w:rPr>
-        <w:t>factor</w:t>
-      </w:r>
-      <w:r>
-        <w:rPr>
-          <w:bCs/>
-        </w:rPr>
-        <w:t xml:space="preserve"> </w:t>
-      </w:r>
-      <w:r>
-        <w:rPr>
-          <w:bCs/>
-        </w:rPr>
-        <w:t xml:space="preserve">previously mentioned </w:t>
-      </w:r>
-      <w:r>
-        <w:rPr>
-          <w:bCs/>
-        </w:rPr>
-        <w:t xml:space="preserve">while south Asian developing countries economy are on the rise. </w:t>
-      </w:r>
-      <w:r>
-        <w:rPr>
-          <w:bCs/>
-        </w:rPr>
-        <w:t xml:space="preserve">On the other side world </w:t>
-      </w:r>
-      <w:r>
-        <w:rPr>
-          <w:bCs/>
-        </w:rPr>
-        <w:t>happiness report</w:t>
-      </w:r>
-      <w:r>
-        <w:rPr>
-          <w:bCs/>
-        </w:rPr>
-        <w:t xml:space="preserve"> </w:t>
-      </w:r>
-      <w:r>
-        <w:rPr>
-          <w:bCs/>
-        </w:rPr>
-        <w:t xml:space="preserve">showing a different view. </w:t>
-      </w:r>
-      <w:r>
-        <w:rPr>
-          <w:bCs/>
-        </w:rPr>
-        <w:t xml:space="preserve">Scandinavian countries </w:t>
-      </w:r>
-      <w:r>
-        <w:rPr>
-          <w:bCs/>
-        </w:rPr>
-        <w:t xml:space="preserve">with stable economies </w:t>
-      </w:r>
-      <w:r>
-        <w:rPr>
-          <w:bCs/>
-        </w:rPr>
-        <w:t xml:space="preserve">were </w:t>
-      </w:r>
-      <w:r>
-        <w:rPr>
-          <w:bCs/>
-        </w:rPr>
-        <w:t xml:space="preserve">also </w:t>
-      </w:r>
-      <w:r>
-        <w:rPr>
-          <w:bCs/>
-        </w:rPr>
-        <w:t xml:space="preserve">more stable in </w:t>
-      </w:r>
-      <w:r>
-        <w:rPr>
-          <w:bCs/>
-        </w:rPr>
-        <w:t xml:space="preserve">their </w:t>
-      </w:r>
-      <w:r>
-        <w:rPr>
-          <w:bCs/>
-        </w:rPr>
-        <w:t xml:space="preserve">happiness score. On the other hand, South Asian countries </w:t>
-      </w:r>
-      <w:r>
-        <w:rPr>
-          <w:bCs/>
-        </w:rPr>
-        <w:t>such as</w:t>
-      </w:r>
-      <w:r>
-        <w:rPr>
-          <w:bCs/>
-        </w:rPr>
-        <w:t xml:space="preserve"> Bangladesh and India are growing </w:t>
-      </w:r>
-      <w:r>
-        <w:rPr>
-          <w:bCs/>
-        </w:rPr>
-        <w:t>rapidly</w:t>
-      </w:r>
-      <w:r>
-        <w:rPr>
-          <w:bCs/>
-        </w:rPr>
-        <w:t>,</w:t>
-      </w:r>
-      <w:r>
-        <w:rPr>
-          <w:bCs/>
-        </w:rPr>
-        <w:t xml:space="preserve"> however their</w:t>
-      </w:r>
-      <w:r>
-        <w:rPr>
-          <w:bCs/>
-        </w:rPr>
-        <w:t xml:space="preserve"> happiness score</w:t>
-      </w:r>
-      <w:r>
-        <w:rPr>
-          <w:bCs/>
-        </w:rPr>
-        <w:t>s are not</w:t>
-      </w:r>
-      <w:r>
-        <w:rPr>
-          <w:bCs/>
-        </w:rPr>
-        <w:t xml:space="preserve"> growing at all. What</w:t>
-      </w:r>
-      <w:r>
-        <w:rPr>
-          <w:bCs/>
-        </w:rPr>
-        <w:t xml:space="preserve"> is</w:t>
-      </w:r>
-      <w:r>
-        <w:rPr>
-          <w:bCs/>
-        </w:rPr>
-        <w:t xml:space="preserve"> keeping</w:t>
-      </w:r>
-      <w:r>
-        <w:rPr>
-          <w:bCs/>
-        </w:rPr>
-        <w:t xml:space="preserve"> the people of these nations</w:t>
-      </w:r>
-      <w:r>
-        <w:rPr>
-          <w:bCs/>
-        </w:rPr>
-        <w:t xml:space="preserve"> from being happy? This study aims to asses</w:t>
-      </w:r>
-      <w:r>
-        <w:rPr>
-          <w:bCs/>
-        </w:rPr>
-        <w:t>s</w:t>
-      </w:r>
-      <w:r>
-        <w:rPr>
-          <w:bCs/>
-        </w:rPr>
-        <w:t xml:space="preserve"> why </w:t>
-      </w:r>
-      <w:r>
-        <w:rPr>
-          <w:bCs/>
-        </w:rPr>
-        <w:t xml:space="preserve">the citizens of </w:t>
-      </w:r>
-      <w:r>
-        <w:rPr>
-          <w:bCs/>
-        </w:rPr>
-        <w:t xml:space="preserve">developing countries </w:t>
-      </w:r>
-      <w:r>
-        <w:rPr>
-          <w:bCs/>
-        </w:rPr>
-        <w:t xml:space="preserve">such as </w:t>
-      </w:r>
-      <w:r>
-        <w:rPr>
-          <w:bCs/>
-        </w:rPr>
-        <w:t>Bangladesh and India are not</w:t>
-      </w:r>
-      <w:r>
-        <w:rPr>
-          <w:bCs/>
-        </w:rPr>
-        <w:t xml:space="preserve"> as</w:t>
-      </w:r>
-      <w:r>
-        <w:rPr>
-          <w:bCs/>
-        </w:rPr>
-        <w:t xml:space="preserve"> happy </w:t>
-      </w:r>
-      <w:r>
-        <w:rPr>
-          <w:bCs/>
-        </w:rPr>
-        <w:t>compared to their Scandinavian counterparts,</w:t>
-      </w:r>
-      <w:r>
-        <w:rPr>
-          <w:bCs/>
-        </w:rPr>
-        <w:t xml:space="preserve"> and how they can be happier.</w:t>
+        <w:t>The remainder of this paper is organized as follows; in section two we introduce the background to the problem and define our research questions. Our analysis is in section three. Section four introduces our key results, and section five discusses our results concerning our questions, followed lastly by our conclusion.</w:t>
       </w:r>
     </w:p>
     <w:p>
       <w:pPr>
         <w:spacing w:line="276" w:lineRule="auto"/>
-        <w:jc w:val="both"/>
-        <w:rPr>
-          <w:bCs/>
+        <w:rPr>
+          <w:b/>
         </w:rPr>
       </w:pPr>
     </w:p>
     <w:p>
       <w:pPr>
-        <w:jc w:val="both"/>
-        <w:rPr>
-          <w:bCs/>
-        </w:rPr>
-      </w:pPr>
-      <w:r>
-        <w:rPr>
-          <w:bCs/>
-        </w:rPr>
-        <w:t>To find out, we analyse</w:t>
-      </w:r>
-      <w:r>
-        <w:rPr>
-          <w:bCs/>
-        </w:rPr>
-        <w:t>d</w:t>
-      </w:r>
-      <w:r>
-        <w:rPr>
-          <w:bCs/>
-        </w:rPr>
-        <w:t xml:space="preserve"> </w:t>
-      </w:r>
-      <w:r>
-        <w:rPr>
-          <w:bCs/>
-        </w:rPr>
-        <w:t>the W</w:t>
-      </w:r>
-      <w:r>
-        <w:rPr>
-          <w:bCs/>
-        </w:rPr>
-        <w:t xml:space="preserve">orld </w:t>
-      </w:r>
-      <w:r>
-        <w:rPr>
-          <w:bCs/>
-        </w:rPr>
-        <w:t>H</w:t>
-      </w:r>
-      <w:r>
-        <w:rPr>
-          <w:bCs/>
-        </w:rPr>
-        <w:t xml:space="preserve">appiness </w:t>
-      </w:r>
-      <w:r>
-        <w:rPr>
-          <w:bCs/>
-        </w:rPr>
-        <w:t>R</w:t>
-      </w:r>
-      <w:r>
-        <w:rPr>
-          <w:bCs/>
-        </w:rPr>
-        <w:t xml:space="preserve">eport dataset from </w:t>
-      </w:r>
-      <w:r>
-        <w:rPr>
-          <w:bCs/>
-        </w:rPr>
-        <w:t xml:space="preserve">the </w:t>
-      </w:r>
-      <w:r>
-        <w:rPr>
-          <w:bCs/>
-        </w:rPr>
-        <w:t>Sustainable Development Solutions Network (2012). This data set includes data from 156-159 countries from 2015 to 2019. To get a more specif</w:t>
-      </w:r>
-      <w:r>
-        <w:rPr>
-          <w:bCs/>
-        </w:rPr>
-        <w:t>ic</w:t>
-      </w:r>
-      <w:r>
-        <w:rPr>
-          <w:bCs/>
-        </w:rPr>
-        <w:t xml:space="preserve"> answer to our questions</w:t>
-      </w:r>
-      <w:r>
-        <w:rPr>
-          <w:bCs/>
-        </w:rPr>
-        <w:t xml:space="preserve"> posed earlier,</w:t>
-      </w:r>
-      <w:r>
-        <w:rPr>
-          <w:bCs/>
-        </w:rPr>
-        <w:t xml:space="preserve"> we decided to compare </w:t>
-      </w:r>
-      <w:r>
-        <w:rPr>
-          <w:bCs/>
-        </w:rPr>
-        <w:t>seven</w:t>
-      </w:r>
-      <w:r>
-        <w:rPr>
-          <w:bCs/>
-        </w:rPr>
-        <w:t xml:space="preserve"> countries from </w:t>
-      </w:r>
-      <w:r>
-        <w:rPr>
-          <w:bCs/>
-        </w:rPr>
-        <w:t>two</w:t>
-      </w:r>
-      <w:r>
-        <w:rPr>
-          <w:bCs/>
-        </w:rPr>
-        <w:t xml:space="preserve"> different regions</w:t>
-      </w:r>
-      <w:r>
-        <w:rPr>
-          <w:bCs/>
-        </w:rPr>
-        <w:t>; Scandinavia and South Asia</w:t>
-      </w:r>
-      <w:r>
-        <w:rPr>
-          <w:bCs/>
-        </w:rPr>
-        <w:t>. The</w:t>
-      </w:r>
-      <w:r>
-        <w:rPr>
-          <w:bCs/>
-        </w:rPr>
-        <w:t>se countries</w:t>
-      </w:r>
-      <w:r>
-        <w:rPr>
-          <w:bCs/>
-        </w:rPr>
-        <w:t xml:space="preserve"> are Denmark, Iceland, Norway, Switzerland</w:t>
-      </w:r>
-      <w:r>
-        <w:rPr>
-          <w:bCs/>
-        </w:rPr>
-        <w:t xml:space="preserve">, </w:t>
-      </w:r>
-      <w:r>
-        <w:rPr>
-          <w:bCs/>
-        </w:rPr>
-        <w:t>Bangladesh, India and Pakistan</w:t>
-      </w:r>
-      <w:r>
-        <w:rPr>
-          <w:bCs/>
-        </w:rPr>
-        <w:t xml:space="preserve">. </w:t>
-      </w:r>
-    </w:p>
-    <w:p>
-      <w:pPr>
-        <w:jc w:val="both"/>
-        <w:rPr>
-          <w:bCs/>
-        </w:rPr>
-      </w:pPr>
-    </w:p>
-    <w:p>
-      <w:pPr>
-        <w:jc w:val="both"/>
-        <w:rPr>
-          <w:bCs/>
-        </w:rPr>
-      </w:pPr>
-      <w:r>
-        <w:rPr>
-          <w:bCs/>
-        </w:rPr>
-        <w:t>The analysis shows that the economy</w:t>
-      </w:r>
-      <w:r>
-        <w:rPr>
-          <w:bCs/>
-        </w:rPr>
-        <w:t xml:space="preserve"> and</w:t>
-      </w:r>
-      <w:r>
-        <w:rPr>
-          <w:bCs/>
-        </w:rPr>
-        <w:t xml:space="preserve"> GDP per capita. family, health </w:t>
-      </w:r>
-      <w:r>
-        <w:rPr>
-          <w:bCs/>
-        </w:rPr>
-        <w:t xml:space="preserve">and </w:t>
-      </w:r>
-      <w:r>
-        <w:rPr>
-          <w:bCs/>
-        </w:rPr>
-        <w:t xml:space="preserve">life expectancy, freedom, trust </w:t>
-      </w:r>
-      <w:r>
-        <w:rPr>
-          <w:bCs/>
-        </w:rPr>
-        <w:t xml:space="preserve">of government and lack of corruption </w:t>
-      </w:r>
-      <w:r>
-        <w:rPr>
-          <w:bCs/>
-        </w:rPr>
-        <w:t xml:space="preserve">and generosity have a significant relationship with world happiness. </w:t>
-      </w:r>
-      <w:r>
-        <w:rPr>
-          <w:bCs/>
-        </w:rPr>
-        <w:t>On the other hand, it shows</w:t>
-      </w:r>
-      <w:r>
-        <w:rPr>
-          <w:bCs/>
-        </w:rPr>
-        <w:t xml:space="preserve"> a significant variation in social support for happiness scores in Southern Asian countries such as Bangladesh, India and Pakistan. We </w:t>
-      </w:r>
-      <w:r>
-        <w:rPr>
-          <w:bCs/>
-        </w:rPr>
-        <w:lastRenderedPageBreak/>
-        <w:t>hypothesise that this is because of the imbalance in generosity</w:t>
-      </w:r>
-      <w:r>
-        <w:rPr>
-          <w:bCs/>
-        </w:rPr>
-        <w:t xml:space="preserve"> and freedom experienced by the citizens in such countries. </w:t>
-      </w:r>
-    </w:p>
-    <w:p>
-      <w:pPr>
-        <w:jc w:val="both"/>
-        <w:rPr>
-          <w:bCs/>
-        </w:rPr>
-      </w:pPr>
-    </w:p>
-    <w:p>
-      <w:pPr>
-        <w:jc w:val="both"/>
-        <w:rPr>
-          <w:bCs/>
-        </w:rPr>
-      </w:pPr>
-      <w:r>
-        <w:rPr>
-          <w:bCs/>
-        </w:rPr>
-        <w:t>T</w:t>
-      </w:r>
-      <w:r>
-        <w:rPr>
-          <w:bCs/>
-        </w:rPr>
-        <w:t>he remainder of this paper is organized as follows</w:t>
-      </w:r>
-      <w:r>
-        <w:rPr>
-          <w:bCs/>
-        </w:rPr>
-        <w:t>;</w:t>
-      </w:r>
-      <w:r>
-        <w:rPr>
-          <w:bCs/>
-        </w:rPr>
-        <w:t xml:space="preserve"> in section </w:t>
-      </w:r>
-      <w:r>
-        <w:rPr>
-          <w:bCs/>
-        </w:rPr>
-        <w:t>two</w:t>
-      </w:r>
-      <w:r>
-        <w:rPr>
-          <w:bCs/>
-        </w:rPr>
-        <w:t xml:space="preserve"> we introduce the background to the problem and define our research questions. Our analysis is in </w:t>
-      </w:r>
-      <w:r>
-        <w:rPr>
-          <w:bCs/>
-        </w:rPr>
-        <w:t>s</w:t>
-      </w:r>
-      <w:r>
-        <w:rPr>
-          <w:bCs/>
-        </w:rPr>
-        <w:t xml:space="preserve">ection </w:t>
-      </w:r>
-      <w:r>
-        <w:rPr>
-          <w:bCs/>
-        </w:rPr>
-        <w:t>three</w:t>
-      </w:r>
-      <w:r>
-        <w:rPr>
-          <w:bCs/>
-        </w:rPr>
-        <w:t xml:space="preserve">. Section </w:t>
-      </w:r>
-      <w:r>
-        <w:rPr>
-          <w:bCs/>
-        </w:rPr>
-        <w:t>four</w:t>
-      </w:r>
-      <w:r>
-        <w:rPr>
-          <w:bCs/>
-        </w:rPr>
-        <w:t xml:space="preserve"> introduces our key result</w:t>
-      </w:r>
-      <w:r>
-        <w:rPr>
-          <w:bCs/>
-        </w:rPr>
-        <w:t>s, and</w:t>
-      </w:r>
-      <w:r>
-        <w:rPr>
-          <w:bCs/>
-        </w:rPr>
-        <w:t xml:space="preserve"> </w:t>
-      </w:r>
-      <w:r>
-        <w:rPr>
-          <w:bCs/>
-        </w:rPr>
-        <w:t>s</w:t>
-      </w:r>
-      <w:r>
-        <w:rPr>
-          <w:bCs/>
-        </w:rPr>
-        <w:t xml:space="preserve">ection </w:t>
-      </w:r>
-      <w:r>
-        <w:rPr>
-          <w:bCs/>
-        </w:rPr>
-        <w:t>five</w:t>
-      </w:r>
-      <w:r>
-        <w:rPr>
-          <w:bCs/>
-        </w:rPr>
-        <w:t xml:space="preserve"> discusses our result</w:t>
-      </w:r>
-      <w:r>
-        <w:rPr>
-          <w:bCs/>
-        </w:rPr>
-        <w:t>s</w:t>
-      </w:r>
-      <w:r>
-        <w:rPr>
-          <w:bCs/>
-        </w:rPr>
-        <w:t xml:space="preserve"> concerning our question</w:t>
-      </w:r>
-      <w:r>
-        <w:rPr>
-          <w:bCs/>
-        </w:rPr>
-        <w:t>s, followed lastly by our conclusion</w:t>
-      </w:r>
-      <w:r>
-        <w:rPr>
-          <w:bCs/>
-        </w:rPr>
-        <w:t>.</w:t>
-      </w:r>
-    </w:p>
-    <w:p>
-      <w:pPr>
-        <w:spacing w:line="276" w:lineRule="auto"/>
-        <w:rPr>
-          <w:b/>
-        </w:rPr>
-      </w:pPr>
-    </w:p>
-    <w:p>
-      <w:pPr>
-        <w:spacing w:line="276" w:lineRule="auto"/>
+        <w:spacing w:after="120" w:line="276" w:lineRule="auto"/>
         <w:rPr>
           <w:b/>
           <w:sz w:val="28"/>
           <w:szCs w:val="28"/>
         </w:rPr>
       </w:pPr>
-      <w:proofErr w:type="gramStart"/>
       <w:r>
         <w:rPr>
           <w:b/>
           <w:sz w:val="28"/>
           <w:szCs w:val="28"/>
         </w:rPr>
-        <w:t xml:space="preserve">2 </w:t>
-      </w:r>
-      <w:r>
-        <w:rPr>
-          <w:b/>
-          <w:sz w:val="28"/>
-          <w:szCs w:val="28"/>
-        </w:rPr>
-        <w:t xml:space="preserve"> </w:t>
-      </w:r>
-      <w:r>
-        <w:rPr>
-          <w:b/>
-          <w:sz w:val="28"/>
-          <w:szCs w:val="28"/>
-        </w:rPr>
-        <w:t>Background</w:t>
-      </w:r>
-      <w:proofErr w:type="gramEnd"/>
+        <w:t>2 Background</w:t>
+      </w:r>
     </w:p>
     <w:p>
       <w:pPr>
-        <w:spacing w:line="276" w:lineRule="auto"/>
-        <w:rPr>
-          <w:b/>
-        </w:rPr>
-      </w:pPr>
+        <w:jc w:val="both"/>
+      </w:pPr>
+      <w:r>
+        <w:t>In today’s world, individuals are increasingly concerned with their happiness. The number of "happiness" articles being written is also rising rapidly. From 1960 to 1990 there was a gradual increase in the arti</w:t>
+      </w:r>
+      <w:r>
+        <w:t xml:space="preserve">cles and topic of "happiness"; </w:t>
+      </w:r>
+      <w:r>
+        <w:t>between 0 to 1</w:t>
+      </w:r>
+      <w:r>
+        <w:t xml:space="preserve">00, however from 1990 to 2016 it rose rapidly from 100 to approximately 1300 (Myers and Diener, 2018). It is frequently thought that Nordic nations, especially Scandinavians countries, are the </w:t>
+      </w:r>
+      <w:proofErr w:type="spellStart"/>
+      <w:r>
+        <w:t>happinest</w:t>
+      </w:r>
+      <w:proofErr w:type="spellEnd"/>
+      <w:r>
+        <w:t xml:space="preserve"> because they are some of the richest countries in the world. The relationship between GDP and one’s level of well-being support the assertion that happiness is related to one’s personal income (</w:t>
+      </w:r>
+      <w:proofErr w:type="spellStart"/>
+      <w:r>
+        <w:t>Andreasson</w:t>
+      </w:r>
+      <w:proofErr w:type="spellEnd"/>
+      <w:r>
+        <w:t xml:space="preserve"> and </w:t>
+      </w:r>
+      <w:proofErr w:type="spellStart"/>
+      <w:r>
+        <w:t>Birkjær</w:t>
+      </w:r>
+      <w:proofErr w:type="spellEnd"/>
+      <w:r>
+        <w:t xml:space="preserve">, 2018). It is however difficult to answer what may seem like a simple question; does money buy happiness? An increasing number of scholars, politicians, journalists and others have given thought to what exactly a “good life” is and what a “good life” means to others. Emerging fields such as positive psychology </w:t>
+      </w:r>
+      <w:proofErr w:type="gramStart"/>
+      <w:r>
+        <w:t>are</w:t>
+      </w:r>
+      <w:proofErr w:type="gramEnd"/>
+      <w:r>
+        <w:t xml:space="preserve"> narrowing in on such questions, in addition to the general public who are also searching for books and other resources to increase their happiness. However, most of this focus has been on developed countries within North America and Europe. As a result, less information is available among developing countries. This is important to understand as studies in the West may not relate to other countries due to the large distinctions in culture, traditions, religious beliefs and philosophic concepts. (Selin and Davey, 2012)</w:t>
+      </w:r>
     </w:p>
     <w:p>
       <w:pPr>
         <w:jc w:val="both"/>
       </w:pPr>
-      <w:r>
-        <w:t>In today’s world, individuals are increasingly</w:t>
-      </w:r>
-      <w:r>
-        <w:t xml:space="preserve"> concerned with their happiness. The number of "happiness" articles </w:t>
-      </w:r>
-      <w:r>
-        <w:t xml:space="preserve">being written is also </w:t>
-      </w:r>
-      <w:r>
-        <w:t>rising rapidly. From 1960 to 1990 there was a gradual increase in the article</w:t>
-      </w:r>
-      <w:r>
-        <w:t>s and topic</w:t>
-      </w:r>
-      <w:r>
-        <w:t xml:space="preserve"> of "happiness"</w:t>
-      </w:r>
-      <w:r>
-        <w:t xml:space="preserve">; </w:t>
-      </w:r>
-      <w:r>
-        <w:t xml:space="preserve">between 0 to 100, </w:t>
-      </w:r>
-      <w:r>
-        <w:t>however</w:t>
-      </w:r>
-      <w:r>
-        <w:t xml:space="preserve"> from 1990 to 2016 it rose rapidly from 100 to a</w:t>
-      </w:r>
-      <w:r>
-        <w:t>pproximately</w:t>
-      </w:r>
-      <w:r>
-        <w:t xml:space="preserve"> 1300 (Myers and Diener, 2018). It</w:t>
-      </w:r>
-      <w:r>
-        <w:t xml:space="preserve"> is frequently thought</w:t>
-      </w:r>
-      <w:r>
-        <w:t xml:space="preserve"> that Nordic </w:t>
-      </w:r>
-      <w:r>
-        <w:t>nations</w:t>
-      </w:r>
-      <w:r>
-        <w:t>, especially Scandinavians countries</w:t>
-      </w:r>
-      <w:r>
-        <w:t>,</w:t>
-      </w:r>
-      <w:r>
-        <w:t xml:space="preserve"> are the </w:t>
-      </w:r>
-      <w:proofErr w:type="spellStart"/>
-      <w:r>
-        <w:t>happines</w:t>
-      </w:r>
-      <w:r>
-        <w:t>t</w:t>
-      </w:r>
-      <w:proofErr w:type="spellEnd"/>
-      <w:r>
-        <w:t xml:space="preserve"> because </w:t>
-      </w:r>
-      <w:r>
-        <w:t xml:space="preserve">they are </w:t>
-      </w:r>
-      <w:r>
-        <w:t>some</w:t>
-      </w:r>
-      <w:r>
-        <w:t xml:space="preserve"> of the richest countries in the world. </w:t>
-      </w:r>
-      <w:r>
-        <w:t>The r</w:t>
-      </w:r>
-      <w:r>
-        <w:t xml:space="preserve">elationship between GDP and </w:t>
-      </w:r>
-      <w:r>
-        <w:t xml:space="preserve">one’s </w:t>
-      </w:r>
-      <w:r>
-        <w:t>level of well-being support</w:t>
-      </w:r>
-      <w:r>
-        <w:t xml:space="preserve"> the assertion</w:t>
-      </w:r>
-      <w:r>
-        <w:t xml:space="preserve"> that happiness is related to</w:t>
-      </w:r>
-      <w:r>
-        <w:t xml:space="preserve"> one’s</w:t>
-      </w:r>
-      <w:r>
-        <w:t xml:space="preserve"> person</w:t>
-      </w:r>
-      <w:r>
-        <w:t>al</w:t>
-      </w:r>
-      <w:r>
-        <w:t xml:space="preserve"> income (</w:t>
-      </w:r>
-      <w:proofErr w:type="spellStart"/>
-      <w:r>
-        <w:t>Andreasson</w:t>
-      </w:r>
-      <w:proofErr w:type="spellEnd"/>
-      <w:r>
-        <w:t xml:space="preserve"> and </w:t>
-      </w:r>
-      <w:proofErr w:type="spellStart"/>
-      <w:r>
-        <w:t>Birkjær</w:t>
-      </w:r>
-      <w:proofErr w:type="spellEnd"/>
-      <w:r>
-        <w:t>, 2018). It is</w:t>
-      </w:r>
-      <w:r>
-        <w:t xml:space="preserve"> however difficult</w:t>
-      </w:r>
-      <w:r>
-        <w:t xml:space="preserve"> to answer </w:t>
-      </w:r>
-      <w:r>
-        <w:t>what may seem like a simple question;</w:t>
-      </w:r>
-      <w:r>
-        <w:t xml:space="preserve"> does money buy happiness? An increasing number of scholars, politicians, journalists and others have given </w:t>
-      </w:r>
-      <w:r>
-        <w:t xml:space="preserve">thought to </w:t>
-      </w:r>
-      <w:r>
-        <w:t xml:space="preserve">what </w:t>
-      </w:r>
-      <w:r>
-        <w:t xml:space="preserve">exactly </w:t>
-      </w:r>
-      <w:r>
-        <w:t xml:space="preserve">a </w:t>
-      </w:r>
-      <w:r>
-        <w:t>“</w:t>
-      </w:r>
-      <w:r>
-        <w:t>good life</w:t>
-      </w:r>
-      <w:r>
-        <w:t>”</w:t>
-      </w:r>
-      <w:r>
-        <w:t xml:space="preserve"> </w:t>
-      </w:r>
-      <w:r>
-        <w:t>is and what a “good life” means to others</w:t>
-      </w:r>
-      <w:r>
-        <w:t>.</w:t>
-      </w:r>
-      <w:r>
-        <w:t xml:space="preserve"> Emerging</w:t>
-      </w:r>
-      <w:r>
-        <w:t xml:space="preserve"> fields such as positive psychology</w:t>
-      </w:r>
-      <w:r>
-        <w:t xml:space="preserve"> </w:t>
-      </w:r>
-      <w:proofErr w:type="gramStart"/>
-      <w:r>
-        <w:t>are</w:t>
-      </w:r>
-      <w:proofErr w:type="gramEnd"/>
-      <w:r>
-        <w:t xml:space="preserve"> narrowing in on such questions, in addition to</w:t>
-      </w:r>
-      <w:r>
-        <w:t xml:space="preserve"> the general publi</w:t>
-      </w:r>
-      <w:r>
-        <w:t>c who are also s</w:t>
-      </w:r>
-      <w:r>
-        <w:t xml:space="preserve">earching for books and other resources to </w:t>
-      </w:r>
-      <w:r>
-        <w:t>increase their</w:t>
-      </w:r>
-      <w:r>
-        <w:t xml:space="preserve"> happiness. However, most of this focus has been on developed countries </w:t>
-      </w:r>
-      <w:r>
-        <w:t>within</w:t>
-      </w:r>
-      <w:r>
-        <w:t xml:space="preserve"> North America and Europe</w:t>
-      </w:r>
-      <w:r>
-        <w:t>. As a result,</w:t>
-      </w:r>
-      <w:r>
-        <w:t xml:space="preserve"> less information is available </w:t>
-      </w:r>
-      <w:r>
-        <w:t>among</w:t>
-      </w:r>
-      <w:r>
-        <w:t xml:space="preserve"> developing countries. </w:t>
-      </w:r>
-      <w:r>
-        <w:t>This is important to understand as s</w:t>
-      </w:r>
-      <w:r>
-        <w:t xml:space="preserve">tudies in the West may not relate to other countries </w:t>
-      </w:r>
-      <w:r>
-        <w:t>due to the large distinctions in</w:t>
-      </w:r>
-      <w:r>
-        <w:t xml:space="preserve"> culture, </w:t>
-      </w:r>
-      <w:r>
-        <w:t xml:space="preserve">traditions, </w:t>
-      </w:r>
-      <w:r>
-        <w:t>religious beliefs and philosophic concepts. (Selin and Davey, 2012)</w:t>
-      </w:r>
     </w:p>
     <w:p>
       <w:pPr>
         <w:jc w:val="both"/>
       </w:pPr>
+      <w:r>
+        <w:t xml:space="preserve">World happiness reports show that developing countries such as Bangladesh and India are improving in almost every area, such as GDP, health, freedom of speech, family support, and more. For example, according to world happiness data, Bangladesh's GDP per capita was 0.397 in 2015 but increased to 0.562 in 2019, and health (Life Expectancy) was 0.60 in 2015 and is now 0.723 in 2019. On the other hand, the happiness score of Bangladesh was 4.69 in 2015 and dropped to 4.45 in 2019. </w:t>
+      </w:r>
     </w:p>
     <w:p>
       <w:pPr>
         <w:jc w:val="both"/>
       </w:pPr>
-      <w:r>
-        <w:t xml:space="preserve">World happiness reports show that developing countries </w:t>
-      </w:r>
-      <w:r>
-        <w:t xml:space="preserve">such as </w:t>
-      </w:r>
-      <w:r>
-        <w:t>Bangladesh and India are improving in almost every area, such as GDP, health, freedom of speech, family support, and</w:t>
-      </w:r>
-      <w:r>
-        <w:t xml:space="preserve"> more. </w:t>
-      </w:r>
-      <w:r>
-        <w:t xml:space="preserve">For example, according to </w:t>
-      </w:r>
-      <w:r>
-        <w:t>w</w:t>
-      </w:r>
-      <w:r>
-        <w:t xml:space="preserve">orld </w:t>
-      </w:r>
-      <w:r>
-        <w:t>h</w:t>
-      </w:r>
-      <w:r>
-        <w:t xml:space="preserve">appiness data, Bangladesh's GDP per capita was 0.397 in 2015 but increased to 0.562 in 2019, </w:t>
-      </w:r>
-      <w:r>
-        <w:t>and h</w:t>
-      </w:r>
-      <w:r>
-        <w:t xml:space="preserve">ealth (Life Expectancy) was </w:t>
-      </w:r>
-      <w:r>
-        <w:t>0.60 in 2015 and is now 0.723</w:t>
-      </w:r>
-      <w:r>
-        <w:t xml:space="preserve"> </w:t>
-      </w:r>
-      <w:r>
-        <w:t xml:space="preserve">in 2019. On the other </w:t>
-      </w:r>
-      <w:r>
-        <w:t>hand</w:t>
-      </w:r>
-      <w:r>
-        <w:t>, the happiness score of Bangladesh was 4.69 in 2015 and drop</w:t>
-      </w:r>
-      <w:r>
-        <w:t>ped</w:t>
-      </w:r>
-      <w:r>
-        <w:t xml:space="preserve"> to 4.45 in 2019. </w:t>
-      </w:r>
     </w:p>
     <w:p>
       <w:pPr>
         <w:jc w:val="both"/>
       </w:pPr>
+      <w:r>
+        <w:t>In a country like Bangladesh, economic growth is also related to remittance. In addition, India and Pakistan are also receiving good amounts of remittances from around the world (PTI, 2019). The developmental effects of remittances in a nation is a complex issue, resulting in both positive and negative impacts on a macroeconomic and household level (Hassan and Shakur, 2017). However, world happiness report data did not show that the survey was taken differently for a different region or culture. For this reason, we need to see a more detailed summary of the economic growth among South Asian countries.</w:t>
+      </w:r>
     </w:p>
     <w:p>
       <w:pPr>
+        <w:spacing w:line="276" w:lineRule="auto"/>
         <w:jc w:val="both"/>
       </w:pPr>
-      <w:r>
-        <w:t>In a</w:t>
-      </w:r>
-      <w:r>
-        <w:t xml:space="preserve"> country like Bangladesh</w:t>
-      </w:r>
-      <w:r>
-        <w:t>,</w:t>
-      </w:r>
-      <w:r>
-        <w:t xml:space="preserve"> economic growth is</w:t>
-      </w:r>
-      <w:r>
-        <w:t xml:space="preserve"> also</w:t>
-      </w:r>
-      <w:r>
-        <w:t xml:space="preserve"> related to remittance. In addition, India and Pakistan are also receiving </w:t>
-      </w:r>
-      <w:r>
-        <w:t xml:space="preserve">good amounts of </w:t>
-      </w:r>
-      <w:r>
-        <w:t xml:space="preserve">remittances from </w:t>
-      </w:r>
-      <w:r>
-        <w:t xml:space="preserve">around </w:t>
-      </w:r>
-      <w:r>
-        <w:t>the world (PTI, 2019). The developmental effect</w:t>
-      </w:r>
-      <w:r>
-        <w:t>s</w:t>
-      </w:r>
-      <w:r>
-        <w:t xml:space="preserve"> of remittances in a nation is a complex issue</w:t>
-      </w:r>
-      <w:r>
-        <w:t xml:space="preserve">, resulting in </w:t>
-      </w:r>
-      <w:r>
-        <w:t>both</w:t>
-      </w:r>
-      <w:r>
-        <w:t xml:space="preserve"> </w:t>
-      </w:r>
-      <w:r>
-        <w:t>positive and negative impact</w:t>
-      </w:r>
-      <w:r>
-        <w:t>s</w:t>
-      </w:r>
-      <w:r>
-        <w:t xml:space="preserve"> on a macroeconomic and household level (Hassan and Shakur, 2017). However, </w:t>
-      </w:r>
-      <w:r>
-        <w:t>w</w:t>
-      </w:r>
-      <w:r>
-        <w:t xml:space="preserve">orld happiness report data did not show that the survey was taken differently for a different region or culture. For this reason, we need to see </w:t>
-      </w:r>
-      <w:r>
-        <w:t xml:space="preserve">a more </w:t>
-      </w:r>
-      <w:r>
-        <w:t>detail</w:t>
-      </w:r>
-      <w:r>
-        <w:t>ed</w:t>
-      </w:r>
-      <w:r>
-        <w:t xml:space="preserve"> summ</w:t>
-      </w:r>
-      <w:r>
-        <w:t>a</w:t>
-      </w:r>
-      <w:r>
-        <w:t xml:space="preserve">ry of </w:t>
-      </w:r>
-      <w:r>
-        <w:t xml:space="preserve">the economic growth among </w:t>
-      </w:r>
-      <w:r>
-        <w:t>South Asian countries.</w:t>
-      </w:r>
     </w:p>
     <w:p>
       <w:pPr>
+        <w:jc w:val="both"/>
+        <w:rPr>
+          <w:bCs/>
+        </w:rPr>
+      </w:pPr>
+      <w:r>
+        <w:rPr>
+          <w:bCs/>
+        </w:rPr>
+        <w:t xml:space="preserve">Since 2014, South Asia has been the fastest-growing sub-region in the world. Collectively, its eight economies boast an average annual growth rate of 7%. Countries like Bangladesh and India experienced an average growth rate of more than 7% over the last five years, with Bangladesh expected to grow by about 8% over the next two years (Song, 2019). After doing a comparison using </w:t>
+      </w:r>
+      <w:proofErr w:type="spellStart"/>
+      <w:r>
+        <w:rPr>
+          <w:bCs/>
+        </w:rPr>
+        <w:t>Gapminder</w:t>
+      </w:r>
+      <w:proofErr w:type="spellEnd"/>
+      <w:r>
+        <w:rPr>
+          <w:bCs/>
+        </w:rPr>
+        <w:t xml:space="preserve"> tools (Gapminder.org, 2019), we assessed if some Scandinavian countries were experiencing similar rates of growth as South Asian countries. It was observed that Scandinavian countries were not growing as rapidly as South Asian countries. In other words, the position of the </w:t>
+      </w:r>
+      <w:r>
+        <w:rPr>
+          <w:bCs/>
+        </w:rPr>
+        <w:lastRenderedPageBreak/>
+        <w:t>Scandinavian countries has been more stable, while the South Asian countries are growing rapidly in every field.</w:t>
+      </w:r>
+    </w:p>
+    <w:p>
+      <w:pPr>
         <w:spacing w:line="276" w:lineRule="auto"/>
         <w:jc w:val="both"/>
+        <w:rPr>
+          <w:bCs/>
+        </w:rPr>
       </w:pPr>
     </w:p>
     <w:p>
       <w:pPr>
+        <w:spacing w:after="120" w:line="276" w:lineRule="auto"/>
         <w:jc w:val="both"/>
         <w:rPr>
           <w:bCs/>
         </w:rPr>
       </w:pPr>
-      <w:r>
-        <w:rPr>
-          <w:bCs/>
-        </w:rPr>
-        <w:t xml:space="preserve">Since 2014, South Asia has been the fastest-growing sub-region in the world. Collectively, its eight economies boast an average annual growth rate of 7%. Countries like Bangladesh and India </w:t>
-      </w:r>
-      <w:r>
-        <w:rPr>
-          <w:bCs/>
-        </w:rPr>
-        <w:t>experienced</w:t>
-      </w:r>
-      <w:r>
-        <w:rPr>
-          <w:bCs/>
-        </w:rPr>
-        <w:t xml:space="preserve"> an average growth rate of more than 7% over the last five years, </w:t>
-      </w:r>
-      <w:r>
-        <w:rPr>
-          <w:bCs/>
-        </w:rPr>
-        <w:t>with</w:t>
-      </w:r>
-      <w:r>
-        <w:rPr>
-          <w:bCs/>
-        </w:rPr>
-        <w:t xml:space="preserve"> Bangladesh expected to grow by about 8% over the next two years (Song, 2019). After doing a comparison</w:t>
-      </w:r>
-      <w:r>
-        <w:rPr>
-          <w:bCs/>
-        </w:rPr>
-        <w:t xml:space="preserve"> using</w:t>
-      </w:r>
-      <w:r>
-        <w:rPr>
-          <w:bCs/>
-        </w:rPr>
-        <w:t xml:space="preserve"> </w:t>
-      </w:r>
-      <w:proofErr w:type="spellStart"/>
-      <w:r>
-        <w:rPr>
-          <w:bCs/>
-        </w:rPr>
-        <w:t>Gapminder</w:t>
-      </w:r>
-      <w:proofErr w:type="spellEnd"/>
-      <w:r>
-        <w:rPr>
-          <w:bCs/>
-        </w:rPr>
-        <w:t xml:space="preserve"> tools (Gapminder.org, 2019)</w:t>
-      </w:r>
-      <w:r>
-        <w:rPr>
-          <w:bCs/>
-        </w:rPr>
-        <w:t>,</w:t>
-      </w:r>
-      <w:r>
-        <w:rPr>
-          <w:bCs/>
-        </w:rPr>
-        <w:t xml:space="preserve"> </w:t>
-      </w:r>
-      <w:r>
-        <w:rPr>
-          <w:bCs/>
-        </w:rPr>
-        <w:t xml:space="preserve">we assessed if some </w:t>
-      </w:r>
-      <w:r>
-        <w:rPr>
-          <w:bCs/>
-        </w:rPr>
-        <w:t>Scandinavian countries</w:t>
-      </w:r>
-      <w:r>
-        <w:rPr>
-          <w:bCs/>
-        </w:rPr>
-        <w:t xml:space="preserve"> were experiencing similar rates of growth as</w:t>
-      </w:r>
-      <w:r>
-        <w:rPr>
-          <w:bCs/>
-        </w:rPr>
-        <w:t xml:space="preserve"> South Asian countries</w:t>
-      </w:r>
-      <w:r>
-        <w:rPr>
-          <w:bCs/>
-        </w:rPr>
-        <w:t>.</w:t>
-      </w:r>
-      <w:r>
-        <w:rPr>
-          <w:bCs/>
-        </w:rPr>
-        <w:t xml:space="preserve"> </w:t>
-      </w:r>
-      <w:r>
-        <w:rPr>
-          <w:bCs/>
-        </w:rPr>
-        <w:t>I</w:t>
-      </w:r>
-      <w:r>
-        <w:rPr>
-          <w:bCs/>
-        </w:rPr>
-        <w:t>t was</w:t>
-      </w:r>
-      <w:r>
-        <w:rPr>
-          <w:bCs/>
-        </w:rPr>
-        <w:t xml:space="preserve"> observed </w:t>
-      </w:r>
-      <w:r>
-        <w:rPr>
-          <w:bCs/>
-        </w:rPr>
-        <w:t xml:space="preserve">that Scandinavian countries were not growing </w:t>
-      </w:r>
-      <w:r>
-        <w:rPr>
-          <w:bCs/>
-        </w:rPr>
-        <w:t>as rapidly</w:t>
-      </w:r>
-      <w:r>
-        <w:rPr>
-          <w:bCs/>
-        </w:rPr>
-        <w:t xml:space="preserve"> as South Asian countries. In other words, the position of the </w:t>
-      </w:r>
-      <w:r>
-        <w:rPr>
-          <w:bCs/>
-        </w:rPr>
-        <w:lastRenderedPageBreak/>
-        <w:t>Scandinavian countries has been more stable, while the South Asian countries are growing rapidly in every field.</w:t>
-      </w:r>
-    </w:p>
-    <w:p>
-      <w:pPr>
-        <w:spacing w:line="276" w:lineRule="auto"/>
-        <w:jc w:val="both"/>
-        <w:rPr>
-          <w:bCs/>
-        </w:rPr>
-      </w:pPr>
-    </w:p>
-    <w:p>
-      <w:pPr>
-        <w:spacing w:line="276" w:lineRule="auto"/>
-        <w:jc w:val="both"/>
-        <w:rPr>
-          <w:bCs/>
-        </w:rPr>
-      </w:pPr>
-      <w:proofErr w:type="gramStart"/>
       <w:r>
         <w:rPr>
           <w:b/>
@@ -3634,34 +2071,15 @@
           <w:b/>
           <w:bCs/>
         </w:rPr>
-        <w:t xml:space="preserve"> </w:t>
-      </w:r>
-      <w:proofErr w:type="spellStart"/>
+        <w:t>Research</w:t>
+      </w:r>
       <w:r>
         <w:rPr>
           <w:b/>
           <w:bCs/>
         </w:rPr>
-        <w:t>Reaserch</w:t>
-      </w:r>
-      <w:proofErr w:type="spellEnd"/>
-      <w:proofErr w:type="gramEnd"/>
-      <w:r>
-        <w:rPr>
-          <w:b/>
-          <w:bCs/>
-        </w:rPr>
         <w:t xml:space="preserve"> Questions</w:t>
       </w:r>
-    </w:p>
-    <w:p>
-      <w:pPr>
-        <w:spacing w:line="276" w:lineRule="auto"/>
-        <w:jc w:val="both"/>
-        <w:rPr>
-          <w:bCs/>
-        </w:rPr>
-      </w:pPr>
     </w:p>
     <w:p>
       <w:pPr>
@@ -3848,28 +2266,206 @@
     </w:p>
     <w:p>
       <w:pPr>
-        <w:spacing w:line="276" w:lineRule="auto"/>
+        <w:spacing w:after="120" w:line="276" w:lineRule="auto"/>
         <w:rPr>
           <w:sz w:val="28"/>
           <w:szCs w:val="28"/>
         </w:rPr>
       </w:pPr>
-      <w:proofErr w:type="gramStart"/>
       <w:r>
         <w:rPr>
           <w:b/>
           <w:sz w:val="28"/>
           <w:szCs w:val="28"/>
         </w:rPr>
-        <w:t xml:space="preserve">3 </w:t>
-      </w:r>
+        <w:t>3 Method</w:t>
+      </w:r>
+    </w:p>
+    <w:p>
+      <w:pPr>
+        <w:spacing w:line="276" w:lineRule="auto"/>
+      </w:pPr>
+      <w:r>
+        <w:t xml:space="preserve">In an attempt to answer our questions, we used the world happiness dataset from kaggle.com provided by the Sustainable Development Solutions Network (2012). The dataset was taken from the World Happiness Survey, a landmark survey of the state of global happiness and has data from 2015 to 2019. More detail can find on Sustainable Development Solutions Network (2012) and </w:t>
+      </w:r>
+      <w:proofErr w:type="spellStart"/>
+      <w:r>
+        <w:t>Worldhappiness.report</w:t>
+      </w:r>
+      <w:proofErr w:type="spellEnd"/>
+      <w:r>
+        <w:t xml:space="preserve"> (2019).</w:t>
+      </w:r>
+    </w:p>
+    <w:p>
+      <w:pPr>
+        <w:spacing w:line="276" w:lineRule="auto"/>
+      </w:pPr>
+    </w:p>
+    <w:p>
+      <w:pPr>
+        <w:spacing w:line="276" w:lineRule="auto"/>
+        <w:jc w:val="both"/>
+      </w:pPr>
+      <w:r>
+        <w:t>To find our answer we did some analysis of the datasets for 2015 and 2016. After that, we created a different dataset with information on 7 countries from 2015 to 2018, and we use this dataset for further analysis.</w:t>
+      </w:r>
+    </w:p>
+    <w:p>
+      <w:pPr>
+        <w:spacing w:line="276" w:lineRule="auto"/>
+        <w:jc w:val="both"/>
+      </w:pPr>
+    </w:p>
+    <w:p>
+      <w:pPr>
+        <w:spacing w:after="120" w:line="276" w:lineRule="auto"/>
+        <w:jc w:val="both"/>
+        <w:rPr>
+          <w:b/>
+        </w:rPr>
+      </w:pPr>
+      <w:r>
+        <w:rPr>
+          <w:b/>
+        </w:rPr>
+        <w:t>3.1 Data Analysis</w:t>
+      </w:r>
+    </w:p>
+    <w:p>
+      <w:pPr>
+        <w:spacing w:line="276" w:lineRule="auto"/>
+        <w:jc w:val="both"/>
+      </w:pPr>
+      <w:r>
+        <w:t>The analysis of this paper focuses on two aspects</w:t>
+      </w:r>
+      <w:r>
+        <w:t>. What influence happiness in the World Happiness Report and why developing countries are lagging in this race. To get our response, we suggested the following hypotheses, and every hypotheses test is performed using SPSS.</w:t>
+      </w:r>
+    </w:p>
+    <w:p>
+      <w:pPr>
+        <w:spacing w:line="276" w:lineRule="auto"/>
+        <w:jc w:val="both"/>
+      </w:pPr>
+    </w:p>
+    <w:p>
+      <w:pPr>
+        <w:spacing w:line="276" w:lineRule="auto"/>
+        <w:jc w:val="both"/>
+      </w:pPr>
+      <w:r>
+        <w:rPr>
+          <w:b/>
+        </w:rPr>
+        <w:t>Hypothesis 1</w:t>
+      </w:r>
+      <w:r>
+        <w:t>: Influence of social support to the overall world happiness score.</w:t>
+      </w:r>
+    </w:p>
+    <w:p>
+      <w:pPr>
+        <w:spacing w:line="276" w:lineRule="auto"/>
+        <w:jc w:val="both"/>
+      </w:pPr>
+    </w:p>
+    <w:p>
+      <w:pPr>
+        <w:spacing w:line="276" w:lineRule="auto"/>
+        <w:ind w:left="720"/>
+        <w:jc w:val="both"/>
+      </w:pPr>
+      <w:r>
+        <w:t>H</w:t>
+      </w:r>
+      <w:r>
+        <w:rPr>
+          <w:vertAlign w:val="subscript"/>
+        </w:rPr>
+        <w:t>0</w:t>
+      </w:r>
+      <w:r>
+        <w:t xml:space="preserve">: There is no significant statistical relationship between </w:t>
+      </w:r>
+      <w:r>
+        <w:t>(</w:t>
+      </w:r>
+      <w:r>
+        <w:rPr>
+          <w:color w:val="000000"/>
+        </w:rPr>
+        <w:t xml:space="preserve">social support) </w:t>
+      </w:r>
+      <w:r>
+        <w:t>economy GDP per capita, life expectancy, freedom, trust in government, family support, and generosity to the overall world happiness score.</w:t>
+      </w:r>
+    </w:p>
+    <w:p>
+      <w:pPr>
+        <w:spacing w:line="276" w:lineRule="auto"/>
+        <w:ind w:left="720"/>
+        <w:jc w:val="both"/>
+      </w:pPr>
+    </w:p>
+    <w:p>
+      <w:pPr>
+        <w:spacing w:line="276" w:lineRule="auto"/>
+        <w:ind w:left="720"/>
+        <w:jc w:val="both"/>
+      </w:pPr>
+      <w:r>
+        <w:t>H</w:t>
+      </w:r>
+      <w:r>
+        <w:rPr>
+          <w:vertAlign w:val="subscript"/>
+        </w:rPr>
+        <w:t>A</w:t>
+      </w:r>
+      <w:r>
+        <w:t>: There is a significant statistical relationship between economy GDP per capita, life expectancy, freedom, trust in government, family support, and generosity to the overall world happiness score.</w:t>
+      </w:r>
+    </w:p>
+    <w:p>
+      <w:pPr>
+        <w:spacing w:line="276" w:lineRule="auto"/>
+        <w:ind w:left="720"/>
+        <w:jc w:val="both"/>
+      </w:pPr>
+    </w:p>
+    <w:p>
+      <w:pPr>
+        <w:spacing w:line="276" w:lineRule="auto"/>
+        <w:jc w:val="both"/>
+      </w:pPr>
+      <w:r>
+        <w:rPr>
+          <w:b/>
+        </w:rPr>
+        <w:t>Hypothesis 2:</w:t>
+      </w:r>
+      <w:r>
+        <w:t xml:space="preserve"> </w:t>
+      </w:r>
+      <w:r>
+        <w:t>The difference between the Southern Asian countries (Bangladesh, India, Pakistan) and the Scandinavian countries in the effect of social support on happiness.</w:t>
+      </w:r>
+    </w:p>
+    <w:p>
+      <w:pPr>
+        <w:spacing w:line="276" w:lineRule="auto"/>
+        <w:jc w:val="both"/>
+      </w:pPr>
       <w:r>
         <w:rPr>
           <w:b/>
           <w:sz w:val="28"/>
           <w:szCs w:val="28"/>
         </w:rPr>
-        <w:t xml:space="preserve"> </w:t>
+        <w:lastRenderedPageBreak/>
+        <w:t xml:space="preserve">4 </w:t>
       </w:r>
       <w:r>
         <w:rPr>
@@ -3877,279 +2473,34 @@
           <w:sz w:val="28"/>
           <w:szCs w:val="28"/>
         </w:rPr>
-        <w:t>Method</w:t>
-      </w:r>
-      <w:proofErr w:type="gramEnd"/>
+        <w:t>Result</w:t>
+      </w:r>
     </w:p>
     <w:p>
       <w:pPr>
         <w:spacing w:line="276" w:lineRule="auto"/>
-        <w:rPr>
-          <w:b/>
-        </w:rPr>
-      </w:pPr>
-    </w:p>
-    <w:p>
-      <w:pPr>
-        <w:spacing w:line="276" w:lineRule="auto"/>
-      </w:pPr>
-      <w:r>
-        <w:t xml:space="preserve">In an attempt to answer our questions, we used the world happiness dataset from kaggle.com provided by the Sustainable Development Solutions Network (2012). The dataset was taken from the World Happiness Survey, a landmark survey of the state of global happiness and has data from 2015 to 2019. More detail can find on Sustainable Development Solutions Network (2012) and </w:t>
-      </w:r>
-      <w:proofErr w:type="spellStart"/>
-      <w:r>
-        <w:t>Worldhappiness.report</w:t>
-      </w:r>
-      <w:proofErr w:type="spellEnd"/>
-      <w:r>
-        <w:t xml:space="preserve"> (2019).</w:t>
-      </w:r>
-    </w:p>
-    <w:p>
-      <w:pPr>
-        <w:spacing w:line="276" w:lineRule="auto"/>
-      </w:pPr>
-    </w:p>
-    <w:p>
-      <w:pPr>
-        <w:spacing w:line="276" w:lineRule="auto"/>
         <w:jc w:val="both"/>
       </w:pPr>
       <w:r>
-        <w:t>To find our answer we did some analysis of the datasets for 2015 and 2016. After that, we created a different dataset with information on 7 countries from 2015 to 2018, and we use this dataset for further analysis.</w:t>
-      </w:r>
-    </w:p>
-    <w:p>
-      <w:pPr>
-        <w:spacing w:line="276" w:lineRule="auto"/>
-        <w:jc w:val="both"/>
-      </w:pPr>
-    </w:p>
-    <w:p>
-      <w:pPr>
-        <w:spacing w:line="276" w:lineRule="auto"/>
-        <w:jc w:val="both"/>
-        <w:rPr>
-          <w:b/>
-        </w:rPr>
-      </w:pPr>
-      <w:proofErr w:type="gramStart"/>
-      <w:r>
-        <w:rPr>
-          <w:b/>
-        </w:rPr>
-        <w:t xml:space="preserve">3.1 </w:t>
-      </w:r>
-      <w:r>
-        <w:rPr>
-          <w:b/>
-        </w:rPr>
-        <w:t xml:space="preserve"> </w:t>
-      </w:r>
-      <w:r>
-        <w:rPr>
-          <w:b/>
-        </w:rPr>
-        <w:t>Data</w:t>
-      </w:r>
-      <w:proofErr w:type="gramEnd"/>
-      <w:r>
-        <w:rPr>
-          <w:b/>
-        </w:rPr>
-        <w:t xml:space="preserve"> Analysis</w:t>
-      </w:r>
-    </w:p>
-    <w:p>
-      <w:pPr>
-        <w:spacing w:line="276" w:lineRule="auto"/>
-        <w:jc w:val="both"/>
-      </w:pPr>
-    </w:p>
-    <w:p>
-      <w:pPr>
-        <w:spacing w:line="276" w:lineRule="auto"/>
-        <w:jc w:val="both"/>
-      </w:pPr>
-      <w:r>
-        <w:t>The analysis of this paper focuses on two aspects</w:t>
-      </w:r>
-      <w:r>
-        <w:t xml:space="preserve">. </w:t>
-      </w:r>
-      <w:r>
-        <w:t>What influence happiness in the World Happiness Report and why developing countries are lagging in this race. To get our response, we suggested the following hypotheses, and every hypotheses test is performed using SPSS.</w:t>
-      </w:r>
-    </w:p>
-    <w:p>
-      <w:pPr>
-        <w:spacing w:line="276" w:lineRule="auto"/>
-        <w:jc w:val="both"/>
-      </w:pPr>
-    </w:p>
-    <w:p>
-      <w:pPr>
-        <w:spacing w:line="276" w:lineRule="auto"/>
-        <w:jc w:val="both"/>
-      </w:pPr>
-      <w:r>
-        <w:rPr>
-          <w:b/>
-        </w:rPr>
-        <w:t>Hypothesis 1</w:t>
-      </w:r>
-      <w:r>
-        <w:t>: Influence of social support to the overall world happiness score.</w:t>
-      </w:r>
-    </w:p>
-    <w:p>
-      <w:pPr>
-        <w:spacing w:line="276" w:lineRule="auto"/>
-        <w:jc w:val="both"/>
-      </w:pPr>
-    </w:p>
-    <w:p>
-      <w:pPr>
-        <w:spacing w:line="276" w:lineRule="auto"/>
-        <w:ind w:left="720"/>
-        <w:jc w:val="both"/>
-      </w:pPr>
-      <w:r>
-        <w:t>H</w:t>
-      </w:r>
-      <w:r>
-        <w:rPr>
-          <w:vertAlign w:val="subscript"/>
-        </w:rPr>
-        <w:t>0</w:t>
-      </w:r>
-      <w:r>
-        <w:t xml:space="preserve">: There is no significant statistical relationship between </w:t>
-      </w:r>
-      <w:r>
-        <w:t>(</w:t>
+        <w:t>First,</w:t>
+      </w:r>
+      <w:r>
+        <w:t xml:space="preserve"> we will </w:t>
+      </w:r>
+      <w:r>
+        <w:t xml:space="preserve">try </w:t>
+      </w:r>
+      <w:r>
+        <w:t xml:space="preserve">to find out, </w:t>
       </w:r>
       <w:r>
         <w:rPr>
           <w:color w:val="000000"/>
         </w:rPr>
-        <w:t xml:space="preserve">social support) </w:t>
-      </w:r>
-      <w:r>
-        <w:t>economy GDP per capita, life expectancy, freedom, trust in government, family support, and generosity to the overall world happiness score.</w:t>
-      </w:r>
-    </w:p>
-    <w:p>
-      <w:pPr>
-        <w:spacing w:line="276" w:lineRule="auto"/>
-        <w:ind w:left="720"/>
-        <w:jc w:val="both"/>
-      </w:pPr>
-    </w:p>
-    <w:p>
-      <w:pPr>
-        <w:spacing w:line="276" w:lineRule="auto"/>
-        <w:ind w:left="720"/>
-        <w:jc w:val="both"/>
-      </w:pPr>
-      <w:r>
-        <w:t>H</w:t>
-      </w:r>
-      <w:r>
-        <w:rPr>
-          <w:vertAlign w:val="subscript"/>
-        </w:rPr>
-        <w:t>A</w:t>
-      </w:r>
-      <w:r>
-        <w:t>: There is a significant statistical relationship between economy GDP per capita, life expectancy, freedom, trust in government, family support, and generosity to the overall world happiness score.</w:t>
-      </w:r>
-    </w:p>
-    <w:p>
-      <w:pPr>
-        <w:spacing w:line="276" w:lineRule="auto"/>
-        <w:ind w:left="720"/>
-        <w:jc w:val="both"/>
-      </w:pPr>
-    </w:p>
-    <w:p>
-      <w:pPr>
-        <w:spacing w:line="276" w:lineRule="auto"/>
-        <w:jc w:val="both"/>
-      </w:pPr>
-      <w:r>
-        <w:rPr>
-          <w:b/>
-        </w:rPr>
-        <w:lastRenderedPageBreak/>
-        <w:t>Hypothesis 2:</w:t>
-      </w:r>
-      <w:r>
-        <w:t xml:space="preserve"> </w:t>
-      </w:r>
-      <w:r>
-        <w:t>The difference between the Southern Asian countries (Bangladesh, India, Pakistan) and the Scandinavian countries in the effect of social support on happiness.</w:t>
-      </w:r>
-    </w:p>
-    <w:p>
-      <w:pPr>
-        <w:spacing w:line="276" w:lineRule="auto"/>
-        <w:jc w:val="both"/>
-      </w:pPr>
-    </w:p>
-    <w:p>
-      <w:pPr>
-        <w:spacing w:line="276" w:lineRule="auto"/>
-        <w:jc w:val="both"/>
-        <w:rPr>
-          <w:b/>
-          <w:sz w:val="28"/>
-          <w:szCs w:val="28"/>
-        </w:rPr>
-      </w:pPr>
-      <w:r>
-        <w:rPr>
-          <w:b/>
-          <w:sz w:val="28"/>
-          <w:szCs w:val="28"/>
-        </w:rPr>
-        <w:t>4  Result</w:t>
-      </w:r>
-    </w:p>
-    <w:p>
-      <w:pPr>
-        <w:spacing w:line="276" w:lineRule="auto"/>
-        <w:jc w:val="both"/>
-      </w:pPr>
-    </w:p>
-    <w:p>
-      <w:pPr>
-        <w:spacing w:line="276" w:lineRule="auto"/>
-        <w:jc w:val="both"/>
-      </w:pPr>
-      <w:r>
-        <w:t>First,</w:t>
-      </w:r>
-      <w:r>
-        <w:t xml:space="preserve"> we will </w:t>
-      </w:r>
-      <w:r>
-        <w:t xml:space="preserve">try </w:t>
-      </w:r>
-      <w:r>
-        <w:t xml:space="preserve">to find out, </w:t>
-      </w:r>
-      <w:r>
-        <w:rPr>
-          <w:color w:val="000000"/>
-        </w:rPr>
         <w:t>influence of social support to the overall world happiness score</w:t>
       </w:r>
       <w:r>
-        <w:t xml:space="preserve"> from 2015 dataset. </w:t>
-      </w:r>
-      <w:r>
-        <w:t>Table 1 shows the R</w:t>
+        <w:t xml:space="preserve"> from 2015 dataset. Table 1 shows the R</w:t>
       </w:r>
       <w:r>
         <w:rPr>
@@ -4158,13 +2509,7 @@
         <w:t>2</w:t>
       </w:r>
       <w:r>
-        <w:t xml:space="preserve">, which </w:t>
-      </w:r>
-      <w:r>
-        <w:t xml:space="preserve">shows that 78% of the </w:t>
-      </w:r>
-      <w:r>
-        <w:t>variations in world happiness scores can be explained by GDP per capita economy, life expectancy, freedom, trust in government, family support, and generosity in world happiness report dataset.</w:t>
+        <w:t>, which shows that 78% of the variations in world happiness scores can be explained by GDP per capita economy, life expectancy, freedom, trust in government, family support, and generosity in world happiness report dataset.</w:t>
       </w:r>
     </w:p>
     <w:tbl>
@@ -4631,11 +2976,6 @@
       <w:r>
         <w:t>With an F-value of 87,809 and a P-value of 0.000 in Table 2, it is observed that the relationship between GDP per capita economy, life expectancy, freedom trust in government, family support, and generosity and happiness is significant.</w:t>
       </w:r>
-    </w:p>
-    <w:p>
-      <w:pPr>
-        <w:spacing w:line="276" w:lineRule="auto"/>
-      </w:pPr>
     </w:p>
     <w:tbl>
       <w:tblPr>
@@ -5626,20 +3966,6 @@
               <w:autoSpaceDN w:val="0"/>
               <w:adjustRightInd w:val="0"/>
               <w:spacing w:line="276" w:lineRule="auto"/>
-              <w:ind w:right="60"/>
-              <w:rPr>
-                <w:b/>
-                <w:bCs/>
-                <w:color w:val="000000"/>
-              </w:rPr>
-            </w:pPr>
-          </w:p>
-          <w:p>
-            <w:pPr>
-              <w:autoSpaceDE w:val="0"/>
-              <w:autoSpaceDN w:val="0"/>
-              <w:adjustRightInd w:val="0"/>
-              <w:spacing w:line="276" w:lineRule="auto"/>
               <w:ind w:left="60" w:right="60"/>
               <w:jc w:val="center"/>
               <w:rPr>
@@ -7524,17 +5850,8 @@
       <w:pPr>
         <w:spacing w:line="276" w:lineRule="auto"/>
       </w:pPr>
-    </w:p>
-    <w:p>
-      <w:pPr>
-        <w:spacing w:line="276" w:lineRule="auto"/>
-      </w:pPr>
-    </w:p>
-    <w:p>
-      <w:pPr>
-        <w:spacing w:line="276" w:lineRule="auto"/>
-      </w:pPr>
-      <w:r>
+      <w:r>
+        <w:lastRenderedPageBreak/>
         <w:t>Table</w:t>
       </w:r>
       <w:r>
@@ -8624,7 +6941,6 @@
               <w:rPr>
                 <w:color w:val="000000"/>
               </w:rPr>
-              <w:lastRenderedPageBreak/>
               <w:t>1</w:t>
             </w:r>
           </w:p>
@@ -11094,7 +9410,6 @@
         <w:rPr>
           <w:b/>
         </w:rPr>
-        <w:lastRenderedPageBreak/>
         <w:t xml:space="preserve">Scandinavian Countries </w:t>
       </w:r>
       <w:r>
@@ -11309,7 +9624,11 @@
     </w:p>
     <w:p>
       <w:r>
-        <w:t>The regression coefficients for economy GDP per capita, family, health (life expectancy), freedom, trust (government corruption) and generosity as obtained from coefficients table are 3.593, -8.903, 14.528, 2261.719 and -8.647 respectively, which shows that “freedom” is of more effect than “generosity”, while “trust” and “health” is of less effect than “generosity” and “economy GDP per capita” is of less effect than the four above while “family” is of less effect than the five above in explaining social support in Scandinavian Countries. The table further reveals that, with P-values of 0.775, 0.662, 0.944, 0.235, 0.705 and 0.693 for economy GDP per capita, family, health (life expectancy), freedom, trust (government corruption) and generosity respectively. Therefore, it can be concluded that there is no significant variation among the social supports of their happiness score in Scandinavian Countries</w:t>
+        <w:t xml:space="preserve">The regression coefficients for economy GDP per capita, family, health (life expectancy), freedom, trust (government corruption) and generosity as obtained from coefficients table are 3.593, -8.903, 14.528, 2261.719 and -8.647 respectively, which shows that “freedom” is of more effect than “generosity”, while “trust” and “health” is of less effect than “generosity” and “economy GDP per capita” is of less effect than the four above while “family” is of less effect than the five above in </w:t>
+      </w:r>
+      <w:r>
+        <w:lastRenderedPageBreak/>
+        <w:t>explaining social support in Scandinavian Countries. The table further reveals that, with P-values of 0.775, 0.662, 0.944, 0.235, 0.705 and 0.693 for economy GDP per capita, family, health (life expectancy), freedom, trust (government corruption) and generosity respectively. Therefore, it can be concluded that there is no significant variation among the social supports of their happiness score in Scandinavian Countries</w:t>
       </w:r>
     </w:p>
     <w:p/>
@@ -11430,79 +9749,6 @@
         </w:rPr>
         <w:t>In conclusion countries like Bangladesh, India and Pakistan need to improve their welfare systems in order to increase the happiness of their people as they lag behind in the family, trust in government and generosity.</w:t>
       </w:r>
-    </w:p>
-    <w:p/>
-    <w:p>
-      <w:pPr>
-        <w:pStyle w:val="Title"/>
-        <w:spacing w:after="120"/>
-        <w:rPr>
-          <w:rFonts w:ascii="Times New Roman" w:hAnsi="Times New Roman" w:cs="Times New Roman"/>
-          <w:sz w:val="28"/>
-          <w:szCs w:val="28"/>
-          <w:lang w:val="en-US"/>
-        </w:rPr>
-      </w:pPr>
-    </w:p>
-    <w:p>
-      <w:pPr>
-        <w:pStyle w:val="Title"/>
-        <w:spacing w:after="120"/>
-        <w:rPr>
-          <w:rFonts w:ascii="Times New Roman" w:hAnsi="Times New Roman" w:cs="Times New Roman"/>
-          <w:sz w:val="28"/>
-          <w:szCs w:val="28"/>
-          <w:lang w:val="en-US"/>
-        </w:rPr>
-      </w:pPr>
-    </w:p>
-    <w:p>
-      <w:pPr>
-        <w:pStyle w:val="Title"/>
-        <w:spacing w:after="120"/>
-        <w:rPr>
-          <w:rFonts w:ascii="Times New Roman" w:hAnsi="Times New Roman" w:cs="Times New Roman"/>
-          <w:sz w:val="28"/>
-          <w:szCs w:val="28"/>
-          <w:lang w:val="en-US"/>
-        </w:rPr>
-      </w:pPr>
-    </w:p>
-    <w:p>
-      <w:pPr>
-        <w:pStyle w:val="Title"/>
-        <w:spacing w:after="120"/>
-        <w:rPr>
-          <w:rFonts w:ascii="Times New Roman" w:hAnsi="Times New Roman" w:cs="Times New Roman"/>
-          <w:sz w:val="28"/>
-          <w:szCs w:val="28"/>
-          <w:lang w:val="en-US"/>
-        </w:rPr>
-      </w:pPr>
-    </w:p>
-    <w:p>
-      <w:pPr>
-        <w:pStyle w:val="Title"/>
-        <w:spacing w:after="120"/>
-        <w:rPr>
-          <w:rFonts w:ascii="Times New Roman" w:hAnsi="Times New Roman" w:cs="Times New Roman"/>
-          <w:sz w:val="28"/>
-          <w:szCs w:val="28"/>
-          <w:lang w:val="en-US"/>
-        </w:rPr>
-      </w:pPr>
-    </w:p>
-    <w:p>
-      <w:pPr>
-        <w:pStyle w:val="Title"/>
-        <w:spacing w:after="120"/>
-        <w:rPr>
-          <w:rFonts w:ascii="Times New Roman" w:hAnsi="Times New Roman" w:cs="Times New Roman"/>
-          <w:sz w:val="28"/>
-          <w:szCs w:val="28"/>
-          <w:lang w:val="en-US"/>
-        </w:rPr>
-      </w:pPr>
     </w:p>
     <w:p>
       <w:pPr>
@@ -11842,6 +10088,7 @@
         <w:jc w:val="both"/>
       </w:pPr>
       <w:r>
+        <w:lastRenderedPageBreak/>
         <w:t>PTI (2019). </w:t>
       </w:r>
       <w:r>
@@ -12020,7 +10267,6 @@
         <w:jc w:val="both"/>
       </w:pPr>
       <w:r>
-        <w:lastRenderedPageBreak/>
         <w:t>Sustainable Development Solutions Network (2012). </w:t>
       </w:r>
       <w:r>
@@ -12141,12 +10387,6 @@
       <w:r>
         <w:t xml:space="preserve"> [Accessed 16 Dec. 2019].</w:t>
       </w:r>
-    </w:p>
-    <w:p>
-      <w:pPr>
-        <w:spacing w:line="360" w:lineRule="atLeast"/>
-        <w:jc w:val="both"/>
-      </w:pPr>
     </w:p>
     <w:sectPr>
       <w:headerReference w:type="default" r:id="rId10"/>
@@ -12248,7 +10488,7 @@
           <w:noProof/>
           <w:sz w:val="18"/>
         </w:rPr>
-        <w:t>8</w:t>
+        <w:t>10</w:t>
       </w:r>
     </w:fldSimple>
   </w:p>
@@ -16407,7 +14647,7 @@
 </file>
 
 <file path=customXml/itemProps1.xml><?xml version="1.0" encoding="utf-8"?>
-<ds:datastoreItem xmlns:ds="http://schemas.openxmlformats.org/officeDocument/2006/customXml" ds:itemID="{0CA881FF-2B87-7F46-8A50-C595664F156F}">
+<ds:datastoreItem xmlns:ds="http://schemas.openxmlformats.org/officeDocument/2006/customXml" ds:itemID="{CC411D3C-C3AD-8D4F-998D-F83602A2C8A4}">
   <ds:schemaRefs>
     <ds:schemaRef ds:uri="http://schemas.openxmlformats.org/officeDocument/2006/bibliography"/>
   </ds:schemaRefs>

</xml_diff>